<commit_message>
finish abstraction and introduction
</commit_message>
<xml_diff>
--- a/AttributeBasedAC/ThesisABAC.docx
+++ b/AttributeBasedAC/ThesisABAC.docx
@@ -718,53 +718,79 @@
           <w:sz w:val="24"/>
           <w:szCs w:val="24"/>
         </w:rPr>
-        <w:t xml:space="preserve"> over time, Figure[] shows how t</w:t>
-      </w:r>
-      <w:r>
-        <w:rPr>
-          <w:rFonts w:ascii="Times New Roman" w:hAnsi="Times New Roman" w:cs="Times New Roman"/>
-          <w:sz w:val="24"/>
-          <w:szCs w:val="24"/>
-        </w:rPr>
-        <w:t>he sum total of stored information has increased from 1986 to 2007.</w:t>
-      </w:r>
-    </w:p>
-    <w:p>
-      <w:pPr>
-        <w:pStyle w:val="ListParagraph"/>
-        <w:ind w:left="1080"/>
-        <w:rPr>
-          <w:rFonts w:ascii="Times New Roman" w:hAnsi="Times New Roman" w:cs="Times New Roman"/>
-          <w:sz w:val="24"/>
-          <w:szCs w:val="24"/>
-        </w:rPr>
-      </w:pPr>
-    </w:p>
-    <w:p>
-      <w:pPr>
-        <w:pStyle w:val="ListParagraph"/>
-        <w:ind w:left="1080"/>
-        <w:rPr>
-          <w:rFonts w:ascii="Times New Roman" w:hAnsi="Times New Roman" w:cs="Times New Roman"/>
-          <w:sz w:val="24"/>
-          <w:szCs w:val="24"/>
-        </w:rPr>
-      </w:pPr>
-      <w:r>
-        <w:rPr>
-          <w:rFonts w:ascii="Times New Roman" w:hAnsi="Times New Roman" w:cs="Times New Roman"/>
-          <w:sz w:val="24"/>
-          <w:szCs w:val="24"/>
-        </w:rPr>
-        <w:t xml:space="preserve">In this thesis, our access control model is built on the principle </w:t>
-      </w:r>
-      <w:r>
-        <w:rPr>
-          <w:rFonts w:ascii="Times New Roman" w:hAnsi="Times New Roman" w:cs="Times New Roman"/>
-          <w:sz w:val="24"/>
-          <w:szCs w:val="24"/>
-        </w:rPr>
-        <w:t>of NIST Standard ABAC that an access decision is permitted only if the request satisfies conditions on attributes of subject, resource and environment specified in policies.</w:t>
+        <w:t xml:space="preserve"> over time, Figure[] shows</w:t>
+      </w:r>
+      <w:r>
+        <w:rPr>
+          <w:rFonts w:ascii="Times New Roman" w:hAnsi="Times New Roman" w:cs="Times New Roman"/>
+          <w:sz w:val="24"/>
+          <w:szCs w:val="24"/>
+        </w:rPr>
+        <w:t xml:space="preserve"> the relative</w:t>
+      </w:r>
+      <w:r>
+        <w:rPr>
+          <w:rFonts w:ascii="Times New Roman" w:hAnsi="Times New Roman" w:cs="Times New Roman"/>
+          <w:sz w:val="24"/>
+          <w:szCs w:val="24"/>
+        </w:rPr>
+        <w:t xml:space="preserve"> between</w:t>
+      </w:r>
+      <w:r>
+        <w:rPr>
+          <w:rFonts w:ascii="Times New Roman" w:hAnsi="Times New Roman" w:cs="Times New Roman"/>
+          <w:sz w:val="24"/>
+          <w:szCs w:val="24"/>
+        </w:rPr>
+        <w:t xml:space="preserve"> t</w:t>
+      </w:r>
+      <w:r>
+        <w:rPr>
+          <w:rFonts w:ascii="Times New Roman" w:hAnsi="Times New Roman" w:cs="Times New Roman"/>
+          <w:sz w:val="24"/>
+          <w:szCs w:val="24"/>
+        </w:rPr>
+        <w:t>he</w:t>
+      </w:r>
+      <w:r>
+        <w:rPr>
+          <w:rFonts w:ascii="Times New Roman" w:hAnsi="Times New Roman" w:cs="Times New Roman"/>
+          <w:sz w:val="24"/>
+          <w:szCs w:val="24"/>
+        </w:rPr>
+        <w:t xml:space="preserve"> increasement of</w:t>
+      </w:r>
+      <w:r>
+        <w:rPr>
+          <w:rFonts w:ascii="Times New Roman" w:hAnsi="Times New Roman" w:cs="Times New Roman"/>
+          <w:sz w:val="24"/>
+          <w:szCs w:val="24"/>
+        </w:rPr>
+        <w:t xml:space="preserve"> stored information from 1986 to 2007</w:t>
+      </w:r>
+      <w:r>
+        <w:rPr>
+          <w:rFonts w:ascii="Times New Roman" w:hAnsi="Times New Roman" w:cs="Times New Roman"/>
+          <w:sz w:val="24"/>
+          <w:szCs w:val="24"/>
+        </w:rPr>
+        <w:t xml:space="preserve"> and the trend </w:t>
+      </w:r>
+      <w:r>
+        <w:rPr>
+          <w:rFonts w:ascii="Times New Roman" w:hAnsi="Times New Roman" w:cs="Times New Roman"/>
+          <w:sz w:val="24"/>
+          <w:szCs w:val="24"/>
+        </w:rPr>
+        <w:t>of access control</w:t>
+      </w:r>
+      <w:r>
+        <w:rPr>
+          <w:rFonts w:ascii="Times New Roman" w:hAnsi="Times New Roman" w:cs="Times New Roman"/>
+          <w:sz w:val="24"/>
+          <w:szCs w:val="24"/>
+        </w:rPr>
+        <w:t>.</w:t>
       </w:r>
       <w:r>
         <w:rPr>
@@ -780,25 +806,31 @@
           <w:sz w:val="24"/>
           <w:szCs w:val="24"/>
         </w:rPr>
-        <w:t xml:space="preserve">We use Polish notation for modeling conditional expressions </w:t>
-      </w:r>
-      <w:r>
-        <w:rPr>
-          <w:rFonts w:ascii="Times New Roman" w:hAnsi="Times New Roman" w:cs="Times New Roman"/>
-          <w:sz w:val="24"/>
-          <w:szCs w:val="24"/>
-        </w:rPr>
-        <w:t>so as to describe co</w:t>
-      </w:r>
-      <w:bookmarkStart w:id="0" w:name="_GoBack"/>
-      <w:bookmarkEnd w:id="0"/>
-      <w:r>
-        <w:rPr>
-          <w:rFonts w:ascii="Times New Roman" w:hAnsi="Times New Roman" w:cs="Times New Roman"/>
-          <w:sz w:val="24"/>
-          <w:szCs w:val="24"/>
-        </w:rPr>
-        <w:t>mplex policies such as user, data, environment driven policies. Additionally, we extend ABAC for da</w:t>
+        <w:t>Even when access control</w:t>
+      </w:r>
+      <w:r>
+        <w:rPr>
+          <w:rFonts w:ascii="Times New Roman" w:hAnsi="Times New Roman" w:cs="Times New Roman"/>
+          <w:sz w:val="24"/>
+          <w:szCs w:val="24"/>
+        </w:rPr>
+        <w:t xml:space="preserve"> systems are successful in restricting unauthorized and unauthenticated users, they are ineffective as privacy protection for a large, decentralized system like</w:t>
+      </w:r>
+      <w:r>
+        <w:rPr>
+          <w:rFonts w:ascii="Times New Roman" w:hAnsi="Times New Roman" w:cs="Times New Roman"/>
+          <w:sz w:val="24"/>
+          <w:szCs w:val="24"/>
+        </w:rPr>
+        <w:t xml:space="preserve"> the World Wide Web, where it is easy t</w:t>
+      </w:r>
+      <w:r>
+        <w:rPr>
+          <w:rFonts w:ascii="Times New Roman" w:hAnsi="Times New Roman" w:cs="Times New Roman"/>
+          <w:sz w:val="24"/>
+          <w:szCs w:val="24"/>
+        </w:rPr>
+        <w:t>o copy or aggregate information.</w:t>
       </w:r>
     </w:p>
     <w:p>
@@ -827,10 +859,10 @@
           <w:noProof/>
         </w:rPr>
         <w:drawing>
-          <wp:inline distT="0" distB="0" distL="0" distR="0" wp14:anchorId="75AF0104" wp14:editId="3B98E275">
-            <wp:extent cx="5750560" cy="2670694"/>
-            <wp:effectExtent l="0" t="0" r="2540" b="0"/>
-            <wp:docPr id="1" name="Picture 1"/>
+          <wp:inline distT="0" distB="0" distL="0" distR="0" wp14:anchorId="74A7DCC4" wp14:editId="726C4F1F">
+            <wp:extent cx="5536803" cy="2575560"/>
+            <wp:effectExtent l="0" t="0" r="6985" b="0"/>
+            <wp:docPr id="2" name="Picture 2"/>
             <wp:cNvGraphicFramePr>
               <a:graphicFrameLocks xmlns:a="http://schemas.openxmlformats.org/drawingml/2006/main" noChangeAspect="1"/>
             </wp:cNvGraphicFramePr>
@@ -850,7 +882,7 @@
                   <pic:spPr>
                     <a:xfrm>
                       <a:off x="0" y="0"/>
-                      <a:ext cx="5766096" cy="2677909"/>
+                      <a:ext cx="5548806" cy="2581143"/>
                     </a:xfrm>
                     <a:prstGeom prst="rect">
                       <a:avLst/>
@@ -928,28 +960,204 @@
           <w:szCs w:val="24"/>
         </w:rPr>
       </w:pPr>
-    </w:p>
-    <w:p>
-      <w:pPr>
-        <w:pStyle w:val="ListParagraph"/>
-        <w:ind w:left="1080"/>
-        <w:rPr>
-          <w:rFonts w:ascii="Times New Roman" w:hAnsi="Times New Roman" w:cs="Times New Roman"/>
-          <w:sz w:val="24"/>
-          <w:szCs w:val="24"/>
-        </w:rPr>
-      </w:pPr>
-    </w:p>
-    <w:p>
-      <w:pPr>
-        <w:pStyle w:val="ListParagraph"/>
-        <w:ind w:left="1080"/>
-        <w:rPr>
-          <w:rFonts w:ascii="Times New Roman" w:hAnsi="Times New Roman" w:cs="Times New Roman"/>
-          <w:sz w:val="24"/>
-          <w:szCs w:val="24"/>
-        </w:rPr>
-      </w:pPr>
+      <w:r>
+        <w:rPr>
+          <w:rFonts w:ascii="Times New Roman" w:hAnsi="Times New Roman" w:cs="Times New Roman"/>
+          <w:sz w:val="24"/>
+          <w:szCs w:val="24"/>
+        </w:rPr>
+        <w:t xml:space="preserve">Most previous studies have considered privacy protection in access control models as constraints on purpose of data usage. </w:t>
+      </w:r>
+      <w:r>
+        <w:rPr>
+          <w:rFonts w:ascii="Times New Roman" w:hAnsi="Times New Roman" w:cs="Times New Roman"/>
+          <w:sz w:val="24"/>
+          <w:szCs w:val="24"/>
+        </w:rPr>
+        <w:t xml:space="preserve">In this thesis, our access control model is built on the principle </w:t>
+      </w:r>
+      <w:r>
+        <w:rPr>
+          <w:rFonts w:ascii="Times New Roman" w:hAnsi="Times New Roman" w:cs="Times New Roman"/>
+          <w:sz w:val="24"/>
+          <w:szCs w:val="24"/>
+        </w:rPr>
+        <w:t>of NIST Standard ABAC that an access decision is permitted only if the request satisfies conditions on attributes of subject, resource and environment specified in policies.</w:t>
+      </w:r>
+      <w:r>
+        <w:rPr>
+          <w:rFonts w:ascii="Times New Roman" w:hAnsi="Times New Roman" w:cs="Times New Roman"/>
+          <w:sz w:val="24"/>
+          <w:szCs w:val="24"/>
+        </w:rPr>
+        <w:t xml:space="preserve"> </w:t>
+      </w:r>
+      <w:r>
+        <w:rPr>
+          <w:rFonts w:ascii="Times New Roman" w:hAnsi="Times New Roman" w:cs="Times New Roman"/>
+          <w:sz w:val="24"/>
+          <w:szCs w:val="24"/>
+        </w:rPr>
+        <w:t>Moreover, with the approach of attribute-based access control, we have proposed a flexible model struture for privacy protection so that it can be evaluated not only by access purpose but also by subject, resource, environment attributes</w:t>
+      </w:r>
+      <w:r>
+        <w:rPr>
+          <w:rFonts w:ascii="Times New Roman" w:hAnsi="Times New Roman" w:cs="Times New Roman"/>
+          <w:sz w:val="24"/>
+          <w:szCs w:val="24"/>
+        </w:rPr>
+        <w:t xml:space="preserve">. </w:t>
+      </w:r>
+      <w:r>
+        <w:rPr>
+          <w:rFonts w:ascii="Times New Roman" w:hAnsi="Times New Roman" w:cs="Times New Roman"/>
+          <w:sz w:val="24"/>
+          <w:szCs w:val="24"/>
+        </w:rPr>
+        <w:t xml:space="preserve">We use Polish notation for modeling conditional expressions so as to describe complex policies such as user, data, environment driven policies. </w:t>
+      </w:r>
+    </w:p>
+    <w:p>
+      <w:pPr>
+        <w:pStyle w:val="ListParagraph"/>
+        <w:ind w:left="1080"/>
+        <w:rPr>
+          <w:rFonts w:ascii="Times New Roman" w:hAnsi="Times New Roman" w:cs="Times New Roman"/>
+          <w:sz w:val="24"/>
+          <w:szCs w:val="24"/>
+        </w:rPr>
+      </w:pPr>
+    </w:p>
+    <w:p>
+      <w:pPr>
+        <w:pStyle w:val="ListParagraph"/>
+        <w:ind w:left="1080"/>
+        <w:rPr>
+          <w:rFonts w:ascii="Times New Roman" w:hAnsi="Times New Roman" w:cs="Times New Roman"/>
+          <w:sz w:val="24"/>
+          <w:szCs w:val="24"/>
+        </w:rPr>
+      </w:pPr>
+      <w:r>
+        <w:rPr>
+          <w:rFonts w:ascii="Times New Roman" w:hAnsi="Times New Roman" w:cs="Times New Roman"/>
+          <w:sz w:val="24"/>
+          <w:szCs w:val="24"/>
+        </w:rPr>
+        <w:t>The rest of this thesis is organized as follows.</w:t>
+      </w:r>
+    </w:p>
+    <w:p>
+      <w:pPr>
+        <w:pStyle w:val="ListParagraph"/>
+        <w:ind w:left="1080"/>
+        <w:rPr>
+          <w:rFonts w:ascii="Times New Roman" w:hAnsi="Times New Roman" w:cs="Times New Roman"/>
+          <w:sz w:val="24"/>
+          <w:szCs w:val="24"/>
+        </w:rPr>
+      </w:pPr>
+    </w:p>
+    <w:p>
+      <w:pPr>
+        <w:pStyle w:val="ListParagraph"/>
+        <w:ind w:left="1080"/>
+        <w:rPr>
+          <w:rFonts w:ascii="Times New Roman" w:hAnsi="Times New Roman" w:cs="Times New Roman"/>
+          <w:sz w:val="24"/>
+          <w:szCs w:val="24"/>
+        </w:rPr>
+      </w:pPr>
+    </w:p>
+    <w:p>
+      <w:pPr>
+        <w:pStyle w:val="ListParagraph"/>
+        <w:ind w:left="1080"/>
+        <w:rPr>
+          <w:rFonts w:ascii="Times New Roman" w:hAnsi="Times New Roman" w:cs="Times New Roman"/>
+          <w:sz w:val="24"/>
+          <w:szCs w:val="24"/>
+        </w:rPr>
+      </w:pPr>
+    </w:p>
+    <w:p>
+      <w:pPr>
+        <w:pStyle w:val="ListParagraph"/>
+        <w:ind w:left="1080"/>
+        <w:rPr>
+          <w:rFonts w:ascii="Times New Roman" w:hAnsi="Times New Roman" w:cs="Times New Roman"/>
+          <w:sz w:val="24"/>
+          <w:szCs w:val="24"/>
+        </w:rPr>
+      </w:pPr>
+    </w:p>
+    <w:p>
+      <w:pPr>
+        <w:pStyle w:val="ListParagraph"/>
+        <w:ind w:left="1080"/>
+        <w:rPr>
+          <w:rFonts w:ascii="Times New Roman" w:hAnsi="Times New Roman" w:cs="Times New Roman"/>
+          <w:sz w:val="24"/>
+          <w:szCs w:val="24"/>
+        </w:rPr>
+      </w:pPr>
+    </w:p>
+    <w:p>
+      <w:pPr>
+        <w:pStyle w:val="ListParagraph"/>
+        <w:ind w:left="1080"/>
+        <w:rPr>
+          <w:rFonts w:ascii="Times New Roman" w:hAnsi="Times New Roman" w:cs="Times New Roman"/>
+          <w:sz w:val="24"/>
+          <w:szCs w:val="24"/>
+        </w:rPr>
+      </w:pPr>
+    </w:p>
+    <w:p>
+      <w:pPr>
+        <w:pStyle w:val="ListParagraph"/>
+        <w:ind w:left="1080"/>
+        <w:rPr>
+          <w:rFonts w:ascii="Times New Roman" w:hAnsi="Times New Roman" w:cs="Times New Roman"/>
+          <w:sz w:val="24"/>
+          <w:szCs w:val="24"/>
+        </w:rPr>
+      </w:pPr>
+    </w:p>
+    <w:p>
+      <w:pPr>
+        <w:pStyle w:val="ListParagraph"/>
+        <w:ind w:left="1080"/>
+        <w:rPr>
+          <w:rFonts w:ascii="Times New Roman" w:hAnsi="Times New Roman" w:cs="Times New Roman"/>
+          <w:sz w:val="24"/>
+          <w:szCs w:val="24"/>
+        </w:rPr>
+      </w:pPr>
+    </w:p>
+    <w:p>
+      <w:pPr>
+        <w:pStyle w:val="ListParagraph"/>
+        <w:ind w:left="1080"/>
+        <w:rPr>
+          <w:rFonts w:ascii="Times New Roman" w:hAnsi="Times New Roman" w:cs="Times New Roman"/>
+          <w:sz w:val="24"/>
+          <w:szCs w:val="24"/>
+        </w:rPr>
+      </w:pPr>
+    </w:p>
+    <w:p>
+      <w:pPr>
+        <w:pStyle w:val="ListParagraph"/>
+        <w:ind w:left="1080"/>
+        <w:rPr>
+          <w:rFonts w:ascii="Times New Roman" w:hAnsi="Times New Roman" w:cs="Times New Roman"/>
+          <w:sz w:val="24"/>
+          <w:szCs w:val="24"/>
+        </w:rPr>
+      </w:pPr>
+      <w:bookmarkStart w:id="0" w:name="_GoBack"/>
+      <w:bookmarkEnd w:id="0"/>
     </w:p>
     <w:p>
       <w:pPr>

</xml_diff>

<commit_message>
- finish 98% background
</commit_message>
<xml_diff>
--- a/AttributeBasedAC/ThesisABAC.docx
+++ b/AttributeBasedAC/ThesisABAC.docx
@@ -436,7 +436,7 @@
         <w:pStyle w:val="ListParagraph"/>
         <w:numPr>
           <w:ilvl w:val="0"/>
-          <w:numId w:val="1"/>
+          <w:numId w:val="3"/>
         </w:numPr>
         <w:rPr>
           <w:rFonts w:ascii="Times New Roman" w:hAnsi="Times New Roman" w:cs="Times New Roman"/>
@@ -450,13 +450,35 @@
           <w:sz w:val="24"/>
           <w:szCs w:val="24"/>
         </w:rPr>
+        <w:t>Overview</w:t>
+      </w:r>
+    </w:p>
+    <w:p>
+      <w:pPr>
+        <w:pStyle w:val="ListParagraph"/>
+        <w:numPr>
+          <w:ilvl w:val="0"/>
+          <w:numId w:val="2"/>
+        </w:numPr>
+        <w:rPr>
+          <w:rFonts w:ascii="Times New Roman" w:hAnsi="Times New Roman" w:cs="Times New Roman"/>
+          <w:sz w:val="24"/>
+          <w:szCs w:val="24"/>
+        </w:rPr>
+      </w:pPr>
+      <w:r>
+        <w:rPr>
+          <w:rFonts w:ascii="Times New Roman" w:hAnsi="Times New Roman" w:cs="Times New Roman"/>
+          <w:sz w:val="24"/>
+          <w:szCs w:val="24"/>
+        </w:rPr>
         <w:t>Introduction</w:t>
       </w:r>
     </w:p>
     <w:p>
       <w:pPr>
         <w:pStyle w:val="ListParagraph"/>
-        <w:ind w:left="1080"/>
+        <w:ind w:left="1440"/>
         <w:rPr>
           <w:rFonts w:ascii="Times New Roman" w:hAnsi="Times New Roman" w:cs="Times New Roman"/>
           <w:sz w:val="24"/>
@@ -832,6 +854,33 @@
         </w:rPr>
         <w:t>o copy or aggregate information.</w:t>
       </w:r>
+      <w:r>
+        <w:rPr>
+          <w:rFonts w:ascii="Times New Roman" w:hAnsi="Times New Roman" w:cs="Times New Roman"/>
+          <w:sz w:val="24"/>
+          <w:szCs w:val="24"/>
+        </w:rPr>
+        <w:t xml:space="preserve"> Most previous studies have considered privacy protection in access control models as constraints on purpose of data usage. </w:t>
+      </w:r>
+      <w:r>
+        <w:rPr>
+          <w:rFonts w:ascii="Times New Roman" w:hAnsi="Times New Roman" w:cs="Times New Roman"/>
+          <w:sz w:val="24"/>
+          <w:szCs w:val="24"/>
+        </w:rPr>
+        <w:t>?</w:t>
+      </w:r>
+    </w:p>
+    <w:p>
+      <w:pPr>
+        <w:pStyle w:val="ListParagraph"/>
+        <w:ind w:left="1080"/>
+        <w:rPr>
+          <w:rFonts w:ascii="Times New Roman" w:hAnsi="Times New Roman" w:cs="Times New Roman"/>
+          <w:sz w:val="24"/>
+          <w:szCs w:val="24"/>
+        </w:rPr>
+      </w:pPr>
     </w:p>
     <w:p>
       <w:pPr>
@@ -909,65 +958,188 @@
     <w:p>
       <w:pPr>
         <w:pStyle w:val="ListParagraph"/>
-        <w:ind w:left="1080"/>
-        <w:rPr>
-          <w:rFonts w:ascii="Times New Roman" w:hAnsi="Times New Roman" w:cs="Times New Roman"/>
-          <w:sz w:val="24"/>
-          <w:szCs w:val="24"/>
-        </w:rPr>
-      </w:pPr>
-    </w:p>
-    <w:p>
-      <w:pPr>
-        <w:pStyle w:val="ListParagraph"/>
-        <w:ind w:left="1080"/>
-        <w:rPr>
-          <w:rFonts w:ascii="Times New Roman" w:hAnsi="Times New Roman" w:cs="Times New Roman"/>
-          <w:sz w:val="24"/>
-          <w:szCs w:val="24"/>
-        </w:rPr>
-      </w:pPr>
-    </w:p>
-    <w:p>
-      <w:pPr>
-        <w:pStyle w:val="ListParagraph"/>
-        <w:ind w:left="1080"/>
-        <w:rPr>
-          <w:rFonts w:ascii="Times New Roman" w:hAnsi="Times New Roman" w:cs="Times New Roman"/>
-          <w:sz w:val="24"/>
-          <w:szCs w:val="24"/>
-        </w:rPr>
-      </w:pPr>
-    </w:p>
-    <w:p>
-      <w:pPr>
-        <w:pStyle w:val="ListParagraph"/>
-        <w:ind w:left="1080"/>
-        <w:rPr>
-          <w:rFonts w:ascii="Times New Roman" w:hAnsi="Times New Roman" w:cs="Times New Roman"/>
-          <w:sz w:val="24"/>
-          <w:szCs w:val="24"/>
-        </w:rPr>
-      </w:pPr>
-    </w:p>
-    <w:p>
-      <w:pPr>
-        <w:pStyle w:val="ListParagraph"/>
-        <w:ind w:left="1080"/>
-        <w:rPr>
-          <w:rFonts w:ascii="Times New Roman" w:hAnsi="Times New Roman" w:cs="Times New Roman"/>
-          <w:sz w:val="24"/>
-          <w:szCs w:val="24"/>
-        </w:rPr>
-      </w:pPr>
-      <w:r>
-        <w:rPr>
-          <w:rFonts w:ascii="Times New Roman" w:hAnsi="Times New Roman" w:cs="Times New Roman"/>
-          <w:sz w:val="24"/>
-          <w:szCs w:val="24"/>
-        </w:rPr>
-        <w:t xml:space="preserve">Most previous studies have considered privacy protection in access control models as constraints on purpose of data usage. </w:t>
-      </w:r>
+        <w:numPr>
+          <w:ilvl w:val="0"/>
+          <w:numId w:val="2"/>
+        </w:numPr>
+        <w:rPr>
+          <w:rFonts w:ascii="Times New Roman" w:hAnsi="Times New Roman" w:cs="Times New Roman"/>
+          <w:sz w:val="24"/>
+          <w:szCs w:val="24"/>
+        </w:rPr>
+      </w:pPr>
+      <w:r>
+        <w:rPr>
+          <w:rFonts w:ascii="Times New Roman" w:hAnsi="Times New Roman" w:cs="Times New Roman"/>
+          <w:sz w:val="24"/>
+          <w:szCs w:val="24"/>
+        </w:rPr>
+        <w:t>Related work</w:t>
+      </w:r>
+    </w:p>
+    <w:p>
+      <w:pPr>
+        <w:ind w:left="1080"/>
+        <w:rPr>
+          <w:rFonts w:ascii="Times New Roman" w:hAnsi="Times New Roman" w:cs="Times New Roman"/>
+          <w:sz w:val="24"/>
+          <w:szCs w:val="24"/>
+        </w:rPr>
+      </w:pPr>
+      <w:r>
+        <w:rPr>
+          <w:rFonts w:ascii="Times New Roman" w:hAnsi="Times New Roman" w:cs="Times New Roman"/>
+          <w:sz w:val="24"/>
+          <w:szCs w:val="24"/>
+        </w:rPr>
+        <w:t>Hua Wang, Lili Sun, and Vijay Varadharajan</w:t>
+      </w:r>
+      <w:r>
+        <w:rPr>
+          <w:rFonts w:ascii="Times New Roman" w:hAnsi="Times New Roman" w:cs="Times New Roman"/>
+          <w:sz w:val="24"/>
+          <w:szCs w:val="24"/>
+        </w:rPr>
+        <w:t>[]</w:t>
+      </w:r>
+      <w:r>
+        <w:rPr>
+          <w:rFonts w:ascii="Times New Roman" w:hAnsi="Times New Roman" w:cs="Times New Roman"/>
+          <w:sz w:val="24"/>
+          <w:szCs w:val="24"/>
+        </w:rPr>
+        <w:t xml:space="preserve"> propose a purpose-based framework for supporting privacy preserving access control policies and mechanisms.</w:t>
+      </w:r>
+      <w:r>
+        <w:rPr>
+          <w:rFonts w:ascii="Times New Roman" w:hAnsi="Times New Roman" w:cs="Times New Roman"/>
+          <w:sz w:val="24"/>
+          <w:szCs w:val="24"/>
+        </w:rPr>
+        <w:t xml:space="preserve"> They have also developed algorithms to help a system to detect and analyze the conflicts when adding new policies.</w:t>
+      </w:r>
+    </w:p>
+    <w:p>
+      <w:pPr>
+        <w:ind w:left="1080"/>
+        <w:rPr>
+          <w:rFonts w:ascii="Times New Roman" w:hAnsi="Times New Roman" w:cs="Times New Roman"/>
+          <w:sz w:val="24"/>
+          <w:szCs w:val="24"/>
+        </w:rPr>
+      </w:pPr>
+      <w:r>
+        <w:rPr>
+          <w:rFonts w:ascii="Times New Roman" w:hAnsi="Times New Roman" w:cs="Times New Roman"/>
+          <w:sz w:val="24"/>
+          <w:szCs w:val="24"/>
+        </w:rPr>
+        <w:t>Prosunjit Biswas, Ravi Sandhu, and Ram Krishman</w:t>
+      </w:r>
+      <w:r>
+        <w:rPr>
+          <w:rFonts w:ascii="Times New Roman" w:hAnsi="Times New Roman" w:cs="Times New Roman"/>
+          <w:sz w:val="24"/>
+          <w:szCs w:val="24"/>
+        </w:rPr>
+        <w:t>[]</w:t>
+      </w:r>
+      <w:r>
+        <w:rPr>
+          <w:rFonts w:ascii="Times New Roman" w:hAnsi="Times New Roman" w:cs="Times New Roman"/>
+          <w:sz w:val="24"/>
+          <w:szCs w:val="24"/>
+        </w:rPr>
+        <w:t xml:space="preserve"> </w:t>
+      </w:r>
+      <w:r>
+        <w:rPr>
+          <w:rFonts w:ascii="Times New Roman" w:hAnsi="Times New Roman" w:cs="Times New Roman"/>
+          <w:sz w:val="24"/>
+          <w:szCs w:val="24"/>
+        </w:rPr>
+        <w:t>present an attribute based protection model for JSON documents. Their approach is to add a new attibute called “security-label” to JSON elements and specify access control policies using these values.</w:t>
+      </w:r>
+    </w:p>
+    <w:p>
+      <w:pPr>
+        <w:ind w:left="1080"/>
+        <w:rPr>
+          <w:rFonts w:ascii="Times New Roman" w:hAnsi="Times New Roman" w:cs="Times New Roman"/>
+          <w:sz w:val="24"/>
+          <w:szCs w:val="24"/>
+        </w:rPr>
+      </w:pPr>
+      <w:r>
+        <w:rPr>
+          <w:rFonts w:ascii="Times New Roman" w:hAnsi="Times New Roman" w:cs="Times New Roman"/>
+          <w:sz w:val="24"/>
+          <w:szCs w:val="24"/>
+        </w:rPr>
+        <w:t>CODASPY11</w:t>
+      </w:r>
+    </w:p>
+    <w:p>
+      <w:pPr>
+        <w:ind w:left="1080"/>
+        <w:rPr>
+          <w:rFonts w:ascii="Times New Roman" w:hAnsi="Times New Roman" w:cs="Times New Roman"/>
+          <w:sz w:val="24"/>
+          <w:szCs w:val="24"/>
+        </w:rPr>
+      </w:pPr>
+      <w:r>
+        <w:rPr>
+          <w:rFonts w:ascii="Times New Roman" w:hAnsi="Times New Roman" w:cs="Times New Roman"/>
+          <w:sz w:val="24"/>
+          <w:szCs w:val="24"/>
+        </w:rPr>
+        <w:t xml:space="preserve"> </w:t>
+      </w:r>
+    </w:p>
+    <w:p>
+      <w:pPr>
+        <w:pStyle w:val="ListParagraph"/>
+        <w:numPr>
+          <w:ilvl w:val="0"/>
+          <w:numId w:val="2"/>
+        </w:numPr>
+        <w:rPr>
+          <w:rFonts w:ascii="Times New Roman" w:hAnsi="Times New Roman" w:cs="Times New Roman"/>
+          <w:sz w:val="24"/>
+          <w:szCs w:val="24"/>
+        </w:rPr>
+      </w:pPr>
+      <w:r>
+        <w:rPr>
+          <w:rFonts w:ascii="Times New Roman" w:hAnsi="Times New Roman" w:cs="Times New Roman"/>
+          <w:sz w:val="24"/>
+          <w:szCs w:val="24"/>
+        </w:rPr>
+        <w:t>Purpose and Scope</w:t>
+      </w:r>
+    </w:p>
+    <w:p>
+      <w:pPr>
+        <w:pStyle w:val="ListParagraph"/>
+        <w:ind w:left="1440"/>
+        <w:rPr>
+          <w:rFonts w:ascii="Times New Roman" w:hAnsi="Times New Roman" w:cs="Times New Roman"/>
+          <w:sz w:val="24"/>
+          <w:szCs w:val="24"/>
+        </w:rPr>
+      </w:pPr>
+    </w:p>
+    <w:p>
+      <w:pPr>
+        <w:pStyle w:val="ListParagraph"/>
+        <w:ind w:left="1080"/>
+        <w:rPr>
+          <w:rFonts w:ascii="Times New Roman" w:hAnsi="Times New Roman" w:cs="Times New Roman"/>
+          <w:sz w:val="24"/>
+          <w:szCs w:val="24"/>
+        </w:rPr>
+      </w:pPr>
       <w:r>
         <w:rPr>
           <w:rFonts w:ascii="Times New Roman" w:hAnsi="Times New Roman" w:cs="Times New Roman"/>
@@ -998,15 +1170,7 @@
           <w:sz w:val="24"/>
           <w:szCs w:val="24"/>
         </w:rPr>
-        <w:t>Moreover, with the approach of attribute-based access control, we have proposed a flexible model struture for privacy protection so that it can be evaluated not only by access purpose but also by subject, resource, environment attributes</w:t>
-      </w:r>
-      <w:r>
-        <w:rPr>
-          <w:rFonts w:ascii="Times New Roman" w:hAnsi="Times New Roman" w:cs="Times New Roman"/>
-          <w:sz w:val="24"/>
-          <w:szCs w:val="24"/>
-        </w:rPr>
-        <w:t xml:space="preserve">. </w:t>
+        <w:t xml:space="preserve">Moreover, with the approach of attribute-based access control, we have proposed a flexible model struture for privacy protection so that it can be evaluated not only by access purpose but also by subject, resource, environment attributes. </w:t>
       </w:r>
       <w:r>
         <w:rPr>
@@ -1031,120 +1195,559 @@
     <w:p>
       <w:pPr>
         <w:pStyle w:val="ListParagraph"/>
-        <w:ind w:left="1080"/>
-        <w:rPr>
-          <w:rFonts w:ascii="Times New Roman" w:hAnsi="Times New Roman" w:cs="Times New Roman"/>
-          <w:sz w:val="24"/>
-          <w:szCs w:val="24"/>
-        </w:rPr>
-      </w:pPr>
-      <w:r>
-        <w:rPr>
-          <w:rFonts w:ascii="Times New Roman" w:hAnsi="Times New Roman" w:cs="Times New Roman"/>
-          <w:sz w:val="24"/>
-          <w:szCs w:val="24"/>
-        </w:rPr>
-        <w:t>The rest of this thesis is organized as follows.</w:t>
-      </w:r>
-    </w:p>
-    <w:p>
-      <w:pPr>
-        <w:pStyle w:val="ListParagraph"/>
-        <w:ind w:left="1080"/>
-        <w:rPr>
-          <w:rFonts w:ascii="Times New Roman" w:hAnsi="Times New Roman" w:cs="Times New Roman"/>
-          <w:sz w:val="24"/>
-          <w:szCs w:val="24"/>
-        </w:rPr>
-      </w:pPr>
-    </w:p>
-    <w:p>
-      <w:pPr>
-        <w:pStyle w:val="ListParagraph"/>
-        <w:ind w:left="1080"/>
-        <w:rPr>
-          <w:rFonts w:ascii="Times New Roman" w:hAnsi="Times New Roman" w:cs="Times New Roman"/>
-          <w:sz w:val="24"/>
-          <w:szCs w:val="24"/>
-        </w:rPr>
-      </w:pPr>
-    </w:p>
-    <w:p>
-      <w:pPr>
-        <w:pStyle w:val="ListParagraph"/>
-        <w:ind w:left="1080"/>
-        <w:rPr>
-          <w:rFonts w:ascii="Times New Roman" w:hAnsi="Times New Roman" w:cs="Times New Roman"/>
-          <w:sz w:val="24"/>
-          <w:szCs w:val="24"/>
-        </w:rPr>
-      </w:pPr>
-    </w:p>
-    <w:p>
-      <w:pPr>
-        <w:pStyle w:val="ListParagraph"/>
-        <w:ind w:left="1080"/>
-        <w:rPr>
-          <w:rFonts w:ascii="Times New Roman" w:hAnsi="Times New Roman" w:cs="Times New Roman"/>
-          <w:sz w:val="24"/>
-          <w:szCs w:val="24"/>
-        </w:rPr>
-      </w:pPr>
-    </w:p>
-    <w:p>
-      <w:pPr>
-        <w:pStyle w:val="ListParagraph"/>
-        <w:ind w:left="1080"/>
-        <w:rPr>
-          <w:rFonts w:ascii="Times New Roman" w:hAnsi="Times New Roman" w:cs="Times New Roman"/>
-          <w:sz w:val="24"/>
-          <w:szCs w:val="24"/>
-        </w:rPr>
-      </w:pPr>
-    </w:p>
-    <w:p>
-      <w:pPr>
-        <w:pStyle w:val="ListParagraph"/>
-        <w:ind w:left="1080"/>
-        <w:rPr>
-          <w:rFonts w:ascii="Times New Roman" w:hAnsi="Times New Roman" w:cs="Times New Roman"/>
-          <w:sz w:val="24"/>
-          <w:szCs w:val="24"/>
-        </w:rPr>
-      </w:pPr>
-    </w:p>
-    <w:p>
-      <w:pPr>
-        <w:pStyle w:val="ListParagraph"/>
-        <w:ind w:left="1080"/>
-        <w:rPr>
-          <w:rFonts w:ascii="Times New Roman" w:hAnsi="Times New Roman" w:cs="Times New Roman"/>
-          <w:sz w:val="24"/>
-          <w:szCs w:val="24"/>
-        </w:rPr>
-      </w:pPr>
-    </w:p>
-    <w:p>
-      <w:pPr>
-        <w:pStyle w:val="ListParagraph"/>
-        <w:ind w:left="1080"/>
-        <w:rPr>
-          <w:rFonts w:ascii="Times New Roman" w:hAnsi="Times New Roman" w:cs="Times New Roman"/>
-          <w:sz w:val="24"/>
-          <w:szCs w:val="24"/>
-        </w:rPr>
-      </w:pPr>
-    </w:p>
-    <w:p>
-      <w:pPr>
-        <w:pStyle w:val="ListParagraph"/>
-        <w:ind w:left="1080"/>
-        <w:rPr>
-          <w:rFonts w:ascii="Times New Roman" w:hAnsi="Times New Roman" w:cs="Times New Roman"/>
-          <w:sz w:val="24"/>
-          <w:szCs w:val="24"/>
-        </w:rPr>
-      </w:pPr>
+        <w:numPr>
+          <w:ilvl w:val="0"/>
+          <w:numId w:val="2"/>
+        </w:numPr>
+        <w:rPr>
+          <w:rFonts w:ascii="Times New Roman" w:hAnsi="Times New Roman" w:cs="Times New Roman"/>
+          <w:sz w:val="24"/>
+          <w:szCs w:val="24"/>
+        </w:rPr>
+      </w:pPr>
+      <w:r>
+        <w:rPr>
+          <w:rFonts w:ascii="Times New Roman" w:hAnsi="Times New Roman" w:cs="Times New Roman"/>
+          <w:sz w:val="24"/>
+          <w:szCs w:val="24"/>
+        </w:rPr>
+        <w:t>Thesis Structure</w:t>
+      </w:r>
+    </w:p>
+    <w:p>
+      <w:pPr>
+        <w:pStyle w:val="ListParagraph"/>
+        <w:ind w:left="1080"/>
+        <w:rPr>
+          <w:rFonts w:ascii="Times New Roman" w:hAnsi="Times New Roman" w:cs="Times New Roman"/>
+          <w:sz w:val="24"/>
+          <w:szCs w:val="24"/>
+        </w:rPr>
+      </w:pPr>
+    </w:p>
+    <w:p>
+      <w:pPr>
+        <w:pStyle w:val="ListParagraph"/>
+        <w:ind w:left="1080"/>
+        <w:rPr>
+          <w:rFonts w:ascii="Times New Roman" w:hAnsi="Times New Roman" w:cs="Times New Roman"/>
+          <w:sz w:val="24"/>
+          <w:szCs w:val="24"/>
+        </w:rPr>
+      </w:pPr>
+    </w:p>
+    <w:p>
+      <w:pPr>
+        <w:pStyle w:val="ListParagraph"/>
+        <w:ind w:left="1080"/>
+        <w:rPr>
+          <w:rFonts w:ascii="Times New Roman" w:hAnsi="Times New Roman" w:cs="Times New Roman"/>
+          <w:sz w:val="24"/>
+          <w:szCs w:val="24"/>
+        </w:rPr>
+      </w:pPr>
+    </w:p>
+    <w:p>
+      <w:pPr>
+        <w:pStyle w:val="ListParagraph"/>
+        <w:ind w:left="1080"/>
+        <w:rPr>
+          <w:rFonts w:ascii="Times New Roman" w:hAnsi="Times New Roman" w:cs="Times New Roman"/>
+          <w:sz w:val="24"/>
+          <w:szCs w:val="24"/>
+        </w:rPr>
+      </w:pPr>
+    </w:p>
+    <w:p>
+      <w:pPr>
+        <w:pStyle w:val="ListParagraph"/>
+        <w:ind w:left="1080"/>
+        <w:rPr>
+          <w:rFonts w:ascii="Times New Roman" w:hAnsi="Times New Roman" w:cs="Times New Roman"/>
+          <w:sz w:val="24"/>
+          <w:szCs w:val="24"/>
+        </w:rPr>
+      </w:pPr>
+    </w:p>
+    <w:p>
+      <w:pPr>
+        <w:pStyle w:val="ListParagraph"/>
+        <w:ind w:left="1080"/>
+        <w:rPr>
+          <w:rFonts w:ascii="Times New Roman" w:hAnsi="Times New Roman" w:cs="Times New Roman"/>
+          <w:sz w:val="24"/>
+          <w:szCs w:val="24"/>
+        </w:rPr>
+      </w:pPr>
+    </w:p>
+    <w:p>
+      <w:pPr>
+        <w:pStyle w:val="ListParagraph"/>
+        <w:ind w:left="1080"/>
+        <w:rPr>
+          <w:rFonts w:ascii="Times New Roman" w:hAnsi="Times New Roman" w:cs="Times New Roman"/>
+          <w:sz w:val="24"/>
+          <w:szCs w:val="24"/>
+        </w:rPr>
+      </w:pPr>
+    </w:p>
+    <w:p>
+      <w:pPr>
+        <w:pStyle w:val="ListParagraph"/>
+        <w:ind w:left="1080"/>
+        <w:rPr>
+          <w:rFonts w:ascii="Times New Roman" w:hAnsi="Times New Roman" w:cs="Times New Roman"/>
+          <w:sz w:val="24"/>
+          <w:szCs w:val="24"/>
+        </w:rPr>
+      </w:pPr>
+    </w:p>
+    <w:p>
+      <w:pPr>
+        <w:pStyle w:val="ListParagraph"/>
+        <w:ind w:left="1080"/>
+        <w:rPr>
+          <w:rFonts w:ascii="Times New Roman" w:hAnsi="Times New Roman" w:cs="Times New Roman"/>
+          <w:sz w:val="24"/>
+          <w:szCs w:val="24"/>
+        </w:rPr>
+      </w:pPr>
+    </w:p>
+    <w:p>
+      <w:pPr>
+        <w:pStyle w:val="ListParagraph"/>
+        <w:ind w:left="1080"/>
+        <w:rPr>
+          <w:rFonts w:ascii="Times New Roman" w:hAnsi="Times New Roman" w:cs="Times New Roman"/>
+          <w:sz w:val="24"/>
+          <w:szCs w:val="24"/>
+        </w:rPr>
+      </w:pPr>
+    </w:p>
+    <w:p>
+      <w:pPr>
+        <w:pStyle w:val="ListParagraph"/>
+        <w:ind w:left="1080"/>
+        <w:rPr>
+          <w:rFonts w:ascii="Times New Roman" w:hAnsi="Times New Roman" w:cs="Times New Roman"/>
+          <w:sz w:val="24"/>
+          <w:szCs w:val="24"/>
+        </w:rPr>
+      </w:pPr>
+    </w:p>
+    <w:p>
+      <w:pPr>
+        <w:pStyle w:val="ListParagraph"/>
+        <w:ind w:left="1080"/>
+        <w:rPr>
+          <w:rFonts w:ascii="Times New Roman" w:hAnsi="Times New Roman" w:cs="Times New Roman"/>
+          <w:sz w:val="24"/>
+          <w:szCs w:val="24"/>
+        </w:rPr>
+      </w:pPr>
+    </w:p>
+    <w:p>
+      <w:pPr>
+        <w:pStyle w:val="ListParagraph"/>
+        <w:ind w:left="1080"/>
+        <w:rPr>
+          <w:rFonts w:ascii="Times New Roman" w:hAnsi="Times New Roman" w:cs="Times New Roman"/>
+          <w:sz w:val="24"/>
+          <w:szCs w:val="24"/>
+        </w:rPr>
+      </w:pPr>
+    </w:p>
+    <w:p>
+      <w:pPr>
+        <w:pStyle w:val="ListParagraph"/>
+        <w:ind w:left="1080"/>
+        <w:rPr>
+          <w:rFonts w:ascii="Times New Roman" w:hAnsi="Times New Roman" w:cs="Times New Roman"/>
+          <w:sz w:val="24"/>
+          <w:szCs w:val="24"/>
+        </w:rPr>
+      </w:pPr>
+    </w:p>
+    <w:p>
+      <w:pPr>
+        <w:pStyle w:val="ListParagraph"/>
+        <w:ind w:left="1080"/>
+        <w:rPr>
+          <w:rFonts w:ascii="Times New Roman" w:hAnsi="Times New Roman" w:cs="Times New Roman"/>
+          <w:sz w:val="24"/>
+          <w:szCs w:val="24"/>
+        </w:rPr>
+      </w:pPr>
+    </w:p>
+    <w:p>
+      <w:pPr>
+        <w:pStyle w:val="ListParagraph"/>
+        <w:ind w:left="1080"/>
+        <w:rPr>
+          <w:rFonts w:ascii="Times New Roman" w:hAnsi="Times New Roman" w:cs="Times New Roman"/>
+          <w:sz w:val="24"/>
+          <w:szCs w:val="24"/>
+        </w:rPr>
+      </w:pPr>
+    </w:p>
+    <w:p>
+      <w:pPr>
+        <w:pStyle w:val="ListParagraph"/>
+        <w:numPr>
+          <w:ilvl w:val="0"/>
+          <w:numId w:val="3"/>
+        </w:numPr>
+        <w:rPr>
+          <w:rFonts w:ascii="Times New Roman" w:hAnsi="Times New Roman" w:cs="Times New Roman"/>
+          <w:sz w:val="24"/>
+          <w:szCs w:val="24"/>
+        </w:rPr>
+      </w:pPr>
+      <w:r>
+        <w:rPr>
+          <w:rFonts w:ascii="Times New Roman" w:hAnsi="Times New Roman" w:cs="Times New Roman"/>
+          <w:sz w:val="24"/>
+          <w:szCs w:val="24"/>
+        </w:rPr>
+        <w:lastRenderedPageBreak/>
+        <w:t>Background</w:t>
+      </w:r>
+      <w:r>
+        <w:rPr>
+          <w:rFonts w:ascii="Times New Roman" w:hAnsi="Times New Roman" w:cs="Times New Roman"/>
+          <w:sz w:val="24"/>
+          <w:szCs w:val="24"/>
+        </w:rPr>
+        <w:t>:</w:t>
+      </w:r>
+    </w:p>
+    <w:p>
+      <w:pPr>
+        <w:pStyle w:val="ListParagraph"/>
+        <w:rPr>
+          <w:rFonts w:ascii="Times New Roman" w:hAnsi="Times New Roman" w:cs="Times New Roman"/>
+          <w:sz w:val="24"/>
+          <w:szCs w:val="24"/>
+        </w:rPr>
+      </w:pPr>
+      <w:r>
+        <w:rPr>
+          <w:rFonts w:ascii="Times New Roman" w:hAnsi="Times New Roman" w:cs="Times New Roman"/>
+          <w:sz w:val="24"/>
+          <w:szCs w:val="24"/>
+        </w:rPr>
+        <w:t xml:space="preserve">In this section, we describe the </w:t>
+      </w:r>
+      <w:r>
+        <w:rPr>
+          <w:rFonts w:ascii="Times New Roman" w:hAnsi="Times New Roman" w:cs="Times New Roman"/>
+          <w:sz w:val="24"/>
+          <w:szCs w:val="24"/>
+        </w:rPr>
+        <w:t xml:space="preserve">base theory of this thesis. When a subject access an object, the authorization process is carried out though two stages called as 2-stage authorization: </w:t>
+      </w:r>
+    </w:p>
+    <w:p>
+      <w:pPr>
+        <w:pStyle w:val="ListParagraph"/>
+        <w:numPr>
+          <w:ilvl w:val="0"/>
+          <w:numId w:val="5"/>
+        </w:numPr>
+        <w:rPr>
+          <w:rFonts w:ascii="Times New Roman" w:hAnsi="Times New Roman" w:cs="Times New Roman"/>
+          <w:sz w:val="24"/>
+          <w:szCs w:val="24"/>
+        </w:rPr>
+      </w:pPr>
+      <w:r>
+        <w:rPr>
+          <w:rFonts w:ascii="Times New Roman" w:hAnsi="Times New Roman" w:cs="Times New Roman"/>
+          <w:sz w:val="24"/>
+          <w:szCs w:val="24"/>
+        </w:rPr>
+        <w:t xml:space="preserve">First </w:t>
+      </w:r>
+      <w:r>
+        <w:rPr>
+          <w:rFonts w:ascii="Times New Roman" w:hAnsi="Times New Roman" w:cs="Times New Roman"/>
+          <w:sz w:val="24"/>
+          <w:szCs w:val="24"/>
+        </w:rPr>
+        <w:t>stage</w:t>
+      </w:r>
+      <w:r>
+        <w:rPr>
+          <w:rFonts w:ascii="Times New Roman" w:hAnsi="Times New Roman" w:cs="Times New Roman"/>
+          <w:sz w:val="24"/>
+          <w:szCs w:val="24"/>
+        </w:rPr>
+        <w:t>: access control policy authorization</w:t>
+      </w:r>
+      <w:r>
+        <w:rPr>
+          <w:rFonts w:ascii="Times New Roman" w:hAnsi="Times New Roman" w:cs="Times New Roman"/>
+          <w:sz w:val="24"/>
+          <w:szCs w:val="24"/>
+        </w:rPr>
+        <w:t xml:space="preserve"> verifies that the request is legitimate with rights for the subject to access data.</w:t>
+      </w:r>
+    </w:p>
+    <w:p>
+      <w:pPr>
+        <w:pStyle w:val="ListParagraph"/>
+        <w:numPr>
+          <w:ilvl w:val="0"/>
+          <w:numId w:val="5"/>
+        </w:numPr>
+        <w:rPr>
+          <w:rFonts w:ascii="Times New Roman" w:hAnsi="Times New Roman" w:cs="Times New Roman"/>
+          <w:sz w:val="24"/>
+          <w:szCs w:val="24"/>
+        </w:rPr>
+      </w:pPr>
+      <w:r>
+        <w:rPr>
+          <w:rFonts w:ascii="Times New Roman" w:hAnsi="Times New Roman" w:cs="Times New Roman"/>
+          <w:sz w:val="24"/>
+          <w:szCs w:val="24"/>
+        </w:rPr>
+        <w:t xml:space="preserve">Second stage: request is transfer to this </w:t>
+      </w:r>
+      <w:r>
+        <w:rPr>
+          <w:rFonts w:ascii="Times New Roman" w:hAnsi="Times New Roman" w:cs="Times New Roman"/>
+          <w:sz w:val="24"/>
+          <w:szCs w:val="24"/>
+        </w:rPr>
+        <w:t>stage for checking privacy compliance based on privacy policies.</w:t>
+      </w:r>
+    </w:p>
+    <w:p>
+      <w:pPr>
+        <w:ind w:left="720"/>
+        <w:rPr>
+          <w:rFonts w:ascii="Times New Roman" w:hAnsi="Times New Roman" w:cs="Times New Roman"/>
+          <w:sz w:val="24"/>
+          <w:szCs w:val="24"/>
+        </w:rPr>
+      </w:pPr>
+      <w:r>
+        <w:rPr>
+          <w:rFonts w:ascii="Times New Roman" w:hAnsi="Times New Roman" w:cs="Times New Roman"/>
+          <w:sz w:val="24"/>
+          <w:szCs w:val="24"/>
+        </w:rPr>
+        <w:t>Figure[]</w:t>
+      </w:r>
+    </w:p>
+    <w:p>
+      <w:pPr>
+        <w:pStyle w:val="ListParagraph"/>
+        <w:rPr>
+          <w:rFonts w:ascii="Times New Roman" w:hAnsi="Times New Roman" w:cs="Times New Roman"/>
+          <w:sz w:val="24"/>
+          <w:szCs w:val="24"/>
+        </w:rPr>
+      </w:pPr>
+      <w:r>
+        <w:rPr>
+          <w:rFonts w:ascii="Times New Roman" w:hAnsi="Times New Roman" w:cs="Times New Roman"/>
+          <w:b/>
+          <w:sz w:val="24"/>
+          <w:szCs w:val="24"/>
+        </w:rPr>
+        <w:t>Access Control Policies</w:t>
+      </w:r>
+      <w:r>
+        <w:rPr>
+          <w:rFonts w:ascii="Times New Roman" w:hAnsi="Times New Roman" w:cs="Times New Roman"/>
+          <w:sz w:val="24"/>
+          <w:szCs w:val="24"/>
+        </w:rPr>
+        <w:t xml:space="preserve">: contain policies which are used to determine whether a subject can access resources. The decision is </w:t>
+      </w:r>
+      <w:r>
+        <w:rPr>
+          <w:rFonts w:ascii="Times New Roman" w:hAnsi="Times New Roman" w:cs="Times New Roman"/>
+          <w:sz w:val="24"/>
+          <w:szCs w:val="24"/>
+        </w:rPr>
+        <w:t xml:space="preserve">made </w:t>
+      </w:r>
+      <w:r>
+        <w:rPr>
+          <w:rFonts w:ascii="Times New Roman" w:hAnsi="Times New Roman" w:cs="Times New Roman"/>
+          <w:sz w:val="24"/>
+          <w:szCs w:val="24"/>
+        </w:rPr>
+        <w:t>based on</w:t>
+      </w:r>
+      <w:r>
+        <w:rPr>
+          <w:rFonts w:ascii="Times New Roman" w:hAnsi="Times New Roman" w:cs="Times New Roman"/>
+          <w:sz w:val="24"/>
+          <w:szCs w:val="24"/>
+        </w:rPr>
+        <w:t xml:space="preserve"> rules</w:t>
+      </w:r>
+      <w:r>
+        <w:rPr>
+          <w:rFonts w:ascii="Times New Roman" w:hAnsi="Times New Roman" w:cs="Times New Roman"/>
+          <w:sz w:val="24"/>
+          <w:szCs w:val="24"/>
+        </w:rPr>
+        <w:t xml:space="preserve"> inside policies</w:t>
+      </w:r>
+      <w:r>
+        <w:rPr>
+          <w:rFonts w:ascii="Times New Roman" w:hAnsi="Times New Roman" w:cs="Times New Roman"/>
+          <w:sz w:val="24"/>
+          <w:szCs w:val="24"/>
+        </w:rPr>
+        <w:t xml:space="preserve"> which are the boolean expressions </w:t>
+      </w:r>
+      <w:r>
+        <w:rPr>
+          <w:rFonts w:ascii="Times New Roman" w:hAnsi="Times New Roman" w:cs="Times New Roman"/>
+          <w:sz w:val="24"/>
+          <w:szCs w:val="24"/>
+        </w:rPr>
+        <w:t>evaluated by user</w:t>
+      </w:r>
+      <w:r>
+        <w:rPr>
+          <w:rFonts w:ascii="Times New Roman" w:hAnsi="Times New Roman" w:cs="Times New Roman"/>
+          <w:sz w:val="24"/>
+          <w:szCs w:val="24"/>
+        </w:rPr>
+        <w:t>’s</w:t>
+      </w:r>
+      <w:r>
+        <w:rPr>
+          <w:rFonts w:ascii="Times New Roman" w:hAnsi="Times New Roman" w:cs="Times New Roman"/>
+          <w:sz w:val="24"/>
+          <w:szCs w:val="24"/>
+        </w:rPr>
+        <w:t xml:space="preserve"> defined function,</w:t>
+      </w:r>
+      <w:r>
+        <w:rPr>
+          <w:rFonts w:ascii="Times New Roman" w:hAnsi="Times New Roman" w:cs="Times New Roman"/>
+          <w:sz w:val="24"/>
+          <w:szCs w:val="24"/>
+        </w:rPr>
+        <w:t xml:space="preserve"> subject, resource, environment attribute</w:t>
+      </w:r>
+      <w:r>
+        <w:rPr>
+          <w:rFonts w:ascii="Times New Roman" w:hAnsi="Times New Roman" w:cs="Times New Roman"/>
+          <w:sz w:val="24"/>
+          <w:szCs w:val="24"/>
+        </w:rPr>
+        <w:t>. Those policies are specified and managed by administrators.</w:t>
+      </w:r>
+    </w:p>
+    <w:p>
+      <w:pPr>
+        <w:pStyle w:val="ListParagraph"/>
+        <w:rPr>
+          <w:rFonts w:ascii="Times New Roman" w:hAnsi="Times New Roman" w:cs="Times New Roman"/>
+          <w:sz w:val="24"/>
+          <w:szCs w:val="24"/>
+        </w:rPr>
+      </w:pPr>
+    </w:p>
+    <w:p>
+      <w:pPr>
+        <w:pStyle w:val="ListParagraph"/>
+        <w:rPr>
+          <w:rFonts w:ascii="Times New Roman" w:hAnsi="Times New Roman" w:cs="Times New Roman"/>
+          <w:sz w:val="24"/>
+          <w:szCs w:val="24"/>
+        </w:rPr>
+      </w:pPr>
+      <w:r>
+        <w:rPr>
+          <w:rFonts w:ascii="Times New Roman" w:hAnsi="Times New Roman" w:cs="Times New Roman"/>
+          <w:b/>
+          <w:sz w:val="24"/>
+          <w:szCs w:val="24"/>
+        </w:rPr>
+        <w:t>Privacy Policies</w:t>
+      </w:r>
+      <w:r>
+        <w:rPr>
+          <w:rFonts w:ascii="Times New Roman" w:hAnsi="Times New Roman" w:cs="Times New Roman"/>
+          <w:sz w:val="24"/>
+          <w:szCs w:val="24"/>
+        </w:rPr>
+        <w:t xml:space="preserve">: contain policies which </w:t>
+      </w:r>
+      <w:r>
+        <w:rPr>
+          <w:rFonts w:ascii="Times New Roman" w:hAnsi="Times New Roman" w:cs="Times New Roman"/>
+          <w:sz w:val="24"/>
+          <w:szCs w:val="24"/>
+        </w:rPr>
+        <w:t xml:space="preserve">are used to determine whether some fields of a record in resources should be shown, hidden or blurred when a user access to it. </w:t>
+      </w:r>
+      <w:r>
+        <w:rPr>
+          <w:rFonts w:ascii="Times New Roman" w:hAnsi="Times New Roman" w:cs="Times New Roman"/>
+          <w:sz w:val="24"/>
+          <w:szCs w:val="24"/>
+        </w:rPr>
+        <w:t xml:space="preserve">The </w:t>
+      </w:r>
+      <w:r>
+        <w:rPr>
+          <w:rFonts w:ascii="Times New Roman" w:hAnsi="Times New Roman" w:cs="Times New Roman"/>
+          <w:sz w:val="24"/>
+          <w:szCs w:val="24"/>
+        </w:rPr>
+        <w:t>privacy protection</w:t>
+      </w:r>
+      <w:r>
+        <w:rPr>
+          <w:rFonts w:ascii="Times New Roman" w:hAnsi="Times New Roman" w:cs="Times New Roman"/>
+          <w:sz w:val="24"/>
+          <w:szCs w:val="24"/>
+        </w:rPr>
+        <w:t xml:space="preserve"> is made based on rules inside policies which are the boolean expressions evaluated by user’s defined function, subject, resource, environment attribute. Those policies are specified and managed by administrators.</w:t>
+      </w:r>
+    </w:p>
+    <w:p>
+      <w:pPr>
+        <w:pStyle w:val="ListParagraph"/>
+        <w:rPr>
+          <w:rFonts w:ascii="Times New Roman" w:hAnsi="Times New Roman" w:cs="Times New Roman"/>
+          <w:sz w:val="24"/>
+          <w:szCs w:val="24"/>
+        </w:rPr>
+      </w:pPr>
+    </w:p>
+    <w:p>
+      <w:pPr>
+        <w:pStyle w:val="ListParagraph"/>
+        <w:numPr>
+          <w:ilvl w:val="0"/>
+          <w:numId w:val="3"/>
+        </w:numPr>
+        <w:rPr>
+          <w:rFonts w:ascii="Times New Roman" w:hAnsi="Times New Roman" w:cs="Times New Roman"/>
+          <w:sz w:val="24"/>
+          <w:szCs w:val="24"/>
+        </w:rPr>
+      </w:pPr>
+      <w:r>
+        <w:rPr>
+          <w:rFonts w:ascii="Times New Roman" w:hAnsi="Times New Roman" w:cs="Times New Roman"/>
+          <w:sz w:val="24"/>
+          <w:szCs w:val="24"/>
+        </w:rPr>
+        <w:t>Policy Structure:</w:t>
+      </w:r>
     </w:p>
     <w:p>
       <w:pPr>
@@ -1158,105 +1761,6 @@
       </w:pPr>
       <w:bookmarkStart w:id="0" w:name="_GoBack"/>
       <w:bookmarkEnd w:id="0"/>
-    </w:p>
-    <w:p>
-      <w:pPr>
-        <w:pStyle w:val="ListParagraph"/>
-        <w:ind w:left="1080"/>
-        <w:rPr>
-          <w:rFonts w:ascii="Times New Roman" w:hAnsi="Times New Roman" w:cs="Times New Roman"/>
-          <w:sz w:val="24"/>
-          <w:szCs w:val="24"/>
-        </w:rPr>
-      </w:pPr>
-    </w:p>
-    <w:p>
-      <w:pPr>
-        <w:pStyle w:val="ListParagraph"/>
-        <w:ind w:left="1080"/>
-        <w:rPr>
-          <w:rFonts w:ascii="Times New Roman" w:hAnsi="Times New Roman" w:cs="Times New Roman"/>
-          <w:sz w:val="24"/>
-          <w:szCs w:val="24"/>
-        </w:rPr>
-      </w:pPr>
-    </w:p>
-    <w:p>
-      <w:pPr>
-        <w:pStyle w:val="ListParagraph"/>
-        <w:ind w:left="1080"/>
-        <w:rPr>
-          <w:rFonts w:ascii="Times New Roman" w:hAnsi="Times New Roman" w:cs="Times New Roman"/>
-          <w:sz w:val="24"/>
-          <w:szCs w:val="24"/>
-        </w:rPr>
-      </w:pPr>
-    </w:p>
-    <w:p>
-      <w:pPr>
-        <w:pStyle w:val="ListParagraph"/>
-        <w:ind w:left="1080"/>
-        <w:rPr>
-          <w:rFonts w:ascii="Times New Roman" w:hAnsi="Times New Roman" w:cs="Times New Roman"/>
-          <w:sz w:val="24"/>
-          <w:szCs w:val="24"/>
-        </w:rPr>
-      </w:pPr>
-    </w:p>
-    <w:p>
-      <w:pPr>
-        <w:pStyle w:val="ListParagraph"/>
-        <w:ind w:left="1080"/>
-        <w:rPr>
-          <w:rFonts w:ascii="Times New Roman" w:hAnsi="Times New Roman" w:cs="Times New Roman"/>
-          <w:sz w:val="24"/>
-          <w:szCs w:val="24"/>
-        </w:rPr>
-      </w:pPr>
-    </w:p>
-    <w:p>
-      <w:pPr>
-        <w:pStyle w:val="ListParagraph"/>
-        <w:ind w:left="1080"/>
-        <w:rPr>
-          <w:rFonts w:ascii="Times New Roman" w:hAnsi="Times New Roman" w:cs="Times New Roman"/>
-          <w:sz w:val="24"/>
-          <w:szCs w:val="24"/>
-        </w:rPr>
-      </w:pPr>
-    </w:p>
-    <w:p>
-      <w:pPr>
-        <w:pStyle w:val="ListParagraph"/>
-        <w:ind w:left="1080"/>
-        <w:rPr>
-          <w:rFonts w:ascii="Times New Roman" w:hAnsi="Times New Roman" w:cs="Times New Roman"/>
-          <w:sz w:val="24"/>
-          <w:szCs w:val="24"/>
-        </w:rPr>
-      </w:pPr>
-    </w:p>
-    <w:p>
-      <w:pPr>
-        <w:pStyle w:val="ListParagraph"/>
-        <w:ind w:left="1080"/>
-        <w:rPr>
-          <w:rFonts w:ascii="Times New Roman" w:hAnsi="Times New Roman" w:cs="Times New Roman"/>
-          <w:sz w:val="24"/>
-          <w:szCs w:val="24"/>
-        </w:rPr>
-      </w:pPr>
-    </w:p>
-    <w:p>
-      <w:pPr>
-        <w:pStyle w:val="ListParagraph"/>
-        <w:ind w:left="1080"/>
-        <w:rPr>
-          <w:rFonts w:ascii="Times New Roman" w:hAnsi="Times New Roman" w:cs="Times New Roman"/>
-          <w:sz w:val="24"/>
-          <w:szCs w:val="24"/>
-        </w:rPr>
-      </w:pPr>
     </w:p>
     <w:p>
       <w:pPr>
@@ -1312,6 +1816,184 @@
 <file path=word/numbering.xml><?xml version="1.0" encoding="utf-8"?>
 <w:numbering xmlns:wpc="http://schemas.microsoft.com/office/word/2010/wordprocessingCanvas" xmlns:cx="http://schemas.microsoft.com/office/drawing/2014/chartex" xmlns:cx1="http://schemas.microsoft.com/office/drawing/2015/9/8/chartex" xmlns:cx2="http://schemas.microsoft.com/office/drawing/2015/10/21/chartex" xmlns:cx3="http://schemas.microsoft.com/office/drawing/2016/5/9/chartex" xmlns:cx4="http://schemas.microsoft.com/office/drawing/2016/5/10/chartex" xmlns:cx5="http://schemas.microsoft.com/office/drawing/2016/5/11/chartex" xmlns:cx6="http://schemas.microsoft.com/office/drawing/2016/5/12/chartex" xmlns:cx7="http://schemas.microsoft.com/office/drawing/2016/5/13/chartex" xmlns:cx8="http://schemas.microsoft.com/office/drawing/2016/5/14/chartex" xmlns:mc="http://schemas.openxmlformats.org/markup-compatibility/2006" xmlns:o="urn:schemas-microsoft-com:office:office" xmlns:r="http://schemas.openxmlformats.org/officeDocument/2006/relationships" xmlns:m="http://schemas.openxmlformats.org/officeDocument/2006/math" xmlns:v="urn:schemas-microsoft-com:vml" xmlns:wp14="http://schemas.microsoft.com/office/word/2010/wordprocessingDrawing" xmlns:wp="http://schemas.openxmlformats.org/drawingml/2006/wordprocessingDrawing" xmlns:w10="urn:schemas-microsoft-com:office:word" xmlns:w="http://schemas.openxmlformats.org/wordprocessingml/2006/main" xmlns:w14="http://schemas.microsoft.com/office/word/2010/wordml" xmlns:w15="http://schemas.microsoft.com/office/word/2012/wordml" xmlns:w16se="http://schemas.microsoft.com/office/word/2015/wordml/symex" xmlns:wpg="http://schemas.microsoft.com/office/word/2010/wordprocessingGroup" xmlns:wpi="http://schemas.microsoft.com/office/word/2010/wordprocessingInk" xmlns:wne="http://schemas.microsoft.com/office/word/2006/wordml" xmlns:wps="http://schemas.microsoft.com/office/word/2010/wordprocessingShape" mc:Ignorable="w14 w15 w16se wp14">
   <w:abstractNum w:abstractNumId="0" w15:restartNumberingAfterBreak="0">
+    <w:nsid w:val="2C9223CE"/>
+    <w:multiLevelType w:val="hybridMultilevel"/>
+    <w:tmpl w:val="F364F8A0"/>
+    <w:lvl w:ilvl="0" w:tplc="92A42EE8">
+      <w:start w:val="1"/>
+      <w:numFmt w:val="decimal"/>
+      <w:lvlText w:val="%1)"/>
+      <w:lvlJc w:val="left"/>
+      <w:pPr>
+        <w:ind w:left="1440" w:hanging="360"/>
+      </w:pPr>
+      <w:rPr>
+        <w:rFonts w:hint="default"/>
+      </w:rPr>
+    </w:lvl>
+    <w:lvl w:ilvl="1" w:tplc="04090019" w:tentative="1">
+      <w:start w:val="1"/>
+      <w:numFmt w:val="lowerLetter"/>
+      <w:lvlText w:val="%2."/>
+      <w:lvlJc w:val="left"/>
+      <w:pPr>
+        <w:ind w:left="2160" w:hanging="360"/>
+      </w:pPr>
+    </w:lvl>
+    <w:lvl w:ilvl="2" w:tplc="0409001B" w:tentative="1">
+      <w:start w:val="1"/>
+      <w:numFmt w:val="lowerRoman"/>
+      <w:lvlText w:val="%3."/>
+      <w:lvlJc w:val="right"/>
+      <w:pPr>
+        <w:ind w:left="2880" w:hanging="180"/>
+      </w:pPr>
+    </w:lvl>
+    <w:lvl w:ilvl="3" w:tplc="0409000F" w:tentative="1">
+      <w:start w:val="1"/>
+      <w:numFmt w:val="decimal"/>
+      <w:lvlText w:val="%4."/>
+      <w:lvlJc w:val="left"/>
+      <w:pPr>
+        <w:ind w:left="3600" w:hanging="360"/>
+      </w:pPr>
+    </w:lvl>
+    <w:lvl w:ilvl="4" w:tplc="04090019" w:tentative="1">
+      <w:start w:val="1"/>
+      <w:numFmt w:val="lowerLetter"/>
+      <w:lvlText w:val="%5."/>
+      <w:lvlJc w:val="left"/>
+      <w:pPr>
+        <w:ind w:left="4320" w:hanging="360"/>
+      </w:pPr>
+    </w:lvl>
+    <w:lvl w:ilvl="5" w:tplc="0409001B" w:tentative="1">
+      <w:start w:val="1"/>
+      <w:numFmt w:val="lowerRoman"/>
+      <w:lvlText w:val="%6."/>
+      <w:lvlJc w:val="right"/>
+      <w:pPr>
+        <w:ind w:left="5040" w:hanging="180"/>
+      </w:pPr>
+    </w:lvl>
+    <w:lvl w:ilvl="6" w:tplc="0409000F" w:tentative="1">
+      <w:start w:val="1"/>
+      <w:numFmt w:val="decimal"/>
+      <w:lvlText w:val="%7."/>
+      <w:lvlJc w:val="left"/>
+      <w:pPr>
+        <w:ind w:left="5760" w:hanging="360"/>
+      </w:pPr>
+    </w:lvl>
+    <w:lvl w:ilvl="7" w:tplc="04090019" w:tentative="1">
+      <w:start w:val="1"/>
+      <w:numFmt w:val="lowerLetter"/>
+      <w:lvlText w:val="%8."/>
+      <w:lvlJc w:val="left"/>
+      <w:pPr>
+        <w:ind w:left="6480" w:hanging="360"/>
+      </w:pPr>
+    </w:lvl>
+    <w:lvl w:ilvl="8" w:tplc="0409001B" w:tentative="1">
+      <w:start w:val="1"/>
+      <w:numFmt w:val="lowerRoman"/>
+      <w:lvlText w:val="%9."/>
+      <w:lvlJc w:val="right"/>
+      <w:pPr>
+        <w:ind w:left="7200" w:hanging="180"/>
+      </w:pPr>
+    </w:lvl>
+  </w:abstractNum>
+  <w:abstractNum w:abstractNumId="1" w15:restartNumberingAfterBreak="0">
+    <w:nsid w:val="30BF4607"/>
+    <w:multiLevelType w:val="hybridMultilevel"/>
+    <w:tmpl w:val="6BDC4D22"/>
+    <w:lvl w:ilvl="0" w:tplc="0409000F">
+      <w:start w:val="1"/>
+      <w:numFmt w:val="decimal"/>
+      <w:lvlText w:val="%1."/>
+      <w:lvlJc w:val="left"/>
+      <w:pPr>
+        <w:ind w:left="720" w:hanging="360"/>
+      </w:pPr>
+      <w:rPr>
+        <w:rFonts w:hint="default"/>
+      </w:rPr>
+    </w:lvl>
+    <w:lvl w:ilvl="1" w:tplc="04090019" w:tentative="1">
+      <w:start w:val="1"/>
+      <w:numFmt w:val="lowerLetter"/>
+      <w:lvlText w:val="%2."/>
+      <w:lvlJc w:val="left"/>
+      <w:pPr>
+        <w:ind w:left="1440" w:hanging="360"/>
+      </w:pPr>
+    </w:lvl>
+    <w:lvl w:ilvl="2" w:tplc="0409001B" w:tentative="1">
+      <w:start w:val="1"/>
+      <w:numFmt w:val="lowerRoman"/>
+      <w:lvlText w:val="%3."/>
+      <w:lvlJc w:val="right"/>
+      <w:pPr>
+        <w:ind w:left="2160" w:hanging="180"/>
+      </w:pPr>
+    </w:lvl>
+    <w:lvl w:ilvl="3" w:tplc="0409000F" w:tentative="1">
+      <w:start w:val="1"/>
+      <w:numFmt w:val="decimal"/>
+      <w:lvlText w:val="%4."/>
+      <w:lvlJc w:val="left"/>
+      <w:pPr>
+        <w:ind w:left="2880" w:hanging="360"/>
+      </w:pPr>
+    </w:lvl>
+    <w:lvl w:ilvl="4" w:tplc="04090019" w:tentative="1">
+      <w:start w:val="1"/>
+      <w:numFmt w:val="lowerLetter"/>
+      <w:lvlText w:val="%5."/>
+      <w:lvlJc w:val="left"/>
+      <w:pPr>
+        <w:ind w:left="3600" w:hanging="360"/>
+      </w:pPr>
+    </w:lvl>
+    <w:lvl w:ilvl="5" w:tplc="0409001B" w:tentative="1">
+      <w:start w:val="1"/>
+      <w:numFmt w:val="lowerRoman"/>
+      <w:lvlText w:val="%6."/>
+      <w:lvlJc w:val="right"/>
+      <w:pPr>
+        <w:ind w:left="4320" w:hanging="180"/>
+      </w:pPr>
+    </w:lvl>
+    <w:lvl w:ilvl="6" w:tplc="0409000F" w:tentative="1">
+      <w:start w:val="1"/>
+      <w:numFmt w:val="decimal"/>
+      <w:lvlText w:val="%7."/>
+      <w:lvlJc w:val="left"/>
+      <w:pPr>
+        <w:ind w:left="5040" w:hanging="360"/>
+      </w:pPr>
+    </w:lvl>
+    <w:lvl w:ilvl="7" w:tplc="04090019" w:tentative="1">
+      <w:start w:val="1"/>
+      <w:numFmt w:val="lowerLetter"/>
+      <w:lvlText w:val="%8."/>
+      <w:lvlJc w:val="left"/>
+      <w:pPr>
+        <w:ind w:left="5760" w:hanging="360"/>
+      </w:pPr>
+    </w:lvl>
+    <w:lvl w:ilvl="8" w:tplc="0409001B" w:tentative="1">
+      <w:start w:val="1"/>
+      <w:numFmt w:val="lowerRoman"/>
+      <w:lvlText w:val="%9."/>
+      <w:lvlJc w:val="right"/>
+      <w:pPr>
+        <w:ind w:left="6480" w:hanging="180"/>
+      </w:pPr>
+    </w:lvl>
+  </w:abstractNum>
+  <w:abstractNum w:abstractNumId="2" w15:restartNumberingAfterBreak="0">
     <w:nsid w:val="40B76D07"/>
     <w:multiLevelType w:val="hybridMultilevel"/>
     <w:tmpl w:val="2444BC5C"/>
@@ -1400,8 +2082,222 @@
       </w:pPr>
     </w:lvl>
   </w:abstractNum>
+  <w:abstractNum w:abstractNumId="3" w15:restartNumberingAfterBreak="0">
+    <w:nsid w:val="68555EAE"/>
+    <w:multiLevelType w:val="hybridMultilevel"/>
+    <w:tmpl w:val="03A87CFE"/>
+    <w:lvl w:ilvl="0" w:tplc="D38E973A">
+      <w:start w:val="3"/>
+      <w:numFmt w:val="bullet"/>
+      <w:lvlText w:val="-"/>
+      <w:lvlJc w:val="left"/>
+      <w:pPr>
+        <w:ind w:left="1080" w:hanging="360"/>
+      </w:pPr>
+      <w:rPr>
+        <w:rFonts w:ascii="Times New Roman" w:eastAsiaTheme="minorHAnsi" w:hAnsi="Times New Roman" w:cs="Times New Roman" w:hint="default"/>
+      </w:rPr>
+    </w:lvl>
+    <w:lvl w:ilvl="1" w:tplc="04090003" w:tentative="1">
+      <w:start w:val="1"/>
+      <w:numFmt w:val="bullet"/>
+      <w:lvlText w:val="o"/>
+      <w:lvlJc w:val="left"/>
+      <w:pPr>
+        <w:ind w:left="1800" w:hanging="360"/>
+      </w:pPr>
+      <w:rPr>
+        <w:rFonts w:ascii="Courier New" w:hAnsi="Courier New" w:cs="Courier New" w:hint="default"/>
+      </w:rPr>
+    </w:lvl>
+    <w:lvl w:ilvl="2" w:tplc="04090005" w:tentative="1">
+      <w:start w:val="1"/>
+      <w:numFmt w:val="bullet"/>
+      <w:lvlText w:val=""/>
+      <w:lvlJc w:val="left"/>
+      <w:pPr>
+        <w:ind w:left="2520" w:hanging="360"/>
+      </w:pPr>
+      <w:rPr>
+        <w:rFonts w:ascii="Wingdings" w:hAnsi="Wingdings" w:hint="default"/>
+      </w:rPr>
+    </w:lvl>
+    <w:lvl w:ilvl="3" w:tplc="04090001" w:tentative="1">
+      <w:start w:val="1"/>
+      <w:numFmt w:val="bullet"/>
+      <w:lvlText w:val=""/>
+      <w:lvlJc w:val="left"/>
+      <w:pPr>
+        <w:ind w:left="3240" w:hanging="360"/>
+      </w:pPr>
+      <w:rPr>
+        <w:rFonts w:ascii="Symbol" w:hAnsi="Symbol" w:hint="default"/>
+      </w:rPr>
+    </w:lvl>
+    <w:lvl w:ilvl="4" w:tplc="04090003" w:tentative="1">
+      <w:start w:val="1"/>
+      <w:numFmt w:val="bullet"/>
+      <w:lvlText w:val="o"/>
+      <w:lvlJc w:val="left"/>
+      <w:pPr>
+        <w:ind w:left="3960" w:hanging="360"/>
+      </w:pPr>
+      <w:rPr>
+        <w:rFonts w:ascii="Courier New" w:hAnsi="Courier New" w:cs="Courier New" w:hint="default"/>
+      </w:rPr>
+    </w:lvl>
+    <w:lvl w:ilvl="5" w:tplc="04090005" w:tentative="1">
+      <w:start w:val="1"/>
+      <w:numFmt w:val="bullet"/>
+      <w:lvlText w:val=""/>
+      <w:lvlJc w:val="left"/>
+      <w:pPr>
+        <w:ind w:left="4680" w:hanging="360"/>
+      </w:pPr>
+      <w:rPr>
+        <w:rFonts w:ascii="Wingdings" w:hAnsi="Wingdings" w:hint="default"/>
+      </w:rPr>
+    </w:lvl>
+    <w:lvl w:ilvl="6" w:tplc="04090001" w:tentative="1">
+      <w:start w:val="1"/>
+      <w:numFmt w:val="bullet"/>
+      <w:lvlText w:val=""/>
+      <w:lvlJc w:val="left"/>
+      <w:pPr>
+        <w:ind w:left="5400" w:hanging="360"/>
+      </w:pPr>
+      <w:rPr>
+        <w:rFonts w:ascii="Symbol" w:hAnsi="Symbol" w:hint="default"/>
+      </w:rPr>
+    </w:lvl>
+    <w:lvl w:ilvl="7" w:tplc="04090003" w:tentative="1">
+      <w:start w:val="1"/>
+      <w:numFmt w:val="bullet"/>
+      <w:lvlText w:val="o"/>
+      <w:lvlJc w:val="left"/>
+      <w:pPr>
+        <w:ind w:left="6120" w:hanging="360"/>
+      </w:pPr>
+      <w:rPr>
+        <w:rFonts w:ascii="Courier New" w:hAnsi="Courier New" w:cs="Courier New" w:hint="default"/>
+      </w:rPr>
+    </w:lvl>
+    <w:lvl w:ilvl="8" w:tplc="04090005" w:tentative="1">
+      <w:start w:val="1"/>
+      <w:numFmt w:val="bullet"/>
+      <w:lvlText w:val=""/>
+      <w:lvlJc w:val="left"/>
+      <w:pPr>
+        <w:ind w:left="6840" w:hanging="360"/>
+      </w:pPr>
+      <w:rPr>
+        <w:rFonts w:ascii="Wingdings" w:hAnsi="Wingdings" w:hint="default"/>
+      </w:rPr>
+    </w:lvl>
+  </w:abstractNum>
+  <w:abstractNum w:abstractNumId="4" w15:restartNumberingAfterBreak="0">
+    <w:nsid w:val="7EC11440"/>
+    <w:multiLevelType w:val="hybridMultilevel"/>
+    <w:tmpl w:val="7B18AC24"/>
+    <w:lvl w:ilvl="0" w:tplc="2F02CC1A">
+      <w:start w:val="1"/>
+      <w:numFmt w:val="decimal"/>
+      <w:lvlText w:val="%1)"/>
+      <w:lvlJc w:val="left"/>
+      <w:pPr>
+        <w:ind w:left="1080" w:hanging="360"/>
+      </w:pPr>
+      <w:rPr>
+        <w:rFonts w:hint="default"/>
+      </w:rPr>
+    </w:lvl>
+    <w:lvl w:ilvl="1" w:tplc="04090019" w:tentative="1">
+      <w:start w:val="1"/>
+      <w:numFmt w:val="lowerLetter"/>
+      <w:lvlText w:val="%2."/>
+      <w:lvlJc w:val="left"/>
+      <w:pPr>
+        <w:ind w:left="1800" w:hanging="360"/>
+      </w:pPr>
+    </w:lvl>
+    <w:lvl w:ilvl="2" w:tplc="0409001B" w:tentative="1">
+      <w:start w:val="1"/>
+      <w:numFmt w:val="lowerRoman"/>
+      <w:lvlText w:val="%3."/>
+      <w:lvlJc w:val="right"/>
+      <w:pPr>
+        <w:ind w:left="2520" w:hanging="180"/>
+      </w:pPr>
+    </w:lvl>
+    <w:lvl w:ilvl="3" w:tplc="0409000F" w:tentative="1">
+      <w:start w:val="1"/>
+      <w:numFmt w:val="decimal"/>
+      <w:lvlText w:val="%4."/>
+      <w:lvlJc w:val="left"/>
+      <w:pPr>
+        <w:ind w:left="3240" w:hanging="360"/>
+      </w:pPr>
+    </w:lvl>
+    <w:lvl w:ilvl="4" w:tplc="04090019" w:tentative="1">
+      <w:start w:val="1"/>
+      <w:numFmt w:val="lowerLetter"/>
+      <w:lvlText w:val="%5."/>
+      <w:lvlJc w:val="left"/>
+      <w:pPr>
+        <w:ind w:left="3960" w:hanging="360"/>
+      </w:pPr>
+    </w:lvl>
+    <w:lvl w:ilvl="5" w:tplc="0409001B" w:tentative="1">
+      <w:start w:val="1"/>
+      <w:numFmt w:val="lowerRoman"/>
+      <w:lvlText w:val="%6."/>
+      <w:lvlJc w:val="right"/>
+      <w:pPr>
+        <w:ind w:left="4680" w:hanging="180"/>
+      </w:pPr>
+    </w:lvl>
+    <w:lvl w:ilvl="6" w:tplc="0409000F" w:tentative="1">
+      <w:start w:val="1"/>
+      <w:numFmt w:val="decimal"/>
+      <w:lvlText w:val="%7."/>
+      <w:lvlJc w:val="left"/>
+      <w:pPr>
+        <w:ind w:left="5400" w:hanging="360"/>
+      </w:pPr>
+    </w:lvl>
+    <w:lvl w:ilvl="7" w:tplc="04090019" w:tentative="1">
+      <w:start w:val="1"/>
+      <w:numFmt w:val="lowerLetter"/>
+      <w:lvlText w:val="%8."/>
+      <w:lvlJc w:val="left"/>
+      <w:pPr>
+        <w:ind w:left="6120" w:hanging="360"/>
+      </w:pPr>
+    </w:lvl>
+    <w:lvl w:ilvl="8" w:tplc="0409001B" w:tentative="1">
+      <w:start w:val="1"/>
+      <w:numFmt w:val="lowerRoman"/>
+      <w:lvlText w:val="%9."/>
+      <w:lvlJc w:val="right"/>
+      <w:pPr>
+        <w:ind w:left="6840" w:hanging="180"/>
+      </w:pPr>
+    </w:lvl>
+  </w:abstractNum>
   <w:num w:numId="1">
+    <w:abstractNumId w:val="2"/>
+  </w:num>
+  <w:num w:numId="2">
     <w:abstractNumId w:val="0"/>
+  </w:num>
+  <w:num w:numId="3">
+    <w:abstractNumId w:val="1"/>
+  </w:num>
+  <w:num w:numId="4">
+    <w:abstractNumId w:val="4"/>
+  </w:num>
+  <w:num w:numId="5">
+    <w:abstractNumId w:val="3"/>
   </w:num>
 </w:numbering>
 </file>

</xml_diff>

<commit_message>
- add policy structure.
</commit_message>
<xml_diff>
--- a/AttributeBasedAC/ThesisABAC.docx
+++ b/AttributeBasedAC/ThesisABAC.docx
@@ -457,8 +457,8 @@
       <w:pPr>
         <w:pStyle w:val="ListParagraph"/>
         <w:numPr>
-          <w:ilvl w:val="0"/>
-          <w:numId w:val="2"/>
+          <w:ilvl w:val="1"/>
+          <w:numId w:val="6"/>
         </w:numPr>
         <w:rPr>
           <w:rFonts w:ascii="Times New Roman" w:hAnsi="Times New Roman" w:cs="Times New Roman"/>
@@ -959,8 +959,8 @@
       <w:pPr>
         <w:pStyle w:val="ListParagraph"/>
         <w:numPr>
-          <w:ilvl w:val="0"/>
-          <w:numId w:val="2"/>
+          <w:ilvl w:val="1"/>
+          <w:numId w:val="6"/>
         </w:numPr>
         <w:rPr>
           <w:rFonts w:ascii="Times New Roman" w:hAnsi="Times New Roman" w:cs="Times New Roman"/>
@@ -1101,8 +1101,8 @@
       <w:pPr>
         <w:pStyle w:val="ListParagraph"/>
         <w:numPr>
-          <w:ilvl w:val="0"/>
-          <w:numId w:val="2"/>
+          <w:ilvl w:val="1"/>
+          <w:numId w:val="6"/>
         </w:numPr>
         <w:rPr>
           <w:rFonts w:ascii="Times New Roman" w:hAnsi="Times New Roman" w:cs="Times New Roman"/>
@@ -1196,8 +1196,8 @@
       <w:pPr>
         <w:pStyle w:val="ListParagraph"/>
         <w:numPr>
-          <w:ilvl w:val="0"/>
-          <w:numId w:val="2"/>
+          <w:ilvl w:val="1"/>
+          <w:numId w:val="6"/>
         </w:numPr>
         <w:rPr>
           <w:rFonts w:ascii="Times New Roman" w:hAnsi="Times New Roman" w:cs="Times New Roman"/>
@@ -1746,8 +1746,582 @@
           <w:sz w:val="24"/>
           <w:szCs w:val="24"/>
         </w:rPr>
-        <w:t>Policy Structure:</w:t>
-      </w:r>
+        <w:t>P</w:t>
+      </w:r>
+      <w:r>
+        <w:rPr>
+          <w:rFonts w:ascii="Times New Roman" w:hAnsi="Times New Roman" w:cs="Times New Roman"/>
+          <w:sz w:val="24"/>
+          <w:szCs w:val="24"/>
+        </w:rPr>
+        <w:t>olicy Structure:</w:t>
+      </w:r>
+    </w:p>
+    <w:p>
+      <w:pPr>
+        <w:pStyle w:val="ListParagraph"/>
+        <w:numPr>
+          <w:ilvl w:val="1"/>
+          <w:numId w:val="8"/>
+        </w:numPr>
+        <w:rPr>
+          <w:rFonts w:ascii="Times New Roman" w:hAnsi="Times New Roman" w:cs="Times New Roman"/>
+          <w:sz w:val="24"/>
+          <w:szCs w:val="24"/>
+        </w:rPr>
+      </w:pPr>
+      <w:r>
+        <w:rPr>
+          <w:rFonts w:ascii="Times New Roman" w:hAnsi="Times New Roman" w:cs="Times New Roman"/>
+          <w:sz w:val="24"/>
+          <w:szCs w:val="24"/>
+        </w:rPr>
+        <w:t>General</w:t>
+      </w:r>
+      <w:r>
+        <w:rPr>
+          <w:rFonts w:ascii="Times New Roman" w:hAnsi="Times New Roman" w:cs="Times New Roman"/>
+          <w:sz w:val="24"/>
+          <w:szCs w:val="24"/>
+        </w:rPr>
+        <w:t xml:space="preserve"> Structure</w:t>
+      </w:r>
+      <w:r>
+        <w:rPr>
+          <w:rFonts w:ascii="Times New Roman" w:hAnsi="Times New Roman" w:cs="Times New Roman"/>
+          <w:sz w:val="24"/>
+          <w:szCs w:val="24"/>
+        </w:rPr>
+        <w:t>:</w:t>
+      </w:r>
+    </w:p>
+    <w:p>
+      <w:pPr>
+        <w:pStyle w:val="ListParagraph"/>
+        <w:ind w:left="1800"/>
+        <w:rPr>
+          <w:rFonts w:ascii="Times New Roman" w:hAnsi="Times New Roman" w:cs="Times New Roman"/>
+          <w:sz w:val="24"/>
+          <w:szCs w:val="24"/>
+        </w:rPr>
+      </w:pPr>
+      <w:r>
+        <w:rPr>
+          <w:rFonts w:ascii="Times New Roman" w:hAnsi="Times New Roman" w:cs="Times New Roman"/>
+          <w:sz w:val="24"/>
+          <w:szCs w:val="24"/>
+        </w:rPr>
+        <w:t>Class Diagram[]</w:t>
+      </w:r>
+    </w:p>
+    <w:p>
+      <w:pPr>
+        <w:pStyle w:val="ListParagraph"/>
+        <w:numPr>
+          <w:ilvl w:val="1"/>
+          <w:numId w:val="8"/>
+        </w:numPr>
+        <w:rPr>
+          <w:rFonts w:ascii="Times New Roman" w:hAnsi="Times New Roman" w:cs="Times New Roman"/>
+          <w:sz w:val="24"/>
+          <w:szCs w:val="24"/>
+        </w:rPr>
+      </w:pPr>
+      <w:r>
+        <w:rPr>
+          <w:rFonts w:ascii="Times New Roman" w:hAnsi="Times New Roman" w:cs="Times New Roman"/>
+          <w:sz w:val="24"/>
+          <w:szCs w:val="24"/>
+        </w:rPr>
+        <w:t>Access Control Policy Structure:</w:t>
+      </w:r>
+    </w:p>
+    <w:p>
+      <w:pPr>
+        <w:pStyle w:val="ListParagraph"/>
+        <w:ind w:left="1800"/>
+        <w:rPr>
+          <w:rFonts w:ascii="Times New Roman" w:hAnsi="Times New Roman" w:cs="Times New Roman"/>
+          <w:sz w:val="24"/>
+          <w:szCs w:val="24"/>
+        </w:rPr>
+      </w:pPr>
+      <w:r>
+        <w:rPr>
+          <w:rFonts w:ascii="Times New Roman" w:hAnsi="Times New Roman" w:cs="Times New Roman"/>
+          <w:sz w:val="24"/>
+          <w:szCs w:val="24"/>
+        </w:rPr>
+        <w:t>We specify access control policy structure as follows:</w:t>
+      </w:r>
+    </w:p>
+    <w:p>
+      <w:pPr>
+        <w:pStyle w:val="ListParagraph"/>
+        <w:ind w:left="1800"/>
+        <w:rPr>
+          <w:rFonts w:ascii="Times New Roman" w:hAnsi="Times New Roman" w:cs="Times New Roman"/>
+          <w:sz w:val="24"/>
+          <w:szCs w:val="24"/>
+        </w:rPr>
+      </w:pPr>
+    </w:p>
+    <w:tbl>
+      <w:tblPr>
+        <w:tblStyle w:val="TableGrid"/>
+        <w:tblW w:w="8640" w:type="dxa"/>
+        <w:tblInd w:w="1165" w:type="dxa"/>
+        <w:tblLook w:val="04A0" w:firstRow="1" w:lastRow="0" w:firstColumn="1" w:lastColumn="0" w:noHBand="0" w:noVBand="1"/>
+      </w:tblPr>
+      <w:tblGrid>
+        <w:gridCol w:w="3420"/>
+        <w:gridCol w:w="5220"/>
+      </w:tblGrid>
+      <w:tr>
+        <w:tc>
+          <w:tcPr>
+            <w:tcW w:w="3420" w:type="dxa"/>
+          </w:tcPr>
+          <w:p>
+            <w:pPr>
+              <w:pStyle w:val="ListParagraph"/>
+              <w:ind w:left="0"/>
+              <w:rPr>
+                <w:rFonts w:ascii="Times New Roman" w:hAnsi="Times New Roman" w:cs="Times New Roman"/>
+                <w:b/>
+                <w:sz w:val="24"/>
+                <w:szCs w:val="24"/>
+              </w:rPr>
+            </w:pPr>
+            <w:r>
+              <w:rPr>
+                <w:rFonts w:ascii="Times New Roman" w:hAnsi="Times New Roman" w:cs="Times New Roman"/>
+                <w:b/>
+                <w:sz w:val="24"/>
+                <w:szCs w:val="24"/>
+              </w:rPr>
+              <w:t>Fields</w:t>
+            </w:r>
+          </w:p>
+        </w:tc>
+        <w:tc>
+          <w:tcPr>
+            <w:tcW w:w="5220" w:type="dxa"/>
+          </w:tcPr>
+          <w:p>
+            <w:pPr>
+              <w:pStyle w:val="ListParagraph"/>
+              <w:ind w:left="0"/>
+              <w:rPr>
+                <w:rFonts w:ascii="Times New Roman" w:hAnsi="Times New Roman" w:cs="Times New Roman"/>
+                <w:b/>
+                <w:sz w:val="24"/>
+                <w:szCs w:val="24"/>
+              </w:rPr>
+            </w:pPr>
+            <w:r>
+              <w:rPr>
+                <w:rFonts w:ascii="Times New Roman" w:hAnsi="Times New Roman" w:cs="Times New Roman"/>
+                <w:b/>
+                <w:sz w:val="24"/>
+                <w:szCs w:val="24"/>
+              </w:rPr>
+              <w:t>Description</w:t>
+            </w:r>
+          </w:p>
+        </w:tc>
+      </w:tr>
+      <w:tr>
+        <w:tc>
+          <w:tcPr>
+            <w:tcW w:w="3420" w:type="dxa"/>
+          </w:tcPr>
+          <w:p>
+            <w:pPr>
+              <w:pStyle w:val="ListParagraph"/>
+              <w:ind w:left="0"/>
+              <w:rPr>
+                <w:rFonts w:ascii="Times New Roman" w:hAnsi="Times New Roman" w:cs="Times New Roman"/>
+                <w:sz w:val="24"/>
+                <w:szCs w:val="24"/>
+              </w:rPr>
+            </w:pPr>
+            <w:r>
+              <w:rPr>
+                <w:rFonts w:ascii="Times New Roman" w:hAnsi="Times New Roman" w:cs="Times New Roman"/>
+                <w:sz w:val="24"/>
+                <w:szCs w:val="24"/>
+              </w:rPr>
+              <w:t>policy_id</w:t>
+            </w:r>
+          </w:p>
+        </w:tc>
+        <w:tc>
+          <w:tcPr>
+            <w:tcW w:w="5220" w:type="dxa"/>
+          </w:tcPr>
+          <w:p>
+            <w:pPr>
+              <w:pStyle w:val="ListParagraph"/>
+              <w:ind w:left="0"/>
+              <w:rPr>
+                <w:rFonts w:ascii="Times New Roman" w:hAnsi="Times New Roman" w:cs="Times New Roman"/>
+                <w:sz w:val="24"/>
+                <w:szCs w:val="24"/>
+              </w:rPr>
+            </w:pPr>
+            <w:r>
+              <w:rPr>
+                <w:rFonts w:ascii="Times New Roman" w:hAnsi="Times New Roman" w:cs="Times New Roman"/>
+                <w:sz w:val="24"/>
+                <w:szCs w:val="24"/>
+              </w:rPr>
+              <w:t>identifier of policy</w:t>
+            </w:r>
+          </w:p>
+        </w:tc>
+      </w:tr>
+      <w:tr>
+        <w:tc>
+          <w:tcPr>
+            <w:tcW w:w="3420" w:type="dxa"/>
+          </w:tcPr>
+          <w:p>
+            <w:pPr>
+              <w:pStyle w:val="ListParagraph"/>
+              <w:ind w:left="0"/>
+              <w:rPr>
+                <w:rFonts w:ascii="Times New Roman" w:hAnsi="Times New Roman" w:cs="Times New Roman"/>
+                <w:sz w:val="24"/>
+                <w:szCs w:val="24"/>
+              </w:rPr>
+            </w:pPr>
+            <w:r>
+              <w:rPr>
+                <w:rFonts w:ascii="Times New Roman" w:hAnsi="Times New Roman" w:cs="Times New Roman"/>
+                <w:sz w:val="24"/>
+                <w:szCs w:val="24"/>
+              </w:rPr>
+              <w:t>collection_name</w:t>
+            </w:r>
+          </w:p>
+        </w:tc>
+        <w:tc>
+          <w:tcPr>
+            <w:tcW w:w="5220" w:type="dxa"/>
+          </w:tcPr>
+          <w:p>
+            <w:pPr>
+              <w:pStyle w:val="ListParagraph"/>
+              <w:ind w:left="0"/>
+              <w:rPr>
+                <w:rFonts w:ascii="Times New Roman" w:hAnsi="Times New Roman" w:cs="Times New Roman"/>
+                <w:sz w:val="24"/>
+                <w:szCs w:val="24"/>
+              </w:rPr>
+            </w:pPr>
+            <w:r>
+              <w:rPr>
+                <w:rFonts w:ascii="Times New Roman" w:hAnsi="Times New Roman" w:cs="Times New Roman"/>
+                <w:sz w:val="24"/>
+                <w:szCs w:val="24"/>
+              </w:rPr>
+              <w:t>name of collection or table containing resource data</w:t>
+            </w:r>
+          </w:p>
+        </w:tc>
+      </w:tr>
+      <w:tr>
+        <w:tc>
+          <w:tcPr>
+            <w:tcW w:w="3420" w:type="dxa"/>
+          </w:tcPr>
+          <w:p>
+            <w:pPr>
+              <w:rPr>
+                <w:rFonts w:ascii="Times New Roman" w:hAnsi="Times New Roman" w:cs="Times New Roman"/>
+                <w:sz w:val="24"/>
+                <w:szCs w:val="24"/>
+              </w:rPr>
+            </w:pPr>
+            <w:r>
+              <w:rPr>
+                <w:rFonts w:ascii="Times New Roman" w:hAnsi="Times New Roman" w:cs="Times New Roman"/>
+                <w:sz w:val="24"/>
+                <w:szCs w:val="24"/>
+              </w:rPr>
+              <w:t>action</w:t>
+            </w:r>
+          </w:p>
+        </w:tc>
+        <w:tc>
+          <w:tcPr>
+            <w:tcW w:w="5220" w:type="dxa"/>
+          </w:tcPr>
+          <w:p>
+            <w:pPr>
+              <w:pStyle w:val="ListParagraph"/>
+              <w:ind w:left="0"/>
+              <w:rPr>
+                <w:rFonts w:ascii="Times New Roman" w:hAnsi="Times New Roman" w:cs="Times New Roman"/>
+                <w:sz w:val="24"/>
+                <w:szCs w:val="24"/>
+              </w:rPr>
+            </w:pPr>
+            <w:r>
+              <w:rPr>
+                <w:rFonts w:ascii="Times New Roman" w:hAnsi="Times New Roman" w:cs="Times New Roman"/>
+                <w:sz w:val="24"/>
+                <w:szCs w:val="24"/>
+              </w:rPr>
+              <w:t>the action performed by subject</w:t>
+            </w:r>
+          </w:p>
+        </w:tc>
+      </w:tr>
+      <w:tr>
+        <w:tc>
+          <w:tcPr>
+            <w:tcW w:w="3420" w:type="dxa"/>
+          </w:tcPr>
+          <w:p>
+            <w:pPr>
+              <w:pStyle w:val="ListParagraph"/>
+              <w:ind w:left="0"/>
+              <w:rPr>
+                <w:rFonts w:ascii="Times New Roman" w:hAnsi="Times New Roman" w:cs="Times New Roman"/>
+                <w:sz w:val="24"/>
+                <w:szCs w:val="24"/>
+              </w:rPr>
+            </w:pPr>
+            <w:r>
+              <w:rPr>
+                <w:rFonts w:ascii="Times New Roman" w:hAnsi="Times New Roman" w:cs="Times New Roman"/>
+                <w:sz w:val="24"/>
+                <w:szCs w:val="24"/>
+              </w:rPr>
+              <w:t>rule_combining</w:t>
+            </w:r>
+          </w:p>
+        </w:tc>
+        <w:tc>
+          <w:tcPr>
+            <w:tcW w:w="5220" w:type="dxa"/>
+          </w:tcPr>
+          <w:p>
+            <w:pPr>
+              <w:pStyle w:val="ListParagraph"/>
+              <w:ind w:left="0"/>
+              <w:rPr>
+                <w:rFonts w:ascii="Times New Roman" w:hAnsi="Times New Roman" w:cs="Times New Roman"/>
+                <w:sz w:val="24"/>
+                <w:szCs w:val="24"/>
+              </w:rPr>
+            </w:pPr>
+            <w:r>
+              <w:rPr>
+                <w:rFonts w:ascii="Times New Roman" w:hAnsi="Times New Roman" w:cs="Times New Roman"/>
+                <w:sz w:val="24"/>
+                <w:szCs w:val="24"/>
+              </w:rPr>
+              <w:t>to solve the conflict</w:t>
+            </w:r>
+            <w:r>
+              <w:rPr>
+                <w:rFonts w:ascii="Times New Roman" w:hAnsi="Times New Roman" w:cs="Times New Roman"/>
+                <w:sz w:val="24"/>
+                <w:szCs w:val="24"/>
+              </w:rPr>
+              <w:t xml:space="preserve"> of rules</w:t>
+            </w:r>
+          </w:p>
+        </w:tc>
+      </w:tr>
+      <w:tr>
+        <w:tc>
+          <w:tcPr>
+            <w:tcW w:w="3420" w:type="dxa"/>
+          </w:tcPr>
+          <w:p>
+            <w:pPr>
+              <w:pStyle w:val="ListParagraph"/>
+              <w:ind w:left="0"/>
+              <w:rPr>
+                <w:rFonts w:ascii="Times New Roman" w:hAnsi="Times New Roman" w:cs="Times New Roman"/>
+                <w:sz w:val="24"/>
+                <w:szCs w:val="24"/>
+              </w:rPr>
+            </w:pPr>
+            <w:r>
+              <w:rPr>
+                <w:rFonts w:ascii="Times New Roman" w:hAnsi="Times New Roman" w:cs="Times New Roman"/>
+                <w:sz w:val="24"/>
+                <w:szCs w:val="24"/>
+              </w:rPr>
+              <w:t>is_attribute_resource_required</w:t>
+            </w:r>
+          </w:p>
+        </w:tc>
+        <w:tc>
+          <w:tcPr>
+            <w:tcW w:w="5220" w:type="dxa"/>
+          </w:tcPr>
+          <w:p>
+            <w:pPr>
+              <w:pStyle w:val="ListParagraph"/>
+              <w:ind w:left="0"/>
+              <w:rPr>
+                <w:rFonts w:ascii="Times New Roman" w:hAnsi="Times New Roman" w:cs="Times New Roman"/>
+                <w:sz w:val="24"/>
+                <w:szCs w:val="24"/>
+              </w:rPr>
+            </w:pPr>
+            <w:r>
+              <w:rPr>
+                <w:rFonts w:ascii="Times New Roman" w:hAnsi="Times New Roman" w:cs="Times New Roman"/>
+                <w:sz w:val="24"/>
+                <w:szCs w:val="24"/>
+              </w:rPr>
+              <w:t xml:space="preserve">a derived field which is used </w:t>
+            </w:r>
+            <w:r>
+              <w:rPr>
+                <w:rFonts w:ascii="Times New Roman" w:hAnsi="Times New Roman" w:cs="Times New Roman"/>
+                <w:sz w:val="24"/>
+                <w:szCs w:val="24"/>
+              </w:rPr>
+              <w:t xml:space="preserve">to determine that </w:t>
+            </w:r>
+            <w:r>
+              <w:rPr>
+                <w:rFonts w:ascii="Times New Roman" w:hAnsi="Times New Roman" w:cs="Times New Roman"/>
+                <w:sz w:val="24"/>
+                <w:szCs w:val="24"/>
+              </w:rPr>
+              <w:t>whether the policy need attribute resource to evaluate condition of target or rules.</w:t>
+            </w:r>
+            <w:r>
+              <w:rPr>
+                <w:rFonts w:ascii="Times New Roman" w:hAnsi="Times New Roman" w:cs="Times New Roman"/>
+                <w:sz w:val="24"/>
+                <w:szCs w:val="24"/>
+              </w:rPr>
+              <w:t xml:space="preserve"> The necessary of this field will be mentioned in the next section.</w:t>
+            </w:r>
+          </w:p>
+        </w:tc>
+      </w:tr>
+      <w:tr>
+        <w:tc>
+          <w:tcPr>
+            <w:tcW w:w="3420" w:type="dxa"/>
+          </w:tcPr>
+          <w:p>
+            <w:pPr>
+              <w:pStyle w:val="ListParagraph"/>
+              <w:ind w:left="0"/>
+              <w:rPr>
+                <w:rFonts w:ascii="Times New Roman" w:hAnsi="Times New Roman" w:cs="Times New Roman"/>
+                <w:sz w:val="24"/>
+                <w:szCs w:val="24"/>
+              </w:rPr>
+            </w:pPr>
+            <w:r>
+              <w:rPr>
+                <w:rFonts w:ascii="Times New Roman" w:hAnsi="Times New Roman" w:cs="Times New Roman"/>
+                <w:sz w:val="24"/>
+                <w:szCs w:val="24"/>
+              </w:rPr>
+              <w:t>target</w:t>
+            </w:r>
+          </w:p>
+        </w:tc>
+        <w:tc>
+          <w:tcPr>
+            <w:tcW w:w="5220" w:type="dxa"/>
+          </w:tcPr>
+          <w:p>
+            <w:pPr>
+              <w:pStyle w:val="ListParagraph"/>
+              <w:ind w:left="0"/>
+              <w:rPr>
+                <w:rFonts w:ascii="Times New Roman" w:hAnsi="Times New Roman" w:cs="Times New Roman"/>
+                <w:sz w:val="24"/>
+                <w:szCs w:val="24"/>
+              </w:rPr>
+            </w:pPr>
+          </w:p>
+        </w:tc>
+      </w:tr>
+      <w:tr>
+        <w:tc>
+          <w:tcPr>
+            <w:tcW w:w="3420" w:type="dxa"/>
+          </w:tcPr>
+          <w:p>
+            <w:pPr>
+              <w:pStyle w:val="ListParagraph"/>
+              <w:ind w:left="0"/>
+              <w:rPr>
+                <w:rFonts w:ascii="Times New Roman" w:hAnsi="Times New Roman" w:cs="Times New Roman"/>
+                <w:sz w:val="24"/>
+                <w:szCs w:val="24"/>
+              </w:rPr>
+            </w:pPr>
+            <w:r>
+              <w:rPr>
+                <w:rFonts w:ascii="Times New Roman" w:hAnsi="Times New Roman" w:cs="Times New Roman"/>
+                <w:sz w:val="24"/>
+                <w:szCs w:val="24"/>
+              </w:rPr>
+              <w:t>rules</w:t>
+            </w:r>
+          </w:p>
+        </w:tc>
+        <w:tc>
+          <w:tcPr>
+            <w:tcW w:w="5220" w:type="dxa"/>
+          </w:tcPr>
+          <w:p>
+            <w:pPr>
+              <w:pStyle w:val="ListParagraph"/>
+              <w:ind w:left="0"/>
+              <w:rPr>
+                <w:rFonts w:ascii="Times New Roman" w:hAnsi="Times New Roman" w:cs="Times New Roman"/>
+                <w:sz w:val="24"/>
+                <w:szCs w:val="24"/>
+              </w:rPr>
+            </w:pPr>
+            <w:r>
+              <w:rPr>
+                <w:rFonts w:ascii="Times New Roman" w:hAnsi="Times New Roman" w:cs="Times New Roman"/>
+                <w:sz w:val="24"/>
+                <w:szCs w:val="24"/>
+              </w:rPr>
+              <w:t xml:space="preserve">an array field with each element in it is a rule which contains </w:t>
+            </w:r>
+            <w:r>
+              <w:rPr>
+                <w:rFonts w:ascii="Times New Roman" w:hAnsi="Times New Roman" w:cs="Times New Roman"/>
+                <w:sz w:val="24"/>
+                <w:szCs w:val="24"/>
+              </w:rPr>
+              <w:t>“id” field, “effect” field (value of this field can only be “Permit” or “Deny”) and condition.</w:t>
+            </w:r>
+          </w:p>
+        </w:tc>
+      </w:tr>
+    </w:tbl>
+    <w:p>
+      <w:pPr>
+        <w:pStyle w:val="ListParagraph"/>
+        <w:ind w:left="1800"/>
+        <w:rPr>
+          <w:rFonts w:ascii="Times New Roman" w:hAnsi="Times New Roman" w:cs="Times New Roman"/>
+          <w:sz w:val="24"/>
+          <w:szCs w:val="24"/>
+        </w:rPr>
+      </w:pPr>
     </w:p>
     <w:p>
       <w:pPr>
@@ -1759,6 +2333,769 @@
           <w:szCs w:val="24"/>
         </w:rPr>
       </w:pPr>
+      <w:r>
+        <w:rPr>
+          <w:rFonts w:ascii="Times New Roman" w:hAnsi="Times New Roman" w:cs="Times New Roman"/>
+          <w:sz w:val="24"/>
+          <w:szCs w:val="24"/>
+        </w:rPr>
+        <w:t>Example:</w:t>
+      </w:r>
+    </w:p>
+    <w:p>
+      <w:pPr>
+        <w:pStyle w:val="ListParagraph"/>
+        <w:ind w:left="1080"/>
+        <w:rPr>
+          <w:rFonts w:ascii="Times New Roman" w:hAnsi="Times New Roman" w:cs="Times New Roman"/>
+          <w:sz w:val="24"/>
+          <w:szCs w:val="24"/>
+        </w:rPr>
+      </w:pPr>
+    </w:p>
+    <w:p>
+      <w:pPr>
+        <w:pStyle w:val="ListParagraph"/>
+        <w:ind w:left="1080"/>
+        <w:rPr>
+          <w:rFonts w:ascii="Times New Roman" w:hAnsi="Times New Roman" w:cs="Times New Roman"/>
+          <w:sz w:val="24"/>
+          <w:szCs w:val="24"/>
+        </w:rPr>
+      </w:pPr>
+    </w:p>
+    <w:p>
+      <w:pPr>
+        <w:pStyle w:val="ListParagraph"/>
+        <w:ind w:left="1080"/>
+        <w:rPr>
+          <w:rFonts w:ascii="Times New Roman" w:hAnsi="Times New Roman" w:cs="Times New Roman"/>
+          <w:sz w:val="24"/>
+          <w:szCs w:val="24"/>
+        </w:rPr>
+      </w:pPr>
+    </w:p>
+    <w:p>
+      <w:pPr>
+        <w:pStyle w:val="ListParagraph"/>
+        <w:numPr>
+          <w:ilvl w:val="1"/>
+          <w:numId w:val="8"/>
+        </w:numPr>
+        <w:rPr>
+          <w:rFonts w:ascii="Times New Roman" w:hAnsi="Times New Roman" w:cs="Times New Roman"/>
+          <w:sz w:val="24"/>
+          <w:szCs w:val="24"/>
+        </w:rPr>
+      </w:pPr>
+      <w:r>
+        <w:rPr>
+          <w:rFonts w:ascii="Times New Roman" w:hAnsi="Times New Roman" w:cs="Times New Roman"/>
+          <w:sz w:val="24"/>
+          <w:szCs w:val="24"/>
+        </w:rPr>
+        <w:t>Privacy Policy Structure:</w:t>
+      </w:r>
+    </w:p>
+    <w:p>
+      <w:pPr>
+        <w:pStyle w:val="ListParagraph"/>
+        <w:ind w:left="1800"/>
+        <w:rPr>
+          <w:rFonts w:ascii="Times New Roman" w:hAnsi="Times New Roman" w:cs="Times New Roman"/>
+          <w:sz w:val="24"/>
+          <w:szCs w:val="24"/>
+        </w:rPr>
+      </w:pPr>
+      <w:r>
+        <w:rPr>
+          <w:rFonts w:ascii="Times New Roman" w:hAnsi="Times New Roman" w:cs="Times New Roman"/>
+          <w:sz w:val="24"/>
+          <w:szCs w:val="24"/>
+        </w:rPr>
+        <w:t>We specify access control policy structure as follows:</w:t>
+      </w:r>
+    </w:p>
+    <w:p>
+      <w:pPr>
+        <w:pStyle w:val="ListParagraph"/>
+        <w:ind w:left="1800"/>
+        <w:rPr>
+          <w:rFonts w:ascii="Times New Roman" w:hAnsi="Times New Roman" w:cs="Times New Roman"/>
+          <w:sz w:val="24"/>
+          <w:szCs w:val="24"/>
+        </w:rPr>
+      </w:pPr>
+    </w:p>
+    <w:tbl>
+      <w:tblPr>
+        <w:tblStyle w:val="TableGrid"/>
+        <w:tblW w:w="8640" w:type="dxa"/>
+        <w:tblInd w:w="1165" w:type="dxa"/>
+        <w:tblLook w:val="04A0" w:firstRow="1" w:lastRow="0" w:firstColumn="1" w:lastColumn="0" w:noHBand="0" w:noVBand="1"/>
+      </w:tblPr>
+      <w:tblGrid>
+        <w:gridCol w:w="3330"/>
+        <w:gridCol w:w="5310"/>
+      </w:tblGrid>
+      <w:tr>
+        <w:tc>
+          <w:tcPr>
+            <w:tcW w:w="3330" w:type="dxa"/>
+          </w:tcPr>
+          <w:p>
+            <w:pPr>
+              <w:pStyle w:val="ListParagraph"/>
+              <w:ind w:left="0"/>
+              <w:rPr>
+                <w:rFonts w:ascii="Times New Roman" w:hAnsi="Times New Roman" w:cs="Times New Roman"/>
+                <w:b/>
+                <w:sz w:val="24"/>
+                <w:szCs w:val="24"/>
+              </w:rPr>
+            </w:pPr>
+            <w:r>
+              <w:rPr>
+                <w:rFonts w:ascii="Times New Roman" w:hAnsi="Times New Roman" w:cs="Times New Roman"/>
+                <w:b/>
+                <w:sz w:val="24"/>
+                <w:szCs w:val="24"/>
+              </w:rPr>
+              <w:t>Fields</w:t>
+            </w:r>
+          </w:p>
+        </w:tc>
+        <w:tc>
+          <w:tcPr>
+            <w:tcW w:w="5310" w:type="dxa"/>
+          </w:tcPr>
+          <w:p>
+            <w:pPr>
+              <w:pStyle w:val="ListParagraph"/>
+              <w:ind w:left="0"/>
+              <w:rPr>
+                <w:rFonts w:ascii="Times New Roman" w:hAnsi="Times New Roman" w:cs="Times New Roman"/>
+                <w:b/>
+                <w:sz w:val="24"/>
+                <w:szCs w:val="24"/>
+              </w:rPr>
+            </w:pPr>
+            <w:r>
+              <w:rPr>
+                <w:rFonts w:ascii="Times New Roman" w:hAnsi="Times New Roman" w:cs="Times New Roman"/>
+                <w:b/>
+                <w:sz w:val="24"/>
+                <w:szCs w:val="24"/>
+              </w:rPr>
+              <w:t>Description</w:t>
+            </w:r>
+          </w:p>
+        </w:tc>
+      </w:tr>
+      <w:tr>
+        <w:tc>
+          <w:tcPr>
+            <w:tcW w:w="3330" w:type="dxa"/>
+          </w:tcPr>
+          <w:p>
+            <w:pPr>
+              <w:pStyle w:val="ListParagraph"/>
+              <w:ind w:left="0"/>
+              <w:rPr>
+                <w:rFonts w:ascii="Times New Roman" w:hAnsi="Times New Roman" w:cs="Times New Roman"/>
+                <w:sz w:val="24"/>
+                <w:szCs w:val="24"/>
+              </w:rPr>
+            </w:pPr>
+            <w:r>
+              <w:rPr>
+                <w:rFonts w:ascii="Times New Roman" w:hAnsi="Times New Roman" w:cs="Times New Roman"/>
+                <w:sz w:val="24"/>
+                <w:szCs w:val="24"/>
+              </w:rPr>
+              <w:t>policy_id</w:t>
+            </w:r>
+          </w:p>
+        </w:tc>
+        <w:tc>
+          <w:tcPr>
+            <w:tcW w:w="5310" w:type="dxa"/>
+          </w:tcPr>
+          <w:p>
+            <w:pPr>
+              <w:pStyle w:val="ListParagraph"/>
+              <w:ind w:left="0"/>
+              <w:rPr>
+                <w:rFonts w:ascii="Times New Roman" w:hAnsi="Times New Roman" w:cs="Times New Roman"/>
+                <w:sz w:val="24"/>
+                <w:szCs w:val="24"/>
+              </w:rPr>
+            </w:pPr>
+            <w:r>
+              <w:rPr>
+                <w:rFonts w:ascii="Times New Roman" w:hAnsi="Times New Roman" w:cs="Times New Roman"/>
+                <w:sz w:val="24"/>
+                <w:szCs w:val="24"/>
+              </w:rPr>
+              <w:t>identifier of policy</w:t>
+            </w:r>
+          </w:p>
+        </w:tc>
+      </w:tr>
+      <w:tr>
+        <w:tc>
+          <w:tcPr>
+            <w:tcW w:w="3330" w:type="dxa"/>
+          </w:tcPr>
+          <w:p>
+            <w:pPr>
+              <w:pStyle w:val="ListParagraph"/>
+              <w:ind w:left="0"/>
+              <w:rPr>
+                <w:rFonts w:ascii="Times New Roman" w:hAnsi="Times New Roman" w:cs="Times New Roman"/>
+                <w:sz w:val="24"/>
+                <w:szCs w:val="24"/>
+              </w:rPr>
+            </w:pPr>
+            <w:r>
+              <w:rPr>
+                <w:rFonts w:ascii="Times New Roman" w:hAnsi="Times New Roman" w:cs="Times New Roman"/>
+                <w:sz w:val="24"/>
+                <w:szCs w:val="24"/>
+              </w:rPr>
+              <w:t>collection_name</w:t>
+            </w:r>
+          </w:p>
+        </w:tc>
+        <w:tc>
+          <w:tcPr>
+            <w:tcW w:w="5310" w:type="dxa"/>
+          </w:tcPr>
+          <w:p>
+            <w:pPr>
+              <w:pStyle w:val="ListParagraph"/>
+              <w:ind w:left="0"/>
+              <w:rPr>
+                <w:rFonts w:ascii="Times New Roman" w:hAnsi="Times New Roman" w:cs="Times New Roman"/>
+                <w:sz w:val="24"/>
+                <w:szCs w:val="24"/>
+              </w:rPr>
+            </w:pPr>
+            <w:r>
+              <w:rPr>
+                <w:rFonts w:ascii="Times New Roman" w:hAnsi="Times New Roman" w:cs="Times New Roman"/>
+                <w:sz w:val="24"/>
+                <w:szCs w:val="24"/>
+              </w:rPr>
+              <w:t>name of collection or table containing resource data</w:t>
+            </w:r>
+          </w:p>
+        </w:tc>
+      </w:tr>
+      <w:tr>
+        <w:tc>
+          <w:tcPr>
+            <w:tcW w:w="3330" w:type="dxa"/>
+          </w:tcPr>
+          <w:p>
+            <w:pPr>
+              <w:pStyle w:val="ListParagraph"/>
+              <w:ind w:left="0"/>
+              <w:rPr>
+                <w:rFonts w:ascii="Times New Roman" w:hAnsi="Times New Roman" w:cs="Times New Roman"/>
+                <w:sz w:val="24"/>
+                <w:szCs w:val="24"/>
+              </w:rPr>
+            </w:pPr>
+            <w:r>
+              <w:rPr>
+                <w:rFonts w:ascii="Times New Roman" w:hAnsi="Times New Roman" w:cs="Times New Roman"/>
+                <w:sz w:val="24"/>
+                <w:szCs w:val="24"/>
+              </w:rPr>
+              <w:t>is_attribute_resource_required</w:t>
+            </w:r>
+          </w:p>
+        </w:tc>
+        <w:tc>
+          <w:tcPr>
+            <w:tcW w:w="5310" w:type="dxa"/>
+          </w:tcPr>
+          <w:p>
+            <w:pPr>
+              <w:pStyle w:val="ListParagraph"/>
+              <w:ind w:left="0"/>
+              <w:rPr>
+                <w:rFonts w:ascii="Times New Roman" w:hAnsi="Times New Roman" w:cs="Times New Roman"/>
+                <w:sz w:val="24"/>
+                <w:szCs w:val="24"/>
+              </w:rPr>
+            </w:pPr>
+            <w:r>
+              <w:rPr>
+                <w:rFonts w:ascii="Times New Roman" w:hAnsi="Times New Roman" w:cs="Times New Roman"/>
+                <w:sz w:val="24"/>
+                <w:szCs w:val="24"/>
+              </w:rPr>
+              <w:t>a derived field which is used to determine that whether the policy need attribute resource to evaluate condition of target or rules. The necessary of this field will be mentioned in the next section.</w:t>
+            </w:r>
+          </w:p>
+        </w:tc>
+      </w:tr>
+      <w:tr>
+        <w:tc>
+          <w:tcPr>
+            <w:tcW w:w="3330" w:type="dxa"/>
+          </w:tcPr>
+          <w:p>
+            <w:pPr>
+              <w:pStyle w:val="ListParagraph"/>
+              <w:ind w:left="0"/>
+              <w:rPr>
+                <w:rFonts w:ascii="Times New Roman" w:hAnsi="Times New Roman" w:cs="Times New Roman"/>
+                <w:sz w:val="24"/>
+                <w:szCs w:val="24"/>
+              </w:rPr>
+            </w:pPr>
+            <w:r>
+              <w:rPr>
+                <w:rFonts w:ascii="Times New Roman" w:hAnsi="Times New Roman" w:cs="Times New Roman"/>
+                <w:sz w:val="24"/>
+                <w:szCs w:val="24"/>
+              </w:rPr>
+              <w:t>target</w:t>
+            </w:r>
+          </w:p>
+        </w:tc>
+        <w:tc>
+          <w:tcPr>
+            <w:tcW w:w="5310" w:type="dxa"/>
+          </w:tcPr>
+          <w:p>
+            <w:pPr>
+              <w:pStyle w:val="ListParagraph"/>
+              <w:ind w:left="0"/>
+              <w:rPr>
+                <w:rFonts w:ascii="Times New Roman" w:hAnsi="Times New Roman" w:cs="Times New Roman"/>
+                <w:sz w:val="24"/>
+                <w:szCs w:val="24"/>
+              </w:rPr>
+            </w:pPr>
+          </w:p>
+        </w:tc>
+      </w:tr>
+      <w:tr>
+        <w:tc>
+          <w:tcPr>
+            <w:tcW w:w="3330" w:type="dxa"/>
+          </w:tcPr>
+          <w:p>
+            <w:pPr>
+              <w:pStyle w:val="ListParagraph"/>
+              <w:ind w:left="0"/>
+              <w:rPr>
+                <w:rFonts w:ascii="Times New Roman" w:hAnsi="Times New Roman" w:cs="Times New Roman"/>
+                <w:sz w:val="24"/>
+                <w:szCs w:val="24"/>
+              </w:rPr>
+            </w:pPr>
+            <w:r>
+              <w:rPr>
+                <w:rFonts w:ascii="Times New Roman" w:hAnsi="Times New Roman" w:cs="Times New Roman"/>
+                <w:sz w:val="24"/>
+                <w:szCs w:val="24"/>
+              </w:rPr>
+              <w:t>rules</w:t>
+            </w:r>
+          </w:p>
+        </w:tc>
+        <w:tc>
+          <w:tcPr>
+            <w:tcW w:w="5310" w:type="dxa"/>
+          </w:tcPr>
+          <w:p>
+            <w:pPr>
+              <w:pStyle w:val="ListParagraph"/>
+              <w:ind w:left="0"/>
+              <w:rPr>
+                <w:rFonts w:ascii="Times New Roman" w:hAnsi="Times New Roman" w:cs="Times New Roman"/>
+                <w:sz w:val="24"/>
+                <w:szCs w:val="24"/>
+              </w:rPr>
+            </w:pPr>
+            <w:r>
+              <w:rPr>
+                <w:rFonts w:ascii="Times New Roman" w:hAnsi="Times New Roman" w:cs="Times New Roman"/>
+                <w:sz w:val="24"/>
+                <w:szCs w:val="24"/>
+              </w:rPr>
+              <w:t>an array field with each element in it is a rule which contains “id” field, “</w:t>
+            </w:r>
+            <w:r>
+              <w:rPr>
+                <w:rFonts w:ascii="Times New Roman" w:hAnsi="Times New Roman" w:cs="Times New Roman"/>
+                <w:sz w:val="24"/>
+                <w:szCs w:val="24"/>
+              </w:rPr>
+              <w:t>field_effects</w:t>
+            </w:r>
+            <w:r>
+              <w:rPr>
+                <w:rFonts w:ascii="Times New Roman" w:hAnsi="Times New Roman" w:cs="Times New Roman"/>
+                <w:sz w:val="24"/>
+                <w:szCs w:val="24"/>
+              </w:rPr>
+              <w:t xml:space="preserve">” field </w:t>
+            </w:r>
+            <w:r>
+              <w:rPr>
+                <w:rFonts w:ascii="Times New Roman" w:hAnsi="Times New Roman" w:cs="Times New Roman"/>
+                <w:sz w:val="24"/>
+                <w:szCs w:val="24"/>
+              </w:rPr>
+              <w:t xml:space="preserve">and </w:t>
+            </w:r>
+            <w:r>
+              <w:rPr>
+                <w:rFonts w:ascii="Times New Roman" w:hAnsi="Times New Roman" w:cs="Times New Roman"/>
+                <w:sz w:val="24"/>
+                <w:szCs w:val="24"/>
+              </w:rPr>
+              <w:t>condition.</w:t>
+            </w:r>
+            <w:r>
+              <w:rPr>
+                <w:rFonts w:ascii="Times New Roman" w:hAnsi="Times New Roman" w:cs="Times New Roman"/>
+                <w:sz w:val="24"/>
+                <w:szCs w:val="24"/>
+              </w:rPr>
+              <w:t xml:space="preserve"> “field_effects” field is an array field with each element specifies wh</w:t>
+            </w:r>
+            <w:r>
+              <w:rPr>
+                <w:rFonts w:ascii="Times New Roman" w:hAnsi="Times New Roman" w:cs="Times New Roman"/>
+                <w:sz w:val="24"/>
+                <w:szCs w:val="24"/>
+              </w:rPr>
+              <w:t>ich privacy function will be used with the value of “name” field when condition is satisfied.</w:t>
+            </w:r>
+          </w:p>
+        </w:tc>
+      </w:tr>
+    </w:tbl>
+    <w:p>
+      <w:pPr>
+        <w:pStyle w:val="ListParagraph"/>
+        <w:ind w:left="1800"/>
+        <w:rPr>
+          <w:rFonts w:ascii="Times New Roman" w:hAnsi="Times New Roman" w:cs="Times New Roman"/>
+          <w:sz w:val="24"/>
+          <w:szCs w:val="24"/>
+        </w:rPr>
+      </w:pPr>
+    </w:p>
+    <w:p>
+      <w:pPr>
+        <w:pStyle w:val="ListParagraph"/>
+        <w:numPr>
+          <w:ilvl w:val="1"/>
+          <w:numId w:val="8"/>
+        </w:numPr>
+        <w:rPr>
+          <w:rFonts w:ascii="Times New Roman" w:hAnsi="Times New Roman" w:cs="Times New Roman"/>
+          <w:sz w:val="24"/>
+          <w:szCs w:val="24"/>
+        </w:rPr>
+      </w:pPr>
+      <w:r>
+        <w:rPr>
+          <w:rFonts w:ascii="Times New Roman" w:hAnsi="Times New Roman" w:cs="Times New Roman"/>
+          <w:sz w:val="24"/>
+          <w:szCs w:val="24"/>
+        </w:rPr>
+        <w:t>Conflict resolving approach:</w:t>
+      </w:r>
+    </w:p>
+    <w:p>
+      <w:pPr>
+        <w:pStyle w:val="ListParagraph"/>
+        <w:ind w:left="1800"/>
+        <w:rPr>
+          <w:rFonts w:ascii="Times New Roman" w:hAnsi="Times New Roman" w:cs="Times New Roman"/>
+          <w:sz w:val="24"/>
+          <w:szCs w:val="24"/>
+        </w:rPr>
+      </w:pPr>
+    </w:p>
+    <w:p>
+      <w:pPr>
+        <w:pStyle w:val="ListParagraph"/>
+        <w:ind w:left="1800"/>
+        <w:rPr>
+          <w:rFonts w:ascii="Times New Roman" w:hAnsi="Times New Roman" w:cs="Times New Roman"/>
+          <w:sz w:val="24"/>
+          <w:szCs w:val="24"/>
+        </w:rPr>
+      </w:pPr>
+      <w:r>
+        <w:rPr>
+          <w:rFonts w:ascii="Times New Roman" w:hAnsi="Times New Roman" w:cs="Times New Roman"/>
+          <w:sz w:val="24"/>
+          <w:szCs w:val="24"/>
+        </w:rPr>
+        <w:t>Because a</w:t>
+      </w:r>
+      <w:r>
+        <w:rPr>
+          <w:rFonts w:ascii="Times New Roman" w:hAnsi="Times New Roman" w:cs="Times New Roman"/>
+          <w:sz w:val="24"/>
+          <w:szCs w:val="24"/>
+        </w:rPr>
+        <w:t>n</w:t>
+      </w:r>
+      <w:r>
+        <w:rPr>
+          <w:rFonts w:ascii="Times New Roman" w:hAnsi="Times New Roman" w:cs="Times New Roman"/>
+          <w:sz w:val="24"/>
+          <w:szCs w:val="24"/>
+        </w:rPr>
+        <w:t xml:space="preserve"> access control policy may contain multiple rules and we have many policies. Each rule, access control policy may evaluate to different decisions (Permit, Deny). Therefore our approach is to use combining rule algorithm inherited from XACML[].</w:t>
+      </w:r>
+    </w:p>
+    <w:p>
+      <w:pPr>
+        <w:pStyle w:val="ListParagraph"/>
+        <w:ind w:left="1800"/>
+        <w:rPr>
+          <w:rFonts w:ascii="Times New Roman" w:hAnsi="Times New Roman" w:cs="Times New Roman"/>
+          <w:sz w:val="24"/>
+          <w:szCs w:val="24"/>
+        </w:rPr>
+      </w:pPr>
+    </w:p>
+    <w:p>
+      <w:pPr>
+        <w:pStyle w:val="ListParagraph"/>
+        <w:ind w:left="1800"/>
+        <w:rPr>
+          <w:rFonts w:ascii="Times New Roman" w:hAnsi="Times New Roman" w:cs="Times New Roman"/>
+          <w:sz w:val="24"/>
+          <w:szCs w:val="24"/>
+        </w:rPr>
+      </w:pPr>
+      <w:r>
+        <w:rPr>
+          <w:rFonts w:ascii="Times New Roman" w:hAnsi="Times New Roman" w:cs="Times New Roman"/>
+          <w:sz w:val="24"/>
+          <w:szCs w:val="24"/>
+        </w:rPr>
+        <w:t>A new structure named “AccessControlPolicyCombiningConfiguration” is added to resolve conflict between multiple access control policies.</w:t>
+      </w:r>
+    </w:p>
+    <w:p>
+      <w:pPr>
+        <w:pStyle w:val="ListParagraph"/>
+        <w:ind w:left="1800"/>
+        <w:rPr>
+          <w:rFonts w:ascii="Times New Roman" w:hAnsi="Times New Roman" w:cs="Times New Roman"/>
+          <w:sz w:val="24"/>
+          <w:szCs w:val="24"/>
+        </w:rPr>
+      </w:pPr>
+    </w:p>
+    <w:tbl>
+      <w:tblPr>
+        <w:tblStyle w:val="TableGrid"/>
+        <w:tblW w:w="0" w:type="auto"/>
+        <w:tblInd w:w="1165" w:type="dxa"/>
+        <w:tblLook w:val="04A0" w:firstRow="1" w:lastRow="0" w:firstColumn="1" w:lastColumn="0" w:noHBand="0" w:noVBand="1"/>
+      </w:tblPr>
+      <w:tblGrid>
+        <w:gridCol w:w="3150"/>
+        <w:gridCol w:w="5035"/>
+      </w:tblGrid>
+      <w:tr>
+        <w:tc>
+          <w:tcPr>
+            <w:tcW w:w="3150" w:type="dxa"/>
+          </w:tcPr>
+          <w:p>
+            <w:pPr>
+              <w:pStyle w:val="ListParagraph"/>
+              <w:ind w:left="0"/>
+              <w:rPr>
+                <w:rFonts w:ascii="Times New Roman" w:hAnsi="Times New Roman" w:cs="Times New Roman"/>
+                <w:sz w:val="24"/>
+                <w:szCs w:val="24"/>
+              </w:rPr>
+            </w:pPr>
+            <w:r>
+              <w:rPr>
+                <w:rFonts w:ascii="Times New Roman" w:hAnsi="Times New Roman" w:cs="Times New Roman"/>
+                <w:b/>
+                <w:sz w:val="24"/>
+                <w:szCs w:val="24"/>
+              </w:rPr>
+              <w:t>Fields</w:t>
+            </w:r>
+          </w:p>
+        </w:tc>
+        <w:tc>
+          <w:tcPr>
+            <w:tcW w:w="5035" w:type="dxa"/>
+          </w:tcPr>
+          <w:p>
+            <w:pPr>
+              <w:pStyle w:val="ListParagraph"/>
+              <w:ind w:left="0"/>
+              <w:rPr>
+                <w:rFonts w:ascii="Times New Roman" w:hAnsi="Times New Roman" w:cs="Times New Roman"/>
+                <w:sz w:val="24"/>
+                <w:szCs w:val="24"/>
+              </w:rPr>
+            </w:pPr>
+            <w:r>
+              <w:rPr>
+                <w:rFonts w:ascii="Times New Roman" w:hAnsi="Times New Roman" w:cs="Times New Roman"/>
+                <w:b/>
+                <w:sz w:val="24"/>
+                <w:szCs w:val="24"/>
+              </w:rPr>
+              <w:t>Description</w:t>
+            </w:r>
+          </w:p>
+        </w:tc>
+      </w:tr>
+      <w:tr>
+        <w:tc>
+          <w:tcPr>
+            <w:tcW w:w="3150" w:type="dxa"/>
+          </w:tcPr>
+          <w:p>
+            <w:pPr>
+              <w:pStyle w:val="ListParagraph"/>
+              <w:ind w:left="0"/>
+              <w:rPr>
+                <w:rFonts w:ascii="Times New Roman" w:hAnsi="Times New Roman" w:cs="Times New Roman"/>
+                <w:sz w:val="24"/>
+                <w:szCs w:val="24"/>
+              </w:rPr>
+            </w:pPr>
+            <w:r>
+              <w:rPr>
+                <w:rFonts w:ascii="Times New Roman" w:hAnsi="Times New Roman" w:cs="Times New Roman"/>
+                <w:sz w:val="24"/>
+                <w:szCs w:val="24"/>
+              </w:rPr>
+              <w:t>policies_id</w:t>
+            </w:r>
+          </w:p>
+        </w:tc>
+        <w:tc>
+          <w:tcPr>
+            <w:tcW w:w="5035" w:type="dxa"/>
+          </w:tcPr>
+          <w:p>
+            <w:pPr>
+              <w:pStyle w:val="ListParagraph"/>
+              <w:ind w:left="0"/>
+              <w:rPr>
+                <w:rFonts w:ascii="Times New Roman" w:hAnsi="Times New Roman" w:cs="Times New Roman"/>
+                <w:sz w:val="24"/>
+                <w:szCs w:val="24"/>
+              </w:rPr>
+            </w:pPr>
+            <w:r>
+              <w:rPr>
+                <w:rFonts w:ascii="Times New Roman" w:hAnsi="Times New Roman" w:cs="Times New Roman"/>
+                <w:sz w:val="24"/>
+                <w:szCs w:val="24"/>
+              </w:rPr>
+              <w:t>A list identifiers of policies</w:t>
+            </w:r>
+          </w:p>
+        </w:tc>
+      </w:tr>
+      <w:tr>
+        <w:tc>
+          <w:tcPr>
+            <w:tcW w:w="3150" w:type="dxa"/>
+          </w:tcPr>
+          <w:p>
+            <w:pPr>
+              <w:pStyle w:val="ListParagraph"/>
+              <w:ind w:left="0"/>
+              <w:rPr>
+                <w:rFonts w:ascii="Times New Roman" w:hAnsi="Times New Roman" w:cs="Times New Roman"/>
+                <w:sz w:val="24"/>
+                <w:szCs w:val="24"/>
+              </w:rPr>
+            </w:pPr>
+            <w:r>
+              <w:rPr>
+                <w:rFonts w:ascii="Times New Roman" w:hAnsi="Times New Roman" w:cs="Times New Roman"/>
+                <w:sz w:val="24"/>
+                <w:szCs w:val="24"/>
+              </w:rPr>
+              <w:t>algorithm</w:t>
+            </w:r>
+          </w:p>
+        </w:tc>
+        <w:tc>
+          <w:tcPr>
+            <w:tcW w:w="5035" w:type="dxa"/>
+          </w:tcPr>
+          <w:p>
+            <w:pPr>
+              <w:pStyle w:val="ListParagraph"/>
+              <w:ind w:left="0"/>
+              <w:rPr>
+                <w:rFonts w:ascii="Times New Roman" w:hAnsi="Times New Roman" w:cs="Times New Roman"/>
+                <w:sz w:val="24"/>
+                <w:szCs w:val="24"/>
+              </w:rPr>
+            </w:pPr>
+            <w:r>
+              <w:rPr>
+                <w:rFonts w:ascii="Times New Roman" w:hAnsi="Times New Roman" w:cs="Times New Roman"/>
+                <w:sz w:val="24"/>
+                <w:szCs w:val="24"/>
+              </w:rPr>
+              <w:t>The name of algorithm is used to solve conflict when multiple policies are contained in “policies_id” field</w:t>
+            </w:r>
+          </w:p>
+        </w:tc>
+      </w:tr>
+    </w:tbl>
+    <w:p>
+      <w:pPr>
+        <w:pStyle w:val="ListParagraph"/>
+        <w:ind w:left="1800"/>
+        <w:rPr>
+          <w:rFonts w:ascii="Times New Roman" w:hAnsi="Times New Roman" w:cs="Times New Roman"/>
+          <w:sz w:val="24"/>
+          <w:szCs w:val="24"/>
+        </w:rPr>
+      </w:pPr>
+    </w:p>
+    <w:p>
+      <w:pPr>
+        <w:pStyle w:val="ListParagraph"/>
+        <w:ind w:left="1800"/>
+        <w:rPr>
+          <w:rFonts w:ascii="Times New Roman" w:hAnsi="Times New Roman" w:cs="Times New Roman"/>
+          <w:sz w:val="24"/>
+          <w:szCs w:val="24"/>
+        </w:rPr>
+      </w:pPr>
+      <w:r>
+        <w:rPr>
+          <w:rFonts w:ascii="Times New Roman" w:hAnsi="Times New Roman" w:cs="Times New Roman"/>
+          <w:sz w:val="24"/>
+          <w:szCs w:val="24"/>
+        </w:rPr>
+        <w:t>continue</w:t>
+      </w:r>
       <w:bookmarkStart w:id="0" w:name="_GoBack"/>
       <w:bookmarkEnd w:id="0"/>
     </w:p>
@@ -1816,6 +3153,232 @@
 <file path=word/numbering.xml><?xml version="1.0" encoding="utf-8"?>
 <w:numbering xmlns:wpc="http://schemas.microsoft.com/office/word/2010/wordprocessingCanvas" xmlns:cx="http://schemas.microsoft.com/office/drawing/2014/chartex" xmlns:cx1="http://schemas.microsoft.com/office/drawing/2015/9/8/chartex" xmlns:cx2="http://schemas.microsoft.com/office/drawing/2015/10/21/chartex" xmlns:cx3="http://schemas.microsoft.com/office/drawing/2016/5/9/chartex" xmlns:cx4="http://schemas.microsoft.com/office/drawing/2016/5/10/chartex" xmlns:cx5="http://schemas.microsoft.com/office/drawing/2016/5/11/chartex" xmlns:cx6="http://schemas.microsoft.com/office/drawing/2016/5/12/chartex" xmlns:cx7="http://schemas.microsoft.com/office/drawing/2016/5/13/chartex" xmlns:cx8="http://schemas.microsoft.com/office/drawing/2016/5/14/chartex" xmlns:mc="http://schemas.openxmlformats.org/markup-compatibility/2006" xmlns:o="urn:schemas-microsoft-com:office:office" xmlns:r="http://schemas.openxmlformats.org/officeDocument/2006/relationships" xmlns:m="http://schemas.openxmlformats.org/officeDocument/2006/math" xmlns:v="urn:schemas-microsoft-com:vml" xmlns:wp14="http://schemas.microsoft.com/office/word/2010/wordprocessingDrawing" xmlns:wp="http://schemas.openxmlformats.org/drawingml/2006/wordprocessingDrawing" xmlns:w10="urn:schemas-microsoft-com:office:word" xmlns:w="http://schemas.openxmlformats.org/wordprocessingml/2006/main" xmlns:w14="http://schemas.microsoft.com/office/word/2010/wordml" xmlns:w15="http://schemas.microsoft.com/office/word/2012/wordml" xmlns:w16se="http://schemas.microsoft.com/office/word/2015/wordml/symex" xmlns:wpg="http://schemas.microsoft.com/office/word/2010/wordprocessingGroup" xmlns:wpi="http://schemas.microsoft.com/office/word/2010/wordprocessingInk" xmlns:wne="http://schemas.microsoft.com/office/word/2006/wordml" xmlns:wps="http://schemas.microsoft.com/office/word/2010/wordprocessingShape" mc:Ignorable="w14 w15 w16se wp14">
   <w:abstractNum w:abstractNumId="0" w15:restartNumberingAfterBreak="0">
+    <w:nsid w:val="0A8366C9"/>
+    <w:multiLevelType w:val="multilevel"/>
+    <w:tmpl w:val="D19C0F00"/>
+    <w:lvl w:ilvl="0">
+      <w:start w:val="1"/>
+      <w:numFmt w:val="decimal"/>
+      <w:lvlText w:val="%1."/>
+      <w:lvlJc w:val="left"/>
+      <w:pPr>
+        <w:ind w:left="384" w:hanging="384"/>
+      </w:pPr>
+      <w:rPr>
+        <w:rFonts w:hint="default"/>
+      </w:rPr>
+    </w:lvl>
+    <w:lvl w:ilvl="1">
+      <w:start w:val="1"/>
+      <w:numFmt w:val="decimal"/>
+      <w:lvlText w:val="%1.%2)"/>
+      <w:lvlJc w:val="left"/>
+      <w:pPr>
+        <w:ind w:left="1800" w:hanging="720"/>
+      </w:pPr>
+      <w:rPr>
+        <w:rFonts w:hint="default"/>
+      </w:rPr>
+    </w:lvl>
+    <w:lvl w:ilvl="2">
+      <w:start w:val="1"/>
+      <w:numFmt w:val="decimal"/>
+      <w:lvlText w:val="%1.%2)%3."/>
+      <w:lvlJc w:val="left"/>
+      <w:pPr>
+        <w:ind w:left="2880" w:hanging="720"/>
+      </w:pPr>
+      <w:rPr>
+        <w:rFonts w:hint="default"/>
+      </w:rPr>
+    </w:lvl>
+    <w:lvl w:ilvl="3">
+      <w:start w:val="1"/>
+      <w:numFmt w:val="decimal"/>
+      <w:lvlText w:val="%1.%2)%3.%4."/>
+      <w:lvlJc w:val="left"/>
+      <w:pPr>
+        <w:ind w:left="4320" w:hanging="1080"/>
+      </w:pPr>
+      <w:rPr>
+        <w:rFonts w:hint="default"/>
+      </w:rPr>
+    </w:lvl>
+    <w:lvl w:ilvl="4">
+      <w:start w:val="1"/>
+      <w:numFmt w:val="decimal"/>
+      <w:lvlText w:val="%1.%2)%3.%4.%5."/>
+      <w:lvlJc w:val="left"/>
+      <w:pPr>
+        <w:ind w:left="5400" w:hanging="1080"/>
+      </w:pPr>
+      <w:rPr>
+        <w:rFonts w:hint="default"/>
+      </w:rPr>
+    </w:lvl>
+    <w:lvl w:ilvl="5">
+      <w:start w:val="1"/>
+      <w:numFmt w:val="decimal"/>
+      <w:lvlText w:val="%1.%2)%3.%4.%5.%6."/>
+      <w:lvlJc w:val="left"/>
+      <w:pPr>
+        <w:ind w:left="6840" w:hanging="1440"/>
+      </w:pPr>
+      <w:rPr>
+        <w:rFonts w:hint="default"/>
+      </w:rPr>
+    </w:lvl>
+    <w:lvl w:ilvl="6">
+      <w:start w:val="1"/>
+      <w:numFmt w:val="decimal"/>
+      <w:lvlText w:val="%1.%2)%3.%4.%5.%6.%7."/>
+      <w:lvlJc w:val="left"/>
+      <w:pPr>
+        <w:ind w:left="7920" w:hanging="1440"/>
+      </w:pPr>
+      <w:rPr>
+        <w:rFonts w:hint="default"/>
+      </w:rPr>
+    </w:lvl>
+    <w:lvl w:ilvl="7">
+      <w:start w:val="1"/>
+      <w:numFmt w:val="decimal"/>
+      <w:lvlText w:val="%1.%2)%3.%4.%5.%6.%7.%8."/>
+      <w:lvlJc w:val="left"/>
+      <w:pPr>
+        <w:ind w:left="9360" w:hanging="1800"/>
+      </w:pPr>
+      <w:rPr>
+        <w:rFonts w:hint="default"/>
+      </w:rPr>
+    </w:lvl>
+    <w:lvl w:ilvl="8">
+      <w:start w:val="1"/>
+      <w:numFmt w:val="decimal"/>
+      <w:lvlText w:val="%1.%2)%3.%4.%5.%6.%7.%8.%9."/>
+      <w:lvlJc w:val="left"/>
+      <w:pPr>
+        <w:ind w:left="10440" w:hanging="1800"/>
+      </w:pPr>
+      <w:rPr>
+        <w:rFonts w:hint="default"/>
+      </w:rPr>
+    </w:lvl>
+  </w:abstractNum>
+  <w:abstractNum w:abstractNumId="1" w15:restartNumberingAfterBreak="0">
+    <w:nsid w:val="0AC30149"/>
+    <w:multiLevelType w:val="multilevel"/>
+    <w:tmpl w:val="D19C0F00"/>
+    <w:lvl w:ilvl="0">
+      <w:start w:val="3"/>
+      <w:numFmt w:val="decimal"/>
+      <w:lvlText w:val="%1."/>
+      <w:lvlJc w:val="left"/>
+      <w:pPr>
+        <w:ind w:left="384" w:hanging="384"/>
+      </w:pPr>
+      <w:rPr>
+        <w:rFonts w:hint="default"/>
+      </w:rPr>
+    </w:lvl>
+    <w:lvl w:ilvl="1">
+      <w:start w:val="1"/>
+      <w:numFmt w:val="decimal"/>
+      <w:lvlText w:val="%1.%2)"/>
+      <w:lvlJc w:val="left"/>
+      <w:pPr>
+        <w:ind w:left="1800" w:hanging="720"/>
+      </w:pPr>
+      <w:rPr>
+        <w:rFonts w:hint="default"/>
+      </w:rPr>
+    </w:lvl>
+    <w:lvl w:ilvl="2">
+      <w:start w:val="1"/>
+      <w:numFmt w:val="decimal"/>
+      <w:lvlText w:val="%1.%2)%3."/>
+      <w:lvlJc w:val="left"/>
+      <w:pPr>
+        <w:ind w:left="2880" w:hanging="720"/>
+      </w:pPr>
+      <w:rPr>
+        <w:rFonts w:hint="default"/>
+      </w:rPr>
+    </w:lvl>
+    <w:lvl w:ilvl="3">
+      <w:start w:val="1"/>
+      <w:numFmt w:val="decimal"/>
+      <w:lvlText w:val="%1.%2)%3.%4."/>
+      <w:lvlJc w:val="left"/>
+      <w:pPr>
+        <w:ind w:left="4320" w:hanging="1080"/>
+      </w:pPr>
+      <w:rPr>
+        <w:rFonts w:hint="default"/>
+      </w:rPr>
+    </w:lvl>
+    <w:lvl w:ilvl="4">
+      <w:start w:val="1"/>
+      <w:numFmt w:val="decimal"/>
+      <w:lvlText w:val="%1.%2)%3.%4.%5."/>
+      <w:lvlJc w:val="left"/>
+      <w:pPr>
+        <w:ind w:left="5400" w:hanging="1080"/>
+      </w:pPr>
+      <w:rPr>
+        <w:rFonts w:hint="default"/>
+      </w:rPr>
+    </w:lvl>
+    <w:lvl w:ilvl="5">
+      <w:start w:val="1"/>
+      <w:numFmt w:val="decimal"/>
+      <w:lvlText w:val="%1.%2)%3.%4.%5.%6."/>
+      <w:lvlJc w:val="left"/>
+      <w:pPr>
+        <w:ind w:left="6840" w:hanging="1440"/>
+      </w:pPr>
+      <w:rPr>
+        <w:rFonts w:hint="default"/>
+      </w:rPr>
+    </w:lvl>
+    <w:lvl w:ilvl="6">
+      <w:start w:val="1"/>
+      <w:numFmt w:val="decimal"/>
+      <w:lvlText w:val="%1.%2)%3.%4.%5.%6.%7."/>
+      <w:lvlJc w:val="left"/>
+      <w:pPr>
+        <w:ind w:left="7920" w:hanging="1440"/>
+      </w:pPr>
+      <w:rPr>
+        <w:rFonts w:hint="default"/>
+      </w:rPr>
+    </w:lvl>
+    <w:lvl w:ilvl="7">
+      <w:start w:val="1"/>
+      <w:numFmt w:val="decimal"/>
+      <w:lvlText w:val="%1.%2)%3.%4.%5.%6.%7.%8."/>
+      <w:lvlJc w:val="left"/>
+      <w:pPr>
+        <w:ind w:left="9360" w:hanging="1800"/>
+      </w:pPr>
+      <w:rPr>
+        <w:rFonts w:hint="default"/>
+      </w:rPr>
+    </w:lvl>
+    <w:lvl w:ilvl="8">
+      <w:start w:val="1"/>
+      <w:numFmt w:val="decimal"/>
+      <w:lvlText w:val="%1.%2)%3.%4.%5.%6.%7.%8.%9."/>
+      <w:lvlJc w:val="left"/>
+      <w:pPr>
+        <w:ind w:left="10440" w:hanging="1800"/>
+      </w:pPr>
+      <w:rPr>
+        <w:rFonts w:hint="default"/>
+      </w:rPr>
+    </w:lvl>
+  </w:abstractNum>
+  <w:abstractNum w:abstractNumId="2" w15:restartNumberingAfterBreak="0">
     <w:nsid w:val="2C9223CE"/>
     <w:multiLevelType w:val="hybridMultilevel"/>
     <w:tmpl w:val="F364F8A0"/>
@@ -1904,7 +3467,7 @@
       </w:pPr>
     </w:lvl>
   </w:abstractNum>
-  <w:abstractNum w:abstractNumId="1" w15:restartNumberingAfterBreak="0">
+  <w:abstractNum w:abstractNumId="3" w15:restartNumberingAfterBreak="0">
     <w:nsid w:val="30BF4607"/>
     <w:multiLevelType w:val="hybridMultilevel"/>
     <w:tmpl w:val="6BDC4D22"/>
@@ -1993,7 +3556,7 @@
       </w:pPr>
     </w:lvl>
   </w:abstractNum>
-  <w:abstractNum w:abstractNumId="2" w15:restartNumberingAfterBreak="0">
+  <w:abstractNum w:abstractNumId="4" w15:restartNumberingAfterBreak="0">
     <w:nsid w:val="40B76D07"/>
     <w:multiLevelType w:val="hybridMultilevel"/>
     <w:tmpl w:val="2444BC5C"/>
@@ -2082,7 +3645,120 @@
       </w:pPr>
     </w:lvl>
   </w:abstractNum>
-  <w:abstractNum w:abstractNumId="3" w15:restartNumberingAfterBreak="0">
+  <w:abstractNum w:abstractNumId="5" w15:restartNumberingAfterBreak="0">
+    <w:nsid w:val="570050F5"/>
+    <w:multiLevelType w:val="multilevel"/>
+    <w:tmpl w:val="D19C0F00"/>
+    <w:lvl w:ilvl="0">
+      <w:start w:val="1"/>
+      <w:numFmt w:val="decimal"/>
+      <w:lvlText w:val="%1."/>
+      <w:lvlJc w:val="left"/>
+      <w:pPr>
+        <w:ind w:left="384" w:hanging="384"/>
+      </w:pPr>
+      <w:rPr>
+        <w:rFonts w:hint="default"/>
+      </w:rPr>
+    </w:lvl>
+    <w:lvl w:ilvl="1">
+      <w:start w:val="1"/>
+      <w:numFmt w:val="decimal"/>
+      <w:lvlText w:val="%1.%2)"/>
+      <w:lvlJc w:val="left"/>
+      <w:pPr>
+        <w:ind w:left="1800" w:hanging="720"/>
+      </w:pPr>
+      <w:rPr>
+        <w:rFonts w:hint="default"/>
+      </w:rPr>
+    </w:lvl>
+    <w:lvl w:ilvl="2">
+      <w:start w:val="1"/>
+      <w:numFmt w:val="decimal"/>
+      <w:lvlText w:val="%1.%2)%3."/>
+      <w:lvlJc w:val="left"/>
+      <w:pPr>
+        <w:ind w:left="2880" w:hanging="720"/>
+      </w:pPr>
+      <w:rPr>
+        <w:rFonts w:hint="default"/>
+      </w:rPr>
+    </w:lvl>
+    <w:lvl w:ilvl="3">
+      <w:start w:val="1"/>
+      <w:numFmt w:val="decimal"/>
+      <w:lvlText w:val="%1.%2)%3.%4."/>
+      <w:lvlJc w:val="left"/>
+      <w:pPr>
+        <w:ind w:left="4320" w:hanging="1080"/>
+      </w:pPr>
+      <w:rPr>
+        <w:rFonts w:hint="default"/>
+      </w:rPr>
+    </w:lvl>
+    <w:lvl w:ilvl="4">
+      <w:start w:val="1"/>
+      <w:numFmt w:val="decimal"/>
+      <w:lvlText w:val="%1.%2)%3.%4.%5."/>
+      <w:lvlJc w:val="left"/>
+      <w:pPr>
+        <w:ind w:left="5400" w:hanging="1080"/>
+      </w:pPr>
+      <w:rPr>
+        <w:rFonts w:hint="default"/>
+      </w:rPr>
+    </w:lvl>
+    <w:lvl w:ilvl="5">
+      <w:start w:val="1"/>
+      <w:numFmt w:val="decimal"/>
+      <w:lvlText w:val="%1.%2)%3.%4.%5.%6."/>
+      <w:lvlJc w:val="left"/>
+      <w:pPr>
+        <w:ind w:left="6840" w:hanging="1440"/>
+      </w:pPr>
+      <w:rPr>
+        <w:rFonts w:hint="default"/>
+      </w:rPr>
+    </w:lvl>
+    <w:lvl w:ilvl="6">
+      <w:start w:val="1"/>
+      <w:numFmt w:val="decimal"/>
+      <w:lvlText w:val="%1.%2)%3.%4.%5.%6.%7."/>
+      <w:lvlJc w:val="left"/>
+      <w:pPr>
+        <w:ind w:left="7920" w:hanging="1440"/>
+      </w:pPr>
+      <w:rPr>
+        <w:rFonts w:hint="default"/>
+      </w:rPr>
+    </w:lvl>
+    <w:lvl w:ilvl="7">
+      <w:start w:val="1"/>
+      <w:numFmt w:val="decimal"/>
+      <w:lvlText w:val="%1.%2)%3.%4.%5.%6.%7.%8."/>
+      <w:lvlJc w:val="left"/>
+      <w:pPr>
+        <w:ind w:left="9360" w:hanging="1800"/>
+      </w:pPr>
+      <w:rPr>
+        <w:rFonts w:hint="default"/>
+      </w:rPr>
+    </w:lvl>
+    <w:lvl w:ilvl="8">
+      <w:start w:val="1"/>
+      <w:numFmt w:val="decimal"/>
+      <w:lvlText w:val="%1.%2)%3.%4.%5.%6.%7.%8.%9."/>
+      <w:lvlJc w:val="left"/>
+      <w:pPr>
+        <w:ind w:left="10440" w:hanging="1800"/>
+      </w:pPr>
+      <w:rPr>
+        <w:rFonts w:hint="default"/>
+      </w:rPr>
+    </w:lvl>
+  </w:abstractNum>
+  <w:abstractNum w:abstractNumId="6" w15:restartNumberingAfterBreak="0">
     <w:nsid w:val="68555EAE"/>
     <w:multiLevelType w:val="hybridMultilevel"/>
     <w:tmpl w:val="03A87CFE"/>
@@ -2195,7 +3871,7 @@
       </w:rPr>
     </w:lvl>
   </w:abstractNum>
-  <w:abstractNum w:abstractNumId="4" w15:restartNumberingAfterBreak="0">
+  <w:abstractNum w:abstractNumId="7" w15:restartNumberingAfterBreak="0">
     <w:nsid w:val="7EC11440"/>
     <w:multiLevelType w:val="hybridMultilevel"/>
     <w:tmpl w:val="7B18AC24"/>
@@ -2285,19 +3961,28 @@
     </w:lvl>
   </w:abstractNum>
   <w:num w:numId="1">
+    <w:abstractNumId w:val="4"/>
+  </w:num>
+  <w:num w:numId="2">
     <w:abstractNumId w:val="2"/>
   </w:num>
-  <w:num w:numId="2">
+  <w:num w:numId="3">
+    <w:abstractNumId w:val="3"/>
+  </w:num>
+  <w:num w:numId="4">
+    <w:abstractNumId w:val="7"/>
+  </w:num>
+  <w:num w:numId="5">
+    <w:abstractNumId w:val="6"/>
+  </w:num>
+  <w:num w:numId="6">
     <w:abstractNumId w:val="0"/>
   </w:num>
-  <w:num w:numId="3">
+  <w:num w:numId="7">
+    <w:abstractNumId w:val="5"/>
+  </w:num>
+  <w:num w:numId="8">
     <w:abstractNumId w:val="1"/>
-  </w:num>
-  <w:num w:numId="4">
-    <w:abstractNumId w:val="4"/>
-  </w:num>
-  <w:num w:numId="5">
-    <w:abstractNumId w:val="3"/>
   </w:num>
 </w:numbering>
 </file>
@@ -2760,6 +4445,25 @@
       <w:shd w:val="clear" w:color="auto" w:fill="E6E6E6"/>
     </w:rPr>
   </w:style>
+  <w:style w:type="table" w:styleId="TableGrid">
+    <w:name w:val="Table Grid"/>
+    <w:basedOn w:val="TableNormal"/>
+    <w:uiPriority w:val="39"/>
+    <w:rsid w:val="00F336B8"/>
+    <w:pPr>
+      <w:spacing w:after="0" w:line="240" w:lineRule="auto"/>
+    </w:pPr>
+    <w:tblPr>
+      <w:tblBorders>
+        <w:top w:val="single" w:sz="4" w:space="0" w:color="auto"/>
+        <w:left w:val="single" w:sz="4" w:space="0" w:color="auto"/>
+        <w:bottom w:val="single" w:sz="4" w:space="0" w:color="auto"/>
+        <w:right w:val="single" w:sz="4" w:space="0" w:color="auto"/>
+        <w:insideH w:val="single" w:sz="4" w:space="0" w:color="auto"/>
+        <w:insideV w:val="single" w:sz="4" w:space="0" w:color="auto"/>
+      </w:tblBorders>
+    </w:tblPr>
+  </w:style>
 </w:styles>
 </file>
 

</xml_diff>

<commit_message>
-update conflict solving approach.
</commit_message>
<xml_diff>
--- a/AttributeBasedAC/ThesisABAC.docx
+++ b/AttributeBasedAC/ThesisABAC.docx
@@ -1525,6 +1525,68 @@
     </w:p>
     <w:p>
       <w:pPr>
+        <w:pStyle w:val="ListParagraph"/>
+        <w:ind w:left="1080"/>
+        <w:rPr>
+          <w:rFonts w:ascii="Times New Roman" w:hAnsi="Times New Roman" w:cs="Times New Roman"/>
+          <w:sz w:val="24"/>
+          <w:szCs w:val="24"/>
+        </w:rPr>
+      </w:pPr>
+    </w:p>
+    <w:p>
+      <w:pPr>
+        <w:pStyle w:val="ListParagraph"/>
+        <w:ind w:left="1080"/>
+        <w:rPr>
+          <w:rFonts w:ascii="Times New Roman" w:hAnsi="Times New Roman" w:cs="Times New Roman"/>
+          <w:sz w:val="24"/>
+          <w:szCs w:val="24"/>
+        </w:rPr>
+      </w:pPr>
+      <w:r>
+        <w:rPr>
+          <w:noProof/>
+        </w:rPr>
+        <w:drawing>
+          <wp:inline distT="0" distB="0" distL="0" distR="0" wp14:anchorId="40F4E918" wp14:editId="670B4C91">
+            <wp:extent cx="4822807" cy="2705100"/>
+            <wp:effectExtent l="0" t="0" r="0" b="0"/>
+            <wp:docPr id="1" name="Picture 1"/>
+            <wp:cNvGraphicFramePr>
+              <a:graphicFrameLocks xmlns:a="http://schemas.openxmlformats.org/drawingml/2006/main" noChangeAspect="1"/>
+            </wp:cNvGraphicFramePr>
+            <a:graphic xmlns:a="http://schemas.openxmlformats.org/drawingml/2006/main">
+              <a:graphicData uri="http://schemas.openxmlformats.org/drawingml/2006/picture">
+                <pic:pic xmlns:pic="http://schemas.openxmlformats.org/drawingml/2006/picture">
+                  <pic:nvPicPr>
+                    <pic:cNvPr id="1" name=""/>
+                    <pic:cNvPicPr/>
+                  </pic:nvPicPr>
+                  <pic:blipFill>
+                    <a:blip r:embed="rId6"/>
+                    <a:stretch>
+                      <a:fillRect/>
+                    </a:stretch>
+                  </pic:blipFill>
+                  <pic:spPr>
+                    <a:xfrm>
+                      <a:off x="0" y="0"/>
+                      <a:ext cx="4832460" cy="2710514"/>
+                    </a:xfrm>
+                    <a:prstGeom prst="rect">
+                      <a:avLst/>
+                    </a:prstGeom>
+                  </pic:spPr>
+                </pic:pic>
+              </a:graphicData>
+            </a:graphic>
+          </wp:inline>
+        </w:drawing>
+      </w:r>
+    </w:p>
+    <w:p>
+      <w:pPr>
         <w:ind w:left="720"/>
         <w:rPr>
           <w:rFonts w:ascii="Times New Roman" w:hAnsi="Times New Roman" w:cs="Times New Roman"/>
@@ -1716,6 +1778,76 @@
         </w:rPr>
         <w:t xml:space="preserve"> is made based on rules inside policies which are the boolean expressions evaluated by user’s defined function, subject, resource, environment attribute. Those policies are specified and managed by administrators.</w:t>
       </w:r>
+    </w:p>
+    <w:p>
+      <w:pPr>
+        <w:pStyle w:val="ListParagraph"/>
+        <w:rPr>
+          <w:rFonts w:ascii="Times New Roman" w:hAnsi="Times New Roman" w:cs="Times New Roman"/>
+          <w:sz w:val="24"/>
+          <w:szCs w:val="24"/>
+        </w:rPr>
+      </w:pPr>
+    </w:p>
+    <w:p>
+      <w:pPr>
+        <w:pStyle w:val="ListParagraph"/>
+        <w:rPr>
+          <w:rFonts w:ascii="Times New Roman" w:hAnsi="Times New Roman" w:cs="Times New Roman"/>
+          <w:sz w:val="24"/>
+          <w:szCs w:val="24"/>
+        </w:rPr>
+      </w:pPr>
+    </w:p>
+    <w:p>
+      <w:pPr>
+        <w:pStyle w:val="ListParagraph"/>
+        <w:rPr>
+          <w:rFonts w:ascii="Times New Roman" w:hAnsi="Times New Roman" w:cs="Times New Roman"/>
+          <w:sz w:val="24"/>
+          <w:szCs w:val="24"/>
+        </w:rPr>
+      </w:pPr>
+    </w:p>
+    <w:p>
+      <w:pPr>
+        <w:pStyle w:val="ListParagraph"/>
+        <w:rPr>
+          <w:rFonts w:ascii="Times New Roman" w:hAnsi="Times New Roman" w:cs="Times New Roman"/>
+          <w:sz w:val="24"/>
+          <w:szCs w:val="24"/>
+        </w:rPr>
+      </w:pPr>
+    </w:p>
+    <w:p>
+      <w:pPr>
+        <w:pStyle w:val="ListParagraph"/>
+        <w:rPr>
+          <w:rFonts w:ascii="Times New Roman" w:hAnsi="Times New Roman" w:cs="Times New Roman"/>
+          <w:sz w:val="24"/>
+          <w:szCs w:val="24"/>
+        </w:rPr>
+      </w:pPr>
+    </w:p>
+    <w:p>
+      <w:pPr>
+        <w:pStyle w:val="ListParagraph"/>
+        <w:rPr>
+          <w:rFonts w:ascii="Times New Roman" w:hAnsi="Times New Roman" w:cs="Times New Roman"/>
+          <w:sz w:val="24"/>
+          <w:szCs w:val="24"/>
+        </w:rPr>
+      </w:pPr>
+    </w:p>
+    <w:p>
+      <w:pPr>
+        <w:pStyle w:val="ListParagraph"/>
+        <w:rPr>
+          <w:rFonts w:ascii="Times New Roman" w:hAnsi="Times New Roman" w:cs="Times New Roman"/>
+          <w:sz w:val="24"/>
+          <w:szCs w:val="24"/>
+        </w:rPr>
+      </w:pPr>
     </w:p>
     <w:p>
       <w:pPr>
@@ -1746,6 +1878,7 @@
           <w:sz w:val="24"/>
           <w:szCs w:val="24"/>
         </w:rPr>
+        <w:lastRenderedPageBreak/>
         <w:t>P</w:t>
       </w:r>
       <w:r>
@@ -2124,15 +2257,7 @@
                 <w:sz w:val="24"/>
                 <w:szCs w:val="24"/>
               </w:rPr>
-              <w:t>to solve the conflict</w:t>
-            </w:r>
-            <w:r>
-              <w:rPr>
-                <w:rFonts w:ascii="Times New Roman" w:hAnsi="Times New Roman" w:cs="Times New Roman"/>
-                <w:sz w:val="24"/>
-                <w:szCs w:val="24"/>
-              </w:rPr>
-              <w:t xml:space="preserve"> of rules</w:t>
+              <w:t>to solve the conflict of rules</w:t>
             </w:r>
           </w:p>
         </w:tc>
@@ -2341,28 +2466,6 @@
         </w:rPr>
         <w:t>Example:</w:t>
       </w:r>
-    </w:p>
-    <w:p>
-      <w:pPr>
-        <w:pStyle w:val="ListParagraph"/>
-        <w:ind w:left="1080"/>
-        <w:rPr>
-          <w:rFonts w:ascii="Times New Roman" w:hAnsi="Times New Roman" w:cs="Times New Roman"/>
-          <w:sz w:val="24"/>
-          <w:szCs w:val="24"/>
-        </w:rPr>
-      </w:pPr>
-    </w:p>
-    <w:p>
-      <w:pPr>
-        <w:pStyle w:val="ListParagraph"/>
-        <w:ind w:left="1080"/>
-        <w:rPr>
-          <w:rFonts w:ascii="Times New Roman" w:hAnsi="Times New Roman" w:cs="Times New Roman"/>
-          <w:sz w:val="24"/>
-          <w:szCs w:val="24"/>
-        </w:rPr>
-      </w:pPr>
     </w:p>
     <w:p>
       <w:pPr>
@@ -2729,7 +2832,7 @@
                 <w:sz w:val="24"/>
                 <w:szCs w:val="24"/>
               </w:rPr>
-              <w:t>an array field with each element in it is a rule which contains “id” field, “</w:t>
+              <w:t>an array field with each element in it is a rule which contains “id” field, “field_effects” field and condition. “field_effects” field is an array field with each element specifies wh</w:t>
             </w:r>
             <w:r>
               <w:rPr>
@@ -2737,7 +2840,7 @@
                 <w:sz w:val="24"/>
                 <w:szCs w:val="24"/>
               </w:rPr>
-              <w:t>field_effects</w:t>
+              <w:t>ich privacy function will be used with the value of “name” field when condition is satisfied.</w:t>
             </w:r>
             <w:r>
               <w:rPr>
@@ -2745,39 +2848,7 @@
                 <w:sz w:val="24"/>
                 <w:szCs w:val="24"/>
               </w:rPr>
-              <w:t xml:space="preserve">” field </w:t>
-            </w:r>
-            <w:r>
-              <w:rPr>
-                <w:rFonts w:ascii="Times New Roman" w:hAnsi="Times New Roman" w:cs="Times New Roman"/>
-                <w:sz w:val="24"/>
-                <w:szCs w:val="24"/>
-              </w:rPr>
-              <w:t xml:space="preserve">and </w:t>
-            </w:r>
-            <w:r>
-              <w:rPr>
-                <w:rFonts w:ascii="Times New Roman" w:hAnsi="Times New Roman" w:cs="Times New Roman"/>
-                <w:sz w:val="24"/>
-                <w:szCs w:val="24"/>
-              </w:rPr>
-              <w:t>condition.</w:t>
-            </w:r>
-            <w:r>
-              <w:rPr>
-                <w:rFonts w:ascii="Times New Roman" w:hAnsi="Times New Roman" w:cs="Times New Roman"/>
-                <w:sz w:val="24"/>
-                <w:szCs w:val="24"/>
-              </w:rPr>
-              <w:t xml:space="preserve"> “field_effects” field is an array field with each element specifies wh</w:t>
-            </w:r>
-            <w:r>
-              <w:rPr>
-                <w:rFonts w:ascii="Times New Roman" w:hAnsi="Times New Roman" w:cs="Times New Roman"/>
-                <w:sz w:val="24"/>
-                <w:szCs w:val="24"/>
-              </w:rPr>
-              <w:t>ich privacy function will be used with the value of “name” field when condition is satisfied.</w:t>
+              <w:t xml:space="preserve"> </w:t>
             </w:r>
           </w:p>
         </w:tc>
@@ -2859,7 +2930,16 @@
           <w:sz w:val="24"/>
           <w:szCs w:val="24"/>
         </w:rPr>
-        <w:t xml:space="preserve"> access control policy may contain multiple rules and we have many policies. Each rule, access control policy may evaluate to different decisions (Permit, Deny). Therefore our approach is to use combining rule algorithm inherited from XACML[].</w:t>
+        <w:t xml:space="preserve"> access control policy may contain multiple rules and we have many policies. Each rule, access control policy may evaluate to different </w:t>
+      </w:r>
+      <w:r>
+        <w:rPr>
+          <w:rFonts w:ascii="Times New Roman" w:hAnsi="Times New Roman" w:cs="Times New Roman"/>
+          <w:sz w:val="24"/>
+          <w:szCs w:val="24"/>
+        </w:rPr>
+        <w:lastRenderedPageBreak/>
+        <w:t>decisions (Permit, Deny). Therefore our approach is to use combining rule algorithm inherited from XACML[].</w:t>
       </w:r>
     </w:p>
     <w:p>
@@ -3094,10 +3174,443 @@
           <w:sz w:val="24"/>
           <w:szCs w:val="24"/>
         </w:rPr>
-        <w:t>continue</w:t>
+        <w:t>Example:</w:t>
+      </w:r>
+    </w:p>
+    <w:p>
+      <w:pPr>
+        <w:pStyle w:val="ListParagraph"/>
+        <w:ind w:left="1800"/>
+        <w:rPr>
+          <w:rFonts w:ascii="Times New Roman" w:hAnsi="Times New Roman" w:cs="Times New Roman"/>
+          <w:sz w:val="24"/>
+          <w:szCs w:val="24"/>
+        </w:rPr>
+      </w:pPr>
+    </w:p>
+    <w:p>
+      <w:pPr>
+        <w:pStyle w:val="ListParagraph"/>
+        <w:ind w:left="1800"/>
+        <w:rPr>
+          <w:rFonts w:ascii="Times New Roman" w:hAnsi="Times New Roman" w:cs="Times New Roman"/>
+          <w:sz w:val="24"/>
+          <w:szCs w:val="24"/>
+        </w:rPr>
+      </w:pPr>
+      <w:r>
+        <w:rPr>
+          <w:rFonts w:ascii="Times New Roman" w:hAnsi="Times New Roman" w:cs="Times New Roman"/>
+          <w:sz w:val="24"/>
+          <w:szCs w:val="24"/>
+        </w:rPr>
+        <w:t>In privacy policies, the conflict situation occurred when there are multiple rules in a privacy policy which are satisfied the condition. It result</w:t>
+      </w:r>
+      <w:r>
+        <w:rPr>
+          <w:rFonts w:ascii="Times New Roman" w:hAnsi="Times New Roman" w:cs="Times New Roman"/>
+          <w:sz w:val="24"/>
+          <w:szCs w:val="24"/>
+        </w:rPr>
+        <w:t>s to that we have many privacy function</w:t>
+      </w:r>
+      <w:r>
+        <w:rPr>
+          <w:rFonts w:ascii="Times New Roman" w:hAnsi="Times New Roman" w:cs="Times New Roman"/>
+          <w:sz w:val="24"/>
+          <w:szCs w:val="24"/>
+        </w:rPr>
+        <w:t>s</w:t>
+      </w:r>
+      <w:r>
+        <w:rPr>
+          <w:rFonts w:ascii="Times New Roman" w:hAnsi="Times New Roman" w:cs="Times New Roman"/>
+          <w:sz w:val="24"/>
+          <w:szCs w:val="24"/>
+        </w:rPr>
+        <w:t xml:space="preserve"> to be applied to one field of object.</w:t>
+      </w:r>
+      <w:r>
+        <w:rPr>
+          <w:rFonts w:ascii="Times New Roman" w:hAnsi="Times New Roman" w:cs="Times New Roman"/>
+          <w:sz w:val="24"/>
+          <w:szCs w:val="24"/>
+        </w:rPr>
+        <w:t xml:space="preserve"> To solve this problem, we have proposed a new selection rule as follows:</w:t>
+      </w:r>
+    </w:p>
+    <w:p>
+      <w:pPr>
+        <w:pStyle w:val="ListParagraph"/>
+        <w:ind w:left="1800"/>
+        <w:rPr>
+          <w:rFonts w:ascii="Times New Roman" w:hAnsi="Times New Roman" w:cs="Times New Roman"/>
+          <w:sz w:val="24"/>
+          <w:szCs w:val="24"/>
+        </w:rPr>
+      </w:pPr>
+    </w:p>
+    <w:p>
+      <w:pPr>
+        <w:pStyle w:val="ListParagraph"/>
+        <w:ind w:left="1800"/>
+        <w:rPr>
+          <w:rFonts w:ascii="Times New Roman" w:hAnsi="Times New Roman" w:cs="Times New Roman"/>
+          <w:sz w:val="24"/>
+          <w:szCs w:val="24"/>
+        </w:rPr>
+      </w:pPr>
+      <w:r>
+        <w:rPr>
+          <w:rFonts w:ascii="Times New Roman" w:hAnsi="Times New Roman" w:cs="Times New Roman"/>
+          <w:sz w:val="24"/>
+          <w:szCs w:val="24"/>
+        </w:rPr>
+        <w:t xml:space="preserve">First we will explain more detail about the “field_effects” field in privacy policy structure, let consider </w:t>
+      </w:r>
+      <w:r>
+        <w:rPr>
+          <w:rFonts w:ascii="Times New Roman" w:hAnsi="Times New Roman" w:cs="Times New Roman"/>
+          <w:sz w:val="24"/>
+          <w:szCs w:val="24"/>
+        </w:rPr>
+        <w:t>the following</w:t>
+      </w:r>
+      <w:r>
+        <w:rPr>
+          <w:rFonts w:ascii="Times New Roman" w:hAnsi="Times New Roman" w:cs="Times New Roman"/>
+          <w:sz w:val="24"/>
+          <w:szCs w:val="24"/>
+        </w:rPr>
+        <w:t xml:space="preserve"> example</w:t>
+      </w:r>
+      <w:r>
+        <w:rPr>
+          <w:rFonts w:ascii="Times New Roman" w:hAnsi="Times New Roman" w:cs="Times New Roman"/>
+          <w:sz w:val="24"/>
+          <w:szCs w:val="24"/>
+        </w:rPr>
+        <w:t>:</w:t>
+      </w:r>
+      <w:r>
+        <w:rPr>
+          <w:rFonts w:ascii="Times New Roman" w:hAnsi="Times New Roman" w:cs="Times New Roman"/>
+          <w:sz w:val="24"/>
+          <w:szCs w:val="24"/>
+        </w:rPr>
+        <w:t xml:space="preserve"> </w:t>
+      </w:r>
+    </w:p>
+    <w:p>
+      <w:pPr>
+        <w:pStyle w:val="ListParagraph"/>
+        <w:ind w:left="1800"/>
+        <w:rPr>
+          <w:rFonts w:ascii="Times New Roman" w:hAnsi="Times New Roman" w:cs="Times New Roman"/>
+          <w:sz w:val="24"/>
+          <w:szCs w:val="24"/>
+        </w:rPr>
+      </w:pPr>
+    </w:p>
+    <w:p>
+      <w:pPr>
+        <w:pStyle w:val="ListParagraph"/>
+        <w:ind w:left="1800"/>
+        <w:rPr>
+          <w:rFonts w:ascii="Times New Roman" w:hAnsi="Times New Roman" w:cs="Times New Roman"/>
+          <w:sz w:val="24"/>
+          <w:szCs w:val="24"/>
+        </w:rPr>
+      </w:pPr>
+      <w:r>
+        <w:rPr>
+          <w:rFonts w:ascii="Times New Roman" w:hAnsi="Times New Roman" w:cs="Times New Roman"/>
+          <w:sz w:val="24"/>
+          <w:szCs w:val="24"/>
+        </w:rPr>
+        <w:t>R</w:t>
+      </w:r>
+      <w:r>
+        <w:rPr>
+          <w:rFonts w:ascii="Times New Roman" w:hAnsi="Times New Roman" w:cs="Times New Roman"/>
+          <w:sz w:val="24"/>
+          <w:szCs w:val="24"/>
+        </w:rPr>
+        <w:t>esource:</w:t>
+      </w:r>
+    </w:p>
+    <w:p>
+      <w:pPr>
+        <w:pStyle w:val="ListParagraph"/>
+        <w:ind w:left="1800"/>
+        <w:rPr>
+          <w:rFonts w:ascii="Times New Roman" w:hAnsi="Times New Roman" w:cs="Times New Roman"/>
+          <w:sz w:val="24"/>
+          <w:szCs w:val="24"/>
+        </w:rPr>
+      </w:pPr>
+      <w:r>
+        <w:rPr>
+          <w:rFonts w:ascii="Times New Roman" w:hAnsi="Times New Roman" w:cs="Times New Roman"/>
+          <w:sz w:val="24"/>
+          <w:szCs w:val="24"/>
+        </w:rPr>
+        <w:t>{</w:t>
+      </w:r>
+    </w:p>
+    <w:p>
+      <w:pPr>
+        <w:pStyle w:val="ListParagraph"/>
+        <w:ind w:left="1800"/>
+        <w:rPr>
+          <w:rFonts w:ascii="Times New Roman" w:hAnsi="Times New Roman" w:cs="Times New Roman"/>
+          <w:sz w:val="24"/>
+          <w:szCs w:val="24"/>
+        </w:rPr>
+      </w:pPr>
+      <w:r>
+        <w:rPr>
+          <w:rFonts w:ascii="Times New Roman" w:hAnsi="Times New Roman" w:cs="Times New Roman"/>
+          <w:sz w:val="24"/>
+          <w:szCs w:val="24"/>
+        </w:rPr>
+        <w:t xml:space="preserve">  "name": "John",</w:t>
+      </w:r>
+    </w:p>
+    <w:p>
+      <w:pPr>
+        <w:pStyle w:val="ListParagraph"/>
+        <w:ind w:left="1800"/>
+        <w:rPr>
+          <w:rFonts w:ascii="Times New Roman" w:hAnsi="Times New Roman" w:cs="Times New Roman"/>
+          <w:sz w:val="24"/>
+          <w:szCs w:val="24"/>
+        </w:rPr>
+      </w:pPr>
+      <w:r>
+        <w:rPr>
+          <w:rFonts w:ascii="Times New Roman" w:hAnsi="Times New Roman" w:cs="Times New Roman"/>
+          <w:sz w:val="24"/>
+          <w:szCs w:val="24"/>
+        </w:rPr>
+        <w:t xml:space="preserve">  "personal_info": {</w:t>
+      </w:r>
+    </w:p>
+    <w:p>
+      <w:pPr>
+        <w:pStyle w:val="ListParagraph"/>
+        <w:ind w:left="1800"/>
+        <w:rPr>
+          <w:rFonts w:ascii="Times New Roman" w:hAnsi="Times New Roman" w:cs="Times New Roman"/>
+          <w:sz w:val="24"/>
+          <w:szCs w:val="24"/>
+        </w:rPr>
+      </w:pPr>
+      <w:r>
+        <w:rPr>
+          <w:rFonts w:ascii="Times New Roman" w:hAnsi="Times New Roman" w:cs="Times New Roman"/>
+          <w:sz w:val="24"/>
+          <w:szCs w:val="24"/>
+        </w:rPr>
+        <w:t xml:space="preserve">    "birth_date": "15/01/1994",</w:t>
+      </w:r>
+    </w:p>
+    <w:p>
+      <w:pPr>
+        <w:pStyle w:val="ListParagraph"/>
+        <w:ind w:left="1800"/>
+        <w:rPr>
+          <w:rFonts w:ascii="Times New Roman" w:hAnsi="Times New Roman" w:cs="Times New Roman"/>
+          <w:sz w:val="24"/>
+          <w:szCs w:val="24"/>
+        </w:rPr>
+      </w:pPr>
+      <w:r>
+        <w:rPr>
+          <w:rFonts w:ascii="Times New Roman" w:hAnsi="Times New Roman" w:cs="Times New Roman"/>
+          <w:sz w:val="24"/>
+          <w:szCs w:val="24"/>
+        </w:rPr>
+        <w:t xml:space="preserve">    "ssn": "457-55-5462"</w:t>
+      </w:r>
+    </w:p>
+    <w:p>
+      <w:pPr>
+        <w:pStyle w:val="ListParagraph"/>
+        <w:ind w:left="1800"/>
+        <w:rPr>
+          <w:rFonts w:ascii="Times New Roman" w:hAnsi="Times New Roman" w:cs="Times New Roman"/>
+          <w:sz w:val="24"/>
+          <w:szCs w:val="24"/>
+        </w:rPr>
+      </w:pPr>
+      <w:r>
+        <w:rPr>
+          <w:rFonts w:ascii="Times New Roman" w:hAnsi="Times New Roman" w:cs="Times New Roman"/>
+          <w:sz w:val="24"/>
+          <w:szCs w:val="24"/>
+        </w:rPr>
+        <w:t xml:space="preserve">  }</w:t>
+      </w:r>
+    </w:p>
+    <w:p>
+      <w:pPr>
+        <w:pStyle w:val="ListParagraph"/>
+        <w:ind w:left="1800"/>
+        <w:rPr>
+          <w:rFonts w:ascii="Times New Roman" w:hAnsi="Times New Roman" w:cs="Times New Roman"/>
+          <w:sz w:val="24"/>
+          <w:szCs w:val="24"/>
+        </w:rPr>
+      </w:pPr>
+      <w:r>
+        <w:rPr>
+          <w:rFonts w:ascii="Times New Roman" w:hAnsi="Times New Roman" w:cs="Times New Roman"/>
+          <w:sz w:val="24"/>
+          <w:szCs w:val="24"/>
+        </w:rPr>
+        <w:t>}</w:t>
+      </w:r>
+      <w:r>
+        <w:rPr>
+          <w:rFonts w:ascii="Times New Roman" w:hAnsi="Times New Roman" w:cs="Times New Roman"/>
+          <w:sz w:val="24"/>
+          <w:szCs w:val="24"/>
+        </w:rPr>
+        <w:t xml:space="preserve"> </w:t>
+      </w:r>
+    </w:p>
+    <w:p>
+      <w:pPr>
+        <w:pStyle w:val="ListParagraph"/>
+        <w:ind w:left="1800"/>
+        <w:rPr>
+          <w:rFonts w:ascii="Times New Roman" w:hAnsi="Times New Roman" w:cs="Times New Roman"/>
+          <w:sz w:val="24"/>
+          <w:szCs w:val="24"/>
+        </w:rPr>
+      </w:pPr>
+      <w:r>
+        <w:rPr>
+          <w:rFonts w:ascii="Times New Roman" w:hAnsi="Times New Roman" w:cs="Times New Roman"/>
+          <w:sz w:val="24"/>
+          <w:szCs w:val="24"/>
+        </w:rPr>
+        <w:t xml:space="preserve">Privacy policy: </w:t>
+      </w:r>
+    </w:p>
+    <w:p>
+      <w:pPr>
+        <w:pStyle w:val="ListParagraph"/>
+        <w:ind w:left="1800"/>
+        <w:rPr>
+          <w:rFonts w:ascii="Times New Roman" w:hAnsi="Times New Roman" w:cs="Times New Roman"/>
+          <w:sz w:val="24"/>
+          <w:szCs w:val="24"/>
+        </w:rPr>
+      </w:pPr>
+      <w:r>
+        <w:rPr>
+          <w:rFonts w:ascii="Times New Roman" w:hAnsi="Times New Roman" w:cs="Times New Roman"/>
+          <w:sz w:val="24"/>
+          <w:szCs w:val="24"/>
+        </w:rPr>
+        <w:t>“</w:t>
       </w:r>
       <w:bookmarkStart w:id="0" w:name="_GoBack"/>
       <w:bookmarkEnd w:id="0"/>
+      <w:r>
+        <w:rPr>
+          <w:rFonts w:ascii="Times New Roman" w:hAnsi="Times New Roman" w:cs="Times New Roman"/>
+          <w:sz w:val="24"/>
+          <w:szCs w:val="24"/>
+        </w:rPr>
+        <w:t>”:</w:t>
+      </w:r>
+    </w:p>
+    <w:p>
+      <w:pPr>
+        <w:pStyle w:val="ListParagraph"/>
+        <w:ind w:left="1800"/>
+        <w:rPr>
+          <w:rFonts w:ascii="Times New Roman" w:hAnsi="Times New Roman" w:cs="Times New Roman"/>
+          <w:sz w:val="24"/>
+          <w:szCs w:val="24"/>
+        </w:rPr>
+      </w:pPr>
+    </w:p>
+    <w:p>
+      <w:pPr>
+        <w:pStyle w:val="ListParagraph"/>
+        <w:ind w:left="1800"/>
+        <w:rPr>
+          <w:rFonts w:ascii="Times New Roman" w:hAnsi="Times New Roman" w:cs="Times New Roman"/>
+          <w:sz w:val="24"/>
+          <w:szCs w:val="24"/>
+        </w:rPr>
+      </w:pPr>
+      <w:r>
+        <w:rPr>
+          <w:rFonts w:ascii="Times New Roman" w:hAnsi="Times New Roman" w:cs="Times New Roman"/>
+          <w:sz w:val="24"/>
+          <w:szCs w:val="24"/>
+        </w:rPr>
+        <w:t>To solve this problem, we have add</w:t>
+      </w:r>
+      <w:r>
+        <w:rPr>
+          <w:rFonts w:ascii="Times New Roman" w:hAnsi="Times New Roman" w:cs="Times New Roman"/>
+          <w:sz w:val="24"/>
+          <w:szCs w:val="24"/>
+        </w:rPr>
+        <w:t>ed</w:t>
+      </w:r>
+      <w:r>
+        <w:rPr>
+          <w:rFonts w:ascii="Times New Roman" w:hAnsi="Times New Roman" w:cs="Times New Roman"/>
+          <w:sz w:val="24"/>
+          <w:szCs w:val="24"/>
+        </w:rPr>
+        <w:t xml:space="preserve"> a new structure named “PrivacyFunction”, its responsibility is to let administrator to configurate the</w:t>
+      </w:r>
+      <w:r>
+        <w:rPr>
+          <w:rFonts w:ascii="Times New Roman" w:hAnsi="Times New Roman" w:cs="Times New Roman"/>
+          <w:sz w:val="24"/>
+          <w:szCs w:val="24"/>
+        </w:rPr>
+        <w:t xml:space="preserve"> priority of each privacy function in a domain</w:t>
+      </w:r>
+    </w:p>
+    <w:p>
+      <w:pPr>
+        <w:pStyle w:val="ListParagraph"/>
+        <w:ind w:left="1800"/>
+        <w:rPr>
+          <w:rFonts w:ascii="Times New Roman" w:hAnsi="Times New Roman" w:cs="Times New Roman"/>
+          <w:sz w:val="24"/>
+          <w:szCs w:val="24"/>
+        </w:rPr>
+      </w:pPr>
+    </w:p>
+    <w:p>
+      <w:pPr>
+        <w:pStyle w:val="ListParagraph"/>
+        <w:ind w:left="1800"/>
+        <w:rPr>
+          <w:rFonts w:ascii="Times New Roman" w:hAnsi="Times New Roman" w:cs="Times New Roman"/>
+          <w:sz w:val="24"/>
+          <w:szCs w:val="24"/>
+        </w:rPr>
+      </w:pPr>
+      <w:r>
+        <w:rPr>
+          <w:rFonts w:ascii="Times New Roman" w:hAnsi="Times New Roman" w:cs="Times New Roman"/>
+          <w:sz w:val="24"/>
+          <w:szCs w:val="24"/>
+        </w:rPr>
+        <w:t>continue</w:t>
+      </w:r>
     </w:p>
     <w:p>
       <w:pPr>
@@ -3109,7 +3622,7 @@
           <w:szCs w:val="24"/>
         </w:rPr>
       </w:pPr>
-      <w:hyperlink r:id="rId6" w:history="1">
+      <w:hyperlink r:id="rId7" w:history="1">
         <w:r>
           <w:rPr>
             <w:rStyle w:val="Hyperlink"/>

</xml_diff>

<commit_message>
finish conflict resolve approach
</commit_message>
<xml_diff>
--- a/AttributeBasedAC/ThesisABAC.docx
+++ b/AttributeBasedAC/ThesisABAC.docx
@@ -2740,7 +2740,17 @@
                 <w:sz w:val="24"/>
                 <w:szCs w:val="24"/>
               </w:rPr>
-              <w:t>a derived field which is used to determine that whether the policy need attribute resource to evaluate condition of target or rules. The necessary of this field will be mentioned in the next section.</w:t>
+              <w:t>a derived field which is used to determine that whether the pol</w:t>
+            </w:r>
+            <w:bookmarkStart w:id="0" w:name="_GoBack"/>
+            <w:bookmarkEnd w:id="0"/>
+            <w:r>
+              <w:rPr>
+                <w:rFonts w:ascii="Times New Roman" w:hAnsi="Times New Roman" w:cs="Times New Roman"/>
+                <w:sz w:val="24"/>
+                <w:szCs w:val="24"/>
+              </w:rPr>
+              <w:t>icy need attribute resource to evaluate condition of target or rules. The necessary of this field will be mentioned in the next section.</w:t>
             </w:r>
           </w:p>
         </w:tc>
@@ -3236,45 +3246,1368 @@
           <w:sz w:val="24"/>
           <w:szCs w:val="24"/>
         </w:rPr>
-        <w:t xml:space="preserve"> To solve this problem, we have proposed a new selection rule as follows:</w:t>
-      </w:r>
-    </w:p>
-    <w:p>
-      <w:pPr>
-        <w:pStyle w:val="ListParagraph"/>
-        <w:ind w:left="1800"/>
-        <w:rPr>
-          <w:rFonts w:ascii="Times New Roman" w:hAnsi="Times New Roman" w:cs="Times New Roman"/>
-          <w:sz w:val="24"/>
-          <w:szCs w:val="24"/>
-        </w:rPr>
-      </w:pPr>
-    </w:p>
-    <w:p>
-      <w:pPr>
-        <w:pStyle w:val="ListParagraph"/>
-        <w:ind w:left="1800"/>
-        <w:rPr>
-          <w:rFonts w:ascii="Times New Roman" w:hAnsi="Times New Roman" w:cs="Times New Roman"/>
-          <w:sz w:val="24"/>
-          <w:szCs w:val="24"/>
-        </w:rPr>
-      </w:pPr>
-      <w:r>
-        <w:rPr>
-          <w:rFonts w:ascii="Times New Roman" w:hAnsi="Times New Roman" w:cs="Times New Roman"/>
-          <w:sz w:val="24"/>
-          <w:szCs w:val="24"/>
-        </w:rPr>
-        <w:t xml:space="preserve">First we will explain more detail about the “field_effects” field in privacy policy structure, let consider </w:t>
-      </w:r>
-      <w:r>
-        <w:rPr>
-          <w:rFonts w:ascii="Times New Roman" w:hAnsi="Times New Roman" w:cs="Times New Roman"/>
-          <w:sz w:val="24"/>
-          <w:szCs w:val="24"/>
-        </w:rPr>
-        <w:t>the following</w:t>
+        <w:t xml:space="preserve"> </w:t>
+      </w:r>
+      <w:r>
+        <w:rPr>
+          <w:rFonts w:ascii="Times New Roman" w:hAnsi="Times New Roman" w:cs="Times New Roman"/>
+          <w:sz w:val="24"/>
+          <w:szCs w:val="24"/>
+        </w:rPr>
+        <w:t xml:space="preserve">Therefore </w:t>
+      </w:r>
+      <w:r>
+        <w:rPr>
+          <w:rFonts w:ascii="Times New Roman" w:hAnsi="Times New Roman" w:cs="Times New Roman"/>
+          <w:sz w:val="24"/>
+          <w:szCs w:val="24"/>
+        </w:rPr>
+        <w:t>we have added a new structure named “PrivacyDomain” to solve conflict.</w:t>
+      </w:r>
+      <w:r>
+        <w:rPr>
+          <w:rFonts w:ascii="Times New Roman" w:hAnsi="Times New Roman" w:cs="Times New Roman"/>
+          <w:sz w:val="24"/>
+          <w:szCs w:val="24"/>
+        </w:rPr>
+        <w:t xml:space="preserve"> We also specify a constraint that a field in resource can only belong to at most two domains, one is default domain which contains two basic privacy functions: show and hide, another domain is configured by administrator. </w:t>
+      </w:r>
+    </w:p>
+    <w:p>
+      <w:pPr>
+        <w:pStyle w:val="ListParagraph"/>
+        <w:ind w:left="1800"/>
+        <w:rPr>
+          <w:rFonts w:ascii="Times New Roman" w:hAnsi="Times New Roman" w:cs="Times New Roman"/>
+          <w:sz w:val="24"/>
+          <w:szCs w:val="24"/>
+        </w:rPr>
+      </w:pPr>
+    </w:p>
+    <w:tbl>
+      <w:tblPr>
+        <w:tblStyle w:val="TableGrid"/>
+        <w:tblW w:w="0" w:type="auto"/>
+        <w:tblInd w:w="1165" w:type="dxa"/>
+        <w:tblLook w:val="04A0" w:firstRow="1" w:lastRow="0" w:firstColumn="1" w:lastColumn="0" w:noHBand="0" w:noVBand="1"/>
+      </w:tblPr>
+      <w:tblGrid>
+        <w:gridCol w:w="2880"/>
+        <w:gridCol w:w="5305"/>
+      </w:tblGrid>
+      <w:tr>
+        <w:tc>
+          <w:tcPr>
+            <w:tcW w:w="2880" w:type="dxa"/>
+          </w:tcPr>
+          <w:p>
+            <w:pPr>
+              <w:pStyle w:val="ListParagraph"/>
+              <w:ind w:left="0"/>
+              <w:rPr>
+                <w:rFonts w:ascii="Times New Roman" w:hAnsi="Times New Roman" w:cs="Times New Roman"/>
+                <w:sz w:val="24"/>
+                <w:szCs w:val="24"/>
+              </w:rPr>
+            </w:pPr>
+            <w:r>
+              <w:rPr>
+                <w:rFonts w:ascii="Times New Roman" w:hAnsi="Times New Roman" w:cs="Times New Roman"/>
+                <w:b/>
+                <w:sz w:val="24"/>
+                <w:szCs w:val="24"/>
+              </w:rPr>
+              <w:t>Fields</w:t>
+            </w:r>
+          </w:p>
+        </w:tc>
+        <w:tc>
+          <w:tcPr>
+            <w:tcW w:w="5305" w:type="dxa"/>
+          </w:tcPr>
+          <w:p>
+            <w:pPr>
+              <w:pStyle w:val="ListParagraph"/>
+              <w:ind w:left="0"/>
+              <w:rPr>
+                <w:rFonts w:ascii="Times New Roman" w:hAnsi="Times New Roman" w:cs="Times New Roman"/>
+                <w:sz w:val="24"/>
+                <w:szCs w:val="24"/>
+              </w:rPr>
+            </w:pPr>
+            <w:r>
+              <w:rPr>
+                <w:rFonts w:ascii="Times New Roman" w:hAnsi="Times New Roman" w:cs="Times New Roman"/>
+                <w:b/>
+                <w:sz w:val="24"/>
+                <w:szCs w:val="24"/>
+              </w:rPr>
+              <w:t>Description</w:t>
+            </w:r>
+          </w:p>
+        </w:tc>
+      </w:tr>
+      <w:tr>
+        <w:tc>
+          <w:tcPr>
+            <w:tcW w:w="2880" w:type="dxa"/>
+          </w:tcPr>
+          <w:p>
+            <w:pPr>
+              <w:pStyle w:val="ListParagraph"/>
+              <w:ind w:left="0"/>
+              <w:rPr>
+                <w:rFonts w:ascii="Times New Roman" w:hAnsi="Times New Roman" w:cs="Times New Roman"/>
+                <w:sz w:val="24"/>
+                <w:szCs w:val="24"/>
+              </w:rPr>
+            </w:pPr>
+            <w:r>
+              <w:rPr>
+                <w:rFonts w:ascii="Times New Roman" w:hAnsi="Times New Roman" w:cs="Times New Roman"/>
+                <w:sz w:val="24"/>
+                <w:szCs w:val="24"/>
+              </w:rPr>
+              <w:t>domain_name</w:t>
+            </w:r>
+          </w:p>
+        </w:tc>
+        <w:tc>
+          <w:tcPr>
+            <w:tcW w:w="5305" w:type="dxa"/>
+          </w:tcPr>
+          <w:p>
+            <w:pPr>
+              <w:pStyle w:val="ListParagraph"/>
+              <w:ind w:left="0"/>
+              <w:rPr>
+                <w:rFonts w:ascii="Times New Roman" w:hAnsi="Times New Roman" w:cs="Times New Roman"/>
+                <w:sz w:val="24"/>
+                <w:szCs w:val="24"/>
+              </w:rPr>
+            </w:pPr>
+            <w:r>
+              <w:rPr>
+                <w:rFonts w:ascii="Times New Roman" w:hAnsi="Times New Roman" w:cs="Times New Roman"/>
+                <w:sz w:val="24"/>
+                <w:szCs w:val="24"/>
+              </w:rPr>
+              <w:t>Name of domain.</w:t>
+            </w:r>
+          </w:p>
+        </w:tc>
+      </w:tr>
+      <w:tr>
+        <w:tc>
+          <w:tcPr>
+            <w:tcW w:w="2880" w:type="dxa"/>
+          </w:tcPr>
+          <w:p>
+            <w:pPr>
+              <w:pStyle w:val="ListParagraph"/>
+              <w:ind w:left="0"/>
+              <w:rPr>
+                <w:rFonts w:ascii="Times New Roman" w:hAnsi="Times New Roman" w:cs="Times New Roman"/>
+                <w:sz w:val="24"/>
+                <w:szCs w:val="24"/>
+              </w:rPr>
+            </w:pPr>
+            <w:r>
+              <w:rPr>
+                <w:rFonts w:ascii="Times New Roman" w:hAnsi="Times New Roman" w:cs="Times New Roman"/>
+                <w:sz w:val="24"/>
+                <w:szCs w:val="24"/>
+              </w:rPr>
+              <w:t>fields</w:t>
+            </w:r>
+          </w:p>
+        </w:tc>
+        <w:tc>
+          <w:tcPr>
+            <w:tcW w:w="5305" w:type="dxa"/>
+          </w:tcPr>
+          <w:p>
+            <w:pPr>
+              <w:pStyle w:val="ListParagraph"/>
+              <w:ind w:left="0"/>
+              <w:rPr>
+                <w:rFonts w:ascii="Times New Roman" w:hAnsi="Times New Roman" w:cs="Times New Roman"/>
+                <w:sz w:val="24"/>
+                <w:szCs w:val="24"/>
+              </w:rPr>
+            </w:pPr>
+            <w:r>
+              <w:rPr>
+                <w:rFonts w:ascii="Times New Roman" w:hAnsi="Times New Roman" w:cs="Times New Roman"/>
+                <w:sz w:val="24"/>
+                <w:szCs w:val="24"/>
+              </w:rPr>
+              <w:t>The names of fields in resource which are belong to this domain.</w:t>
+            </w:r>
+          </w:p>
+        </w:tc>
+      </w:tr>
+      <w:tr>
+        <w:tc>
+          <w:tcPr>
+            <w:tcW w:w="2880" w:type="dxa"/>
+          </w:tcPr>
+          <w:p>
+            <w:pPr>
+              <w:pStyle w:val="ListParagraph"/>
+              <w:ind w:left="0"/>
+              <w:rPr>
+                <w:rFonts w:ascii="Times New Roman" w:hAnsi="Times New Roman" w:cs="Times New Roman"/>
+                <w:sz w:val="24"/>
+                <w:szCs w:val="24"/>
+              </w:rPr>
+            </w:pPr>
+            <w:r>
+              <w:rPr>
+                <w:rFonts w:ascii="Times New Roman" w:hAnsi="Times New Roman" w:cs="Times New Roman"/>
+                <w:sz w:val="24"/>
+                <w:szCs w:val="24"/>
+              </w:rPr>
+              <w:t>hierarchy</w:t>
+            </w:r>
+          </w:p>
+        </w:tc>
+        <w:tc>
+          <w:tcPr>
+            <w:tcW w:w="5305" w:type="dxa"/>
+          </w:tcPr>
+          <w:p>
+            <w:pPr>
+              <w:pStyle w:val="ListParagraph"/>
+              <w:ind w:left="0"/>
+              <w:rPr>
+                <w:rFonts w:ascii="Times New Roman" w:hAnsi="Times New Roman" w:cs="Times New Roman"/>
+                <w:sz w:val="24"/>
+                <w:szCs w:val="24"/>
+              </w:rPr>
+            </w:pPr>
+            <w:r>
+              <w:rPr>
+                <w:rFonts w:ascii="Times New Roman" w:hAnsi="Times New Roman" w:cs="Times New Roman"/>
+                <w:sz w:val="24"/>
+                <w:szCs w:val="24"/>
+              </w:rPr>
+              <w:t>To configurate the priority for each privacy function or sub-privacy policy.</w:t>
+            </w:r>
+          </w:p>
+        </w:tc>
+      </w:tr>
+      <w:tr>
+        <w:tc>
+          <w:tcPr>
+            <w:tcW w:w="2880" w:type="dxa"/>
+          </w:tcPr>
+          <w:p>
+            <w:pPr>
+              <w:pStyle w:val="ListParagraph"/>
+              <w:ind w:left="0"/>
+              <w:rPr>
+                <w:rFonts w:ascii="Times New Roman" w:hAnsi="Times New Roman" w:cs="Times New Roman"/>
+                <w:sz w:val="24"/>
+                <w:szCs w:val="24"/>
+              </w:rPr>
+            </w:pPr>
+            <w:r>
+              <w:rPr>
+                <w:rFonts w:ascii="Times New Roman" w:hAnsi="Times New Roman" w:cs="Times New Roman"/>
+                <w:sz w:val="24"/>
+                <w:szCs w:val="24"/>
+              </w:rPr>
+              <w:t>is_sub_policy</w:t>
+            </w:r>
+          </w:p>
+        </w:tc>
+        <w:tc>
+          <w:tcPr>
+            <w:tcW w:w="5305" w:type="dxa"/>
+          </w:tcPr>
+          <w:p>
+            <w:pPr>
+              <w:pStyle w:val="ListParagraph"/>
+              <w:ind w:left="0"/>
+              <w:rPr>
+                <w:rFonts w:ascii="Times New Roman" w:hAnsi="Times New Roman" w:cs="Times New Roman"/>
+                <w:sz w:val="24"/>
+                <w:szCs w:val="24"/>
+              </w:rPr>
+            </w:pPr>
+            <w:r>
+              <w:rPr>
+                <w:rFonts w:ascii="Times New Roman" w:hAnsi="Times New Roman" w:cs="Times New Roman"/>
+                <w:sz w:val="24"/>
+                <w:szCs w:val="24"/>
+              </w:rPr>
+              <w:t xml:space="preserve">To check whether </w:t>
+            </w:r>
+            <w:r>
+              <w:rPr>
+                <w:rFonts w:ascii="Times New Roman" w:hAnsi="Times New Roman" w:cs="Times New Roman"/>
+                <w:sz w:val="24"/>
+                <w:szCs w:val="24"/>
+              </w:rPr>
+              <w:t>this is domain for privacy function or sub-privacy policy.</w:t>
+            </w:r>
+          </w:p>
+        </w:tc>
+      </w:tr>
+    </w:tbl>
+    <w:p>
+      <w:pPr>
+        <w:rPr>
+          <w:rFonts w:ascii="Times New Roman" w:hAnsi="Times New Roman" w:cs="Times New Roman"/>
+          <w:sz w:val="24"/>
+          <w:szCs w:val="24"/>
+        </w:rPr>
+      </w:pPr>
+    </w:p>
+    <w:p>
+      <w:pPr>
+        <w:pStyle w:val="ListParagraph"/>
+        <w:ind w:left="1800"/>
+        <w:rPr>
+          <w:rFonts w:ascii="Times New Roman" w:hAnsi="Times New Roman" w:cs="Times New Roman"/>
+          <w:sz w:val="24"/>
+          <w:szCs w:val="24"/>
+        </w:rPr>
+      </w:pPr>
+      <w:r>
+        <w:rPr>
+          <w:rFonts w:ascii="Times New Roman" w:hAnsi="Times New Roman" w:cs="Times New Roman"/>
+          <w:sz w:val="24"/>
+          <w:szCs w:val="24"/>
+        </w:rPr>
+        <w:t>Example:</w:t>
+      </w:r>
+    </w:p>
+    <w:p>
+      <w:pPr>
+        <w:pStyle w:val="ListParagraph"/>
+        <w:ind w:left="1800"/>
+        <w:rPr>
+          <w:rFonts w:ascii="Times New Roman" w:hAnsi="Times New Roman" w:cs="Times New Roman"/>
+          <w:sz w:val="24"/>
+          <w:szCs w:val="24"/>
+        </w:rPr>
+      </w:pPr>
+      <w:r>
+        <w:rPr>
+          <w:rFonts w:ascii="Times New Roman" w:hAnsi="Times New Roman" w:cs="Times New Roman"/>
+          <w:sz w:val="24"/>
+          <w:szCs w:val="24"/>
+        </w:rPr>
+        <w:t>{</w:t>
+      </w:r>
+    </w:p>
+    <w:p>
+      <w:pPr>
+        <w:pStyle w:val="ListParagraph"/>
+        <w:ind w:left="1800"/>
+        <w:rPr>
+          <w:rFonts w:ascii="Times New Roman" w:hAnsi="Times New Roman" w:cs="Times New Roman"/>
+          <w:sz w:val="24"/>
+          <w:szCs w:val="24"/>
+        </w:rPr>
+      </w:pPr>
+      <w:r>
+        <w:rPr>
+          <w:rFonts w:ascii="Times New Roman" w:hAnsi="Times New Roman" w:cs="Times New Roman"/>
+          <w:sz w:val="24"/>
+          <w:szCs w:val="24"/>
+        </w:rPr>
+        <w:t xml:space="preserve">    "domain_name" : "SsnDomain",</w:t>
+      </w:r>
+    </w:p>
+    <w:p>
+      <w:pPr>
+        <w:pStyle w:val="ListParagraph"/>
+        <w:ind w:left="1800"/>
+        <w:rPr>
+          <w:rFonts w:ascii="Times New Roman" w:hAnsi="Times New Roman" w:cs="Times New Roman"/>
+          <w:sz w:val="24"/>
+          <w:szCs w:val="24"/>
+        </w:rPr>
+      </w:pPr>
+      <w:r>
+        <w:rPr>
+          <w:rFonts w:ascii="Times New Roman" w:hAnsi="Times New Roman" w:cs="Times New Roman"/>
+          <w:sz w:val="24"/>
+          <w:szCs w:val="24"/>
+        </w:rPr>
+        <w:t xml:space="preserve">    "fields" : [</w:t>
+      </w:r>
+      <w:r>
+        <w:rPr>
+          <w:rFonts w:ascii="Times New Roman" w:hAnsi="Times New Roman" w:cs="Times New Roman"/>
+          <w:sz w:val="24"/>
+          <w:szCs w:val="24"/>
+        </w:rPr>
+        <w:t>"Student.personal_info.ssn"</w:t>
+      </w:r>
+      <w:r>
+        <w:rPr>
+          <w:rFonts w:ascii="Times New Roman" w:hAnsi="Times New Roman" w:cs="Times New Roman"/>
+          <w:sz w:val="24"/>
+          <w:szCs w:val="24"/>
+        </w:rPr>
+        <w:t>],</w:t>
+      </w:r>
+    </w:p>
+    <w:p>
+      <w:pPr>
+        <w:pStyle w:val="ListParagraph"/>
+        <w:ind w:left="1800"/>
+        <w:rPr>
+          <w:rFonts w:ascii="Times New Roman" w:hAnsi="Times New Roman" w:cs="Times New Roman"/>
+          <w:sz w:val="24"/>
+          <w:szCs w:val="24"/>
+        </w:rPr>
+      </w:pPr>
+      <w:r>
+        <w:rPr>
+          <w:rFonts w:ascii="Times New Roman" w:hAnsi="Times New Roman" w:cs="Times New Roman"/>
+          <w:sz w:val="24"/>
+          <w:szCs w:val="24"/>
+        </w:rPr>
+        <w:t xml:space="preserve">    "is_sub_policy" : false,</w:t>
+      </w:r>
+    </w:p>
+    <w:p>
+      <w:pPr>
+        <w:pStyle w:val="ListParagraph"/>
+        <w:ind w:left="1800"/>
+        <w:rPr>
+          <w:rFonts w:ascii="Times New Roman" w:hAnsi="Times New Roman" w:cs="Times New Roman"/>
+          <w:sz w:val="24"/>
+          <w:szCs w:val="24"/>
+        </w:rPr>
+      </w:pPr>
+      <w:r>
+        <w:rPr>
+          <w:rFonts w:ascii="Times New Roman" w:hAnsi="Times New Roman" w:cs="Times New Roman"/>
+          <w:sz w:val="24"/>
+          <w:szCs w:val="24"/>
+        </w:rPr>
+        <w:t xml:space="preserve">    "hierarchy" : [ </w:t>
+      </w:r>
+    </w:p>
+    <w:p>
+      <w:pPr>
+        <w:pStyle w:val="ListParagraph"/>
+        <w:ind w:left="1800"/>
+        <w:rPr>
+          <w:rFonts w:ascii="Times New Roman" w:hAnsi="Times New Roman" w:cs="Times New Roman"/>
+          <w:sz w:val="24"/>
+          <w:szCs w:val="24"/>
+        </w:rPr>
+      </w:pPr>
+      <w:r>
+        <w:rPr>
+          <w:rFonts w:ascii="Times New Roman" w:hAnsi="Times New Roman" w:cs="Times New Roman"/>
+          <w:sz w:val="24"/>
+          <w:szCs w:val="24"/>
+        </w:rPr>
+        <w:t xml:space="preserve">        {</w:t>
+      </w:r>
+    </w:p>
+    <w:p>
+      <w:pPr>
+        <w:pStyle w:val="ListParagraph"/>
+        <w:ind w:left="1800"/>
+        <w:rPr>
+          <w:rFonts w:ascii="Times New Roman" w:hAnsi="Times New Roman" w:cs="Times New Roman"/>
+          <w:sz w:val="24"/>
+          <w:szCs w:val="24"/>
+        </w:rPr>
+      </w:pPr>
+      <w:r>
+        <w:rPr>
+          <w:rFonts w:ascii="Times New Roman" w:hAnsi="Times New Roman" w:cs="Times New Roman"/>
+          <w:sz w:val="24"/>
+          <w:szCs w:val="24"/>
+        </w:rPr>
+        <w:t xml:space="preserve">            "name" : "AreaNumber",</w:t>
+      </w:r>
+    </w:p>
+    <w:p>
+      <w:pPr>
+        <w:pStyle w:val="ListParagraph"/>
+        <w:ind w:left="1800"/>
+        <w:rPr>
+          <w:rFonts w:ascii="Times New Roman" w:hAnsi="Times New Roman" w:cs="Times New Roman"/>
+          <w:sz w:val="24"/>
+          <w:szCs w:val="24"/>
+        </w:rPr>
+      </w:pPr>
+      <w:r>
+        <w:rPr>
+          <w:rFonts w:ascii="Times New Roman" w:hAnsi="Times New Roman" w:cs="Times New Roman"/>
+          <w:sz w:val="24"/>
+          <w:szCs w:val="24"/>
+        </w:rPr>
+        <w:t xml:space="preserve">            "priority" : 1</w:t>
+      </w:r>
+    </w:p>
+    <w:p>
+      <w:pPr>
+        <w:pStyle w:val="ListParagraph"/>
+        <w:ind w:left="1800"/>
+        <w:rPr>
+          <w:rFonts w:ascii="Times New Roman" w:hAnsi="Times New Roman" w:cs="Times New Roman"/>
+          <w:sz w:val="24"/>
+          <w:szCs w:val="24"/>
+        </w:rPr>
+      </w:pPr>
+      <w:r>
+        <w:rPr>
+          <w:rFonts w:ascii="Times New Roman" w:hAnsi="Times New Roman" w:cs="Times New Roman"/>
+          <w:sz w:val="24"/>
+          <w:szCs w:val="24"/>
+        </w:rPr>
+        <w:t xml:space="preserve">        }, </w:t>
+      </w:r>
+    </w:p>
+    <w:p>
+      <w:pPr>
+        <w:pStyle w:val="ListParagraph"/>
+        <w:ind w:left="1800"/>
+        <w:rPr>
+          <w:rFonts w:ascii="Times New Roman" w:hAnsi="Times New Roman" w:cs="Times New Roman"/>
+          <w:sz w:val="24"/>
+          <w:szCs w:val="24"/>
+        </w:rPr>
+      </w:pPr>
+      <w:r>
+        <w:rPr>
+          <w:rFonts w:ascii="Times New Roman" w:hAnsi="Times New Roman" w:cs="Times New Roman"/>
+          <w:sz w:val="24"/>
+          <w:szCs w:val="24"/>
+        </w:rPr>
+        <w:t xml:space="preserve">        {</w:t>
+      </w:r>
+    </w:p>
+    <w:p>
+      <w:pPr>
+        <w:pStyle w:val="ListParagraph"/>
+        <w:ind w:left="1800"/>
+        <w:rPr>
+          <w:rFonts w:ascii="Times New Roman" w:hAnsi="Times New Roman" w:cs="Times New Roman"/>
+          <w:sz w:val="24"/>
+          <w:szCs w:val="24"/>
+        </w:rPr>
+      </w:pPr>
+      <w:r>
+        <w:rPr>
+          <w:rFonts w:ascii="Times New Roman" w:hAnsi="Times New Roman" w:cs="Times New Roman"/>
+          <w:sz w:val="24"/>
+          <w:szCs w:val="24"/>
+        </w:rPr>
+        <w:t xml:space="preserve">            "name" : "GroupNumber",</w:t>
+      </w:r>
+    </w:p>
+    <w:p>
+      <w:pPr>
+        <w:pStyle w:val="ListParagraph"/>
+        <w:ind w:left="1800"/>
+        <w:rPr>
+          <w:rFonts w:ascii="Times New Roman" w:hAnsi="Times New Roman" w:cs="Times New Roman"/>
+          <w:sz w:val="24"/>
+          <w:szCs w:val="24"/>
+        </w:rPr>
+      </w:pPr>
+      <w:r>
+        <w:rPr>
+          <w:rFonts w:ascii="Times New Roman" w:hAnsi="Times New Roman" w:cs="Times New Roman"/>
+          <w:sz w:val="24"/>
+          <w:szCs w:val="24"/>
+        </w:rPr>
+        <w:lastRenderedPageBreak/>
+        <w:t xml:space="preserve">            "priority" : 2</w:t>
+      </w:r>
+    </w:p>
+    <w:p>
+      <w:pPr>
+        <w:pStyle w:val="ListParagraph"/>
+        <w:ind w:left="1800"/>
+        <w:rPr>
+          <w:rFonts w:ascii="Times New Roman" w:hAnsi="Times New Roman" w:cs="Times New Roman"/>
+          <w:sz w:val="24"/>
+          <w:szCs w:val="24"/>
+        </w:rPr>
+      </w:pPr>
+      <w:r>
+        <w:rPr>
+          <w:rFonts w:ascii="Times New Roman" w:hAnsi="Times New Roman" w:cs="Times New Roman"/>
+          <w:sz w:val="24"/>
+          <w:szCs w:val="24"/>
+        </w:rPr>
+        <w:t xml:space="preserve">        }, </w:t>
+      </w:r>
+    </w:p>
+    <w:p>
+      <w:pPr>
+        <w:pStyle w:val="ListParagraph"/>
+        <w:ind w:left="1800"/>
+        <w:rPr>
+          <w:rFonts w:ascii="Times New Roman" w:hAnsi="Times New Roman" w:cs="Times New Roman"/>
+          <w:sz w:val="24"/>
+          <w:szCs w:val="24"/>
+        </w:rPr>
+      </w:pPr>
+      <w:r>
+        <w:rPr>
+          <w:rFonts w:ascii="Times New Roman" w:hAnsi="Times New Roman" w:cs="Times New Roman"/>
+          <w:sz w:val="24"/>
+          <w:szCs w:val="24"/>
+        </w:rPr>
+        <w:t xml:space="preserve">        {</w:t>
+      </w:r>
+    </w:p>
+    <w:p>
+      <w:pPr>
+        <w:pStyle w:val="ListParagraph"/>
+        <w:ind w:left="1800"/>
+        <w:rPr>
+          <w:rFonts w:ascii="Times New Roman" w:hAnsi="Times New Roman" w:cs="Times New Roman"/>
+          <w:sz w:val="24"/>
+          <w:szCs w:val="24"/>
+        </w:rPr>
+      </w:pPr>
+      <w:r>
+        <w:rPr>
+          <w:rFonts w:ascii="Times New Roman" w:hAnsi="Times New Roman" w:cs="Times New Roman"/>
+          <w:sz w:val="24"/>
+          <w:szCs w:val="24"/>
+        </w:rPr>
+        <w:t xml:space="preserve">            "name" : "SerialNumber",</w:t>
+      </w:r>
+    </w:p>
+    <w:p>
+      <w:pPr>
+        <w:pStyle w:val="ListParagraph"/>
+        <w:ind w:left="1800"/>
+        <w:rPr>
+          <w:rFonts w:ascii="Times New Roman" w:hAnsi="Times New Roman" w:cs="Times New Roman"/>
+          <w:sz w:val="24"/>
+          <w:szCs w:val="24"/>
+        </w:rPr>
+      </w:pPr>
+      <w:r>
+        <w:rPr>
+          <w:rFonts w:ascii="Times New Roman" w:hAnsi="Times New Roman" w:cs="Times New Roman"/>
+          <w:sz w:val="24"/>
+          <w:szCs w:val="24"/>
+        </w:rPr>
+        <w:t xml:space="preserve">            "priority" : 3</w:t>
+      </w:r>
+    </w:p>
+    <w:p>
+      <w:pPr>
+        <w:pStyle w:val="ListParagraph"/>
+        <w:ind w:left="1800"/>
+        <w:rPr>
+          <w:rFonts w:ascii="Times New Roman" w:hAnsi="Times New Roman" w:cs="Times New Roman"/>
+          <w:sz w:val="24"/>
+          <w:szCs w:val="24"/>
+        </w:rPr>
+      </w:pPr>
+      <w:r>
+        <w:rPr>
+          <w:rFonts w:ascii="Times New Roman" w:hAnsi="Times New Roman" w:cs="Times New Roman"/>
+          <w:sz w:val="24"/>
+          <w:szCs w:val="24"/>
+        </w:rPr>
+        <w:t xml:space="preserve">        }</w:t>
+      </w:r>
+    </w:p>
+    <w:p>
+      <w:pPr>
+        <w:pStyle w:val="ListParagraph"/>
+        <w:ind w:left="1800"/>
+        <w:rPr>
+          <w:rFonts w:ascii="Times New Roman" w:hAnsi="Times New Roman" w:cs="Times New Roman"/>
+          <w:sz w:val="24"/>
+          <w:szCs w:val="24"/>
+        </w:rPr>
+      </w:pPr>
+      <w:r>
+        <w:rPr>
+          <w:rFonts w:ascii="Times New Roman" w:hAnsi="Times New Roman" w:cs="Times New Roman"/>
+          <w:sz w:val="24"/>
+          <w:szCs w:val="24"/>
+        </w:rPr>
+        <w:t xml:space="preserve">    ]</w:t>
+      </w:r>
+    </w:p>
+    <w:p>
+      <w:pPr>
+        <w:pStyle w:val="ListParagraph"/>
+        <w:ind w:left="1800"/>
+        <w:rPr>
+          <w:rFonts w:ascii="Times New Roman" w:hAnsi="Times New Roman" w:cs="Times New Roman"/>
+          <w:sz w:val="24"/>
+          <w:szCs w:val="24"/>
+        </w:rPr>
+      </w:pPr>
+      <w:r>
+        <w:rPr>
+          <w:rFonts w:ascii="Times New Roman" w:hAnsi="Times New Roman" w:cs="Times New Roman"/>
+          <w:sz w:val="24"/>
+          <w:szCs w:val="24"/>
+        </w:rPr>
+        <w:t>}</w:t>
+      </w:r>
+      <w:r>
+        <w:rPr>
+          <w:rFonts w:ascii="Times New Roman" w:hAnsi="Times New Roman" w:cs="Times New Roman"/>
+          <w:sz w:val="24"/>
+          <w:szCs w:val="24"/>
+        </w:rPr>
+        <w:t>,</w:t>
+      </w:r>
+    </w:p>
+    <w:p>
+      <w:pPr>
+        <w:pStyle w:val="ListParagraph"/>
+        <w:ind w:left="1800"/>
+        <w:rPr>
+          <w:rFonts w:ascii="Times New Roman" w:hAnsi="Times New Roman" w:cs="Times New Roman"/>
+          <w:sz w:val="24"/>
+          <w:szCs w:val="24"/>
+        </w:rPr>
+      </w:pPr>
+      <w:r>
+        <w:rPr>
+          <w:rFonts w:ascii="Times New Roman" w:hAnsi="Times New Roman" w:cs="Times New Roman"/>
+          <w:sz w:val="24"/>
+          <w:szCs w:val="24"/>
+        </w:rPr>
+        <w:t>{</w:t>
+      </w:r>
+    </w:p>
+    <w:p>
+      <w:pPr>
+        <w:pStyle w:val="ListParagraph"/>
+        <w:ind w:left="1800"/>
+        <w:rPr>
+          <w:rFonts w:ascii="Times New Roman" w:hAnsi="Times New Roman" w:cs="Times New Roman"/>
+          <w:sz w:val="24"/>
+          <w:szCs w:val="24"/>
+        </w:rPr>
+      </w:pPr>
+      <w:r>
+        <w:rPr>
+          <w:rFonts w:ascii="Times New Roman" w:hAnsi="Times New Roman" w:cs="Times New Roman"/>
+          <w:sz w:val="24"/>
+          <w:szCs w:val="24"/>
+        </w:rPr>
+        <w:t xml:space="preserve">    "domain_name" : "</w:t>
+      </w:r>
+      <w:r>
+        <w:rPr>
+          <w:rFonts w:ascii="Times New Roman" w:hAnsi="Times New Roman" w:cs="Times New Roman"/>
+          <w:sz w:val="24"/>
+          <w:szCs w:val="24"/>
+        </w:rPr>
+        <w:t>DefaultDomain</w:t>
+      </w:r>
+      <w:r>
+        <w:rPr>
+          <w:rFonts w:ascii="Times New Roman" w:hAnsi="Times New Roman" w:cs="Times New Roman"/>
+          <w:sz w:val="24"/>
+          <w:szCs w:val="24"/>
+        </w:rPr>
+        <w:t xml:space="preserve"> </w:t>
+      </w:r>
+      <w:r>
+        <w:rPr>
+          <w:rFonts w:ascii="Times New Roman" w:hAnsi="Times New Roman" w:cs="Times New Roman"/>
+          <w:sz w:val="24"/>
+          <w:szCs w:val="24"/>
+        </w:rPr>
+        <w:t>",</w:t>
+      </w:r>
+    </w:p>
+    <w:p>
+      <w:pPr>
+        <w:pStyle w:val="ListParagraph"/>
+        <w:ind w:left="1800"/>
+        <w:rPr>
+          <w:rFonts w:ascii="Times New Roman" w:hAnsi="Times New Roman" w:cs="Times New Roman"/>
+          <w:sz w:val="24"/>
+          <w:szCs w:val="24"/>
+        </w:rPr>
+      </w:pPr>
+      <w:r>
+        <w:rPr>
+          <w:rFonts w:ascii="Times New Roman" w:hAnsi="Times New Roman" w:cs="Times New Roman"/>
+          <w:sz w:val="24"/>
+          <w:szCs w:val="24"/>
+        </w:rPr>
+        <w:t xml:space="preserve">    "fields" : [],</w:t>
+      </w:r>
+    </w:p>
+    <w:p>
+      <w:pPr>
+        <w:pStyle w:val="ListParagraph"/>
+        <w:ind w:left="1800"/>
+        <w:rPr>
+          <w:rFonts w:ascii="Times New Roman" w:hAnsi="Times New Roman" w:cs="Times New Roman"/>
+          <w:sz w:val="24"/>
+          <w:szCs w:val="24"/>
+        </w:rPr>
+      </w:pPr>
+      <w:r>
+        <w:rPr>
+          <w:rFonts w:ascii="Times New Roman" w:hAnsi="Times New Roman" w:cs="Times New Roman"/>
+          <w:sz w:val="24"/>
+          <w:szCs w:val="24"/>
+        </w:rPr>
+        <w:t xml:space="preserve">    "is_sub_policy" : false,</w:t>
+      </w:r>
+    </w:p>
+    <w:p>
+      <w:pPr>
+        <w:pStyle w:val="ListParagraph"/>
+        <w:ind w:left="1800"/>
+        <w:rPr>
+          <w:rFonts w:ascii="Times New Roman" w:hAnsi="Times New Roman" w:cs="Times New Roman"/>
+          <w:sz w:val="24"/>
+          <w:szCs w:val="24"/>
+        </w:rPr>
+      </w:pPr>
+      <w:r>
+        <w:rPr>
+          <w:rFonts w:ascii="Times New Roman" w:hAnsi="Times New Roman" w:cs="Times New Roman"/>
+          <w:sz w:val="24"/>
+          <w:szCs w:val="24"/>
+        </w:rPr>
+        <w:t xml:space="preserve">    "hierarchy" : [ </w:t>
+      </w:r>
+    </w:p>
+    <w:p>
+      <w:pPr>
+        <w:pStyle w:val="ListParagraph"/>
+        <w:ind w:left="1800"/>
+        <w:rPr>
+          <w:rFonts w:ascii="Times New Roman" w:hAnsi="Times New Roman" w:cs="Times New Roman"/>
+          <w:sz w:val="24"/>
+          <w:szCs w:val="24"/>
+        </w:rPr>
+      </w:pPr>
+      <w:r>
+        <w:rPr>
+          <w:rFonts w:ascii="Times New Roman" w:hAnsi="Times New Roman" w:cs="Times New Roman"/>
+          <w:sz w:val="24"/>
+          <w:szCs w:val="24"/>
+        </w:rPr>
+        <w:t xml:space="preserve">        {</w:t>
+      </w:r>
+    </w:p>
+    <w:p>
+      <w:pPr>
+        <w:pStyle w:val="ListParagraph"/>
+        <w:ind w:left="1800"/>
+        <w:rPr>
+          <w:rFonts w:ascii="Times New Roman" w:hAnsi="Times New Roman" w:cs="Times New Roman"/>
+          <w:sz w:val="24"/>
+          <w:szCs w:val="24"/>
+        </w:rPr>
+      </w:pPr>
+      <w:r>
+        <w:rPr>
+          <w:rFonts w:ascii="Times New Roman" w:hAnsi="Times New Roman" w:cs="Times New Roman"/>
+          <w:sz w:val="24"/>
+          <w:szCs w:val="24"/>
+        </w:rPr>
+        <w:t xml:space="preserve">            "name" : "Hide",</w:t>
+      </w:r>
+    </w:p>
+    <w:p>
+      <w:pPr>
+        <w:pStyle w:val="ListParagraph"/>
+        <w:ind w:left="1800"/>
+        <w:rPr>
+          <w:rFonts w:ascii="Times New Roman" w:hAnsi="Times New Roman" w:cs="Times New Roman"/>
+          <w:sz w:val="24"/>
+          <w:szCs w:val="24"/>
+        </w:rPr>
+      </w:pPr>
+      <w:r>
+        <w:rPr>
+          <w:rFonts w:ascii="Times New Roman" w:hAnsi="Times New Roman" w:cs="Times New Roman"/>
+          <w:sz w:val="24"/>
+          <w:szCs w:val="24"/>
+        </w:rPr>
+        <w:t xml:space="preserve">            "priority" : 1</w:t>
+      </w:r>
+    </w:p>
+    <w:p>
+      <w:pPr>
+        <w:pStyle w:val="ListParagraph"/>
+        <w:ind w:left="1800"/>
+        <w:rPr>
+          <w:rFonts w:ascii="Times New Roman" w:hAnsi="Times New Roman" w:cs="Times New Roman"/>
+          <w:sz w:val="24"/>
+          <w:szCs w:val="24"/>
+        </w:rPr>
+      </w:pPr>
+      <w:r>
+        <w:rPr>
+          <w:rFonts w:ascii="Times New Roman" w:hAnsi="Times New Roman" w:cs="Times New Roman"/>
+          <w:sz w:val="24"/>
+          <w:szCs w:val="24"/>
+        </w:rPr>
+        <w:t xml:space="preserve">        }, </w:t>
+      </w:r>
+    </w:p>
+    <w:p>
+      <w:pPr>
+        <w:pStyle w:val="ListParagraph"/>
+        <w:ind w:left="1800"/>
+        <w:rPr>
+          <w:rFonts w:ascii="Times New Roman" w:hAnsi="Times New Roman" w:cs="Times New Roman"/>
+          <w:sz w:val="24"/>
+          <w:szCs w:val="24"/>
+        </w:rPr>
+      </w:pPr>
+      <w:r>
+        <w:rPr>
+          <w:rFonts w:ascii="Times New Roman" w:hAnsi="Times New Roman" w:cs="Times New Roman"/>
+          <w:sz w:val="24"/>
+          <w:szCs w:val="24"/>
+        </w:rPr>
+        <w:t xml:space="preserve">        {</w:t>
+      </w:r>
+    </w:p>
+    <w:p>
+      <w:pPr>
+        <w:pStyle w:val="ListParagraph"/>
+        <w:ind w:left="1800"/>
+        <w:rPr>
+          <w:rFonts w:ascii="Times New Roman" w:hAnsi="Times New Roman" w:cs="Times New Roman"/>
+          <w:sz w:val="24"/>
+          <w:szCs w:val="24"/>
+        </w:rPr>
+      </w:pPr>
+      <w:r>
+        <w:rPr>
+          <w:rFonts w:ascii="Times New Roman" w:hAnsi="Times New Roman" w:cs="Times New Roman"/>
+          <w:sz w:val="24"/>
+          <w:szCs w:val="24"/>
+        </w:rPr>
+        <w:t xml:space="preserve">            "name" : "Show",</w:t>
+      </w:r>
+    </w:p>
+    <w:p>
+      <w:pPr>
+        <w:pStyle w:val="ListParagraph"/>
+        <w:ind w:left="1800"/>
+        <w:rPr>
+          <w:rFonts w:ascii="Times New Roman" w:hAnsi="Times New Roman" w:cs="Times New Roman"/>
+          <w:sz w:val="24"/>
+          <w:szCs w:val="24"/>
+        </w:rPr>
+      </w:pPr>
+      <w:r>
+        <w:rPr>
+          <w:rFonts w:ascii="Times New Roman" w:hAnsi="Times New Roman" w:cs="Times New Roman"/>
+          <w:sz w:val="24"/>
+          <w:szCs w:val="24"/>
+        </w:rPr>
+        <w:t xml:space="preserve">            "priority" : 2</w:t>
+      </w:r>
+    </w:p>
+    <w:p>
+      <w:pPr>
+        <w:pStyle w:val="ListParagraph"/>
+        <w:ind w:left="1800"/>
+        <w:rPr>
+          <w:rFonts w:ascii="Times New Roman" w:hAnsi="Times New Roman" w:cs="Times New Roman"/>
+          <w:sz w:val="24"/>
+          <w:szCs w:val="24"/>
+        </w:rPr>
+      </w:pPr>
+      <w:r>
+        <w:rPr>
+          <w:rFonts w:ascii="Times New Roman" w:hAnsi="Times New Roman" w:cs="Times New Roman"/>
+          <w:sz w:val="24"/>
+          <w:szCs w:val="24"/>
+        </w:rPr>
+        <w:t xml:space="preserve">        }</w:t>
+      </w:r>
+    </w:p>
+    <w:p>
+      <w:pPr>
+        <w:pStyle w:val="ListParagraph"/>
+        <w:ind w:left="1800"/>
+        <w:rPr>
+          <w:rFonts w:ascii="Times New Roman" w:hAnsi="Times New Roman" w:cs="Times New Roman"/>
+          <w:sz w:val="24"/>
+          <w:szCs w:val="24"/>
+        </w:rPr>
+      </w:pPr>
+      <w:r>
+        <w:rPr>
+          <w:rFonts w:ascii="Times New Roman" w:hAnsi="Times New Roman" w:cs="Times New Roman"/>
+          <w:sz w:val="24"/>
+          <w:szCs w:val="24"/>
+        </w:rPr>
+        <w:t xml:space="preserve">    ]</w:t>
+      </w:r>
+    </w:p>
+    <w:p>
+      <w:pPr>
+        <w:pStyle w:val="ListParagraph"/>
+        <w:ind w:left="1800"/>
+        <w:rPr>
+          <w:rFonts w:ascii="Times New Roman" w:hAnsi="Times New Roman" w:cs="Times New Roman"/>
+          <w:sz w:val="24"/>
+          <w:szCs w:val="24"/>
+        </w:rPr>
+      </w:pPr>
+      <w:r>
+        <w:rPr>
+          <w:rFonts w:ascii="Times New Roman" w:hAnsi="Times New Roman" w:cs="Times New Roman"/>
+          <w:sz w:val="24"/>
+          <w:szCs w:val="24"/>
+        </w:rPr>
+        <w:t>},</w:t>
+      </w:r>
+    </w:p>
+    <w:p>
+      <w:pPr>
+        <w:pStyle w:val="ListParagraph"/>
+        <w:ind w:left="1800"/>
+        <w:rPr>
+          <w:rFonts w:ascii="Times New Roman" w:hAnsi="Times New Roman" w:cs="Times New Roman"/>
+          <w:sz w:val="24"/>
+          <w:szCs w:val="24"/>
+        </w:rPr>
+      </w:pPr>
+      <w:r>
+        <w:rPr>
+          <w:rFonts w:ascii="Times New Roman" w:hAnsi="Times New Roman" w:cs="Times New Roman"/>
+          <w:sz w:val="24"/>
+          <w:szCs w:val="24"/>
+        </w:rPr>
+        <w:t>{</w:t>
+      </w:r>
+    </w:p>
+    <w:p>
+      <w:pPr>
+        <w:pStyle w:val="ListParagraph"/>
+        <w:ind w:left="1800"/>
+        <w:rPr>
+          <w:rFonts w:ascii="Times New Roman" w:hAnsi="Times New Roman" w:cs="Times New Roman"/>
+          <w:sz w:val="24"/>
+          <w:szCs w:val="24"/>
+        </w:rPr>
+      </w:pPr>
+      <w:r>
+        <w:rPr>
+          <w:rFonts w:ascii="Times New Roman" w:hAnsi="Times New Roman" w:cs="Times New Roman"/>
+          <w:sz w:val="24"/>
+          <w:szCs w:val="24"/>
+        </w:rPr>
+        <w:t xml:space="preserve">    "domain_name" : "DateTimeDomain",</w:t>
+      </w:r>
+    </w:p>
+    <w:p>
+      <w:pPr>
+        <w:pStyle w:val="ListParagraph"/>
+        <w:ind w:left="1800"/>
+        <w:rPr>
+          <w:rFonts w:ascii="Times New Roman" w:hAnsi="Times New Roman" w:cs="Times New Roman"/>
+          <w:sz w:val="24"/>
+          <w:szCs w:val="24"/>
+        </w:rPr>
+      </w:pPr>
+      <w:r>
+        <w:rPr>
+          <w:rFonts w:ascii="Times New Roman" w:hAnsi="Times New Roman" w:cs="Times New Roman"/>
+          <w:sz w:val="24"/>
+          <w:szCs w:val="24"/>
+        </w:rPr>
+        <w:t xml:space="preserve">    "fields" : [</w:t>
+      </w:r>
+      <w:r>
+        <w:rPr>
+          <w:rFonts w:ascii="Times New Roman" w:hAnsi="Times New Roman" w:cs="Times New Roman"/>
+          <w:sz w:val="24"/>
+          <w:szCs w:val="24"/>
+        </w:rPr>
+        <w:t>"Student.personal_info.birth_date"],</w:t>
+      </w:r>
+    </w:p>
+    <w:p>
+      <w:pPr>
+        <w:pStyle w:val="ListParagraph"/>
+        <w:ind w:left="1800"/>
+        <w:rPr>
+          <w:rFonts w:ascii="Times New Roman" w:hAnsi="Times New Roman" w:cs="Times New Roman"/>
+          <w:sz w:val="24"/>
+          <w:szCs w:val="24"/>
+        </w:rPr>
+      </w:pPr>
+      <w:r>
+        <w:rPr>
+          <w:rFonts w:ascii="Times New Roman" w:hAnsi="Times New Roman" w:cs="Times New Roman"/>
+          <w:sz w:val="24"/>
+          <w:szCs w:val="24"/>
+        </w:rPr>
+        <w:t xml:space="preserve">    "is_sub_policy" : false,</w:t>
+      </w:r>
+    </w:p>
+    <w:p>
+      <w:pPr>
+        <w:pStyle w:val="ListParagraph"/>
+        <w:ind w:left="1800"/>
+        <w:rPr>
+          <w:rFonts w:ascii="Times New Roman" w:hAnsi="Times New Roman" w:cs="Times New Roman"/>
+          <w:sz w:val="24"/>
+          <w:szCs w:val="24"/>
+        </w:rPr>
+      </w:pPr>
+      <w:r>
+        <w:rPr>
+          <w:rFonts w:ascii="Times New Roman" w:hAnsi="Times New Roman" w:cs="Times New Roman"/>
+          <w:sz w:val="24"/>
+          <w:szCs w:val="24"/>
+        </w:rPr>
+        <w:t xml:space="preserve">    "hierarchy" : [ </w:t>
+      </w:r>
+    </w:p>
+    <w:p>
+      <w:pPr>
+        <w:pStyle w:val="ListParagraph"/>
+        <w:ind w:left="1800"/>
+        <w:rPr>
+          <w:rFonts w:ascii="Times New Roman" w:hAnsi="Times New Roman" w:cs="Times New Roman"/>
+          <w:sz w:val="24"/>
+          <w:szCs w:val="24"/>
+        </w:rPr>
+      </w:pPr>
+      <w:r>
+        <w:rPr>
+          <w:rFonts w:ascii="Times New Roman" w:hAnsi="Times New Roman" w:cs="Times New Roman"/>
+          <w:sz w:val="24"/>
+          <w:szCs w:val="24"/>
+        </w:rPr>
+        <w:t xml:space="preserve">        {</w:t>
+      </w:r>
+    </w:p>
+    <w:p>
+      <w:pPr>
+        <w:pStyle w:val="ListParagraph"/>
+        <w:ind w:left="1800"/>
+        <w:rPr>
+          <w:rFonts w:ascii="Times New Roman" w:hAnsi="Times New Roman" w:cs="Times New Roman"/>
+          <w:sz w:val="24"/>
+          <w:szCs w:val="24"/>
+        </w:rPr>
+      </w:pPr>
+      <w:r>
+        <w:rPr>
+          <w:rFonts w:ascii="Times New Roman" w:hAnsi="Times New Roman" w:cs="Times New Roman"/>
+          <w:sz w:val="24"/>
+          <w:szCs w:val="24"/>
+        </w:rPr>
+        <w:t xml:space="preserve">            "name" : "ShowYear",</w:t>
+      </w:r>
+    </w:p>
+    <w:p>
+      <w:pPr>
+        <w:pStyle w:val="ListParagraph"/>
+        <w:ind w:left="1800"/>
+        <w:rPr>
+          <w:rFonts w:ascii="Times New Roman" w:hAnsi="Times New Roman" w:cs="Times New Roman"/>
+          <w:sz w:val="24"/>
+          <w:szCs w:val="24"/>
+        </w:rPr>
+      </w:pPr>
+      <w:r>
+        <w:rPr>
+          <w:rFonts w:ascii="Times New Roman" w:hAnsi="Times New Roman" w:cs="Times New Roman"/>
+          <w:sz w:val="24"/>
+          <w:szCs w:val="24"/>
+        </w:rPr>
+        <w:t xml:space="preserve">            "priority" : 1</w:t>
+      </w:r>
+    </w:p>
+    <w:p>
+      <w:pPr>
+        <w:pStyle w:val="ListParagraph"/>
+        <w:ind w:left="1800"/>
+        <w:rPr>
+          <w:rFonts w:ascii="Times New Roman" w:hAnsi="Times New Roman" w:cs="Times New Roman"/>
+          <w:sz w:val="24"/>
+          <w:szCs w:val="24"/>
+        </w:rPr>
+      </w:pPr>
+      <w:r>
+        <w:rPr>
+          <w:rFonts w:ascii="Times New Roman" w:hAnsi="Times New Roman" w:cs="Times New Roman"/>
+          <w:sz w:val="24"/>
+          <w:szCs w:val="24"/>
+        </w:rPr>
+        <w:t xml:space="preserve">        },</w:t>
+      </w:r>
+    </w:p>
+    <w:p>
+      <w:pPr>
+        <w:pStyle w:val="ListParagraph"/>
+        <w:ind w:left="1800"/>
+        <w:rPr>
+          <w:rFonts w:ascii="Times New Roman" w:hAnsi="Times New Roman" w:cs="Times New Roman"/>
+          <w:sz w:val="24"/>
+          <w:szCs w:val="24"/>
+        </w:rPr>
+      </w:pPr>
+      <w:r>
+        <w:rPr>
+          <w:rFonts w:ascii="Times New Roman" w:hAnsi="Times New Roman" w:cs="Times New Roman"/>
+          <w:sz w:val="24"/>
+          <w:szCs w:val="24"/>
+        </w:rPr>
+        <w:t xml:space="preserve">        {</w:t>
+      </w:r>
+    </w:p>
+    <w:p>
+      <w:pPr>
+        <w:pStyle w:val="ListParagraph"/>
+        <w:ind w:left="1800"/>
+        <w:rPr>
+          <w:rFonts w:ascii="Times New Roman" w:hAnsi="Times New Roman" w:cs="Times New Roman"/>
+          <w:sz w:val="24"/>
+          <w:szCs w:val="24"/>
+        </w:rPr>
+      </w:pPr>
+      <w:r>
+        <w:rPr>
+          <w:rFonts w:ascii="Times New Roman" w:hAnsi="Times New Roman" w:cs="Times New Roman"/>
+          <w:sz w:val="24"/>
+          <w:szCs w:val="24"/>
+        </w:rPr>
+        <w:t xml:space="preserve">            "name" : "ShowMonthAndYear",</w:t>
+      </w:r>
+    </w:p>
+    <w:p>
+      <w:pPr>
+        <w:pStyle w:val="ListParagraph"/>
+        <w:ind w:left="1800"/>
+        <w:rPr>
+          <w:rFonts w:ascii="Times New Roman" w:hAnsi="Times New Roman" w:cs="Times New Roman"/>
+          <w:sz w:val="24"/>
+          <w:szCs w:val="24"/>
+        </w:rPr>
+      </w:pPr>
+      <w:r>
+        <w:rPr>
+          <w:rFonts w:ascii="Times New Roman" w:hAnsi="Times New Roman" w:cs="Times New Roman"/>
+          <w:sz w:val="24"/>
+          <w:szCs w:val="24"/>
+        </w:rPr>
+        <w:t xml:space="preserve">            "priority" : 2</w:t>
+      </w:r>
+    </w:p>
+    <w:p>
+      <w:pPr>
+        <w:pStyle w:val="ListParagraph"/>
+        <w:ind w:left="1800"/>
+        <w:rPr>
+          <w:rFonts w:ascii="Times New Roman" w:hAnsi="Times New Roman" w:cs="Times New Roman"/>
+          <w:sz w:val="24"/>
+          <w:szCs w:val="24"/>
+        </w:rPr>
+      </w:pPr>
+      <w:r>
+        <w:rPr>
+          <w:rFonts w:ascii="Times New Roman" w:hAnsi="Times New Roman" w:cs="Times New Roman"/>
+          <w:sz w:val="24"/>
+          <w:szCs w:val="24"/>
+        </w:rPr>
+        <w:t xml:space="preserve">        }</w:t>
+      </w:r>
+    </w:p>
+    <w:p>
+      <w:pPr>
+        <w:pStyle w:val="ListParagraph"/>
+        <w:ind w:left="1800"/>
+        <w:rPr>
+          <w:rFonts w:ascii="Times New Roman" w:hAnsi="Times New Roman" w:cs="Times New Roman"/>
+          <w:sz w:val="24"/>
+          <w:szCs w:val="24"/>
+        </w:rPr>
+      </w:pPr>
+      <w:r>
+        <w:rPr>
+          <w:rFonts w:ascii="Times New Roman" w:hAnsi="Times New Roman" w:cs="Times New Roman"/>
+          <w:sz w:val="24"/>
+          <w:szCs w:val="24"/>
+        </w:rPr>
+        <w:t xml:space="preserve">    ]</w:t>
+      </w:r>
+    </w:p>
+    <w:p>
+      <w:pPr>
+        <w:pStyle w:val="ListParagraph"/>
+        <w:ind w:left="1800"/>
+        <w:rPr>
+          <w:rFonts w:ascii="Times New Roman" w:hAnsi="Times New Roman" w:cs="Times New Roman"/>
+          <w:sz w:val="24"/>
+          <w:szCs w:val="24"/>
+        </w:rPr>
+      </w:pPr>
+      <w:r>
+        <w:rPr>
+          <w:rFonts w:ascii="Times New Roman" w:hAnsi="Times New Roman" w:cs="Times New Roman"/>
+          <w:sz w:val="24"/>
+          <w:szCs w:val="24"/>
+        </w:rPr>
+        <w:t>}</w:t>
+      </w:r>
+    </w:p>
+    <w:p>
+      <w:pPr>
+        <w:pStyle w:val="ListParagraph"/>
+        <w:ind w:left="1800"/>
+        <w:rPr>
+          <w:rFonts w:ascii="Times New Roman" w:hAnsi="Times New Roman" w:cs="Times New Roman"/>
+          <w:sz w:val="24"/>
+          <w:szCs w:val="24"/>
+        </w:rPr>
+      </w:pPr>
+    </w:p>
+    <w:p>
+      <w:pPr>
+        <w:pStyle w:val="ListParagraph"/>
+        <w:ind w:left="1800"/>
+        <w:rPr>
+          <w:rFonts w:ascii="Times New Roman" w:hAnsi="Times New Roman" w:cs="Times New Roman"/>
+          <w:sz w:val="24"/>
+          <w:szCs w:val="24"/>
+        </w:rPr>
+      </w:pPr>
+      <w:r>
+        <w:rPr>
+          <w:rFonts w:ascii="Times New Roman" w:hAnsi="Times New Roman" w:cs="Times New Roman"/>
+          <w:sz w:val="24"/>
+          <w:szCs w:val="24"/>
+        </w:rPr>
+        <w:t xml:space="preserve">Let consider </w:t>
+      </w:r>
+      <w:r>
+        <w:rPr>
+          <w:rFonts w:ascii="Times New Roman" w:hAnsi="Times New Roman" w:cs="Times New Roman"/>
+          <w:sz w:val="24"/>
+          <w:szCs w:val="24"/>
+        </w:rPr>
+        <w:t>below</w:t>
       </w:r>
       <w:r>
         <w:rPr>
@@ -3290,8 +4623,2409 @@
           <w:sz w:val="24"/>
           <w:szCs w:val="24"/>
         </w:rPr>
+        <w:t xml:space="preserve"> to see how conflict resolving process work</w:t>
+      </w:r>
+      <w:r>
+        <w:rPr>
+          <w:rFonts w:ascii="Times New Roman" w:hAnsi="Times New Roman" w:cs="Times New Roman"/>
+          <w:sz w:val="24"/>
+          <w:szCs w:val="24"/>
+        </w:rPr>
+        <w:t xml:space="preserve">: </w:t>
+      </w:r>
+    </w:p>
+    <w:p>
+      <w:pPr>
+        <w:pStyle w:val="ListParagraph"/>
+        <w:ind w:left="1800"/>
+        <w:rPr>
+          <w:rFonts w:ascii="Times New Roman" w:hAnsi="Times New Roman" w:cs="Times New Roman"/>
+          <w:sz w:val="24"/>
+          <w:szCs w:val="24"/>
+        </w:rPr>
+      </w:pPr>
+    </w:p>
+    <w:p>
+      <w:pPr>
+        <w:pStyle w:val="ListParagraph"/>
+        <w:ind w:left="1800"/>
+        <w:rPr>
+          <w:rFonts w:ascii="Times New Roman" w:hAnsi="Times New Roman" w:cs="Times New Roman"/>
+          <w:sz w:val="24"/>
+          <w:szCs w:val="24"/>
+        </w:rPr>
+      </w:pPr>
+      <w:r>
+        <w:rPr>
+          <w:rFonts w:ascii="Times New Roman" w:hAnsi="Times New Roman" w:cs="Times New Roman"/>
+          <w:sz w:val="24"/>
+          <w:szCs w:val="24"/>
+        </w:rPr>
+        <w:t xml:space="preserve">Student </w:t>
+      </w:r>
+      <w:r>
+        <w:rPr>
+          <w:rFonts w:ascii="Times New Roman" w:hAnsi="Times New Roman" w:cs="Times New Roman"/>
+          <w:sz w:val="24"/>
+          <w:szCs w:val="24"/>
+        </w:rPr>
+        <w:t>R</w:t>
+      </w:r>
+      <w:r>
+        <w:rPr>
+          <w:rFonts w:ascii="Times New Roman" w:hAnsi="Times New Roman" w:cs="Times New Roman"/>
+          <w:sz w:val="24"/>
+          <w:szCs w:val="24"/>
+        </w:rPr>
+        <w:t>esource:</w:t>
+      </w:r>
+    </w:p>
+    <w:p>
+      <w:pPr>
+        <w:pStyle w:val="ListParagraph"/>
+        <w:ind w:left="1800"/>
+        <w:rPr>
+          <w:rFonts w:ascii="Times New Roman" w:hAnsi="Times New Roman" w:cs="Times New Roman"/>
+          <w:sz w:val="24"/>
+          <w:szCs w:val="24"/>
+        </w:rPr>
+      </w:pPr>
+      <w:r>
+        <w:rPr>
+          <w:rFonts w:ascii="Times New Roman" w:hAnsi="Times New Roman" w:cs="Times New Roman"/>
+          <w:sz w:val="24"/>
+          <w:szCs w:val="24"/>
+        </w:rPr>
+        <w:t>{</w:t>
+      </w:r>
+    </w:p>
+    <w:p>
+      <w:pPr>
+        <w:pStyle w:val="ListParagraph"/>
+        <w:ind w:left="1800"/>
+        <w:rPr>
+          <w:rFonts w:ascii="Times New Roman" w:hAnsi="Times New Roman" w:cs="Times New Roman"/>
+          <w:sz w:val="24"/>
+          <w:szCs w:val="24"/>
+        </w:rPr>
+      </w:pPr>
+      <w:r>
+        <w:rPr>
+          <w:rFonts w:ascii="Times New Roman" w:hAnsi="Times New Roman" w:cs="Times New Roman"/>
+          <w:sz w:val="24"/>
+          <w:szCs w:val="24"/>
+        </w:rPr>
+        <w:lastRenderedPageBreak/>
+        <w:t xml:space="preserve">  "name": "John",</w:t>
+      </w:r>
+    </w:p>
+    <w:p>
+      <w:pPr>
+        <w:pStyle w:val="ListParagraph"/>
+        <w:ind w:left="1800"/>
+        <w:rPr>
+          <w:rFonts w:ascii="Times New Roman" w:hAnsi="Times New Roman" w:cs="Times New Roman"/>
+          <w:sz w:val="24"/>
+          <w:szCs w:val="24"/>
+        </w:rPr>
+      </w:pPr>
+      <w:r>
+        <w:rPr>
+          <w:rFonts w:ascii="Times New Roman" w:hAnsi="Times New Roman" w:cs="Times New Roman"/>
+          <w:sz w:val="24"/>
+          <w:szCs w:val="24"/>
+        </w:rPr>
+        <w:t xml:space="preserve">  "personal_info": {</w:t>
+      </w:r>
+    </w:p>
+    <w:p>
+      <w:pPr>
+        <w:pStyle w:val="ListParagraph"/>
+        <w:ind w:left="1800"/>
+        <w:rPr>
+          <w:rFonts w:ascii="Times New Roman" w:hAnsi="Times New Roman" w:cs="Times New Roman"/>
+          <w:sz w:val="24"/>
+          <w:szCs w:val="24"/>
+        </w:rPr>
+      </w:pPr>
+      <w:r>
+        <w:rPr>
+          <w:rFonts w:ascii="Times New Roman" w:hAnsi="Times New Roman" w:cs="Times New Roman"/>
+          <w:sz w:val="24"/>
+          <w:szCs w:val="24"/>
+        </w:rPr>
+        <w:t xml:space="preserve">    "birth_date": "15/01/1994",</w:t>
+      </w:r>
+    </w:p>
+    <w:p>
+      <w:pPr>
+        <w:pStyle w:val="ListParagraph"/>
+        <w:ind w:left="1800"/>
+        <w:rPr>
+          <w:rFonts w:ascii="Times New Roman" w:hAnsi="Times New Roman" w:cs="Times New Roman"/>
+          <w:sz w:val="24"/>
+          <w:szCs w:val="24"/>
+        </w:rPr>
+      </w:pPr>
+      <w:r>
+        <w:rPr>
+          <w:rFonts w:ascii="Times New Roman" w:hAnsi="Times New Roman" w:cs="Times New Roman"/>
+          <w:sz w:val="24"/>
+          <w:szCs w:val="24"/>
+        </w:rPr>
+        <w:t xml:space="preserve">    "ssn": "457-55-5462"</w:t>
+      </w:r>
+    </w:p>
+    <w:p>
+      <w:pPr>
+        <w:pStyle w:val="ListParagraph"/>
+        <w:ind w:left="1800"/>
+        <w:rPr>
+          <w:rFonts w:ascii="Times New Roman" w:hAnsi="Times New Roman" w:cs="Times New Roman"/>
+          <w:sz w:val="24"/>
+          <w:szCs w:val="24"/>
+        </w:rPr>
+      </w:pPr>
+      <w:r>
+        <w:rPr>
+          <w:rFonts w:ascii="Times New Roman" w:hAnsi="Times New Roman" w:cs="Times New Roman"/>
+          <w:sz w:val="24"/>
+          <w:szCs w:val="24"/>
+        </w:rPr>
+        <w:t xml:space="preserve">  }</w:t>
+      </w:r>
+    </w:p>
+    <w:p>
+      <w:pPr>
+        <w:pStyle w:val="ListParagraph"/>
+        <w:ind w:left="1800"/>
+        <w:rPr>
+          <w:rFonts w:ascii="Times New Roman" w:hAnsi="Times New Roman" w:cs="Times New Roman"/>
+          <w:sz w:val="24"/>
+          <w:szCs w:val="24"/>
+        </w:rPr>
+      </w:pPr>
+      <w:r>
+        <w:rPr>
+          <w:rFonts w:ascii="Times New Roman" w:hAnsi="Times New Roman" w:cs="Times New Roman"/>
+          <w:sz w:val="24"/>
+          <w:szCs w:val="24"/>
+        </w:rPr>
+        <w:t xml:space="preserve">} </w:t>
+      </w:r>
+    </w:p>
+    <w:p>
+      <w:pPr>
+        <w:pStyle w:val="ListParagraph"/>
+        <w:ind w:left="1800"/>
+        <w:rPr>
+          <w:rFonts w:ascii="Times New Roman" w:hAnsi="Times New Roman" w:cs="Times New Roman"/>
+          <w:sz w:val="24"/>
+          <w:szCs w:val="24"/>
+        </w:rPr>
+      </w:pPr>
+    </w:p>
+    <w:p>
+      <w:pPr>
+        <w:pStyle w:val="ListParagraph"/>
+        <w:ind w:left="1800"/>
+        <w:rPr>
+          <w:rFonts w:ascii="Times New Roman" w:hAnsi="Times New Roman" w:cs="Times New Roman"/>
+          <w:sz w:val="24"/>
+          <w:szCs w:val="24"/>
+        </w:rPr>
+      </w:pPr>
+      <w:r>
+        <w:rPr>
+          <w:rFonts w:ascii="Times New Roman" w:hAnsi="Times New Roman" w:cs="Times New Roman"/>
+          <w:sz w:val="24"/>
+          <w:szCs w:val="24"/>
+        </w:rPr>
+        <w:t xml:space="preserve">Privacy policy: </w:t>
+      </w:r>
+    </w:p>
+    <w:p>
+      <w:pPr>
+        <w:pStyle w:val="ListParagraph"/>
+        <w:ind w:left="1800"/>
+        <w:rPr>
+          <w:rFonts w:ascii="Times New Roman" w:hAnsi="Times New Roman" w:cs="Times New Roman"/>
+          <w:sz w:val="24"/>
+          <w:szCs w:val="24"/>
+        </w:rPr>
+      </w:pPr>
+      <w:r>
+        <w:rPr>
+          <w:rFonts w:ascii="Times New Roman" w:hAnsi="Times New Roman" w:cs="Times New Roman"/>
+          <w:sz w:val="24"/>
+          <w:szCs w:val="24"/>
+        </w:rPr>
+        <w:t>{</w:t>
+      </w:r>
+    </w:p>
+    <w:p>
+      <w:pPr>
+        <w:pStyle w:val="ListParagraph"/>
+        <w:ind w:left="1800"/>
+        <w:rPr>
+          <w:rFonts w:ascii="Times New Roman" w:hAnsi="Times New Roman" w:cs="Times New Roman"/>
+          <w:sz w:val="24"/>
+          <w:szCs w:val="24"/>
+        </w:rPr>
+      </w:pPr>
+      <w:r>
+        <w:rPr>
+          <w:rFonts w:ascii="Times New Roman" w:hAnsi="Times New Roman" w:cs="Times New Roman"/>
+          <w:sz w:val="24"/>
+          <w:szCs w:val="24"/>
+        </w:rPr>
+        <w:t xml:space="preserve">  </w:t>
+      </w:r>
+      <w:r>
+        <w:rPr>
+          <w:rFonts w:ascii="Times New Roman" w:hAnsi="Times New Roman" w:cs="Times New Roman"/>
+          <w:sz w:val="24"/>
+          <w:szCs w:val="24"/>
+        </w:rPr>
+        <w:t>"</w:t>
+      </w:r>
+      <w:r>
+        <w:rPr>
+          <w:rFonts w:ascii="Times New Roman" w:hAnsi="Times New Roman" w:cs="Times New Roman"/>
+          <w:sz w:val="24"/>
+          <w:szCs w:val="24"/>
+        </w:rPr>
+        <w:t>policy_id</w:t>
+      </w:r>
+      <w:r>
+        <w:rPr>
+          <w:rFonts w:ascii="Times New Roman" w:hAnsi="Times New Roman" w:cs="Times New Roman"/>
+          <w:sz w:val="24"/>
+          <w:szCs w:val="24"/>
+        </w:rPr>
+        <w:t>"</w:t>
+      </w:r>
+      <w:r>
+        <w:rPr>
+          <w:rFonts w:ascii="Times New Roman" w:hAnsi="Times New Roman" w:cs="Times New Roman"/>
+          <w:sz w:val="24"/>
+          <w:szCs w:val="24"/>
+        </w:rPr>
+        <w:t xml:space="preserve">: </w:t>
+      </w:r>
+      <w:r>
+        <w:rPr>
+          <w:rFonts w:ascii="Times New Roman" w:hAnsi="Times New Roman" w:cs="Times New Roman"/>
+          <w:sz w:val="24"/>
+          <w:szCs w:val="24"/>
+        </w:rPr>
+        <w:t>"</w:t>
+      </w:r>
+      <w:r>
+        <w:rPr>
+          <w:rFonts w:ascii="Times New Roman" w:hAnsi="Times New Roman" w:cs="Times New Roman"/>
+          <w:sz w:val="24"/>
+          <w:szCs w:val="24"/>
+        </w:rPr>
+        <w:t>policy 1</w:t>
+      </w:r>
+      <w:r>
+        <w:rPr>
+          <w:rFonts w:ascii="Times New Roman" w:hAnsi="Times New Roman" w:cs="Times New Roman"/>
+          <w:sz w:val="24"/>
+          <w:szCs w:val="24"/>
+        </w:rPr>
+        <w:t>"</w:t>
+      </w:r>
+      <w:r>
+        <w:rPr>
+          <w:rFonts w:ascii="Times New Roman" w:hAnsi="Times New Roman" w:cs="Times New Roman"/>
+          <w:sz w:val="24"/>
+          <w:szCs w:val="24"/>
+        </w:rPr>
+        <w:t>,</w:t>
+      </w:r>
+    </w:p>
+    <w:p>
+      <w:pPr>
+        <w:pStyle w:val="ListParagraph"/>
+        <w:ind w:left="1800"/>
+        <w:rPr>
+          <w:rFonts w:ascii="Times New Roman" w:hAnsi="Times New Roman" w:cs="Times New Roman"/>
+          <w:sz w:val="24"/>
+          <w:szCs w:val="24"/>
+        </w:rPr>
+      </w:pPr>
+      <w:r>
+        <w:rPr>
+          <w:rFonts w:ascii="Times New Roman" w:hAnsi="Times New Roman" w:cs="Times New Roman"/>
+          <w:sz w:val="24"/>
+          <w:szCs w:val="24"/>
+        </w:rPr>
+        <w:t xml:space="preserve">  ….</w:t>
+      </w:r>
+    </w:p>
+    <w:p>
+      <w:pPr>
+        <w:pStyle w:val="ListParagraph"/>
+        <w:ind w:left="1800"/>
+        <w:rPr>
+          <w:rFonts w:ascii="Times New Roman" w:hAnsi="Times New Roman" w:cs="Times New Roman"/>
+          <w:sz w:val="24"/>
+          <w:szCs w:val="24"/>
+        </w:rPr>
+      </w:pPr>
+      <w:r>
+        <w:rPr>
+          <w:rFonts w:ascii="Times New Roman" w:hAnsi="Times New Roman" w:cs="Times New Roman"/>
+          <w:sz w:val="24"/>
+          <w:szCs w:val="24"/>
+        </w:rPr>
+        <w:t xml:space="preserve">  "rules" : [ </w:t>
+      </w:r>
+    </w:p>
+    <w:p>
+      <w:pPr>
+        <w:pStyle w:val="ListParagraph"/>
+        <w:ind w:left="1800"/>
+        <w:rPr>
+          <w:rFonts w:ascii="Times New Roman" w:hAnsi="Times New Roman" w:cs="Times New Roman"/>
+          <w:sz w:val="24"/>
+          <w:szCs w:val="24"/>
+        </w:rPr>
+      </w:pPr>
+      <w:r>
+        <w:rPr>
+          <w:rFonts w:ascii="Times New Roman" w:hAnsi="Times New Roman" w:cs="Times New Roman"/>
+          <w:sz w:val="24"/>
+          <w:szCs w:val="24"/>
+        </w:rPr>
+        <w:t xml:space="preserve">        {</w:t>
+      </w:r>
+    </w:p>
+    <w:p>
+      <w:pPr>
+        <w:pStyle w:val="ListParagraph"/>
+        <w:ind w:left="1800"/>
+        <w:rPr>
+          <w:rFonts w:ascii="Times New Roman" w:hAnsi="Times New Roman" w:cs="Times New Roman"/>
+          <w:sz w:val="24"/>
+          <w:szCs w:val="24"/>
+        </w:rPr>
+      </w:pPr>
+      <w:r>
+        <w:rPr>
+          <w:rFonts w:ascii="Times New Roman" w:hAnsi="Times New Roman" w:cs="Times New Roman"/>
+          <w:sz w:val="24"/>
+          <w:szCs w:val="24"/>
+        </w:rPr>
+        <w:t xml:space="preserve">  </w:t>
+      </w:r>
+      <w:r>
+        <w:rPr>
+          <w:rFonts w:ascii="Times New Roman" w:hAnsi="Times New Roman" w:cs="Times New Roman"/>
+          <w:sz w:val="24"/>
+          <w:szCs w:val="24"/>
+        </w:rPr>
+        <w:t xml:space="preserve">          "rule_id" : "rule 1",</w:t>
+      </w:r>
+    </w:p>
+    <w:p>
+      <w:pPr>
+        <w:pStyle w:val="ListParagraph"/>
+        <w:ind w:left="1800"/>
+        <w:rPr>
+          <w:rFonts w:ascii="Times New Roman" w:hAnsi="Times New Roman" w:cs="Times New Roman"/>
+          <w:sz w:val="24"/>
+          <w:szCs w:val="24"/>
+        </w:rPr>
+      </w:pPr>
+      <w:r>
+        <w:rPr>
+          <w:rFonts w:ascii="Times New Roman" w:hAnsi="Times New Roman" w:cs="Times New Roman"/>
+          <w:sz w:val="24"/>
+          <w:szCs w:val="24"/>
+        </w:rPr>
+        <w:t xml:space="preserve">            "field_effects" : [</w:t>
+      </w:r>
+    </w:p>
+    <w:p>
+      <w:pPr>
+        <w:pStyle w:val="ListParagraph"/>
+        <w:ind w:left="1800"/>
+        <w:rPr>
+          <w:rFonts w:ascii="Times New Roman" w:hAnsi="Times New Roman" w:cs="Times New Roman"/>
+          <w:sz w:val="24"/>
+          <w:szCs w:val="24"/>
+        </w:rPr>
+      </w:pPr>
+      <w:r>
+        <w:rPr>
+          <w:rFonts w:ascii="Times New Roman" w:hAnsi="Times New Roman" w:cs="Times New Roman"/>
+          <w:sz w:val="24"/>
+          <w:szCs w:val="24"/>
+        </w:rPr>
+        <w:t xml:space="preserve">                {</w:t>
+      </w:r>
+    </w:p>
+    <w:p>
+      <w:pPr>
+        <w:pStyle w:val="ListParagraph"/>
+        <w:ind w:left="1800"/>
+        <w:rPr>
+          <w:rFonts w:ascii="Times New Roman" w:hAnsi="Times New Roman" w:cs="Times New Roman"/>
+          <w:sz w:val="24"/>
+          <w:szCs w:val="24"/>
+        </w:rPr>
+      </w:pPr>
+      <w:r>
+        <w:rPr>
+          <w:rFonts w:ascii="Times New Roman" w:hAnsi="Times New Roman" w:cs="Times New Roman"/>
+          <w:sz w:val="24"/>
+          <w:szCs w:val="24"/>
+        </w:rPr>
+        <w:t xml:space="preserve">                    "name" : "name",</w:t>
+      </w:r>
+    </w:p>
+    <w:p>
+      <w:pPr>
+        <w:pStyle w:val="ListParagraph"/>
+        <w:ind w:left="1800"/>
+        <w:rPr>
+          <w:rFonts w:ascii="Times New Roman" w:hAnsi="Times New Roman" w:cs="Times New Roman"/>
+          <w:sz w:val="24"/>
+          <w:szCs w:val="24"/>
+        </w:rPr>
+      </w:pPr>
+      <w:r>
+        <w:rPr>
+          <w:rFonts w:ascii="Times New Roman" w:hAnsi="Times New Roman" w:cs="Times New Roman"/>
+          <w:sz w:val="24"/>
+          <w:szCs w:val="24"/>
+        </w:rPr>
+        <w:t xml:space="preserve">                    "effect_function" : "Optional"</w:t>
+      </w:r>
+    </w:p>
+    <w:p>
+      <w:pPr>
+        <w:pStyle w:val="ListParagraph"/>
+        <w:ind w:left="1800"/>
+        <w:rPr>
+          <w:rFonts w:ascii="Times New Roman" w:hAnsi="Times New Roman" w:cs="Times New Roman"/>
+          <w:sz w:val="24"/>
+          <w:szCs w:val="24"/>
+        </w:rPr>
+      </w:pPr>
+      <w:r>
+        <w:rPr>
+          <w:rFonts w:ascii="Times New Roman" w:hAnsi="Times New Roman" w:cs="Times New Roman"/>
+          <w:sz w:val="24"/>
+          <w:szCs w:val="24"/>
+        </w:rPr>
+        <w:t xml:space="preserve">                }, </w:t>
+      </w:r>
+    </w:p>
+    <w:p>
+      <w:pPr>
+        <w:pStyle w:val="ListParagraph"/>
+        <w:ind w:left="1800"/>
+        <w:rPr>
+          <w:rFonts w:ascii="Times New Roman" w:hAnsi="Times New Roman" w:cs="Times New Roman"/>
+          <w:sz w:val="24"/>
+          <w:szCs w:val="24"/>
+        </w:rPr>
+      </w:pPr>
+      <w:r>
+        <w:rPr>
+          <w:rFonts w:ascii="Times New Roman" w:hAnsi="Times New Roman" w:cs="Times New Roman"/>
+          <w:sz w:val="24"/>
+          <w:szCs w:val="24"/>
+        </w:rPr>
+        <w:t xml:space="preserve">                {</w:t>
+      </w:r>
+    </w:p>
+    <w:p>
+      <w:pPr>
+        <w:pStyle w:val="ListParagraph"/>
+        <w:ind w:left="1800"/>
+        <w:rPr>
+          <w:rFonts w:ascii="Times New Roman" w:hAnsi="Times New Roman" w:cs="Times New Roman"/>
+          <w:sz w:val="24"/>
+          <w:szCs w:val="24"/>
+        </w:rPr>
+      </w:pPr>
+      <w:r>
+        <w:rPr>
+          <w:rFonts w:ascii="Times New Roman" w:hAnsi="Times New Roman" w:cs="Times New Roman"/>
+          <w:sz w:val="24"/>
+          <w:szCs w:val="24"/>
+        </w:rPr>
+        <w:t xml:space="preserve">                    "name" : "personal_info.birth_date",</w:t>
+      </w:r>
+    </w:p>
+    <w:p>
+      <w:pPr>
+        <w:pStyle w:val="ListParagraph"/>
+        <w:ind w:left="1800"/>
+        <w:rPr>
+          <w:rFonts w:ascii="Times New Roman" w:hAnsi="Times New Roman" w:cs="Times New Roman"/>
+          <w:sz w:val="24"/>
+          <w:szCs w:val="24"/>
+        </w:rPr>
+      </w:pPr>
+      <w:r>
+        <w:rPr>
+          <w:rFonts w:ascii="Times New Roman" w:hAnsi="Times New Roman" w:cs="Times New Roman"/>
+          <w:sz w:val="24"/>
+          <w:szCs w:val="24"/>
+        </w:rPr>
+        <w:t xml:space="preserve">                    "effect_function" : "DateTimeDomain.ShowYear"</w:t>
+      </w:r>
+    </w:p>
+    <w:p>
+      <w:pPr>
+        <w:pStyle w:val="ListParagraph"/>
+        <w:ind w:left="1800"/>
+        <w:rPr>
+          <w:rFonts w:ascii="Times New Roman" w:hAnsi="Times New Roman" w:cs="Times New Roman"/>
+          <w:sz w:val="24"/>
+          <w:szCs w:val="24"/>
+        </w:rPr>
+      </w:pPr>
+      <w:r>
+        <w:rPr>
+          <w:rFonts w:ascii="Times New Roman" w:hAnsi="Times New Roman" w:cs="Times New Roman"/>
+          <w:sz w:val="24"/>
+          <w:szCs w:val="24"/>
+        </w:rPr>
+        <w:t xml:space="preserve">                }, </w:t>
+      </w:r>
+    </w:p>
+    <w:p>
+      <w:pPr>
+        <w:pStyle w:val="ListParagraph"/>
+        <w:ind w:left="1800"/>
+        <w:rPr>
+          <w:rFonts w:ascii="Times New Roman" w:hAnsi="Times New Roman" w:cs="Times New Roman"/>
+          <w:sz w:val="24"/>
+          <w:szCs w:val="24"/>
+        </w:rPr>
+      </w:pPr>
+      <w:r>
+        <w:rPr>
+          <w:rFonts w:ascii="Times New Roman" w:hAnsi="Times New Roman" w:cs="Times New Roman"/>
+          <w:sz w:val="24"/>
+          <w:szCs w:val="24"/>
+        </w:rPr>
+        <w:t xml:space="preserve">                {</w:t>
+      </w:r>
+    </w:p>
+    <w:p>
+      <w:pPr>
+        <w:pStyle w:val="ListParagraph"/>
+        <w:ind w:left="1800"/>
+        <w:rPr>
+          <w:rFonts w:ascii="Times New Roman" w:hAnsi="Times New Roman" w:cs="Times New Roman"/>
+          <w:sz w:val="24"/>
+          <w:szCs w:val="24"/>
+        </w:rPr>
+      </w:pPr>
+      <w:r>
+        <w:rPr>
+          <w:rFonts w:ascii="Times New Roman" w:hAnsi="Times New Roman" w:cs="Times New Roman"/>
+          <w:sz w:val="24"/>
+          <w:szCs w:val="24"/>
+        </w:rPr>
+        <w:t xml:space="preserve">                    "name" : "personal_info.ssn",</w:t>
+      </w:r>
+    </w:p>
+    <w:p>
+      <w:pPr>
+        <w:pStyle w:val="ListParagraph"/>
+        <w:ind w:left="1800"/>
+        <w:rPr>
+          <w:rFonts w:ascii="Times New Roman" w:hAnsi="Times New Roman" w:cs="Times New Roman"/>
+          <w:sz w:val="24"/>
+          <w:szCs w:val="24"/>
+        </w:rPr>
+      </w:pPr>
+      <w:r>
+        <w:rPr>
+          <w:rFonts w:ascii="Times New Roman" w:hAnsi="Times New Roman" w:cs="Times New Roman"/>
+          <w:sz w:val="24"/>
+          <w:szCs w:val="24"/>
+        </w:rPr>
+        <w:t xml:space="preserve">                    "effect_function" : "SsnDomain.</w:t>
+      </w:r>
+      <w:r>
+        <w:rPr>
+          <w:rFonts w:ascii="Times New Roman" w:hAnsi="Times New Roman" w:cs="Times New Roman"/>
+          <w:sz w:val="24"/>
+          <w:szCs w:val="24"/>
+        </w:rPr>
+        <w:t>SerialNumber</w:t>
+      </w:r>
+      <w:r>
+        <w:rPr>
+          <w:rFonts w:ascii="Times New Roman" w:hAnsi="Times New Roman" w:cs="Times New Roman"/>
+          <w:sz w:val="24"/>
+          <w:szCs w:val="24"/>
+        </w:rPr>
+        <w:t>"</w:t>
+      </w:r>
+    </w:p>
+    <w:p>
+      <w:pPr>
+        <w:pStyle w:val="ListParagraph"/>
+        <w:ind w:left="1800"/>
+        <w:rPr>
+          <w:rFonts w:ascii="Times New Roman" w:hAnsi="Times New Roman" w:cs="Times New Roman"/>
+          <w:sz w:val="24"/>
+          <w:szCs w:val="24"/>
+        </w:rPr>
+      </w:pPr>
+      <w:r>
+        <w:rPr>
+          <w:rFonts w:ascii="Times New Roman" w:hAnsi="Times New Roman" w:cs="Times New Roman"/>
+          <w:sz w:val="24"/>
+          <w:szCs w:val="24"/>
+        </w:rPr>
+        <w:t xml:space="preserve">                }</w:t>
+      </w:r>
+    </w:p>
+    <w:p>
+      <w:pPr>
+        <w:pStyle w:val="ListParagraph"/>
+        <w:ind w:left="1800"/>
+        <w:rPr>
+          <w:rFonts w:ascii="Times New Roman" w:hAnsi="Times New Roman" w:cs="Times New Roman"/>
+          <w:sz w:val="24"/>
+          <w:szCs w:val="24"/>
+        </w:rPr>
+      </w:pPr>
+      <w:r>
+        <w:rPr>
+          <w:rFonts w:ascii="Times New Roman" w:hAnsi="Times New Roman" w:cs="Times New Roman"/>
+          <w:sz w:val="24"/>
+          <w:szCs w:val="24"/>
+        </w:rPr>
+        <w:t xml:space="preserve">            ],</w:t>
+      </w:r>
+    </w:p>
+    <w:p>
+      <w:pPr>
+        <w:pStyle w:val="ListParagraph"/>
+        <w:ind w:left="1800"/>
+        <w:rPr>
+          <w:rFonts w:ascii="Times New Roman" w:hAnsi="Times New Roman" w:cs="Times New Roman"/>
+          <w:sz w:val="24"/>
+          <w:szCs w:val="24"/>
+        </w:rPr>
+      </w:pPr>
+      <w:r>
+        <w:rPr>
+          <w:rFonts w:ascii="Times New Roman" w:hAnsi="Times New Roman" w:cs="Times New Roman"/>
+          <w:sz w:val="24"/>
+          <w:szCs w:val="24"/>
+        </w:rPr>
+        <w:t xml:space="preserve">            "condition" : {</w:t>
+      </w:r>
+      <w:r>
+        <w:rPr>
+          <w:rFonts w:ascii="Times New Roman" w:hAnsi="Times New Roman" w:cs="Times New Roman"/>
+          <w:sz w:val="24"/>
+          <w:szCs w:val="24"/>
+        </w:rPr>
+        <w:t>//assume that</w:t>
+      </w:r>
+      <w:r>
+        <w:rPr>
+          <w:rFonts w:ascii="Times New Roman" w:hAnsi="Times New Roman" w:cs="Times New Roman"/>
+          <w:sz w:val="24"/>
+          <w:szCs w:val="24"/>
+        </w:rPr>
+        <w:t xml:space="preserve"> this</w:t>
+      </w:r>
+      <w:r>
+        <w:rPr>
+          <w:rFonts w:ascii="Times New Roman" w:hAnsi="Times New Roman" w:cs="Times New Roman"/>
+          <w:sz w:val="24"/>
+          <w:szCs w:val="24"/>
+        </w:rPr>
+        <w:t xml:space="preserve"> condition is satisfied</w:t>
+      </w:r>
+      <w:r>
+        <w:rPr>
+          <w:rFonts w:ascii="Times New Roman" w:hAnsi="Times New Roman" w:cs="Times New Roman"/>
+          <w:sz w:val="24"/>
+          <w:szCs w:val="24"/>
+        </w:rPr>
+        <w:t>}</w:t>
+      </w:r>
+    </w:p>
+    <w:p>
+      <w:pPr>
+        <w:pStyle w:val="ListParagraph"/>
+        <w:ind w:left="1800"/>
+        <w:rPr>
+          <w:rFonts w:ascii="Times New Roman" w:hAnsi="Times New Roman" w:cs="Times New Roman"/>
+          <w:sz w:val="24"/>
+          <w:szCs w:val="24"/>
+        </w:rPr>
+      </w:pPr>
+      <w:r>
+        <w:rPr>
+          <w:rFonts w:ascii="Times New Roman" w:hAnsi="Times New Roman" w:cs="Times New Roman"/>
+          <w:sz w:val="24"/>
+          <w:szCs w:val="24"/>
+        </w:rPr>
+        <w:t xml:space="preserve">        },</w:t>
+      </w:r>
+    </w:p>
+    <w:p>
+      <w:pPr>
+        <w:pStyle w:val="ListParagraph"/>
+        <w:ind w:left="1800"/>
+        <w:rPr>
+          <w:rFonts w:ascii="Times New Roman" w:hAnsi="Times New Roman" w:cs="Times New Roman"/>
+          <w:sz w:val="24"/>
+          <w:szCs w:val="24"/>
+        </w:rPr>
+      </w:pPr>
+      <w:r>
+        <w:rPr>
+          <w:rFonts w:ascii="Times New Roman" w:hAnsi="Times New Roman" w:cs="Times New Roman"/>
+          <w:sz w:val="24"/>
+          <w:szCs w:val="24"/>
+        </w:rPr>
+        <w:t xml:space="preserve">        {</w:t>
+      </w:r>
+    </w:p>
+    <w:p>
+      <w:pPr>
+        <w:pStyle w:val="ListParagraph"/>
+        <w:ind w:left="1800"/>
+        <w:rPr>
+          <w:rFonts w:ascii="Times New Roman" w:hAnsi="Times New Roman" w:cs="Times New Roman"/>
+          <w:sz w:val="24"/>
+          <w:szCs w:val="24"/>
+        </w:rPr>
+      </w:pPr>
+      <w:r>
+        <w:rPr>
+          <w:rFonts w:ascii="Times New Roman" w:hAnsi="Times New Roman" w:cs="Times New Roman"/>
+          <w:sz w:val="24"/>
+          <w:szCs w:val="24"/>
+        </w:rPr>
+        <w:t xml:space="preserve">            "rule_id" : "rule 2",</w:t>
+      </w:r>
+    </w:p>
+    <w:p>
+      <w:pPr>
+        <w:pStyle w:val="ListParagraph"/>
+        <w:ind w:left="1800"/>
+        <w:rPr>
+          <w:rFonts w:ascii="Times New Roman" w:hAnsi="Times New Roman" w:cs="Times New Roman"/>
+          <w:sz w:val="24"/>
+          <w:szCs w:val="24"/>
+        </w:rPr>
+      </w:pPr>
+      <w:r>
+        <w:rPr>
+          <w:rFonts w:ascii="Times New Roman" w:hAnsi="Times New Roman" w:cs="Times New Roman"/>
+          <w:sz w:val="24"/>
+          <w:szCs w:val="24"/>
+        </w:rPr>
+        <w:t xml:space="preserve">            "field_effects" : [</w:t>
+      </w:r>
+    </w:p>
+    <w:p>
+      <w:pPr>
+        <w:pStyle w:val="ListParagraph"/>
+        <w:ind w:left="1800"/>
+        <w:rPr>
+          <w:rFonts w:ascii="Times New Roman" w:hAnsi="Times New Roman" w:cs="Times New Roman"/>
+          <w:sz w:val="24"/>
+          <w:szCs w:val="24"/>
+        </w:rPr>
+      </w:pPr>
+      <w:r>
+        <w:rPr>
+          <w:rFonts w:ascii="Times New Roman" w:hAnsi="Times New Roman" w:cs="Times New Roman"/>
+          <w:sz w:val="24"/>
+          <w:szCs w:val="24"/>
+        </w:rPr>
+        <w:t xml:space="preserve">                {</w:t>
+      </w:r>
+    </w:p>
+    <w:p>
+      <w:pPr>
+        <w:pStyle w:val="ListParagraph"/>
+        <w:ind w:left="1800"/>
+        <w:rPr>
+          <w:rFonts w:ascii="Times New Roman" w:hAnsi="Times New Roman" w:cs="Times New Roman"/>
+          <w:sz w:val="24"/>
+          <w:szCs w:val="24"/>
+        </w:rPr>
+      </w:pPr>
+      <w:r>
+        <w:rPr>
+          <w:rFonts w:ascii="Times New Roman" w:hAnsi="Times New Roman" w:cs="Times New Roman"/>
+          <w:sz w:val="24"/>
+          <w:szCs w:val="24"/>
+        </w:rPr>
+        <w:t xml:space="preserve">                    "name" : "name",</w:t>
+      </w:r>
+    </w:p>
+    <w:p>
+      <w:pPr>
+        <w:pStyle w:val="ListParagraph"/>
+        <w:ind w:left="1800"/>
+        <w:rPr>
+          <w:rFonts w:ascii="Times New Roman" w:hAnsi="Times New Roman" w:cs="Times New Roman"/>
+          <w:sz w:val="24"/>
+          <w:szCs w:val="24"/>
+        </w:rPr>
+      </w:pPr>
+      <w:r>
+        <w:rPr>
+          <w:rFonts w:ascii="Times New Roman" w:hAnsi="Times New Roman" w:cs="Times New Roman"/>
+          <w:sz w:val="24"/>
+          <w:szCs w:val="24"/>
+        </w:rPr>
+        <w:t xml:space="preserve">                    "effect_function" : "</w:t>
+      </w:r>
+      <w:r>
+        <w:rPr>
+          <w:rFonts w:ascii="Times New Roman" w:hAnsi="Times New Roman" w:cs="Times New Roman"/>
+          <w:sz w:val="24"/>
+          <w:szCs w:val="24"/>
+        </w:rPr>
+        <w:t>DefaultDomain</w:t>
+      </w:r>
+      <w:r>
+        <w:rPr>
+          <w:rFonts w:ascii="Times New Roman" w:hAnsi="Times New Roman" w:cs="Times New Roman"/>
+          <w:sz w:val="24"/>
+          <w:szCs w:val="24"/>
+        </w:rPr>
+        <w:t>.Show"</w:t>
+      </w:r>
+    </w:p>
+    <w:p>
+      <w:pPr>
+        <w:pStyle w:val="ListParagraph"/>
+        <w:ind w:left="1800"/>
+        <w:rPr>
+          <w:rFonts w:ascii="Times New Roman" w:hAnsi="Times New Roman" w:cs="Times New Roman"/>
+          <w:sz w:val="24"/>
+          <w:szCs w:val="24"/>
+        </w:rPr>
+      </w:pPr>
+      <w:r>
+        <w:rPr>
+          <w:rFonts w:ascii="Times New Roman" w:hAnsi="Times New Roman" w:cs="Times New Roman"/>
+          <w:sz w:val="24"/>
+          <w:szCs w:val="24"/>
+        </w:rPr>
+        <w:t xml:space="preserve">                }, </w:t>
+      </w:r>
+    </w:p>
+    <w:p>
+      <w:pPr>
+        <w:pStyle w:val="ListParagraph"/>
+        <w:ind w:left="1800"/>
+        <w:rPr>
+          <w:rFonts w:ascii="Times New Roman" w:hAnsi="Times New Roman" w:cs="Times New Roman"/>
+          <w:sz w:val="24"/>
+          <w:szCs w:val="24"/>
+        </w:rPr>
+      </w:pPr>
+      <w:r>
+        <w:rPr>
+          <w:rFonts w:ascii="Times New Roman" w:hAnsi="Times New Roman" w:cs="Times New Roman"/>
+          <w:sz w:val="24"/>
+          <w:szCs w:val="24"/>
+        </w:rPr>
+        <w:t xml:space="preserve">                {</w:t>
+      </w:r>
+    </w:p>
+    <w:p>
+      <w:pPr>
+        <w:pStyle w:val="ListParagraph"/>
+        <w:ind w:left="1800"/>
+        <w:rPr>
+          <w:rFonts w:ascii="Times New Roman" w:hAnsi="Times New Roman" w:cs="Times New Roman"/>
+          <w:sz w:val="24"/>
+          <w:szCs w:val="24"/>
+        </w:rPr>
+      </w:pPr>
+      <w:r>
+        <w:rPr>
+          <w:rFonts w:ascii="Times New Roman" w:hAnsi="Times New Roman" w:cs="Times New Roman"/>
+          <w:sz w:val="24"/>
+          <w:szCs w:val="24"/>
+        </w:rPr>
+        <w:t xml:space="preserve">                    "name" : "personal_info.birth_date",</w:t>
+      </w:r>
+    </w:p>
+    <w:p>
+      <w:pPr>
+        <w:pStyle w:val="ListParagraph"/>
+        <w:ind w:left="1800"/>
+        <w:rPr>
+          <w:rFonts w:ascii="Times New Roman" w:hAnsi="Times New Roman" w:cs="Times New Roman"/>
+          <w:sz w:val="24"/>
+          <w:szCs w:val="24"/>
+        </w:rPr>
+      </w:pPr>
+      <w:r>
+        <w:rPr>
+          <w:rFonts w:ascii="Times New Roman" w:hAnsi="Times New Roman" w:cs="Times New Roman"/>
+          <w:sz w:val="24"/>
+          <w:szCs w:val="24"/>
+        </w:rPr>
+        <w:t xml:space="preserve">                    "effect_function" : "DateTimeDomain.ShowMonth</w:t>
+      </w:r>
+      <w:r>
+        <w:rPr>
+          <w:rFonts w:ascii="Times New Roman" w:hAnsi="Times New Roman" w:cs="Times New Roman"/>
+          <w:sz w:val="24"/>
+          <w:szCs w:val="24"/>
+        </w:rPr>
+        <w:t>And</w:t>
+      </w:r>
+      <w:r>
+        <w:rPr>
+          <w:rFonts w:ascii="Times New Roman" w:hAnsi="Times New Roman" w:cs="Times New Roman"/>
+          <w:sz w:val="24"/>
+          <w:szCs w:val="24"/>
+        </w:rPr>
+        <w:t>Year"</w:t>
+      </w:r>
+    </w:p>
+    <w:p>
+      <w:pPr>
+        <w:pStyle w:val="ListParagraph"/>
+        <w:ind w:left="1800"/>
+        <w:rPr>
+          <w:rFonts w:ascii="Times New Roman" w:hAnsi="Times New Roman" w:cs="Times New Roman"/>
+          <w:sz w:val="24"/>
+          <w:szCs w:val="24"/>
+        </w:rPr>
+      </w:pPr>
+      <w:r>
+        <w:rPr>
+          <w:rFonts w:ascii="Times New Roman" w:hAnsi="Times New Roman" w:cs="Times New Roman"/>
+          <w:sz w:val="24"/>
+          <w:szCs w:val="24"/>
+        </w:rPr>
+        <w:t xml:space="preserve">                }, </w:t>
+      </w:r>
+    </w:p>
+    <w:p>
+      <w:pPr>
+        <w:pStyle w:val="ListParagraph"/>
+        <w:ind w:left="1800"/>
+        <w:rPr>
+          <w:rFonts w:ascii="Times New Roman" w:hAnsi="Times New Roman" w:cs="Times New Roman"/>
+          <w:sz w:val="24"/>
+          <w:szCs w:val="24"/>
+        </w:rPr>
+      </w:pPr>
+      <w:r>
+        <w:rPr>
+          <w:rFonts w:ascii="Times New Roman" w:hAnsi="Times New Roman" w:cs="Times New Roman"/>
+          <w:sz w:val="24"/>
+          <w:szCs w:val="24"/>
+        </w:rPr>
+        <w:t xml:space="preserve">                {</w:t>
+      </w:r>
+    </w:p>
+    <w:p>
+      <w:pPr>
+        <w:pStyle w:val="ListParagraph"/>
+        <w:ind w:left="1800"/>
+        <w:rPr>
+          <w:rFonts w:ascii="Times New Roman" w:hAnsi="Times New Roman" w:cs="Times New Roman"/>
+          <w:sz w:val="24"/>
+          <w:szCs w:val="24"/>
+        </w:rPr>
+      </w:pPr>
+      <w:r>
+        <w:rPr>
+          <w:rFonts w:ascii="Times New Roman" w:hAnsi="Times New Roman" w:cs="Times New Roman"/>
+          <w:sz w:val="24"/>
+          <w:szCs w:val="24"/>
+        </w:rPr>
+        <w:t xml:space="preserve">                    "name" : "personal_info.ssn",</w:t>
+      </w:r>
+    </w:p>
+    <w:p>
+      <w:pPr>
+        <w:pStyle w:val="ListParagraph"/>
+        <w:ind w:left="1800"/>
+        <w:rPr>
+          <w:rFonts w:ascii="Times New Roman" w:hAnsi="Times New Roman" w:cs="Times New Roman"/>
+          <w:sz w:val="24"/>
+          <w:szCs w:val="24"/>
+        </w:rPr>
+      </w:pPr>
+      <w:r>
+        <w:rPr>
+          <w:rFonts w:ascii="Times New Roman" w:hAnsi="Times New Roman" w:cs="Times New Roman"/>
+          <w:sz w:val="24"/>
+          <w:szCs w:val="24"/>
+        </w:rPr>
+        <w:lastRenderedPageBreak/>
+        <w:t xml:space="preserve">                    "effect_function" : "SsnDomain.</w:t>
+      </w:r>
+      <w:r>
+        <w:rPr>
+          <w:rFonts w:ascii="Times New Roman" w:hAnsi="Times New Roman" w:cs="Times New Roman"/>
+          <w:sz w:val="24"/>
+          <w:szCs w:val="24"/>
+        </w:rPr>
+        <w:t>AreaNumber</w:t>
+      </w:r>
+      <w:r>
+        <w:rPr>
+          <w:rFonts w:ascii="Times New Roman" w:hAnsi="Times New Roman" w:cs="Times New Roman"/>
+          <w:sz w:val="24"/>
+          <w:szCs w:val="24"/>
+        </w:rPr>
+        <w:t>"</w:t>
+      </w:r>
+    </w:p>
+    <w:p>
+      <w:pPr>
+        <w:pStyle w:val="ListParagraph"/>
+        <w:ind w:left="1800"/>
+        <w:rPr>
+          <w:rFonts w:ascii="Times New Roman" w:hAnsi="Times New Roman" w:cs="Times New Roman"/>
+          <w:sz w:val="24"/>
+          <w:szCs w:val="24"/>
+        </w:rPr>
+      </w:pPr>
+      <w:r>
+        <w:rPr>
+          <w:rFonts w:ascii="Times New Roman" w:hAnsi="Times New Roman" w:cs="Times New Roman"/>
+          <w:sz w:val="24"/>
+          <w:szCs w:val="24"/>
+        </w:rPr>
+        <w:t xml:space="preserve">                }</w:t>
+      </w:r>
+    </w:p>
+    <w:p>
+      <w:pPr>
+        <w:pStyle w:val="ListParagraph"/>
+        <w:ind w:left="1800"/>
+        <w:rPr>
+          <w:rFonts w:ascii="Times New Roman" w:hAnsi="Times New Roman" w:cs="Times New Roman"/>
+          <w:sz w:val="24"/>
+          <w:szCs w:val="24"/>
+        </w:rPr>
+      </w:pPr>
+      <w:r>
+        <w:rPr>
+          <w:rFonts w:ascii="Times New Roman" w:hAnsi="Times New Roman" w:cs="Times New Roman"/>
+          <w:sz w:val="24"/>
+          <w:szCs w:val="24"/>
+        </w:rPr>
+        <w:t xml:space="preserve">            ],</w:t>
+      </w:r>
+    </w:p>
+    <w:p>
+      <w:pPr>
+        <w:pStyle w:val="ListParagraph"/>
+        <w:ind w:left="1800"/>
+        <w:rPr>
+          <w:rFonts w:ascii="Times New Roman" w:hAnsi="Times New Roman" w:cs="Times New Roman"/>
+          <w:sz w:val="24"/>
+          <w:szCs w:val="24"/>
+        </w:rPr>
+      </w:pPr>
+      <w:r>
+        <w:rPr>
+          <w:rFonts w:ascii="Times New Roman" w:hAnsi="Times New Roman" w:cs="Times New Roman"/>
+          <w:sz w:val="24"/>
+          <w:szCs w:val="24"/>
+        </w:rPr>
+        <w:t xml:space="preserve">            "condition" : {</w:t>
+      </w:r>
+      <w:r>
+        <w:rPr>
+          <w:rFonts w:ascii="Times New Roman" w:hAnsi="Times New Roman" w:cs="Times New Roman"/>
+          <w:sz w:val="24"/>
+          <w:szCs w:val="24"/>
+        </w:rPr>
+        <w:t>//assume that</w:t>
+      </w:r>
+      <w:r>
+        <w:rPr>
+          <w:rFonts w:ascii="Times New Roman" w:hAnsi="Times New Roman" w:cs="Times New Roman"/>
+          <w:sz w:val="24"/>
+          <w:szCs w:val="24"/>
+        </w:rPr>
+        <w:t xml:space="preserve"> this</w:t>
+      </w:r>
+      <w:r>
+        <w:rPr>
+          <w:rFonts w:ascii="Times New Roman" w:hAnsi="Times New Roman" w:cs="Times New Roman"/>
+          <w:sz w:val="24"/>
+          <w:szCs w:val="24"/>
+        </w:rPr>
+        <w:t xml:space="preserve"> condition is satisfied</w:t>
+      </w:r>
+      <w:r>
+        <w:rPr>
+          <w:rFonts w:ascii="Times New Roman" w:hAnsi="Times New Roman" w:cs="Times New Roman"/>
+          <w:sz w:val="24"/>
+          <w:szCs w:val="24"/>
+        </w:rPr>
+        <w:t xml:space="preserve"> </w:t>
+      </w:r>
+      <w:r>
+        <w:rPr>
+          <w:rFonts w:ascii="Times New Roman" w:hAnsi="Times New Roman" w:cs="Times New Roman"/>
+          <w:sz w:val="24"/>
+          <w:szCs w:val="24"/>
+        </w:rPr>
+        <w:t>}</w:t>
+      </w:r>
+    </w:p>
+    <w:p>
+      <w:pPr>
+        <w:pStyle w:val="ListParagraph"/>
+        <w:ind w:left="1800"/>
+        <w:rPr>
+          <w:rFonts w:ascii="Times New Roman" w:hAnsi="Times New Roman" w:cs="Times New Roman"/>
+          <w:sz w:val="24"/>
+          <w:szCs w:val="24"/>
+        </w:rPr>
+      </w:pPr>
+      <w:r>
+        <w:rPr>
+          <w:rFonts w:ascii="Times New Roman" w:hAnsi="Times New Roman" w:cs="Times New Roman"/>
+          <w:sz w:val="24"/>
+          <w:szCs w:val="24"/>
+        </w:rPr>
+        <w:t xml:space="preserve">        }</w:t>
+      </w:r>
+      <w:r>
+        <w:rPr>
+          <w:rFonts w:ascii="Times New Roman" w:hAnsi="Times New Roman" w:cs="Times New Roman"/>
+          <w:sz w:val="24"/>
+          <w:szCs w:val="24"/>
+        </w:rPr>
+        <w:t>,</w:t>
+      </w:r>
+    </w:p>
+    <w:p>
+      <w:pPr>
+        <w:pStyle w:val="ListParagraph"/>
+        <w:ind w:left="1800"/>
+        <w:rPr>
+          <w:rFonts w:ascii="Times New Roman" w:hAnsi="Times New Roman" w:cs="Times New Roman"/>
+          <w:sz w:val="24"/>
+          <w:szCs w:val="24"/>
+        </w:rPr>
+      </w:pPr>
+      <w:r>
+        <w:rPr>
+          <w:rFonts w:ascii="Times New Roman" w:hAnsi="Times New Roman" w:cs="Times New Roman"/>
+          <w:sz w:val="24"/>
+          <w:szCs w:val="24"/>
+        </w:rPr>
+        <w:t xml:space="preserve">       </w:t>
+      </w:r>
+      <w:r>
+        <w:rPr>
+          <w:rFonts w:ascii="Times New Roman" w:hAnsi="Times New Roman" w:cs="Times New Roman"/>
+          <w:sz w:val="24"/>
+          <w:szCs w:val="24"/>
+        </w:rPr>
+        <w:t>{</w:t>
+      </w:r>
+    </w:p>
+    <w:p>
+      <w:pPr>
+        <w:pStyle w:val="ListParagraph"/>
+        <w:ind w:left="1800"/>
+        <w:rPr>
+          <w:rFonts w:ascii="Times New Roman" w:hAnsi="Times New Roman" w:cs="Times New Roman"/>
+          <w:sz w:val="24"/>
+          <w:szCs w:val="24"/>
+        </w:rPr>
+      </w:pPr>
+      <w:r>
+        <w:rPr>
+          <w:rFonts w:ascii="Times New Roman" w:hAnsi="Times New Roman" w:cs="Times New Roman"/>
+          <w:sz w:val="24"/>
+          <w:szCs w:val="24"/>
+        </w:rPr>
+        <w:t xml:space="preserve">            "rule_id" : "rule 3</w:t>
+      </w:r>
+      <w:r>
+        <w:rPr>
+          <w:rFonts w:ascii="Times New Roman" w:hAnsi="Times New Roman" w:cs="Times New Roman"/>
+          <w:sz w:val="24"/>
+          <w:szCs w:val="24"/>
+        </w:rPr>
+        <w:t>",</w:t>
+      </w:r>
+    </w:p>
+    <w:p>
+      <w:pPr>
+        <w:pStyle w:val="ListParagraph"/>
+        <w:ind w:left="1800"/>
+        <w:rPr>
+          <w:rFonts w:ascii="Times New Roman" w:hAnsi="Times New Roman" w:cs="Times New Roman"/>
+          <w:sz w:val="24"/>
+          <w:szCs w:val="24"/>
+        </w:rPr>
+      </w:pPr>
+      <w:r>
+        <w:rPr>
+          <w:rFonts w:ascii="Times New Roman" w:hAnsi="Times New Roman" w:cs="Times New Roman"/>
+          <w:sz w:val="24"/>
+          <w:szCs w:val="24"/>
+        </w:rPr>
+        <w:t xml:space="preserve">            "field_effects" : [</w:t>
+      </w:r>
+    </w:p>
+    <w:p>
+      <w:pPr>
+        <w:pStyle w:val="ListParagraph"/>
+        <w:ind w:left="1800"/>
+        <w:rPr>
+          <w:rFonts w:ascii="Times New Roman" w:hAnsi="Times New Roman" w:cs="Times New Roman"/>
+          <w:sz w:val="24"/>
+          <w:szCs w:val="24"/>
+        </w:rPr>
+      </w:pPr>
+      <w:r>
+        <w:rPr>
+          <w:rFonts w:ascii="Times New Roman" w:hAnsi="Times New Roman" w:cs="Times New Roman"/>
+          <w:sz w:val="24"/>
+          <w:szCs w:val="24"/>
+        </w:rPr>
+        <w:t xml:space="preserve">                {</w:t>
+      </w:r>
+    </w:p>
+    <w:p>
+      <w:pPr>
+        <w:pStyle w:val="ListParagraph"/>
+        <w:ind w:left="1800"/>
+        <w:rPr>
+          <w:rFonts w:ascii="Times New Roman" w:hAnsi="Times New Roman" w:cs="Times New Roman"/>
+          <w:sz w:val="24"/>
+          <w:szCs w:val="24"/>
+        </w:rPr>
+      </w:pPr>
+      <w:r>
+        <w:rPr>
+          <w:rFonts w:ascii="Times New Roman" w:hAnsi="Times New Roman" w:cs="Times New Roman"/>
+          <w:sz w:val="24"/>
+          <w:szCs w:val="24"/>
+        </w:rPr>
+        <w:t xml:space="preserve">                    "name" : "name",</w:t>
+      </w:r>
+    </w:p>
+    <w:p>
+      <w:pPr>
+        <w:pStyle w:val="ListParagraph"/>
+        <w:ind w:left="1800"/>
+        <w:rPr>
+          <w:rFonts w:ascii="Times New Roman" w:hAnsi="Times New Roman" w:cs="Times New Roman"/>
+          <w:sz w:val="24"/>
+          <w:szCs w:val="24"/>
+        </w:rPr>
+      </w:pPr>
+      <w:r>
+        <w:rPr>
+          <w:rFonts w:ascii="Times New Roman" w:hAnsi="Times New Roman" w:cs="Times New Roman"/>
+          <w:sz w:val="24"/>
+          <w:szCs w:val="24"/>
+        </w:rPr>
+        <w:t xml:space="preserve">                    "effect_function" : "</w:t>
+      </w:r>
+      <w:r>
+        <w:rPr>
+          <w:rFonts w:ascii="Times New Roman" w:hAnsi="Times New Roman" w:cs="Times New Roman"/>
+          <w:sz w:val="24"/>
+          <w:szCs w:val="24"/>
+        </w:rPr>
+        <w:t>DefaultDomain</w:t>
+      </w:r>
+      <w:r>
+        <w:rPr>
+          <w:rFonts w:ascii="Times New Roman" w:hAnsi="Times New Roman" w:cs="Times New Roman"/>
+          <w:sz w:val="24"/>
+          <w:szCs w:val="24"/>
+        </w:rPr>
+        <w:t>.Show"</w:t>
+      </w:r>
+    </w:p>
+    <w:p>
+      <w:pPr>
+        <w:pStyle w:val="ListParagraph"/>
+        <w:ind w:left="1800"/>
+        <w:rPr>
+          <w:rFonts w:ascii="Times New Roman" w:hAnsi="Times New Roman" w:cs="Times New Roman"/>
+          <w:sz w:val="24"/>
+          <w:szCs w:val="24"/>
+        </w:rPr>
+      </w:pPr>
+      <w:r>
+        <w:rPr>
+          <w:rFonts w:ascii="Times New Roman" w:hAnsi="Times New Roman" w:cs="Times New Roman"/>
+          <w:sz w:val="24"/>
+          <w:szCs w:val="24"/>
+        </w:rPr>
+        <w:t xml:space="preserve">                }, </w:t>
+      </w:r>
+    </w:p>
+    <w:p>
+      <w:pPr>
+        <w:pStyle w:val="ListParagraph"/>
+        <w:ind w:left="1800"/>
+        <w:rPr>
+          <w:rFonts w:ascii="Times New Roman" w:hAnsi="Times New Roman" w:cs="Times New Roman"/>
+          <w:sz w:val="24"/>
+          <w:szCs w:val="24"/>
+        </w:rPr>
+      </w:pPr>
+      <w:r>
+        <w:rPr>
+          <w:rFonts w:ascii="Times New Roman" w:hAnsi="Times New Roman" w:cs="Times New Roman"/>
+          <w:sz w:val="24"/>
+          <w:szCs w:val="24"/>
+        </w:rPr>
+        <w:t xml:space="preserve">                {</w:t>
+      </w:r>
+    </w:p>
+    <w:p>
+      <w:pPr>
+        <w:pStyle w:val="ListParagraph"/>
+        <w:ind w:left="1800"/>
+        <w:rPr>
+          <w:rFonts w:ascii="Times New Roman" w:hAnsi="Times New Roman" w:cs="Times New Roman"/>
+          <w:sz w:val="24"/>
+          <w:szCs w:val="24"/>
+        </w:rPr>
+      </w:pPr>
+      <w:r>
+        <w:rPr>
+          <w:rFonts w:ascii="Times New Roman" w:hAnsi="Times New Roman" w:cs="Times New Roman"/>
+          <w:sz w:val="24"/>
+          <w:szCs w:val="24"/>
+        </w:rPr>
+        <w:t xml:space="preserve">                    "name" : "personal_info.birth_date",</w:t>
+      </w:r>
+    </w:p>
+    <w:p>
+      <w:pPr>
+        <w:pStyle w:val="ListParagraph"/>
+        <w:ind w:left="1800"/>
+        <w:rPr>
+          <w:rFonts w:ascii="Times New Roman" w:hAnsi="Times New Roman" w:cs="Times New Roman"/>
+          <w:sz w:val="24"/>
+          <w:szCs w:val="24"/>
+        </w:rPr>
+      </w:pPr>
+      <w:r>
+        <w:rPr>
+          <w:rFonts w:ascii="Times New Roman" w:hAnsi="Times New Roman" w:cs="Times New Roman"/>
+          <w:sz w:val="24"/>
+          <w:szCs w:val="24"/>
+        </w:rPr>
+        <w:t xml:space="preserve">                    "effect_function" : "</w:t>
+      </w:r>
+      <w:r>
+        <w:rPr>
+          <w:rFonts w:ascii="Times New Roman" w:hAnsi="Times New Roman" w:cs="Times New Roman"/>
+          <w:sz w:val="24"/>
+          <w:szCs w:val="24"/>
+        </w:rPr>
+        <w:t>DefaultDomain</w:t>
+      </w:r>
+      <w:r>
+        <w:rPr>
+          <w:rFonts w:ascii="Times New Roman" w:hAnsi="Times New Roman" w:cs="Times New Roman"/>
+          <w:sz w:val="24"/>
+          <w:szCs w:val="24"/>
+        </w:rPr>
+        <w:t>.Show"</w:t>
+      </w:r>
+    </w:p>
+    <w:p>
+      <w:pPr>
+        <w:pStyle w:val="ListParagraph"/>
+        <w:ind w:left="1800"/>
+        <w:rPr>
+          <w:rFonts w:ascii="Times New Roman" w:hAnsi="Times New Roman" w:cs="Times New Roman"/>
+          <w:sz w:val="24"/>
+          <w:szCs w:val="24"/>
+        </w:rPr>
+      </w:pPr>
+      <w:r>
+        <w:rPr>
+          <w:rFonts w:ascii="Times New Roman" w:hAnsi="Times New Roman" w:cs="Times New Roman"/>
+          <w:sz w:val="24"/>
+          <w:szCs w:val="24"/>
+        </w:rPr>
+        <w:t xml:space="preserve">                }, </w:t>
+      </w:r>
+    </w:p>
+    <w:p>
+      <w:pPr>
+        <w:pStyle w:val="ListParagraph"/>
+        <w:ind w:left="1800"/>
+        <w:rPr>
+          <w:rFonts w:ascii="Times New Roman" w:hAnsi="Times New Roman" w:cs="Times New Roman"/>
+          <w:sz w:val="24"/>
+          <w:szCs w:val="24"/>
+        </w:rPr>
+      </w:pPr>
+      <w:r>
+        <w:rPr>
+          <w:rFonts w:ascii="Times New Roman" w:hAnsi="Times New Roman" w:cs="Times New Roman"/>
+          <w:sz w:val="24"/>
+          <w:szCs w:val="24"/>
+        </w:rPr>
+        <w:t xml:space="preserve">                {</w:t>
+      </w:r>
+    </w:p>
+    <w:p>
+      <w:pPr>
+        <w:pStyle w:val="ListParagraph"/>
+        <w:ind w:left="1800"/>
+        <w:rPr>
+          <w:rFonts w:ascii="Times New Roman" w:hAnsi="Times New Roman" w:cs="Times New Roman"/>
+          <w:sz w:val="24"/>
+          <w:szCs w:val="24"/>
+        </w:rPr>
+      </w:pPr>
+      <w:r>
+        <w:rPr>
+          <w:rFonts w:ascii="Times New Roman" w:hAnsi="Times New Roman" w:cs="Times New Roman"/>
+          <w:sz w:val="24"/>
+          <w:szCs w:val="24"/>
+        </w:rPr>
+        <w:t xml:space="preserve">                    "name" : "personal_info.ssn",</w:t>
+      </w:r>
+    </w:p>
+    <w:p>
+      <w:pPr>
+        <w:pStyle w:val="ListParagraph"/>
+        <w:ind w:left="1800"/>
+        <w:rPr>
+          <w:rFonts w:ascii="Times New Roman" w:hAnsi="Times New Roman" w:cs="Times New Roman"/>
+          <w:sz w:val="24"/>
+          <w:szCs w:val="24"/>
+        </w:rPr>
+      </w:pPr>
+      <w:r>
+        <w:rPr>
+          <w:rFonts w:ascii="Times New Roman" w:hAnsi="Times New Roman" w:cs="Times New Roman"/>
+          <w:sz w:val="24"/>
+          <w:szCs w:val="24"/>
+        </w:rPr>
+        <w:t xml:space="preserve">                    "effect_function" : "</w:t>
+      </w:r>
+      <w:r>
+        <w:rPr>
+          <w:rFonts w:ascii="Times New Roman" w:hAnsi="Times New Roman" w:cs="Times New Roman"/>
+          <w:sz w:val="24"/>
+          <w:szCs w:val="24"/>
+        </w:rPr>
+        <w:t>Optional</w:t>
+      </w:r>
+      <w:r>
+        <w:rPr>
+          <w:rFonts w:ascii="Times New Roman" w:hAnsi="Times New Roman" w:cs="Times New Roman"/>
+          <w:sz w:val="24"/>
+          <w:szCs w:val="24"/>
+        </w:rPr>
+        <w:t>"</w:t>
+      </w:r>
+    </w:p>
+    <w:p>
+      <w:pPr>
+        <w:pStyle w:val="ListParagraph"/>
+        <w:ind w:left="1800"/>
+        <w:rPr>
+          <w:rFonts w:ascii="Times New Roman" w:hAnsi="Times New Roman" w:cs="Times New Roman"/>
+          <w:sz w:val="24"/>
+          <w:szCs w:val="24"/>
+        </w:rPr>
+      </w:pPr>
+      <w:r>
+        <w:rPr>
+          <w:rFonts w:ascii="Times New Roman" w:hAnsi="Times New Roman" w:cs="Times New Roman"/>
+          <w:sz w:val="24"/>
+          <w:szCs w:val="24"/>
+        </w:rPr>
+        <w:t xml:space="preserve">                }</w:t>
+      </w:r>
+    </w:p>
+    <w:p>
+      <w:pPr>
+        <w:pStyle w:val="ListParagraph"/>
+        <w:ind w:left="1800"/>
+        <w:rPr>
+          <w:rFonts w:ascii="Times New Roman" w:hAnsi="Times New Roman" w:cs="Times New Roman"/>
+          <w:sz w:val="24"/>
+          <w:szCs w:val="24"/>
+        </w:rPr>
+      </w:pPr>
+      <w:r>
+        <w:rPr>
+          <w:rFonts w:ascii="Times New Roman" w:hAnsi="Times New Roman" w:cs="Times New Roman"/>
+          <w:sz w:val="24"/>
+          <w:szCs w:val="24"/>
+        </w:rPr>
+        <w:t xml:space="preserve">            ],</w:t>
+      </w:r>
+    </w:p>
+    <w:p>
+      <w:pPr>
+        <w:pStyle w:val="ListParagraph"/>
+        <w:ind w:left="1800"/>
+        <w:rPr>
+          <w:rFonts w:ascii="Times New Roman" w:hAnsi="Times New Roman" w:cs="Times New Roman"/>
+          <w:sz w:val="24"/>
+          <w:szCs w:val="24"/>
+        </w:rPr>
+      </w:pPr>
+      <w:r>
+        <w:rPr>
+          <w:rFonts w:ascii="Times New Roman" w:hAnsi="Times New Roman" w:cs="Times New Roman"/>
+          <w:sz w:val="24"/>
+          <w:szCs w:val="24"/>
+        </w:rPr>
+        <w:t xml:space="preserve">            "condition" : {</w:t>
+      </w:r>
+      <w:r>
+        <w:rPr>
+          <w:rFonts w:ascii="Times New Roman" w:hAnsi="Times New Roman" w:cs="Times New Roman"/>
+          <w:sz w:val="24"/>
+          <w:szCs w:val="24"/>
+        </w:rPr>
+        <w:t>//assume that this condition is satisfied</w:t>
+      </w:r>
+      <w:r>
+        <w:rPr>
+          <w:rFonts w:ascii="Times New Roman" w:hAnsi="Times New Roman" w:cs="Times New Roman"/>
+          <w:sz w:val="24"/>
+          <w:szCs w:val="24"/>
+        </w:rPr>
+        <w:t xml:space="preserve"> }</w:t>
+      </w:r>
+    </w:p>
+    <w:p>
+      <w:pPr>
+        <w:pStyle w:val="ListParagraph"/>
+        <w:ind w:left="1800"/>
+        <w:rPr>
+          <w:rFonts w:ascii="Times New Roman" w:hAnsi="Times New Roman" w:cs="Times New Roman"/>
+          <w:sz w:val="24"/>
+          <w:szCs w:val="24"/>
+        </w:rPr>
+      </w:pPr>
+      <w:r>
+        <w:rPr>
+          <w:rFonts w:ascii="Times New Roman" w:hAnsi="Times New Roman" w:cs="Times New Roman"/>
+          <w:sz w:val="24"/>
+          <w:szCs w:val="24"/>
+        </w:rPr>
+        <w:t xml:space="preserve">        }</w:t>
+      </w:r>
+    </w:p>
+    <w:p>
+      <w:pPr>
+        <w:pStyle w:val="ListParagraph"/>
+        <w:ind w:left="1800"/>
+        <w:rPr>
+          <w:rFonts w:ascii="Times New Roman" w:hAnsi="Times New Roman" w:cs="Times New Roman"/>
+          <w:sz w:val="24"/>
+          <w:szCs w:val="24"/>
+        </w:rPr>
+      </w:pPr>
+    </w:p>
+    <w:p>
+      <w:pPr>
+        <w:pStyle w:val="ListParagraph"/>
+        <w:ind w:left="1800"/>
+        <w:rPr>
+          <w:rFonts w:ascii="Times New Roman" w:hAnsi="Times New Roman" w:cs="Times New Roman"/>
+          <w:sz w:val="24"/>
+          <w:szCs w:val="24"/>
+        </w:rPr>
+      </w:pPr>
+      <w:r>
+        <w:rPr>
+          <w:rFonts w:ascii="Times New Roman" w:hAnsi="Times New Roman" w:cs="Times New Roman"/>
+          <w:sz w:val="24"/>
+          <w:szCs w:val="24"/>
+        </w:rPr>
+        <w:t xml:space="preserve">    ]</w:t>
+      </w:r>
+    </w:p>
+    <w:p>
+      <w:pPr>
+        <w:pStyle w:val="ListParagraph"/>
+        <w:ind w:left="1800"/>
+        <w:rPr>
+          <w:rFonts w:ascii="Times New Roman" w:hAnsi="Times New Roman" w:cs="Times New Roman"/>
+          <w:sz w:val="24"/>
+          <w:szCs w:val="24"/>
+        </w:rPr>
+      </w:pPr>
+      <w:r>
+        <w:rPr>
+          <w:rFonts w:ascii="Times New Roman" w:hAnsi="Times New Roman" w:cs="Times New Roman"/>
+          <w:sz w:val="24"/>
+          <w:szCs w:val="24"/>
+        </w:rPr>
+        <w:t>}</w:t>
+      </w:r>
+    </w:p>
+    <w:p>
+      <w:pPr>
+        <w:pStyle w:val="ListParagraph"/>
+        <w:ind w:left="1800"/>
+        <w:rPr>
+          <w:rFonts w:ascii="Times New Roman" w:hAnsi="Times New Roman" w:cs="Times New Roman"/>
+          <w:sz w:val="24"/>
+          <w:szCs w:val="24"/>
+        </w:rPr>
+      </w:pPr>
+    </w:p>
+    <w:p>
+      <w:pPr>
+        <w:pStyle w:val="ListParagraph"/>
+        <w:ind w:left="1800"/>
+        <w:rPr>
+          <w:rFonts w:ascii="Times New Roman" w:hAnsi="Times New Roman" w:cs="Times New Roman"/>
+          <w:sz w:val="24"/>
+          <w:szCs w:val="24"/>
+        </w:rPr>
+      </w:pPr>
+      <w:r>
+        <w:rPr>
+          <w:rFonts w:ascii="Times New Roman" w:hAnsi="Times New Roman" w:cs="Times New Roman"/>
+          <w:sz w:val="24"/>
+          <w:szCs w:val="24"/>
+        </w:rPr>
+        <w:t xml:space="preserve">First we will explain more detail about the “field_effects” field in privacy policy structure. </w:t>
+      </w:r>
+      <w:r>
+        <w:rPr>
+          <w:rFonts w:ascii="Times New Roman" w:hAnsi="Times New Roman" w:cs="Times New Roman"/>
+          <w:sz w:val="24"/>
+          <w:szCs w:val="24"/>
+        </w:rPr>
+        <w:t xml:space="preserve">It is </w:t>
+      </w:r>
+      <w:r>
+        <w:rPr>
+          <w:rFonts w:ascii="Times New Roman" w:hAnsi="Times New Roman" w:cs="Times New Roman"/>
+          <w:sz w:val="24"/>
+          <w:szCs w:val="24"/>
+        </w:rPr>
+        <w:t>an array field and the number of</w:t>
+      </w:r>
+      <w:r>
+        <w:rPr>
+          <w:rFonts w:ascii="Times New Roman" w:hAnsi="Times New Roman" w:cs="Times New Roman"/>
+          <w:sz w:val="24"/>
+          <w:szCs w:val="24"/>
+        </w:rPr>
+        <w:t xml:space="preserve"> elements </w:t>
+      </w:r>
+      <w:r>
+        <w:rPr>
+          <w:rFonts w:ascii="Times New Roman" w:hAnsi="Times New Roman" w:cs="Times New Roman"/>
+          <w:sz w:val="24"/>
+          <w:szCs w:val="24"/>
+        </w:rPr>
+        <w:t xml:space="preserve">in </w:t>
+      </w:r>
+      <w:r>
+        <w:rPr>
+          <w:rFonts w:ascii="Times New Roman" w:hAnsi="Times New Roman" w:cs="Times New Roman"/>
+          <w:sz w:val="24"/>
+          <w:szCs w:val="24"/>
+        </w:rPr>
+        <w:t xml:space="preserve">this field is equal to </w:t>
+      </w:r>
+      <w:r>
+        <w:rPr>
+          <w:rFonts w:ascii="Times New Roman" w:hAnsi="Times New Roman" w:cs="Times New Roman"/>
+          <w:sz w:val="24"/>
+          <w:szCs w:val="24"/>
+        </w:rPr>
+        <w:t xml:space="preserve">the number of single value field </w:t>
+      </w:r>
+      <w:r>
+        <w:rPr>
+          <w:rFonts w:ascii="Times New Roman" w:hAnsi="Times New Roman" w:cs="Times New Roman"/>
+          <w:sz w:val="24"/>
+          <w:szCs w:val="24"/>
+        </w:rPr>
+        <w:t>in</w:t>
+      </w:r>
+      <w:r>
+        <w:rPr>
+          <w:rFonts w:ascii="Times New Roman" w:hAnsi="Times New Roman" w:cs="Times New Roman"/>
+          <w:sz w:val="24"/>
+          <w:szCs w:val="24"/>
+        </w:rPr>
+        <w:t xml:space="preserve"> resource.</w:t>
+      </w:r>
+      <w:r>
+        <w:rPr>
+          <w:rFonts w:ascii="Times New Roman" w:hAnsi="Times New Roman" w:cs="Times New Roman"/>
+          <w:sz w:val="24"/>
+          <w:szCs w:val="24"/>
+        </w:rPr>
+        <w:t xml:space="preserve"> Each element has the following structure:</w:t>
+      </w:r>
+    </w:p>
+    <w:p>
+      <w:pPr>
+        <w:pStyle w:val="ListParagraph"/>
+        <w:ind w:left="1800"/>
+        <w:rPr>
+          <w:rFonts w:ascii="Times New Roman" w:hAnsi="Times New Roman" w:cs="Times New Roman"/>
+          <w:sz w:val="24"/>
+          <w:szCs w:val="24"/>
+        </w:rPr>
+      </w:pPr>
+      <w:r>
+        <w:rPr>
+          <w:rFonts w:ascii="Times New Roman" w:hAnsi="Times New Roman" w:cs="Times New Roman"/>
+          <w:sz w:val="24"/>
+          <w:szCs w:val="24"/>
+        </w:rPr>
+        <w:t>"name"</w:t>
+      </w:r>
+      <w:r>
+        <w:rPr>
+          <w:rFonts w:ascii="Times New Roman" w:hAnsi="Times New Roman" w:cs="Times New Roman"/>
+          <w:sz w:val="24"/>
+          <w:szCs w:val="24"/>
+        </w:rPr>
+        <w:t>: is the path to the single value field.</w:t>
+      </w:r>
+    </w:p>
+    <w:p>
+      <w:pPr>
+        <w:pStyle w:val="ListParagraph"/>
+        <w:ind w:left="1800"/>
+        <w:rPr>
+          <w:rFonts w:ascii="Times New Roman" w:hAnsi="Times New Roman" w:cs="Times New Roman"/>
+          <w:sz w:val="24"/>
+          <w:szCs w:val="24"/>
+        </w:rPr>
+      </w:pPr>
+      <w:r>
+        <w:rPr>
+          <w:rFonts w:ascii="Times New Roman" w:hAnsi="Times New Roman" w:cs="Times New Roman"/>
+          <w:sz w:val="24"/>
+          <w:szCs w:val="24"/>
+        </w:rPr>
+        <w:t>"effect_function"</w:t>
+      </w:r>
+      <w:r>
+        <w:rPr>
+          <w:rFonts w:ascii="Times New Roman" w:hAnsi="Times New Roman" w:cs="Times New Roman"/>
+          <w:sz w:val="24"/>
+          <w:szCs w:val="24"/>
+        </w:rPr>
+        <w:t xml:space="preserve">:  </w:t>
+      </w:r>
+      <w:r>
+        <w:rPr>
+          <w:rFonts w:ascii="Times New Roman" w:hAnsi="Times New Roman" w:cs="Times New Roman"/>
+          <w:sz w:val="24"/>
+          <w:szCs w:val="24"/>
+        </w:rPr>
+        <w:t xml:space="preserve">This field has only 2 value patterns. First is </w:t>
+      </w:r>
+      <w:r>
+        <w:rPr>
+          <w:rFonts w:ascii="Times New Roman" w:hAnsi="Times New Roman" w:cs="Times New Roman"/>
+          <w:sz w:val="24"/>
+          <w:szCs w:val="24"/>
+        </w:rPr>
+        <w:t>"Optional"</w:t>
+      </w:r>
+      <w:r>
+        <w:rPr>
+          <w:rFonts w:ascii="Times New Roman" w:hAnsi="Times New Roman" w:cs="Times New Roman"/>
+          <w:sz w:val="24"/>
+          <w:szCs w:val="24"/>
+        </w:rPr>
+        <w:t xml:space="preserve"> value, </w:t>
+      </w:r>
+      <w:r>
+        <w:rPr>
+          <w:rFonts w:ascii="Times New Roman" w:hAnsi="Times New Roman" w:cs="Times New Roman"/>
+          <w:sz w:val="24"/>
+          <w:szCs w:val="24"/>
+        </w:rPr>
+        <w:t xml:space="preserve">second is </w:t>
+      </w:r>
+      <w:r>
+        <w:rPr>
+          <w:rFonts w:ascii="Times New Roman" w:hAnsi="Times New Roman" w:cs="Times New Roman"/>
+          <w:sz w:val="24"/>
+          <w:szCs w:val="24"/>
+        </w:rPr>
+        <w:t>"</w:t>
+      </w:r>
+      <w:r>
+        <w:rPr>
+          <w:rFonts w:ascii="Times New Roman" w:hAnsi="Times New Roman" w:cs="Times New Roman"/>
+          <w:sz w:val="24"/>
+          <w:szCs w:val="24"/>
+        </w:rPr>
+        <w:t>X.Y</w:t>
+      </w:r>
+      <w:r>
+        <w:rPr>
+          <w:rFonts w:ascii="Times New Roman" w:hAnsi="Times New Roman" w:cs="Times New Roman"/>
+          <w:sz w:val="24"/>
+          <w:szCs w:val="24"/>
+        </w:rPr>
+        <w:t>"</w:t>
+      </w:r>
+      <w:r>
+        <w:rPr>
+          <w:rFonts w:ascii="Times New Roman" w:hAnsi="Times New Roman" w:cs="Times New Roman"/>
+          <w:sz w:val="24"/>
+          <w:szCs w:val="24"/>
+        </w:rPr>
+        <w:t xml:space="preserve"> value where X is privacy domain, and Y is name of privacy function in that domain.</w:t>
+      </w:r>
+    </w:p>
+    <w:p>
+      <w:pPr>
+        <w:pStyle w:val="ListParagraph"/>
+        <w:ind w:left="1800"/>
+        <w:rPr>
+          <w:rFonts w:ascii="Times New Roman" w:hAnsi="Times New Roman" w:cs="Times New Roman"/>
+          <w:sz w:val="24"/>
+          <w:szCs w:val="24"/>
+        </w:rPr>
+      </w:pPr>
+      <w:r>
+        <w:rPr>
+          <w:rFonts w:ascii="Times New Roman" w:hAnsi="Times New Roman" w:cs="Times New Roman"/>
+          <w:sz w:val="24"/>
+          <w:szCs w:val="24"/>
+        </w:rPr>
+        <w:t>Back to the example, we have the conflict table now.</w:t>
+      </w:r>
+    </w:p>
+    <w:p>
+      <w:pPr>
+        <w:pStyle w:val="ListParagraph"/>
+        <w:ind w:left="1800"/>
+        <w:rPr>
+          <w:rFonts w:ascii="Times New Roman" w:hAnsi="Times New Roman" w:cs="Times New Roman"/>
+          <w:sz w:val="24"/>
+          <w:szCs w:val="24"/>
+        </w:rPr>
+      </w:pPr>
+    </w:p>
+    <w:tbl>
+      <w:tblPr>
+        <w:tblStyle w:val="TableGrid"/>
+        <w:tblW w:w="0" w:type="auto"/>
+        <w:tblInd w:w="1165" w:type="dxa"/>
+        <w:tblLook w:val="04A0" w:firstRow="1" w:lastRow="0" w:firstColumn="1" w:lastColumn="0" w:noHBand="0" w:noVBand="1"/>
+      </w:tblPr>
+      <w:tblGrid>
+        <w:gridCol w:w="2880"/>
+        <w:gridCol w:w="5305"/>
+      </w:tblGrid>
+      <w:tr>
+        <w:tc>
+          <w:tcPr>
+            <w:tcW w:w="2880" w:type="dxa"/>
+          </w:tcPr>
+          <w:p>
+            <w:pPr>
+              <w:pStyle w:val="ListParagraph"/>
+              <w:ind w:left="0"/>
+              <w:rPr>
+                <w:rFonts w:ascii="Times New Roman" w:hAnsi="Times New Roman" w:cs="Times New Roman"/>
+                <w:sz w:val="24"/>
+                <w:szCs w:val="24"/>
+              </w:rPr>
+            </w:pPr>
+            <w:r>
+              <w:rPr>
+                <w:rFonts w:ascii="Times New Roman" w:hAnsi="Times New Roman" w:cs="Times New Roman"/>
+                <w:b/>
+                <w:sz w:val="24"/>
+                <w:szCs w:val="24"/>
+              </w:rPr>
+              <w:t>Fields</w:t>
+            </w:r>
+          </w:p>
+        </w:tc>
+        <w:tc>
+          <w:tcPr>
+            <w:tcW w:w="5305" w:type="dxa"/>
+          </w:tcPr>
+          <w:p>
+            <w:pPr>
+              <w:pStyle w:val="ListParagraph"/>
+              <w:ind w:left="0"/>
+              <w:rPr>
+                <w:rFonts w:ascii="Times New Roman" w:hAnsi="Times New Roman" w:cs="Times New Roman"/>
+                <w:sz w:val="24"/>
+                <w:szCs w:val="24"/>
+              </w:rPr>
+            </w:pPr>
+            <w:r>
+              <w:rPr>
+                <w:rFonts w:ascii="Times New Roman" w:hAnsi="Times New Roman" w:cs="Times New Roman"/>
+                <w:b/>
+                <w:sz w:val="24"/>
+                <w:szCs w:val="24"/>
+              </w:rPr>
+              <w:t>Conflict Privacy Functions</w:t>
+            </w:r>
+          </w:p>
+        </w:tc>
+      </w:tr>
+      <w:tr>
+        <w:tc>
+          <w:tcPr>
+            <w:tcW w:w="2880" w:type="dxa"/>
+          </w:tcPr>
+          <w:p>
+            <w:pPr>
+              <w:pStyle w:val="ListParagraph"/>
+              <w:ind w:left="0"/>
+              <w:rPr>
+                <w:rFonts w:ascii="Times New Roman" w:hAnsi="Times New Roman" w:cs="Times New Roman"/>
+                <w:sz w:val="24"/>
+                <w:szCs w:val="24"/>
+              </w:rPr>
+            </w:pPr>
+            <w:r>
+              <w:rPr>
+                <w:rFonts w:ascii="Times New Roman" w:hAnsi="Times New Roman" w:cs="Times New Roman"/>
+                <w:sz w:val="24"/>
+                <w:szCs w:val="24"/>
+              </w:rPr>
+              <w:t>n</w:t>
+            </w:r>
+            <w:r>
+              <w:rPr>
+                <w:rFonts w:ascii="Times New Roman" w:hAnsi="Times New Roman" w:cs="Times New Roman"/>
+                <w:sz w:val="24"/>
+                <w:szCs w:val="24"/>
+              </w:rPr>
+              <w:t>ame</w:t>
+            </w:r>
+          </w:p>
+        </w:tc>
+        <w:tc>
+          <w:tcPr>
+            <w:tcW w:w="5305" w:type="dxa"/>
+          </w:tcPr>
+          <w:p>
+            <w:pPr>
+              <w:pStyle w:val="ListParagraph"/>
+              <w:ind w:left="0"/>
+              <w:rPr>
+                <w:rFonts w:ascii="Times New Roman" w:hAnsi="Times New Roman" w:cs="Times New Roman"/>
+                <w:sz w:val="24"/>
+                <w:szCs w:val="24"/>
+              </w:rPr>
+            </w:pPr>
+            <w:r>
+              <w:rPr>
+                <w:rFonts w:ascii="Times New Roman" w:hAnsi="Times New Roman" w:cs="Times New Roman"/>
+                <w:sz w:val="24"/>
+                <w:szCs w:val="24"/>
+              </w:rPr>
+              <w:t>Optional,</w:t>
+            </w:r>
+            <w:r>
+              <w:rPr>
+                <w:rFonts w:ascii="Times New Roman" w:hAnsi="Times New Roman" w:cs="Times New Roman"/>
+                <w:sz w:val="24"/>
+                <w:szCs w:val="24"/>
+              </w:rPr>
+              <w:t xml:space="preserve"> </w:t>
+            </w:r>
+            <w:r>
+              <w:rPr>
+                <w:rFonts w:ascii="Times New Roman" w:hAnsi="Times New Roman" w:cs="Times New Roman"/>
+                <w:sz w:val="24"/>
+                <w:szCs w:val="24"/>
+              </w:rPr>
+              <w:t>DefaultDomain.Show</w:t>
+            </w:r>
+          </w:p>
+        </w:tc>
+      </w:tr>
+      <w:tr>
+        <w:tc>
+          <w:tcPr>
+            <w:tcW w:w="2880" w:type="dxa"/>
+          </w:tcPr>
+          <w:p>
+            <w:pPr>
+              <w:pStyle w:val="ListParagraph"/>
+              <w:ind w:left="0"/>
+              <w:rPr>
+                <w:rFonts w:ascii="Times New Roman" w:hAnsi="Times New Roman" w:cs="Times New Roman"/>
+                <w:sz w:val="24"/>
+                <w:szCs w:val="24"/>
+              </w:rPr>
+            </w:pPr>
+            <w:r>
+              <w:rPr>
+                <w:rFonts w:ascii="Times New Roman" w:hAnsi="Times New Roman" w:cs="Times New Roman"/>
+                <w:sz w:val="24"/>
+                <w:szCs w:val="24"/>
+              </w:rPr>
+              <w:t>personal_info.birth_date</w:t>
+            </w:r>
+          </w:p>
+        </w:tc>
+        <w:tc>
+          <w:tcPr>
+            <w:tcW w:w="5305" w:type="dxa"/>
+          </w:tcPr>
+          <w:p>
+            <w:pPr>
+              <w:pStyle w:val="ListParagraph"/>
+              <w:ind w:left="0"/>
+              <w:rPr>
+                <w:rFonts w:ascii="Times New Roman" w:hAnsi="Times New Roman" w:cs="Times New Roman"/>
+                <w:sz w:val="24"/>
+                <w:szCs w:val="24"/>
+              </w:rPr>
+            </w:pPr>
+            <w:r>
+              <w:rPr>
+                <w:rFonts w:ascii="Times New Roman" w:hAnsi="Times New Roman" w:cs="Times New Roman"/>
+                <w:sz w:val="24"/>
+                <w:szCs w:val="24"/>
+              </w:rPr>
+              <w:t>DateTimeDomain.ShowMonth</w:t>
+            </w:r>
+            <w:r>
+              <w:rPr>
+                <w:rFonts w:ascii="Times New Roman" w:hAnsi="Times New Roman" w:cs="Times New Roman"/>
+                <w:sz w:val="24"/>
+                <w:szCs w:val="24"/>
+              </w:rPr>
+              <w:t>And</w:t>
+            </w:r>
+            <w:r>
+              <w:rPr>
+                <w:rFonts w:ascii="Times New Roman" w:hAnsi="Times New Roman" w:cs="Times New Roman"/>
+                <w:sz w:val="24"/>
+                <w:szCs w:val="24"/>
+              </w:rPr>
+              <w:t>Year</w:t>
+            </w:r>
+            <w:r>
+              <w:rPr>
+                <w:rFonts w:ascii="Times New Roman" w:hAnsi="Times New Roman" w:cs="Times New Roman"/>
+                <w:sz w:val="24"/>
+                <w:szCs w:val="24"/>
+              </w:rPr>
+              <w:t>,</w:t>
+            </w:r>
+          </w:p>
+          <w:p>
+            <w:pPr>
+              <w:pStyle w:val="ListParagraph"/>
+              <w:ind w:left="0"/>
+              <w:rPr>
+                <w:rFonts w:ascii="Times New Roman" w:hAnsi="Times New Roman" w:cs="Times New Roman"/>
+                <w:sz w:val="24"/>
+                <w:szCs w:val="24"/>
+              </w:rPr>
+            </w:pPr>
+            <w:r>
+              <w:rPr>
+                <w:rFonts w:ascii="Times New Roman" w:hAnsi="Times New Roman" w:cs="Times New Roman"/>
+                <w:sz w:val="24"/>
+                <w:szCs w:val="24"/>
+              </w:rPr>
+              <w:t>DateTimeDomain.ShowYear</w:t>
+            </w:r>
+            <w:r>
+              <w:rPr>
+                <w:rFonts w:ascii="Times New Roman" w:hAnsi="Times New Roman" w:cs="Times New Roman"/>
+                <w:sz w:val="24"/>
+                <w:szCs w:val="24"/>
+              </w:rPr>
+              <w:t>,</w:t>
+            </w:r>
+          </w:p>
+          <w:p>
+            <w:pPr>
+              <w:pStyle w:val="ListParagraph"/>
+              <w:ind w:left="0"/>
+              <w:rPr>
+                <w:rFonts w:ascii="Times New Roman" w:hAnsi="Times New Roman" w:cs="Times New Roman"/>
+                <w:sz w:val="24"/>
+                <w:szCs w:val="24"/>
+              </w:rPr>
+            </w:pPr>
+            <w:r>
+              <w:rPr>
+                <w:rFonts w:ascii="Times New Roman" w:hAnsi="Times New Roman" w:cs="Times New Roman"/>
+                <w:sz w:val="24"/>
+                <w:szCs w:val="24"/>
+              </w:rPr>
+              <w:t>DefaultDomainPrivacy.Show</w:t>
+            </w:r>
+          </w:p>
+        </w:tc>
+      </w:tr>
+      <w:tr>
+        <w:tc>
+          <w:tcPr>
+            <w:tcW w:w="2880" w:type="dxa"/>
+          </w:tcPr>
+          <w:p>
+            <w:pPr>
+              <w:pStyle w:val="ListParagraph"/>
+              <w:ind w:left="0"/>
+              <w:rPr>
+                <w:rFonts w:ascii="Times New Roman" w:hAnsi="Times New Roman" w:cs="Times New Roman"/>
+                <w:sz w:val="24"/>
+                <w:szCs w:val="24"/>
+              </w:rPr>
+            </w:pPr>
+            <w:r>
+              <w:rPr>
+                <w:rFonts w:ascii="Times New Roman" w:hAnsi="Times New Roman" w:cs="Times New Roman"/>
+                <w:sz w:val="24"/>
+                <w:szCs w:val="24"/>
+              </w:rPr>
+              <w:lastRenderedPageBreak/>
+              <w:t>personal_info.ssn</w:t>
+            </w:r>
+          </w:p>
+        </w:tc>
+        <w:tc>
+          <w:tcPr>
+            <w:tcW w:w="5305" w:type="dxa"/>
+          </w:tcPr>
+          <w:p>
+            <w:pPr>
+              <w:pStyle w:val="ListParagraph"/>
+              <w:ind w:left="0"/>
+              <w:rPr>
+                <w:rFonts w:ascii="Times New Roman" w:hAnsi="Times New Roman" w:cs="Times New Roman"/>
+                <w:sz w:val="24"/>
+                <w:szCs w:val="24"/>
+              </w:rPr>
+            </w:pPr>
+            <w:r>
+              <w:rPr>
+                <w:rFonts w:ascii="Times New Roman" w:hAnsi="Times New Roman" w:cs="Times New Roman"/>
+                <w:sz w:val="24"/>
+                <w:szCs w:val="24"/>
+              </w:rPr>
+              <w:t>SsnDomain.</w:t>
+            </w:r>
+            <w:r>
+              <w:rPr>
+                <w:rFonts w:ascii="Times New Roman" w:hAnsi="Times New Roman" w:cs="Times New Roman"/>
+                <w:sz w:val="24"/>
+                <w:szCs w:val="24"/>
+              </w:rPr>
+              <w:t>AreaNumber</w:t>
+            </w:r>
+            <w:r>
+              <w:rPr>
+                <w:rFonts w:ascii="Times New Roman" w:hAnsi="Times New Roman" w:cs="Times New Roman"/>
+                <w:sz w:val="24"/>
+                <w:szCs w:val="24"/>
+              </w:rPr>
+              <w:t xml:space="preserve">,   </w:t>
+            </w:r>
+            <w:r>
+              <w:rPr>
+                <w:rFonts w:ascii="Times New Roman" w:hAnsi="Times New Roman" w:cs="Times New Roman"/>
+                <w:sz w:val="24"/>
+                <w:szCs w:val="24"/>
+              </w:rPr>
+              <w:t>SsnDomain.</w:t>
+            </w:r>
+            <w:r>
+              <w:rPr>
+                <w:rFonts w:ascii="Times New Roman" w:hAnsi="Times New Roman" w:cs="Times New Roman"/>
+                <w:sz w:val="24"/>
+                <w:szCs w:val="24"/>
+              </w:rPr>
+              <w:t>SerialNumber</w:t>
+            </w:r>
+            <w:r>
+              <w:rPr>
+                <w:rFonts w:ascii="Times New Roman" w:hAnsi="Times New Roman" w:cs="Times New Roman"/>
+                <w:sz w:val="24"/>
+                <w:szCs w:val="24"/>
+              </w:rPr>
+              <w:t>, Optional</w:t>
+            </w:r>
+          </w:p>
+        </w:tc>
+      </w:tr>
+    </w:tbl>
+    <w:p>
+      <w:pPr>
+        <w:pStyle w:val="ListParagraph"/>
+        <w:ind w:left="1800"/>
+        <w:rPr>
+          <w:rFonts w:ascii="Times New Roman" w:hAnsi="Times New Roman" w:cs="Times New Roman"/>
+          <w:sz w:val="24"/>
+          <w:szCs w:val="24"/>
+        </w:rPr>
+      </w:pPr>
+    </w:p>
+    <w:p>
+      <w:pPr>
+        <w:pStyle w:val="ListParagraph"/>
+        <w:ind w:left="1800"/>
+        <w:rPr>
+          <w:rFonts w:ascii="Times New Roman" w:hAnsi="Times New Roman" w:cs="Times New Roman"/>
+          <w:sz w:val="24"/>
+          <w:szCs w:val="24"/>
+        </w:rPr>
+      </w:pPr>
+      <w:r>
+        <w:rPr>
+          <w:rFonts w:ascii="Times New Roman" w:hAnsi="Times New Roman" w:cs="Times New Roman"/>
+          <w:sz w:val="24"/>
+          <w:szCs w:val="24"/>
+        </w:rPr>
+        <w:t xml:space="preserve">The privacy function will be chosen </w:t>
+      </w:r>
+      <w:r>
+        <w:rPr>
+          <w:rFonts w:ascii="Times New Roman" w:hAnsi="Times New Roman" w:cs="Times New Roman"/>
+          <w:sz w:val="24"/>
+          <w:szCs w:val="24"/>
+        </w:rPr>
+        <w:t>using the following rule</w:t>
+      </w:r>
+      <w:r>
+        <w:rPr>
+          <w:rFonts w:ascii="Times New Roman" w:hAnsi="Times New Roman" w:cs="Times New Roman"/>
+          <w:sz w:val="24"/>
+          <w:szCs w:val="24"/>
+        </w:rPr>
         <w:t>:</w:t>
       </w:r>
+    </w:p>
+    <w:p>
+      <w:pPr>
+        <w:rPr>
+          <w:rFonts w:ascii="Times New Roman" w:hAnsi="Times New Roman" w:cs="Times New Roman"/>
+        </w:rPr>
+      </w:pPr>
+      <w:r>
+        <w:rPr>
+          <w:rFonts w:ascii="Times New Roman" w:hAnsi="Times New Roman" w:cs="Times New Roman"/>
+        </w:rPr>
+        <w:t>P(“Optional”) &lt; P</w:t>
+      </w:r>
+      <w:r>
+        <w:rPr>
+          <w:rFonts w:ascii="Times New Roman" w:hAnsi="Times New Roman" w:cs="Times New Roman"/>
+        </w:rPr>
+        <w:t>(“DefaultDomain.Show”</w:t>
+      </w:r>
+      <w:r>
+        <w:rPr>
+          <w:rFonts w:ascii="Times New Roman" w:hAnsi="Times New Roman" w:cs="Times New Roman"/>
+        </w:rPr>
+        <w:t>) &lt; P(X.Y1) &lt; … &lt; P(X.Yn) &lt;  P (</w:t>
+      </w:r>
+      <w:r>
+        <w:rPr>
+          <w:rFonts w:ascii="Times New Roman" w:hAnsi="Times New Roman" w:cs="Times New Roman"/>
+        </w:rPr>
+        <w:t>“DefaultDomain.</w:t>
+      </w:r>
+      <w:r>
+        <w:rPr>
+          <w:rFonts w:ascii="Times New Roman" w:hAnsi="Times New Roman" w:cs="Times New Roman"/>
+        </w:rPr>
+        <w:t>Hide</w:t>
+      </w:r>
+      <w:r>
+        <w:rPr>
+          <w:rFonts w:ascii="Times New Roman" w:hAnsi="Times New Roman" w:cs="Times New Roman"/>
+        </w:rPr>
+        <w:t>”</w:t>
+      </w:r>
+      <w:r>
+        <w:rPr>
+          <w:rFonts w:ascii="Times New Roman" w:hAnsi="Times New Roman" w:cs="Times New Roman"/>
+        </w:rPr>
+        <w:t xml:space="preserve">)        </w:t>
+      </w:r>
+    </w:p>
+    <w:p>
+      <w:pPr>
+        <w:pStyle w:val="ListParagraph"/>
+        <w:ind w:left="1800"/>
+        <w:rPr>
+          <w:rFonts w:ascii="Times New Roman" w:hAnsi="Times New Roman" w:cs="Times New Roman"/>
+          <w:sz w:val="24"/>
+          <w:szCs w:val="24"/>
+        </w:rPr>
+      </w:pPr>
+      <w:r>
+        <w:rPr>
+          <w:rFonts w:ascii="Times New Roman" w:hAnsi="Times New Roman" w:cs="Times New Roman"/>
+          <w:sz w:val="24"/>
+          <w:szCs w:val="24"/>
+        </w:rPr>
+        <w:t>where P(X.Y) stands for priority of privacy function Y in domain X. The priority is configured by admininstrator in “PrivacyDomain” structure.</w:t>
+      </w:r>
+    </w:p>
+    <w:p>
+      <w:pPr>
+        <w:pStyle w:val="ListParagraph"/>
+        <w:ind w:left="1800"/>
+        <w:rPr>
+          <w:rFonts w:ascii="Times New Roman" w:hAnsi="Times New Roman" w:cs="Times New Roman"/>
+          <w:sz w:val="24"/>
+          <w:szCs w:val="24"/>
+        </w:rPr>
+      </w:pPr>
+    </w:p>
+    <w:p>
+      <w:pPr>
+        <w:pStyle w:val="ListParagraph"/>
+        <w:ind w:left="1800"/>
+        <w:rPr>
+          <w:rFonts w:ascii="Times New Roman" w:hAnsi="Times New Roman" w:cs="Times New Roman"/>
+          <w:sz w:val="24"/>
+          <w:szCs w:val="24"/>
+        </w:rPr>
+      </w:pPr>
       <w:r>
         <w:rPr>
           <w:rFonts w:ascii="Times New Roman" w:hAnsi="Times New Roman" w:cs="Times New Roman"/>
@@ -3300,43 +7034,300 @@
         </w:rPr>
         <w:t xml:space="preserve"> </w:t>
       </w:r>
-    </w:p>
-    <w:p>
-      <w:pPr>
-        <w:pStyle w:val="ListParagraph"/>
-        <w:ind w:left="1800"/>
-        <w:rPr>
-          <w:rFonts w:ascii="Times New Roman" w:hAnsi="Times New Roman" w:cs="Times New Roman"/>
-          <w:sz w:val="24"/>
-          <w:szCs w:val="24"/>
-        </w:rPr>
-      </w:pPr>
-    </w:p>
-    <w:p>
-      <w:pPr>
-        <w:pStyle w:val="ListParagraph"/>
-        <w:ind w:left="1800"/>
-        <w:rPr>
-          <w:rFonts w:ascii="Times New Roman" w:hAnsi="Times New Roman" w:cs="Times New Roman"/>
-          <w:sz w:val="24"/>
-          <w:szCs w:val="24"/>
-        </w:rPr>
-      </w:pPr>
-      <w:r>
-        <w:rPr>
-          <w:rFonts w:ascii="Times New Roman" w:hAnsi="Times New Roman" w:cs="Times New Roman"/>
-          <w:sz w:val="24"/>
-          <w:szCs w:val="24"/>
-        </w:rPr>
-        <w:t>R</w:t>
-      </w:r>
-      <w:r>
-        <w:rPr>
-          <w:rFonts w:ascii="Times New Roman" w:hAnsi="Times New Roman" w:cs="Times New Roman"/>
-          <w:sz w:val="24"/>
-          <w:szCs w:val="24"/>
-        </w:rPr>
-        <w:t>esource:</w:t>
+      <w:r>
+        <w:rPr>
+          <w:rFonts w:ascii="Times New Roman" w:hAnsi="Times New Roman" w:cs="Times New Roman"/>
+          <w:sz w:val="24"/>
+          <w:szCs w:val="24"/>
+        </w:rPr>
+        <w:t xml:space="preserve">Applying this rule to </w:t>
+      </w:r>
+      <w:r>
+        <w:rPr>
+          <w:rFonts w:ascii="Times New Roman" w:hAnsi="Times New Roman" w:cs="Times New Roman"/>
+          <w:sz w:val="24"/>
+          <w:szCs w:val="24"/>
+        </w:rPr>
+        <w:t>above conflict table</w:t>
+      </w:r>
+      <w:r>
+        <w:rPr>
+          <w:rFonts w:ascii="Times New Roman" w:hAnsi="Times New Roman" w:cs="Times New Roman"/>
+          <w:sz w:val="24"/>
+          <w:szCs w:val="24"/>
+        </w:rPr>
+        <w:t>, we will have the following result:</w:t>
+      </w:r>
+    </w:p>
+    <w:p>
+      <w:pPr>
+        <w:pStyle w:val="ListParagraph"/>
+        <w:ind w:left="1800"/>
+        <w:rPr>
+          <w:rFonts w:ascii="Times New Roman" w:hAnsi="Times New Roman" w:cs="Times New Roman"/>
+          <w:sz w:val="24"/>
+          <w:szCs w:val="24"/>
+        </w:rPr>
+      </w:pPr>
+    </w:p>
+    <w:tbl>
+      <w:tblPr>
+        <w:tblStyle w:val="TableGrid"/>
+        <w:tblW w:w="0" w:type="auto"/>
+        <w:tblInd w:w="1165" w:type="dxa"/>
+        <w:tblLook w:val="04A0" w:firstRow="1" w:lastRow="0" w:firstColumn="1" w:lastColumn="0" w:noHBand="0" w:noVBand="1"/>
+      </w:tblPr>
+      <w:tblGrid>
+        <w:gridCol w:w="2880"/>
+        <w:gridCol w:w="5305"/>
+      </w:tblGrid>
+      <w:tr>
+        <w:tc>
+          <w:tcPr>
+            <w:tcW w:w="2880" w:type="dxa"/>
+          </w:tcPr>
+          <w:p>
+            <w:pPr>
+              <w:pStyle w:val="ListParagraph"/>
+              <w:ind w:left="0"/>
+              <w:rPr>
+                <w:rFonts w:ascii="Times New Roman" w:hAnsi="Times New Roman" w:cs="Times New Roman"/>
+                <w:sz w:val="24"/>
+                <w:szCs w:val="24"/>
+              </w:rPr>
+            </w:pPr>
+            <w:r>
+              <w:rPr>
+                <w:rFonts w:ascii="Times New Roman" w:hAnsi="Times New Roman" w:cs="Times New Roman"/>
+                <w:b/>
+                <w:sz w:val="24"/>
+                <w:szCs w:val="24"/>
+              </w:rPr>
+              <w:t>Fields</w:t>
+            </w:r>
+          </w:p>
+        </w:tc>
+        <w:tc>
+          <w:tcPr>
+            <w:tcW w:w="5305" w:type="dxa"/>
+          </w:tcPr>
+          <w:p>
+            <w:pPr>
+              <w:pStyle w:val="ListParagraph"/>
+              <w:ind w:left="0"/>
+              <w:rPr>
+                <w:rFonts w:ascii="Times New Roman" w:hAnsi="Times New Roman" w:cs="Times New Roman"/>
+                <w:sz w:val="24"/>
+                <w:szCs w:val="24"/>
+              </w:rPr>
+            </w:pPr>
+            <w:r>
+              <w:rPr>
+                <w:rFonts w:ascii="Times New Roman" w:hAnsi="Times New Roman" w:cs="Times New Roman"/>
+                <w:b/>
+                <w:sz w:val="24"/>
+                <w:szCs w:val="24"/>
+              </w:rPr>
+              <w:t>Privacy Function Chosen</w:t>
+            </w:r>
+          </w:p>
+        </w:tc>
+      </w:tr>
+      <w:tr>
+        <w:tc>
+          <w:tcPr>
+            <w:tcW w:w="2880" w:type="dxa"/>
+          </w:tcPr>
+          <w:p>
+            <w:pPr>
+              <w:pStyle w:val="ListParagraph"/>
+              <w:ind w:left="0"/>
+              <w:rPr>
+                <w:rFonts w:ascii="Times New Roman" w:hAnsi="Times New Roman" w:cs="Times New Roman"/>
+                <w:sz w:val="24"/>
+                <w:szCs w:val="24"/>
+              </w:rPr>
+            </w:pPr>
+            <w:r>
+              <w:rPr>
+                <w:rFonts w:ascii="Times New Roman" w:hAnsi="Times New Roman" w:cs="Times New Roman"/>
+                <w:sz w:val="24"/>
+                <w:szCs w:val="24"/>
+              </w:rPr>
+              <w:t>name</w:t>
+            </w:r>
+          </w:p>
+        </w:tc>
+        <w:tc>
+          <w:tcPr>
+            <w:tcW w:w="5305" w:type="dxa"/>
+          </w:tcPr>
+          <w:p>
+            <w:pPr>
+              <w:pStyle w:val="ListParagraph"/>
+              <w:ind w:left="0"/>
+              <w:rPr>
+                <w:rFonts w:ascii="Times New Roman" w:hAnsi="Times New Roman" w:cs="Times New Roman"/>
+                <w:sz w:val="24"/>
+                <w:szCs w:val="24"/>
+              </w:rPr>
+            </w:pPr>
+            <w:r>
+              <w:rPr>
+                <w:rFonts w:ascii="Times New Roman" w:hAnsi="Times New Roman" w:cs="Times New Roman"/>
+                <w:sz w:val="24"/>
+                <w:szCs w:val="24"/>
+              </w:rPr>
+              <w:t>DefaultDomain.Show</w:t>
+            </w:r>
+          </w:p>
+        </w:tc>
+      </w:tr>
+      <w:tr>
+        <w:tc>
+          <w:tcPr>
+            <w:tcW w:w="2880" w:type="dxa"/>
+          </w:tcPr>
+          <w:p>
+            <w:pPr>
+              <w:pStyle w:val="ListParagraph"/>
+              <w:ind w:left="0"/>
+              <w:rPr>
+                <w:rFonts w:ascii="Times New Roman" w:hAnsi="Times New Roman" w:cs="Times New Roman"/>
+                <w:sz w:val="24"/>
+                <w:szCs w:val="24"/>
+              </w:rPr>
+            </w:pPr>
+            <w:r>
+              <w:rPr>
+                <w:rFonts w:ascii="Times New Roman" w:hAnsi="Times New Roman" w:cs="Times New Roman"/>
+                <w:sz w:val="24"/>
+                <w:szCs w:val="24"/>
+              </w:rPr>
+              <w:t>personal_info.birth_date</w:t>
+            </w:r>
+          </w:p>
+        </w:tc>
+        <w:tc>
+          <w:tcPr>
+            <w:tcW w:w="5305" w:type="dxa"/>
+          </w:tcPr>
+          <w:p>
+            <w:pPr>
+              <w:pStyle w:val="ListParagraph"/>
+              <w:ind w:left="0"/>
+              <w:rPr>
+                <w:rFonts w:ascii="Times New Roman" w:hAnsi="Times New Roman" w:cs="Times New Roman"/>
+                <w:sz w:val="24"/>
+                <w:szCs w:val="24"/>
+              </w:rPr>
+            </w:pPr>
+            <w:r>
+              <w:rPr>
+                <w:rFonts w:ascii="Times New Roman" w:hAnsi="Times New Roman" w:cs="Times New Roman"/>
+                <w:sz w:val="24"/>
+                <w:szCs w:val="24"/>
+              </w:rPr>
+              <w:t>DateTimeDomain.ShowYear</w:t>
+            </w:r>
+          </w:p>
+        </w:tc>
+      </w:tr>
+      <w:tr>
+        <w:tc>
+          <w:tcPr>
+            <w:tcW w:w="2880" w:type="dxa"/>
+          </w:tcPr>
+          <w:p>
+            <w:pPr>
+              <w:pStyle w:val="ListParagraph"/>
+              <w:ind w:left="0"/>
+              <w:rPr>
+                <w:rFonts w:ascii="Times New Roman" w:hAnsi="Times New Roman" w:cs="Times New Roman"/>
+                <w:sz w:val="24"/>
+                <w:szCs w:val="24"/>
+              </w:rPr>
+            </w:pPr>
+            <w:r>
+              <w:rPr>
+                <w:rFonts w:ascii="Times New Roman" w:hAnsi="Times New Roman" w:cs="Times New Roman"/>
+                <w:sz w:val="24"/>
+                <w:szCs w:val="24"/>
+              </w:rPr>
+              <w:t>personal_info.ssn</w:t>
+            </w:r>
+          </w:p>
+        </w:tc>
+        <w:tc>
+          <w:tcPr>
+            <w:tcW w:w="5305" w:type="dxa"/>
+          </w:tcPr>
+          <w:p>
+            <w:pPr>
+              <w:pStyle w:val="ListParagraph"/>
+              <w:ind w:left="0"/>
+              <w:rPr>
+                <w:rFonts w:ascii="Times New Roman" w:hAnsi="Times New Roman" w:cs="Times New Roman"/>
+                <w:sz w:val="24"/>
+                <w:szCs w:val="24"/>
+              </w:rPr>
+            </w:pPr>
+            <w:r>
+              <w:rPr>
+                <w:rFonts w:ascii="Times New Roman" w:hAnsi="Times New Roman" w:cs="Times New Roman"/>
+                <w:sz w:val="24"/>
+                <w:szCs w:val="24"/>
+              </w:rPr>
+              <w:t>SsnDomain.</w:t>
+            </w:r>
+            <w:r>
+              <w:rPr>
+                <w:rFonts w:ascii="Times New Roman" w:hAnsi="Times New Roman" w:cs="Times New Roman"/>
+                <w:sz w:val="24"/>
+                <w:szCs w:val="24"/>
+              </w:rPr>
+              <w:t>AreaNumber</w:t>
+            </w:r>
+            <w:r>
+              <w:rPr>
+                <w:rFonts w:ascii="Times New Roman" w:hAnsi="Times New Roman" w:cs="Times New Roman"/>
+                <w:sz w:val="24"/>
+                <w:szCs w:val="24"/>
+              </w:rPr>
+              <w:t>.</w:t>
+            </w:r>
+          </w:p>
+        </w:tc>
+      </w:tr>
+    </w:tbl>
+    <w:p>
+      <w:pPr>
+        <w:pStyle w:val="ListParagraph"/>
+        <w:ind w:left="1800"/>
+        <w:rPr>
+          <w:rFonts w:ascii="Times New Roman" w:hAnsi="Times New Roman" w:cs="Times New Roman"/>
+          <w:sz w:val="24"/>
+          <w:szCs w:val="24"/>
+        </w:rPr>
+      </w:pPr>
+    </w:p>
+    <w:p>
+      <w:pPr>
+        <w:pStyle w:val="ListParagraph"/>
+        <w:ind w:left="1800"/>
+        <w:rPr>
+          <w:rFonts w:ascii="Times New Roman" w:hAnsi="Times New Roman" w:cs="Times New Roman"/>
+          <w:sz w:val="24"/>
+          <w:szCs w:val="24"/>
+        </w:rPr>
+      </w:pPr>
+      <w:r>
+        <w:rPr>
+          <w:rFonts w:ascii="Times New Roman" w:hAnsi="Times New Roman" w:cs="Times New Roman"/>
+          <w:sz w:val="24"/>
+          <w:szCs w:val="24"/>
+        </w:rPr>
+        <w:t>Applying those privacy function chosen, we will the returned data:</w:t>
       </w:r>
     </w:p>
     <w:p>
@@ -3412,26 +7403,26 @@
           <w:sz w:val="24"/>
           <w:szCs w:val="24"/>
         </w:rPr>
-        <w:t xml:space="preserve">    "birth_date": "15/01/1994",</w:t>
-      </w:r>
-    </w:p>
-    <w:p>
-      <w:pPr>
-        <w:pStyle w:val="ListParagraph"/>
-        <w:ind w:left="1800"/>
-        <w:rPr>
-          <w:rFonts w:ascii="Times New Roman" w:hAnsi="Times New Roman" w:cs="Times New Roman"/>
-          <w:sz w:val="24"/>
-          <w:szCs w:val="24"/>
-        </w:rPr>
-      </w:pPr>
-      <w:r>
-        <w:rPr>
-          <w:rFonts w:ascii="Times New Roman" w:hAnsi="Times New Roman" w:cs="Times New Roman"/>
-          <w:sz w:val="24"/>
-          <w:szCs w:val="24"/>
-        </w:rPr>
-        <w:t xml:space="preserve">    "ssn": "457-55-5462"</w:t>
+        <w:t xml:space="preserve">    "birth_date": "1994",</w:t>
+      </w:r>
+    </w:p>
+    <w:p>
+      <w:pPr>
+        <w:pStyle w:val="ListParagraph"/>
+        <w:ind w:left="1800"/>
+        <w:rPr>
+          <w:rFonts w:ascii="Times New Roman" w:hAnsi="Times New Roman" w:cs="Times New Roman"/>
+          <w:sz w:val="24"/>
+          <w:szCs w:val="24"/>
+        </w:rPr>
+      </w:pPr>
+      <w:r>
+        <w:rPr>
+          <w:rFonts w:ascii="Times New Roman" w:hAnsi="Times New Roman" w:cs="Times New Roman"/>
+          <w:sz w:val="24"/>
+          <w:szCs w:val="24"/>
+        </w:rPr>
+        <w:t xml:space="preserve">    "ssn": "457"</w:t>
       </w:r>
     </w:p>
     <w:p>
@@ -3469,117 +7460,40 @@
           <w:sz w:val="24"/>
           <w:szCs w:val="24"/>
         </w:rPr>
-        <w:t>}</w:t>
-      </w:r>
-      <w:r>
-        <w:rPr>
-          <w:rFonts w:ascii="Times New Roman" w:hAnsi="Times New Roman" w:cs="Times New Roman"/>
-          <w:sz w:val="24"/>
-          <w:szCs w:val="24"/>
-        </w:rPr>
-        <w:t xml:space="preserve"> </w:t>
-      </w:r>
-    </w:p>
-    <w:p>
-      <w:pPr>
-        <w:pStyle w:val="ListParagraph"/>
-        <w:ind w:left="1800"/>
-        <w:rPr>
-          <w:rFonts w:ascii="Times New Roman" w:hAnsi="Times New Roman" w:cs="Times New Roman"/>
-          <w:sz w:val="24"/>
-          <w:szCs w:val="24"/>
-        </w:rPr>
-      </w:pPr>
-      <w:r>
-        <w:rPr>
-          <w:rFonts w:ascii="Times New Roman" w:hAnsi="Times New Roman" w:cs="Times New Roman"/>
-          <w:sz w:val="24"/>
-          <w:szCs w:val="24"/>
-        </w:rPr>
-        <w:t xml:space="preserve">Privacy policy: </w:t>
-      </w:r>
-    </w:p>
-    <w:p>
-      <w:pPr>
-        <w:pStyle w:val="ListParagraph"/>
-        <w:ind w:left="1800"/>
-        <w:rPr>
-          <w:rFonts w:ascii="Times New Roman" w:hAnsi="Times New Roman" w:cs="Times New Roman"/>
-          <w:sz w:val="24"/>
-          <w:szCs w:val="24"/>
-        </w:rPr>
-      </w:pPr>
-      <w:r>
-        <w:rPr>
-          <w:rFonts w:ascii="Times New Roman" w:hAnsi="Times New Roman" w:cs="Times New Roman"/>
-          <w:sz w:val="24"/>
-          <w:szCs w:val="24"/>
-        </w:rPr>
-        <w:t>“</w:t>
-      </w:r>
-      <w:bookmarkStart w:id="0" w:name="_GoBack"/>
-      <w:bookmarkEnd w:id="0"/>
-      <w:r>
-        <w:rPr>
-          <w:rFonts w:ascii="Times New Roman" w:hAnsi="Times New Roman" w:cs="Times New Roman"/>
-          <w:sz w:val="24"/>
-          <w:szCs w:val="24"/>
-        </w:rPr>
-        <w:t>”:</w:t>
-      </w:r>
-    </w:p>
-    <w:p>
-      <w:pPr>
-        <w:pStyle w:val="ListParagraph"/>
-        <w:ind w:left="1800"/>
-        <w:rPr>
-          <w:rFonts w:ascii="Times New Roman" w:hAnsi="Times New Roman" w:cs="Times New Roman"/>
-          <w:sz w:val="24"/>
-          <w:szCs w:val="24"/>
-        </w:rPr>
-      </w:pPr>
-    </w:p>
-    <w:p>
-      <w:pPr>
-        <w:pStyle w:val="ListParagraph"/>
-        <w:ind w:left="1800"/>
-        <w:rPr>
-          <w:rFonts w:ascii="Times New Roman" w:hAnsi="Times New Roman" w:cs="Times New Roman"/>
-          <w:sz w:val="24"/>
-          <w:szCs w:val="24"/>
-        </w:rPr>
-      </w:pPr>
-      <w:r>
-        <w:rPr>
-          <w:rFonts w:ascii="Times New Roman" w:hAnsi="Times New Roman" w:cs="Times New Roman"/>
-          <w:sz w:val="24"/>
-          <w:szCs w:val="24"/>
-        </w:rPr>
-        <w:t>To solve this problem, we have add</w:t>
-      </w:r>
-      <w:r>
-        <w:rPr>
-          <w:rFonts w:ascii="Times New Roman" w:hAnsi="Times New Roman" w:cs="Times New Roman"/>
-          <w:sz w:val="24"/>
-          <w:szCs w:val="24"/>
-        </w:rPr>
-        <w:t>ed</w:t>
-      </w:r>
-      <w:r>
-        <w:rPr>
-          <w:rFonts w:ascii="Times New Roman" w:hAnsi="Times New Roman" w:cs="Times New Roman"/>
-          <w:sz w:val="24"/>
-          <w:szCs w:val="24"/>
-        </w:rPr>
-        <w:t xml:space="preserve"> a new structure named “PrivacyFunction”, its responsibility is to let administrator to configurate the</w:t>
-      </w:r>
-      <w:r>
-        <w:rPr>
-          <w:rFonts w:ascii="Times New Roman" w:hAnsi="Times New Roman" w:cs="Times New Roman"/>
-          <w:sz w:val="24"/>
-          <w:szCs w:val="24"/>
-        </w:rPr>
-        <w:t xml:space="preserve"> priority of each privacy function in a domain</w:t>
+        <w:t xml:space="preserve">} </w:t>
+      </w:r>
+    </w:p>
+    <w:p>
+      <w:pPr>
+        <w:pStyle w:val="ListParagraph"/>
+        <w:ind w:left="1800"/>
+        <w:rPr>
+          <w:rFonts w:ascii="Times New Roman" w:hAnsi="Times New Roman" w:cs="Times New Roman"/>
+          <w:sz w:val="24"/>
+          <w:szCs w:val="24"/>
+        </w:rPr>
+      </w:pPr>
+    </w:p>
+    <w:p>
+      <w:pPr>
+        <w:pStyle w:val="ListParagraph"/>
+        <w:numPr>
+          <w:ilvl w:val="1"/>
+          <w:numId w:val="8"/>
+        </w:numPr>
+        <w:rPr>
+          <w:rFonts w:ascii="Times New Roman" w:hAnsi="Times New Roman" w:cs="Times New Roman"/>
+          <w:sz w:val="24"/>
+          <w:szCs w:val="24"/>
+        </w:rPr>
+      </w:pPr>
+      <w:r>
+        <w:rPr>
+          <w:rFonts w:ascii="Times New Roman" w:hAnsi="Times New Roman" w:cs="Times New Roman"/>
+          <w:sz w:val="24"/>
+          <w:szCs w:val="24"/>
+        </w:rPr>
+        <w:t>Advanced privacy policy support for muti value field:</w:t>
       </w:r>
     </w:p>
     <w:p>

</xml_diff>

<commit_message>
-add repository interfaces Section.
</commit_message>
<xml_diff>
--- a/AttributeBasedAC/ThesisABAC.docx
+++ b/AttributeBasedAC/ThesisABAC.docx
@@ -2694,8 +2694,6 @@
           <w:szCs w:val="24"/>
         </w:rPr>
       </w:pPr>
-      <w:bookmarkStart w:id="1" w:name="_GoBack"/>
-      <w:bookmarkEnd w:id="1"/>
     </w:p>
     <w:p>
       <w:pPr>
@@ -12534,28 +12532,6 @@
     <w:p>
       <w:pPr>
         <w:pStyle w:val="ListParagraph"/>
-        <w:ind w:left="1800"/>
-        <w:rPr>
-          <w:rFonts w:ascii="Times New Roman" w:hAnsi="Times New Roman" w:cs="Times New Roman"/>
-          <w:sz w:val="24"/>
-          <w:szCs w:val="24"/>
-        </w:rPr>
-      </w:pPr>
-    </w:p>
-    <w:p>
-      <w:pPr>
-        <w:pStyle w:val="ListParagraph"/>
-        <w:ind w:left="1800"/>
-        <w:rPr>
-          <w:rFonts w:ascii="Times New Roman" w:hAnsi="Times New Roman" w:cs="Times New Roman"/>
-          <w:sz w:val="24"/>
-          <w:szCs w:val="24"/>
-        </w:rPr>
-      </w:pPr>
-    </w:p>
-    <w:p>
-      <w:pPr>
-        <w:pStyle w:val="ListParagraph"/>
         <w:numPr>
           <w:ilvl w:val="1"/>
           <w:numId w:val="11"/>
@@ -12648,6 +12624,391 @@
     <w:p>
       <w:pPr>
         <w:pStyle w:val="ListParagraph"/>
+        <w:ind w:left="1740"/>
+        <w:rPr>
+          <w:rFonts w:ascii="Times New Roman" w:hAnsi="Times New Roman" w:cs="Times New Roman"/>
+          <w:sz w:val="24"/>
+          <w:szCs w:val="24"/>
+        </w:rPr>
+      </w:pPr>
+    </w:p>
+    <w:p>
+      <w:pPr>
+        <w:pStyle w:val="ListParagraph"/>
+        <w:ind w:left="1740"/>
+        <w:rPr>
+          <w:rFonts w:ascii="Times New Roman" w:hAnsi="Times New Roman" w:cs="Times New Roman"/>
+          <w:sz w:val="24"/>
+          <w:szCs w:val="24"/>
+        </w:rPr>
+      </w:pPr>
+      <w:r>
+        <w:rPr>
+          <w:rFonts w:ascii="Times New Roman" w:hAnsi="Times New Roman" w:cs="Times New Roman"/>
+          <w:sz w:val="24"/>
+          <w:szCs w:val="24"/>
+        </w:rPr>
+        <w:t>Framework architecture is divided into sub-components as followings:</w:t>
+      </w:r>
+    </w:p>
+    <w:p>
+      <w:pPr>
+        <w:ind w:left="1020"/>
+        <w:rPr>
+          <w:rFonts w:ascii="Times New Roman" w:hAnsi="Times New Roman" w:cs="Times New Roman"/>
+          <w:sz w:val="24"/>
+          <w:szCs w:val="24"/>
+        </w:rPr>
+      </w:pPr>
+      <w:r>
+        <w:rPr>
+          <w:noProof/>
+        </w:rPr>
+        <w:lastRenderedPageBreak/>
+        <w:drawing>
+          <wp:inline distT="0" distB="0" distL="0" distR="0" wp14:anchorId="6C5533AA" wp14:editId="191E4523">
+            <wp:extent cx="5562600" cy="3401150"/>
+            <wp:effectExtent l="0" t="0" r="0" b="8890"/>
+            <wp:docPr id="9" name="Picture 9"/>
+            <wp:cNvGraphicFramePr>
+              <a:graphicFrameLocks xmlns:a="http://schemas.openxmlformats.org/drawingml/2006/main" noChangeAspect="1"/>
+            </wp:cNvGraphicFramePr>
+            <a:graphic xmlns:a="http://schemas.openxmlformats.org/drawingml/2006/main">
+              <a:graphicData uri="http://schemas.openxmlformats.org/drawingml/2006/picture">
+                <pic:pic xmlns:pic="http://schemas.openxmlformats.org/drawingml/2006/picture">
+                  <pic:nvPicPr>
+                    <pic:cNvPr id="1" name=""/>
+                    <pic:cNvPicPr/>
+                  </pic:nvPicPr>
+                  <pic:blipFill>
+                    <a:blip r:embed="rId8"/>
+                    <a:stretch>
+                      <a:fillRect/>
+                    </a:stretch>
+                  </pic:blipFill>
+                  <pic:spPr>
+                    <a:xfrm>
+                      <a:off x="0" y="0"/>
+                      <a:ext cx="5565922" cy="3403181"/>
+                    </a:xfrm>
+                    <a:prstGeom prst="rect">
+                      <a:avLst/>
+                    </a:prstGeom>
+                  </pic:spPr>
+                </pic:pic>
+              </a:graphicData>
+            </a:graphic>
+          </wp:inline>
+        </w:drawing>
+      </w:r>
+    </w:p>
+    <w:p>
+      <w:pPr>
+        <w:pStyle w:val="ListParagraph"/>
+        <w:numPr>
+          <w:ilvl w:val="0"/>
+          <w:numId w:val="5"/>
+        </w:numPr>
+        <w:rPr>
+          <w:rFonts w:ascii="Times New Roman" w:hAnsi="Times New Roman" w:cs="Times New Roman"/>
+          <w:sz w:val="24"/>
+          <w:szCs w:val="24"/>
+        </w:rPr>
+      </w:pPr>
+      <w:r>
+        <w:rPr>
+          <w:rFonts w:ascii="Times New Roman" w:hAnsi="Times New Roman" w:cs="Times New Roman"/>
+          <w:sz w:val="24"/>
+          <w:szCs w:val="24"/>
+        </w:rPr>
+        <w:t>Service Interfaces:</w:t>
+      </w:r>
+    </w:p>
+    <w:p>
+      <w:pPr>
+        <w:pStyle w:val="ListParagraph"/>
+        <w:numPr>
+          <w:ilvl w:val="0"/>
+          <w:numId w:val="5"/>
+        </w:numPr>
+        <w:rPr>
+          <w:rFonts w:ascii="Times New Roman" w:hAnsi="Times New Roman" w:cs="Times New Roman"/>
+          <w:sz w:val="24"/>
+          <w:szCs w:val="24"/>
+        </w:rPr>
+      </w:pPr>
+      <w:bookmarkStart w:id="1" w:name="_GoBack"/>
+      <w:bookmarkEnd w:id="1"/>
+    </w:p>
+    <w:p>
+      <w:pPr>
+        <w:pStyle w:val="ListParagraph"/>
+        <w:numPr>
+          <w:ilvl w:val="0"/>
+          <w:numId w:val="5"/>
+        </w:numPr>
+        <w:rPr>
+          <w:rFonts w:ascii="Times New Roman" w:hAnsi="Times New Roman" w:cs="Times New Roman"/>
+          <w:sz w:val="24"/>
+          <w:szCs w:val="24"/>
+        </w:rPr>
+      </w:pPr>
+      <w:r>
+        <w:rPr>
+          <w:rFonts w:ascii="Times New Roman" w:hAnsi="Times New Roman" w:cs="Times New Roman"/>
+          <w:sz w:val="24"/>
+          <w:szCs w:val="24"/>
+        </w:rPr>
+        <w:t>Repository Interfaces:</w:t>
+      </w:r>
+      <w:r>
+        <w:rPr>
+          <w:rFonts w:ascii="Times New Roman" w:hAnsi="Times New Roman" w:cs="Times New Roman"/>
+          <w:sz w:val="24"/>
+          <w:szCs w:val="24"/>
+        </w:rPr>
+        <w:t xml:space="preserve"> </w:t>
+      </w:r>
+    </w:p>
+    <w:p>
+      <w:pPr>
+        <w:ind w:left="1020"/>
+        <w:rPr>
+          <w:rFonts w:ascii="Times New Roman" w:hAnsi="Times New Roman" w:cs="Times New Roman"/>
+          <w:sz w:val="24"/>
+          <w:szCs w:val="24"/>
+        </w:rPr>
+      </w:pPr>
+      <w:r>
+        <w:rPr>
+          <w:rFonts w:ascii="Times New Roman" w:hAnsi="Times New Roman" w:cs="Times New Roman"/>
+          <w:sz w:val="24"/>
+          <w:szCs w:val="24"/>
+        </w:rPr>
+        <w:t>T</w:t>
+      </w:r>
+      <w:r>
+        <w:rPr>
+          <w:rFonts w:ascii="Times New Roman" w:hAnsi="Times New Roman" w:cs="Times New Roman"/>
+          <w:sz w:val="24"/>
+          <w:szCs w:val="24"/>
+        </w:rPr>
+        <w:t xml:space="preserve">his component </w:t>
+      </w:r>
+      <w:r>
+        <w:rPr>
+          <w:rFonts w:ascii="Times New Roman" w:hAnsi="Times New Roman" w:cs="Times New Roman"/>
+          <w:sz w:val="24"/>
+          <w:szCs w:val="24"/>
+        </w:rPr>
+        <w:t>is designed following the Repository Pattern. Basically, it provides an abstraction of data, so that our framework can work with a simple abstraction that has an interface approximating that of a collection. Tight coupling of the database logic in the service make framework tough to test and extend further. Direct access of the data in the service logic may cause problems such as:</w:t>
+      </w:r>
+    </w:p>
+    <w:p>
+      <w:pPr>
+        <w:ind w:left="1020" w:firstLine="420"/>
+        <w:rPr>
+          <w:rFonts w:ascii="Times New Roman" w:hAnsi="Times New Roman" w:cs="Times New Roman"/>
+          <w:sz w:val="24"/>
+          <w:szCs w:val="24"/>
+        </w:rPr>
+      </w:pPr>
+      <w:r>
+        <w:rPr>
+          <w:rFonts w:ascii="Times New Roman" w:hAnsi="Times New Roman" w:cs="Times New Roman"/>
+          <w:sz w:val="24"/>
+          <w:szCs w:val="24"/>
+        </w:rPr>
+        <w:t>+  Difficulty applying Unit Test to the service logic.</w:t>
+      </w:r>
+    </w:p>
+    <w:p>
+      <w:pPr>
+        <w:ind w:left="1020" w:firstLine="420"/>
+        <w:rPr>
+          <w:rFonts w:ascii="Times New Roman" w:hAnsi="Times New Roman" w:cs="Times New Roman"/>
+          <w:sz w:val="24"/>
+          <w:szCs w:val="24"/>
+        </w:rPr>
+      </w:pPr>
+      <w:r>
+        <w:rPr>
+          <w:rFonts w:ascii="Times New Roman" w:hAnsi="Times New Roman" w:cs="Times New Roman"/>
+          <w:sz w:val="24"/>
+          <w:szCs w:val="24"/>
+        </w:rPr>
+        <w:t>+  Business logic cannot be tested without the dependencies of external systems like database.</w:t>
+      </w:r>
+    </w:p>
+    <w:p>
+      <w:pPr>
+        <w:ind w:left="1020" w:firstLine="420"/>
+        <w:rPr>
+          <w:rFonts w:ascii="Times New Roman" w:hAnsi="Times New Roman" w:cs="Times New Roman"/>
+          <w:sz w:val="24"/>
+          <w:szCs w:val="24"/>
+        </w:rPr>
+      </w:pPr>
+      <w:r>
+        <w:rPr>
+          <w:rFonts w:ascii="Times New Roman" w:hAnsi="Times New Roman" w:cs="Times New Roman"/>
+          <w:sz w:val="24"/>
+          <w:szCs w:val="24"/>
+        </w:rPr>
+        <w:t xml:space="preserve">+  Duplicate data access code throughout the business layer. </w:t>
+      </w:r>
+    </w:p>
+    <w:p>
+      <w:pPr>
+        <w:ind w:left="1020"/>
+        <w:rPr>
+          <w:rFonts w:ascii="Times New Roman" w:hAnsi="Times New Roman" w:cs="Times New Roman"/>
+          <w:sz w:val="24"/>
+          <w:szCs w:val="24"/>
+        </w:rPr>
+      </w:pPr>
+      <w:r>
+        <w:rPr>
+          <w:rFonts w:ascii="Times New Roman" w:hAnsi="Times New Roman" w:cs="Times New Roman"/>
+          <w:sz w:val="24"/>
+          <w:szCs w:val="24"/>
+        </w:rPr>
+        <w:t xml:space="preserve">This component </w:t>
+      </w:r>
+      <w:r>
+        <w:rPr>
+          <w:rFonts w:ascii="Times New Roman" w:hAnsi="Times New Roman" w:cs="Times New Roman"/>
+          <w:sz w:val="24"/>
+          <w:szCs w:val="24"/>
+        </w:rPr>
+        <w:t>separates the data access logic and maps it to the models in the service component. It hides the details of data access from the service component. In other words, service component can access the data object without having the knowledge of the underlying data access architecture. In the future, underlying data sources or architecture can be changed without affecting the service component.</w:t>
+      </w:r>
+    </w:p>
+    <w:p>
+      <w:pPr>
+        <w:ind w:left="1020"/>
+        <w:rPr>
+          <w:rFonts w:ascii="Times New Roman" w:hAnsi="Times New Roman" w:cs="Times New Roman"/>
+          <w:sz w:val="24"/>
+          <w:szCs w:val="24"/>
+        </w:rPr>
+      </w:pPr>
+      <w:r>
+        <w:rPr>
+          <w:rFonts w:ascii="Times New Roman" w:hAnsi="Times New Roman" w:cs="Times New Roman"/>
+          <w:sz w:val="24"/>
+          <w:szCs w:val="24"/>
+        </w:rPr>
+        <w:t>There are various advantages of the Repository Pattern including:</w:t>
+      </w:r>
+    </w:p>
+    <w:p>
+      <w:pPr>
+        <w:ind w:left="1020"/>
+        <w:rPr>
+          <w:rFonts w:ascii="Times New Roman" w:hAnsi="Times New Roman" w:cs="Times New Roman"/>
+          <w:sz w:val="24"/>
+          <w:szCs w:val="24"/>
+        </w:rPr>
+      </w:pPr>
+      <w:r>
+        <w:rPr>
+          <w:rFonts w:ascii="Times New Roman" w:hAnsi="Times New Roman" w:cs="Times New Roman"/>
+          <w:sz w:val="24"/>
+          <w:szCs w:val="24"/>
+        </w:rPr>
+        <w:tab/>
+        <w:t>+  Service logic can be tested without need for an external source.</w:t>
+      </w:r>
+    </w:p>
+    <w:p>
+      <w:pPr>
+        <w:ind w:left="1020"/>
+        <w:rPr>
+          <w:rFonts w:ascii="Times New Roman" w:hAnsi="Times New Roman" w:cs="Times New Roman"/>
+          <w:sz w:val="24"/>
+          <w:szCs w:val="24"/>
+        </w:rPr>
+      </w:pPr>
+      <w:r>
+        <w:rPr>
+          <w:rFonts w:ascii="Times New Roman" w:hAnsi="Times New Roman" w:cs="Times New Roman"/>
+          <w:sz w:val="24"/>
+          <w:szCs w:val="24"/>
+        </w:rPr>
+        <w:tab/>
+        <w:t>+  Database access logic can be tested separately.</w:t>
+      </w:r>
+    </w:p>
+    <w:p>
+      <w:pPr>
+        <w:ind w:left="1020"/>
+        <w:rPr>
+          <w:rFonts w:ascii="Times New Roman" w:hAnsi="Times New Roman" w:cs="Times New Roman"/>
+          <w:sz w:val="24"/>
+          <w:szCs w:val="24"/>
+        </w:rPr>
+      </w:pPr>
+      <w:r>
+        <w:rPr>
+          <w:rFonts w:ascii="Times New Roman" w:hAnsi="Times New Roman" w:cs="Times New Roman"/>
+          <w:sz w:val="24"/>
+          <w:szCs w:val="24"/>
+        </w:rPr>
+        <w:lastRenderedPageBreak/>
+        <w:t xml:space="preserve"> </w:t>
+      </w:r>
+      <w:r>
+        <w:rPr>
+          <w:rFonts w:ascii="Times New Roman" w:hAnsi="Times New Roman" w:cs="Times New Roman"/>
+          <w:sz w:val="24"/>
+          <w:szCs w:val="24"/>
+        </w:rPr>
+        <w:tab/>
+        <w:t>+  No duplicate of code.</w:t>
+      </w:r>
+    </w:p>
+    <w:p>
+      <w:pPr>
+        <w:ind w:left="1020"/>
+        <w:rPr>
+          <w:rFonts w:ascii="Times New Roman" w:hAnsi="Times New Roman" w:cs="Times New Roman"/>
+          <w:sz w:val="24"/>
+          <w:szCs w:val="24"/>
+        </w:rPr>
+      </w:pPr>
+      <w:r>
+        <w:rPr>
+          <w:rFonts w:ascii="Times New Roman" w:hAnsi="Times New Roman" w:cs="Times New Roman"/>
+          <w:sz w:val="24"/>
+          <w:szCs w:val="24"/>
+        </w:rPr>
+        <w:tab/>
+        <w:t>+  Caching strategy for the datasource can be centralized.</w:t>
+      </w:r>
+    </w:p>
+    <w:p>
+      <w:pPr>
+        <w:ind w:left="1020"/>
+        <w:rPr>
+          <w:rFonts w:ascii="Times New Roman" w:hAnsi="Times New Roman" w:cs="Times New Roman"/>
+          <w:sz w:val="24"/>
+          <w:szCs w:val="24"/>
+        </w:rPr>
+      </w:pPr>
+      <w:r>
+        <w:rPr>
+          <w:rFonts w:ascii="Times New Roman" w:hAnsi="Times New Roman" w:cs="Times New Roman"/>
+          <w:sz w:val="24"/>
+          <w:szCs w:val="24"/>
+        </w:rPr>
+        <w:tab/>
+        <w:t>+  Centralizing the data access logic, so code maintainability is easier.</w:t>
+      </w:r>
+    </w:p>
+    <w:p>
+      <w:pPr>
+        <w:pStyle w:val="ListParagraph"/>
         <w:numPr>
           <w:ilvl w:val="1"/>
           <w:numId w:val="11"/>
@@ -12803,7 +13164,7 @@
           <w:szCs w:val="24"/>
         </w:rPr>
       </w:pPr>
-      <w:hyperlink r:id="rId8" w:history="1">
+      <w:hyperlink r:id="rId9" w:history="1">
         <w:r>
           <w:rPr>
             <w:rStyle w:val="Hyperlink"/>
@@ -12825,7 +13186,7 @@
           <w:szCs w:val="24"/>
         </w:rPr>
       </w:pPr>
-      <w:hyperlink r:id="rId9" w:history="1">
+      <w:hyperlink r:id="rId10" w:history="1">
         <w:r>
           <w:rPr>
             <w:rStyle w:val="Hyperlink"/>
@@ -12847,7 +13208,7 @@
           <w:szCs w:val="24"/>
         </w:rPr>
       </w:pPr>
-      <w:hyperlink r:id="rId10" w:history="1">
+      <w:hyperlink r:id="rId11" w:history="1">
         <w:r>
           <w:rPr>
             <w:rStyle w:val="Hyperlink"/>
@@ -12869,7 +13230,7 @@
           <w:szCs w:val="24"/>
         </w:rPr>
       </w:pPr>
-      <w:hyperlink r:id="rId11" w:history="1">
+      <w:hyperlink r:id="rId12" w:history="1">
         <w:r>
           <w:rPr>
             <w:rStyle w:val="Hyperlink"/>
@@ -13018,6 +13379,119 @@
     </w:lvl>
   </w:abstractNum>
   <w:abstractNum w:abstractNumId="1" w15:restartNumberingAfterBreak="0">
+    <w:nsid w:val="03DA74DC"/>
+    <w:multiLevelType w:val="multilevel"/>
+    <w:tmpl w:val="DF1CCC56"/>
+    <w:lvl w:ilvl="0">
+      <w:start w:val="1"/>
+      <w:numFmt w:val="decimal"/>
+      <w:lvlText w:val="%1."/>
+      <w:lvlJc w:val="left"/>
+      <w:pPr>
+        <w:tabs>
+          <w:tab w:val="num" w:pos="720"/>
+        </w:tabs>
+        <w:ind w:left="720" w:hanging="360"/>
+      </w:pPr>
+    </w:lvl>
+    <w:lvl w:ilvl="1" w:tentative="1">
+      <w:start w:val="1"/>
+      <w:numFmt w:val="decimal"/>
+      <w:lvlText w:val="%2."/>
+      <w:lvlJc w:val="left"/>
+      <w:pPr>
+        <w:tabs>
+          <w:tab w:val="num" w:pos="1440"/>
+        </w:tabs>
+        <w:ind w:left="1440" w:hanging="360"/>
+      </w:pPr>
+    </w:lvl>
+    <w:lvl w:ilvl="2" w:tentative="1">
+      <w:start w:val="1"/>
+      <w:numFmt w:val="decimal"/>
+      <w:lvlText w:val="%3."/>
+      <w:lvlJc w:val="left"/>
+      <w:pPr>
+        <w:tabs>
+          <w:tab w:val="num" w:pos="2160"/>
+        </w:tabs>
+        <w:ind w:left="2160" w:hanging="360"/>
+      </w:pPr>
+    </w:lvl>
+    <w:lvl w:ilvl="3" w:tentative="1">
+      <w:start w:val="1"/>
+      <w:numFmt w:val="decimal"/>
+      <w:lvlText w:val="%4."/>
+      <w:lvlJc w:val="left"/>
+      <w:pPr>
+        <w:tabs>
+          <w:tab w:val="num" w:pos="2880"/>
+        </w:tabs>
+        <w:ind w:left="2880" w:hanging="360"/>
+      </w:pPr>
+    </w:lvl>
+    <w:lvl w:ilvl="4" w:tentative="1">
+      <w:start w:val="1"/>
+      <w:numFmt w:val="decimal"/>
+      <w:lvlText w:val="%5."/>
+      <w:lvlJc w:val="left"/>
+      <w:pPr>
+        <w:tabs>
+          <w:tab w:val="num" w:pos="3600"/>
+        </w:tabs>
+        <w:ind w:left="3600" w:hanging="360"/>
+      </w:pPr>
+    </w:lvl>
+    <w:lvl w:ilvl="5" w:tentative="1">
+      <w:start w:val="1"/>
+      <w:numFmt w:val="decimal"/>
+      <w:lvlText w:val="%6."/>
+      <w:lvlJc w:val="left"/>
+      <w:pPr>
+        <w:tabs>
+          <w:tab w:val="num" w:pos="4320"/>
+        </w:tabs>
+        <w:ind w:left="4320" w:hanging="360"/>
+      </w:pPr>
+    </w:lvl>
+    <w:lvl w:ilvl="6" w:tentative="1">
+      <w:start w:val="1"/>
+      <w:numFmt w:val="decimal"/>
+      <w:lvlText w:val="%7."/>
+      <w:lvlJc w:val="left"/>
+      <w:pPr>
+        <w:tabs>
+          <w:tab w:val="num" w:pos="5040"/>
+        </w:tabs>
+        <w:ind w:left="5040" w:hanging="360"/>
+      </w:pPr>
+    </w:lvl>
+    <w:lvl w:ilvl="7" w:tentative="1">
+      <w:start w:val="1"/>
+      <w:numFmt w:val="decimal"/>
+      <w:lvlText w:val="%8."/>
+      <w:lvlJc w:val="left"/>
+      <w:pPr>
+        <w:tabs>
+          <w:tab w:val="num" w:pos="5760"/>
+        </w:tabs>
+        <w:ind w:left="5760" w:hanging="360"/>
+      </w:pPr>
+    </w:lvl>
+    <w:lvl w:ilvl="8" w:tentative="1">
+      <w:start w:val="1"/>
+      <w:numFmt w:val="decimal"/>
+      <w:lvlText w:val="%9."/>
+      <w:lvlJc w:val="left"/>
+      <w:pPr>
+        <w:tabs>
+          <w:tab w:val="num" w:pos="6480"/>
+        </w:tabs>
+        <w:ind w:left="6480" w:hanging="360"/>
+      </w:pPr>
+    </w:lvl>
+  </w:abstractNum>
+  <w:abstractNum w:abstractNumId="2" w15:restartNumberingAfterBreak="0">
     <w:nsid w:val="0A8366C9"/>
     <w:multiLevelType w:val="multilevel"/>
     <w:tmpl w:val="D19C0F00"/>
@@ -13130,7 +13604,7 @@
       </w:rPr>
     </w:lvl>
   </w:abstractNum>
-  <w:abstractNum w:abstractNumId="2" w15:restartNumberingAfterBreak="0">
+  <w:abstractNum w:abstractNumId="3" w15:restartNumberingAfterBreak="0">
     <w:nsid w:val="0AC30149"/>
     <w:multiLevelType w:val="multilevel"/>
     <w:tmpl w:val="D19C0F00"/>
@@ -13243,7 +13717,7 @@
       </w:rPr>
     </w:lvl>
   </w:abstractNum>
-  <w:abstractNum w:abstractNumId="3" w15:restartNumberingAfterBreak="0">
+  <w:abstractNum w:abstractNumId="4" w15:restartNumberingAfterBreak="0">
     <w:nsid w:val="0FD22DAF"/>
     <w:multiLevelType w:val="multilevel"/>
     <w:tmpl w:val="846EDCA6"/>
@@ -13356,7 +13830,7 @@
       </w:rPr>
     </w:lvl>
   </w:abstractNum>
-  <w:abstractNum w:abstractNumId="4" w15:restartNumberingAfterBreak="0">
+  <w:abstractNum w:abstractNumId="5" w15:restartNumberingAfterBreak="0">
     <w:nsid w:val="19910F59"/>
     <w:multiLevelType w:val="multilevel"/>
     <w:tmpl w:val="0E52B9B8"/>
@@ -13469,7 +13943,7 @@
       </w:rPr>
     </w:lvl>
   </w:abstractNum>
-  <w:abstractNum w:abstractNumId="5" w15:restartNumberingAfterBreak="0">
+  <w:abstractNum w:abstractNumId="6" w15:restartNumberingAfterBreak="0">
     <w:nsid w:val="2BD535EA"/>
     <w:multiLevelType w:val="multilevel"/>
     <w:tmpl w:val="270EA4E6"/>
@@ -13582,7 +14056,7 @@
       </w:rPr>
     </w:lvl>
   </w:abstractNum>
-  <w:abstractNum w:abstractNumId="6" w15:restartNumberingAfterBreak="0">
+  <w:abstractNum w:abstractNumId="7" w15:restartNumberingAfterBreak="0">
     <w:nsid w:val="2C9223CE"/>
     <w:multiLevelType w:val="hybridMultilevel"/>
     <w:tmpl w:val="F364F8A0"/>
@@ -13671,7 +14145,7 @@
       </w:pPr>
     </w:lvl>
   </w:abstractNum>
-  <w:abstractNum w:abstractNumId="7" w15:restartNumberingAfterBreak="0">
+  <w:abstractNum w:abstractNumId="8" w15:restartNumberingAfterBreak="0">
     <w:nsid w:val="30BF4607"/>
     <w:multiLevelType w:val="hybridMultilevel"/>
     <w:tmpl w:val="6BDC4D22"/>
@@ -13760,7 +14234,7 @@
       </w:pPr>
     </w:lvl>
   </w:abstractNum>
-  <w:abstractNum w:abstractNumId="8" w15:restartNumberingAfterBreak="0">
+  <w:abstractNum w:abstractNumId="9" w15:restartNumberingAfterBreak="0">
     <w:nsid w:val="40B76D07"/>
     <w:multiLevelType w:val="hybridMultilevel"/>
     <w:tmpl w:val="2444BC5C"/>
@@ -13849,7 +14323,7 @@
       </w:pPr>
     </w:lvl>
   </w:abstractNum>
-  <w:abstractNum w:abstractNumId="9" w15:restartNumberingAfterBreak="0">
+  <w:abstractNum w:abstractNumId="10" w15:restartNumberingAfterBreak="0">
     <w:nsid w:val="45B45E21"/>
     <w:multiLevelType w:val="multilevel"/>
     <w:tmpl w:val="A63823F8"/>
@@ -13962,7 +14436,7 @@
       </w:rPr>
     </w:lvl>
   </w:abstractNum>
-  <w:abstractNum w:abstractNumId="10" w15:restartNumberingAfterBreak="0">
+  <w:abstractNum w:abstractNumId="11" w15:restartNumberingAfterBreak="0">
     <w:nsid w:val="4A7817F6"/>
     <w:multiLevelType w:val="multilevel"/>
     <w:tmpl w:val="B554D8F8"/>
@@ -14075,7 +14549,7 @@
       </w:rPr>
     </w:lvl>
   </w:abstractNum>
-  <w:abstractNum w:abstractNumId="11" w15:restartNumberingAfterBreak="0">
+  <w:abstractNum w:abstractNumId="12" w15:restartNumberingAfterBreak="0">
     <w:nsid w:val="570050F5"/>
     <w:multiLevelType w:val="multilevel"/>
     <w:tmpl w:val="D19C0F00"/>
@@ -14188,7 +14662,7 @@
       </w:rPr>
     </w:lvl>
   </w:abstractNum>
-  <w:abstractNum w:abstractNumId="12" w15:restartNumberingAfterBreak="0">
+  <w:abstractNum w:abstractNumId="13" w15:restartNumberingAfterBreak="0">
     <w:nsid w:val="63FE5FA8"/>
     <w:multiLevelType w:val="multilevel"/>
     <w:tmpl w:val="E7928C8A"/>
@@ -14301,7 +14775,7 @@
       </w:rPr>
     </w:lvl>
   </w:abstractNum>
-  <w:abstractNum w:abstractNumId="13" w15:restartNumberingAfterBreak="0">
+  <w:abstractNum w:abstractNumId="14" w15:restartNumberingAfterBreak="0">
     <w:nsid w:val="68555EAE"/>
     <w:multiLevelType w:val="hybridMultilevel"/>
     <w:tmpl w:val="03A87CFE"/>
@@ -14414,7 +14888,7 @@
       </w:rPr>
     </w:lvl>
   </w:abstractNum>
-  <w:abstractNum w:abstractNumId="14" w15:restartNumberingAfterBreak="0">
+  <w:abstractNum w:abstractNumId="15" w15:restartNumberingAfterBreak="0">
     <w:nsid w:val="77A01097"/>
     <w:multiLevelType w:val="multilevel"/>
     <w:tmpl w:val="63FAF932"/>
@@ -14527,7 +15001,7 @@
       </w:rPr>
     </w:lvl>
   </w:abstractNum>
-  <w:abstractNum w:abstractNumId="15" w15:restartNumberingAfterBreak="0">
+  <w:abstractNum w:abstractNumId="16" w15:restartNumberingAfterBreak="0">
     <w:nsid w:val="7EC11440"/>
     <w:multiLevelType w:val="hybridMultilevel"/>
     <w:tmpl w:val="7B18AC24"/>
@@ -14617,52 +15091,55 @@
     </w:lvl>
   </w:abstractNum>
   <w:num w:numId="1">
+    <w:abstractNumId w:val="9"/>
+  </w:num>
+  <w:num w:numId="2">
+    <w:abstractNumId w:val="7"/>
+  </w:num>
+  <w:num w:numId="3">
     <w:abstractNumId w:val="8"/>
   </w:num>
-  <w:num w:numId="2">
-    <w:abstractNumId w:val="6"/>
-  </w:num>
-  <w:num w:numId="3">
-    <w:abstractNumId w:val="7"/>
-  </w:num>
   <w:num w:numId="4">
-    <w:abstractNumId w:val="15"/>
+    <w:abstractNumId w:val="16"/>
   </w:num>
   <w:num w:numId="5">
-    <w:abstractNumId w:val="13"/>
+    <w:abstractNumId w:val="14"/>
   </w:num>
   <w:num w:numId="6">
-    <w:abstractNumId w:val="1"/>
+    <w:abstractNumId w:val="2"/>
   </w:num>
   <w:num w:numId="7">
-    <w:abstractNumId w:val="11"/>
+    <w:abstractNumId w:val="12"/>
   </w:num>
   <w:num w:numId="8">
-    <w:abstractNumId w:val="2"/>
+    <w:abstractNumId w:val="3"/>
   </w:num>
   <w:num w:numId="9">
-    <w:abstractNumId w:val="10"/>
+    <w:abstractNumId w:val="11"/>
   </w:num>
   <w:num w:numId="10">
     <w:abstractNumId w:val="0"/>
   </w:num>
   <w:num w:numId="11">
+    <w:abstractNumId w:val="5"/>
+  </w:num>
+  <w:num w:numId="12">
+    <w:abstractNumId w:val="6"/>
+  </w:num>
+  <w:num w:numId="13">
     <w:abstractNumId w:val="4"/>
   </w:num>
-  <w:num w:numId="12">
-    <w:abstractNumId w:val="5"/>
-  </w:num>
-  <w:num w:numId="13">
-    <w:abstractNumId w:val="3"/>
-  </w:num>
   <w:num w:numId="14">
-    <w:abstractNumId w:val="9"/>
+    <w:abstractNumId w:val="10"/>
   </w:num>
   <w:num w:numId="15">
-    <w:abstractNumId w:val="12"/>
+    <w:abstractNumId w:val="13"/>
   </w:num>
   <w:num w:numId="16">
-    <w:abstractNumId w:val="14"/>
+    <w:abstractNumId w:val="15"/>
+  </w:num>
+  <w:num w:numId="17">
+    <w:abstractNumId w:val="1"/>
   </w:num>
 </w:numbering>
 </file>
@@ -15144,6 +15621,27 @@
       </w:tblBorders>
     </w:tblPr>
   </w:style>
+  <w:style w:type="character" w:customStyle="1" w:styleId="apple-converted-space">
+    <w:name w:val="apple-converted-space"/>
+    <w:basedOn w:val="DefaultParagraphFont"/>
+    <w:rsid w:val="004E537E"/>
+  </w:style>
+  <w:style w:type="paragraph" w:styleId="NormalWeb">
+    <w:name w:val="Normal (Web)"/>
+    <w:basedOn w:val="Normal"/>
+    <w:uiPriority w:val="99"/>
+    <w:semiHidden/>
+    <w:unhideWhenUsed/>
+    <w:rsid w:val="004E537E"/>
+    <w:pPr>
+      <w:spacing w:before="100" w:beforeAutospacing="1" w:after="100" w:afterAutospacing="1" w:line="240" w:lineRule="auto"/>
+    </w:pPr>
+    <w:rPr>
+      <w:rFonts w:ascii="Times New Roman" w:eastAsia="Times New Roman" w:hAnsi="Times New Roman" w:cs="Times New Roman"/>
+      <w:sz w:val="24"/>
+      <w:szCs w:val="24"/>
+    </w:rPr>
+  </w:style>
 </w:styles>
 </file>
 

</xml_diff>

<commit_message>
add Privacy Function Library
</commit_message>
<xml_diff>
--- a/AttributeBasedAC/ThesisABAC.docx
+++ b/AttributeBasedAC/ThesisABAC.docx
@@ -12737,8 +12737,6 @@
           <w:szCs w:val="24"/>
         </w:rPr>
       </w:pPr>
-      <w:bookmarkStart w:id="1" w:name="_GoBack"/>
-      <w:bookmarkEnd w:id="1"/>
     </w:p>
     <w:p>
       <w:pPr>
@@ -12772,6 +12770,59 @@
     </w:p>
     <w:p>
       <w:pPr>
+        <w:ind w:left="720"/>
+        <w:rPr>
+          <w:rFonts w:ascii="Times New Roman" w:hAnsi="Times New Roman" w:cs="Times New Roman"/>
+          <w:sz w:val="24"/>
+          <w:szCs w:val="24"/>
+        </w:rPr>
+      </w:pPr>
+      <w:r>
+        <w:rPr>
+          <w:noProof/>
+        </w:rPr>
+        <w:lastRenderedPageBreak/>
+        <w:drawing>
+          <wp:inline distT="0" distB="0" distL="0" distR="0" wp14:anchorId="2551BC85" wp14:editId="5E40BE67">
+            <wp:extent cx="5943600" cy="4161790"/>
+            <wp:effectExtent l="0" t="0" r="0" b="0"/>
+            <wp:docPr id="13" name="Picture 13"/>
+            <wp:cNvGraphicFramePr>
+              <a:graphicFrameLocks xmlns:a="http://schemas.openxmlformats.org/drawingml/2006/main" noChangeAspect="1"/>
+            </wp:cNvGraphicFramePr>
+            <a:graphic xmlns:a="http://schemas.openxmlformats.org/drawingml/2006/main">
+              <a:graphicData uri="http://schemas.openxmlformats.org/drawingml/2006/picture">
+                <pic:pic xmlns:pic="http://schemas.openxmlformats.org/drawingml/2006/picture">
+                  <pic:nvPicPr>
+                    <pic:cNvPr id="1" name=""/>
+                    <pic:cNvPicPr/>
+                  </pic:nvPicPr>
+                  <pic:blipFill>
+                    <a:blip r:embed="rId9"/>
+                    <a:stretch>
+                      <a:fillRect/>
+                    </a:stretch>
+                  </pic:blipFill>
+                  <pic:spPr>
+                    <a:xfrm>
+                      <a:off x="0" y="0"/>
+                      <a:ext cx="5943600" cy="4161790"/>
+                    </a:xfrm>
+                    <a:prstGeom prst="rect">
+                      <a:avLst/>
+                    </a:prstGeom>
+                  </pic:spPr>
+                </pic:pic>
+              </a:graphicData>
+            </a:graphic>
+          </wp:inline>
+        </w:drawing>
+      </w:r>
+      <w:bookmarkStart w:id="1" w:name="_GoBack"/>
+      <w:bookmarkEnd w:id="1"/>
+    </w:p>
+    <w:p>
+      <w:pPr>
         <w:ind w:left="1020"/>
         <w:rPr>
           <w:rFonts w:ascii="Times New Roman" w:hAnsi="Times New Roman" w:cs="Times New Roman"/>
@@ -13004,6 +13055,421 @@
         </w:rPr>
         <w:tab/>
         <w:t>+  Centralizing the data access logic, so code maintainability is easier.</w:t>
+      </w:r>
+    </w:p>
+    <w:p>
+      <w:pPr>
+        <w:pStyle w:val="ListParagraph"/>
+        <w:numPr>
+          <w:ilvl w:val="0"/>
+          <w:numId w:val="5"/>
+        </w:numPr>
+        <w:rPr>
+          <w:rFonts w:ascii="Times New Roman" w:hAnsi="Times New Roman" w:cs="Times New Roman"/>
+          <w:sz w:val="24"/>
+          <w:szCs w:val="24"/>
+        </w:rPr>
+      </w:pPr>
+      <w:r>
+        <w:rPr>
+          <w:rFonts w:ascii="Times New Roman" w:hAnsi="Times New Roman" w:cs="Times New Roman"/>
+          <w:sz w:val="24"/>
+          <w:szCs w:val="24"/>
+        </w:rPr>
+        <w:t>Privacy Function Library:</w:t>
+      </w:r>
+    </w:p>
+    <w:p>
+      <w:pPr>
+        <w:ind w:left="720"/>
+        <w:rPr>
+          <w:rFonts w:ascii="Times New Roman" w:hAnsi="Times New Roman" w:cs="Times New Roman"/>
+          <w:sz w:val="24"/>
+          <w:szCs w:val="24"/>
+        </w:rPr>
+      </w:pPr>
+      <w:r>
+        <w:rPr>
+          <w:noProof/>
+        </w:rPr>
+        <w:drawing>
+          <wp:inline distT="0" distB="0" distL="0" distR="0" wp14:anchorId="4D853326" wp14:editId="3B550D02">
+            <wp:extent cx="6362700" cy="2908080"/>
+            <wp:effectExtent l="0" t="0" r="0" b="6985"/>
+            <wp:docPr id="12" name="Picture 12"/>
+            <wp:cNvGraphicFramePr>
+              <a:graphicFrameLocks xmlns:a="http://schemas.openxmlformats.org/drawingml/2006/main" noChangeAspect="1"/>
+            </wp:cNvGraphicFramePr>
+            <a:graphic xmlns:a="http://schemas.openxmlformats.org/drawingml/2006/main">
+              <a:graphicData uri="http://schemas.openxmlformats.org/drawingml/2006/picture">
+                <pic:pic xmlns:pic="http://schemas.openxmlformats.org/drawingml/2006/picture">
+                  <pic:nvPicPr>
+                    <pic:cNvPr id="1" name=""/>
+                    <pic:cNvPicPr/>
+                  </pic:nvPicPr>
+                  <pic:blipFill>
+                    <a:blip r:embed="rId10"/>
+                    <a:stretch>
+                      <a:fillRect/>
+                    </a:stretch>
+                  </pic:blipFill>
+                  <pic:spPr>
+                    <a:xfrm>
+                      <a:off x="0" y="0"/>
+                      <a:ext cx="6374700" cy="2913565"/>
+                    </a:xfrm>
+                    <a:prstGeom prst="rect">
+                      <a:avLst/>
+                    </a:prstGeom>
+                  </pic:spPr>
+                </pic:pic>
+              </a:graphicData>
+            </a:graphic>
+          </wp:inline>
+        </w:drawing>
+      </w:r>
+    </w:p>
+    <w:p>
+      <w:pPr>
+        <w:ind w:left="720"/>
+        <w:rPr>
+          <w:rFonts w:ascii="Times New Roman" w:hAnsi="Times New Roman" w:cs="Times New Roman"/>
+          <w:sz w:val="24"/>
+          <w:szCs w:val="24"/>
+        </w:rPr>
+      </w:pPr>
+      <w:r>
+        <w:rPr>
+          <w:rFonts w:ascii="Times New Roman" w:hAnsi="Times New Roman" w:cs="Times New Roman"/>
+          <w:sz w:val="24"/>
+          <w:szCs w:val="24"/>
+        </w:rPr>
+        <w:t>Privacy Function Library is designed based on these patterns: Singleton, Abstract Factory, Plugin Pattern. Plug-in is an extrnal piece of functionality that may be add to an existing system by abiding by a contract pre-defined by that system.</w:t>
+      </w:r>
+      <w:r>
+        <w:rPr>
+          <w:rFonts w:ascii="Times New Roman" w:hAnsi="Times New Roman" w:cs="Times New Roman"/>
+          <w:sz w:val="24"/>
+          <w:szCs w:val="24"/>
+        </w:rPr>
+        <w:t xml:space="preserve"> </w:t>
+      </w:r>
+      <w:r>
+        <w:rPr>
+          <w:rFonts w:ascii="Times New Roman" w:hAnsi="Times New Roman" w:cs="Times New Roman"/>
+          <w:sz w:val="24"/>
+          <w:szCs w:val="24"/>
+        </w:rPr>
+        <w:t>The main reasons we apply this pattern in the design of Privacy Function Library:</w:t>
+      </w:r>
+    </w:p>
+    <w:p>
+      <w:pPr>
+        <w:pStyle w:val="ListParagraph"/>
+        <w:numPr>
+          <w:ilvl w:val="0"/>
+          <w:numId w:val="5"/>
+        </w:numPr>
+        <w:rPr>
+          <w:rFonts w:ascii="Times New Roman" w:hAnsi="Times New Roman" w:cs="Times New Roman"/>
+          <w:sz w:val="24"/>
+          <w:szCs w:val="24"/>
+        </w:rPr>
+      </w:pPr>
+      <w:r>
+        <w:rPr>
+          <w:rFonts w:ascii="Times New Roman" w:hAnsi="Times New Roman" w:cs="Times New Roman"/>
+          <w:sz w:val="24"/>
+          <w:szCs w:val="24"/>
+        </w:rPr>
+        <w:t>Easily adding new features.</w:t>
+      </w:r>
+    </w:p>
+    <w:p>
+      <w:pPr>
+        <w:pStyle w:val="ListParagraph"/>
+        <w:numPr>
+          <w:ilvl w:val="0"/>
+          <w:numId w:val="5"/>
+        </w:numPr>
+        <w:rPr>
+          <w:rFonts w:ascii="Times New Roman" w:hAnsi="Times New Roman" w:cs="Times New Roman"/>
+          <w:sz w:val="24"/>
+          <w:szCs w:val="24"/>
+        </w:rPr>
+      </w:pPr>
+      <w:r>
+        <w:rPr>
+          <w:rFonts w:ascii="Times New Roman" w:hAnsi="Times New Roman" w:cs="Times New Roman"/>
+          <w:sz w:val="24"/>
+          <w:szCs w:val="24"/>
+        </w:rPr>
+        <w:t>Reducing the size of library.</w:t>
+      </w:r>
+    </w:p>
+    <w:p>
+      <w:pPr>
+        <w:pStyle w:val="ListParagraph"/>
+        <w:numPr>
+          <w:ilvl w:val="0"/>
+          <w:numId w:val="5"/>
+        </w:numPr>
+        <w:rPr>
+          <w:rFonts w:ascii="Times New Roman" w:hAnsi="Times New Roman" w:cs="Times New Roman"/>
+          <w:sz w:val="24"/>
+          <w:szCs w:val="24"/>
+        </w:rPr>
+      </w:pPr>
+      <w:r>
+        <w:rPr>
+          <w:rFonts w:ascii="Times New Roman" w:hAnsi="Times New Roman" w:cs="Times New Roman"/>
+          <w:sz w:val="24"/>
+          <w:szCs w:val="24"/>
+        </w:rPr>
+        <w:t>Other systems can extend this library in our framework without modifying the existing source code.</w:t>
+      </w:r>
+    </w:p>
+    <w:p>
+      <w:pPr>
+        <w:ind w:left="720"/>
+        <w:rPr>
+          <w:rFonts w:ascii="Times New Roman" w:hAnsi="Times New Roman" w:cs="Times New Roman"/>
+          <w:sz w:val="24"/>
+          <w:szCs w:val="24"/>
+        </w:rPr>
+      </w:pPr>
+      <w:r>
+        <w:rPr>
+          <w:rFonts w:ascii="Times New Roman" w:hAnsi="Times New Roman" w:cs="Times New Roman"/>
+          <w:i/>
+          <w:sz w:val="24"/>
+          <w:szCs w:val="24"/>
+        </w:rPr>
+        <w:t>PrivacyDomainPluginFactory</w:t>
+      </w:r>
+      <w:r>
+        <w:rPr>
+          <w:rFonts w:ascii="Times New Roman" w:hAnsi="Times New Roman" w:cs="Times New Roman"/>
+          <w:sz w:val="24"/>
+          <w:szCs w:val="24"/>
+        </w:rPr>
+        <w:t xml:space="preserve"> class provides a level of indirection that abstracts the creation of plugins without directly specifying their concrete classes.</w:t>
+      </w:r>
+      <w:r>
+        <w:rPr>
+          <w:rFonts w:ascii="Times New Roman" w:hAnsi="Times New Roman" w:cs="Times New Roman"/>
+          <w:sz w:val="24"/>
+          <w:szCs w:val="24"/>
+        </w:rPr>
+        <w:t xml:space="preserve"> The </w:t>
+      </w:r>
+      <w:r>
+        <w:rPr>
+          <w:rFonts w:ascii="Times New Roman" w:hAnsi="Times New Roman" w:cs="Times New Roman"/>
+          <w:i/>
+          <w:sz w:val="24"/>
+          <w:szCs w:val="24"/>
+        </w:rPr>
+        <w:t>PrivacyDomainPluginFactory</w:t>
+      </w:r>
+      <w:r>
+        <w:rPr>
+          <w:rFonts w:ascii="Times New Roman" w:hAnsi="Times New Roman" w:cs="Times New Roman"/>
+          <w:i/>
+          <w:sz w:val="24"/>
+          <w:szCs w:val="24"/>
+        </w:rPr>
+        <w:t xml:space="preserve"> </w:t>
+      </w:r>
+      <w:r>
+        <w:rPr>
+          <w:rFonts w:ascii="Times New Roman" w:hAnsi="Times New Roman" w:cs="Times New Roman"/>
+          <w:sz w:val="24"/>
+          <w:szCs w:val="24"/>
+        </w:rPr>
+        <w:t xml:space="preserve">object </w:t>
+      </w:r>
+      <w:r>
+        <w:rPr>
+          <w:rFonts w:ascii="Times New Roman" w:hAnsi="Times New Roman" w:cs="Times New Roman"/>
+          <w:sz w:val="24"/>
+          <w:szCs w:val="24"/>
+        </w:rPr>
+        <w:t xml:space="preserve">has the responsibility for providing creation of registered plugins for the entire framework. The other classes never create instance of plugin directly, they ask the factory to do that for them. </w:t>
+      </w:r>
+      <w:r>
+        <w:rPr>
+          <w:rFonts w:ascii="Times New Roman" w:hAnsi="Times New Roman" w:cs="Times New Roman"/>
+          <w:sz w:val="24"/>
+          <w:szCs w:val="24"/>
+        </w:rPr>
+        <w:t>This mechanism makes exchanging registered plugins easy because the specific class of the factory object appears only once in the framework - where it is instantiated.</w:t>
+      </w:r>
+      <w:r>
+        <w:rPr>
+          <w:rFonts w:ascii="Times New Roman" w:hAnsi="Times New Roman" w:cs="Times New Roman"/>
+          <w:sz w:val="24"/>
+          <w:szCs w:val="24"/>
+        </w:rPr>
+        <w:t xml:space="preserve"> Because the registered plugin </w:t>
+      </w:r>
+      <w:r>
+        <w:rPr>
+          <w:rFonts w:ascii="Times New Roman" w:hAnsi="Times New Roman" w:cs="Times New Roman"/>
+          <w:sz w:val="24"/>
+          <w:szCs w:val="24"/>
+        </w:rPr>
+        <w:t xml:space="preserve">provided by the factory object is so pervasive, we have implemented it </w:t>
+      </w:r>
+      <w:r>
+        <w:rPr>
+          <w:rFonts w:ascii="Times New Roman" w:hAnsi="Times New Roman" w:cs="Times New Roman"/>
+          <w:sz w:val="24"/>
+          <w:szCs w:val="24"/>
+        </w:rPr>
+        <w:t xml:space="preserve">with </w:t>
+      </w:r>
+      <w:r>
+        <w:rPr>
+          <w:rFonts w:ascii="Times New Roman" w:hAnsi="Times New Roman" w:cs="Times New Roman"/>
+          <w:sz w:val="24"/>
+          <w:szCs w:val="24"/>
+        </w:rPr>
+        <w:t xml:space="preserve">Singleton </w:t>
+      </w:r>
+      <w:r>
+        <w:rPr>
+          <w:rFonts w:ascii="Times New Roman" w:hAnsi="Times New Roman" w:cs="Times New Roman"/>
+          <w:sz w:val="24"/>
+          <w:szCs w:val="24"/>
+        </w:rPr>
+        <w:t>pattern</w:t>
+      </w:r>
+      <w:r>
+        <w:rPr>
+          <w:rFonts w:ascii="Times New Roman" w:hAnsi="Times New Roman" w:cs="Times New Roman"/>
+          <w:sz w:val="24"/>
+          <w:szCs w:val="24"/>
+        </w:rPr>
+        <w:t>.</w:t>
+      </w:r>
+      <w:r>
+        <w:rPr>
+          <w:rFonts w:ascii="Times New Roman" w:hAnsi="Times New Roman" w:cs="Times New Roman"/>
+          <w:sz w:val="24"/>
+          <w:szCs w:val="24"/>
+        </w:rPr>
+        <w:t xml:space="preserve"> It ensures that only one instance of </w:t>
+      </w:r>
+      <w:r>
+        <w:rPr>
+          <w:rFonts w:ascii="Times New Roman" w:hAnsi="Times New Roman" w:cs="Times New Roman"/>
+          <w:i/>
+          <w:sz w:val="24"/>
+          <w:szCs w:val="24"/>
+        </w:rPr>
+        <w:t>PrivacyDomainPluginFactory</w:t>
+      </w:r>
+      <w:r>
+        <w:rPr>
+          <w:rFonts w:ascii="Times New Roman" w:hAnsi="Times New Roman" w:cs="Times New Roman"/>
+          <w:i/>
+          <w:sz w:val="24"/>
+          <w:szCs w:val="24"/>
+        </w:rPr>
+        <w:t xml:space="preserve"> </w:t>
+      </w:r>
+      <w:r>
+        <w:rPr>
+          <w:rFonts w:ascii="Times New Roman" w:hAnsi="Times New Roman" w:cs="Times New Roman"/>
+          <w:sz w:val="24"/>
+          <w:szCs w:val="24"/>
+        </w:rPr>
+        <w:t>class is created and provides a global point of access to the object.</w:t>
+      </w:r>
+    </w:p>
+    <w:p>
+      <w:pPr>
+        <w:ind w:left="720"/>
+        <w:rPr>
+          <w:rFonts w:ascii="Times New Roman" w:hAnsi="Times New Roman" w:cs="Times New Roman"/>
+          <w:sz w:val="24"/>
+          <w:szCs w:val="24"/>
+        </w:rPr>
+      </w:pPr>
+    </w:p>
+    <w:p>
+      <w:pPr>
+        <w:ind w:left="720"/>
+        <w:rPr>
+          <w:rFonts w:ascii="Times New Roman" w:hAnsi="Times New Roman" w:cs="Times New Roman"/>
+          <w:sz w:val="24"/>
+          <w:szCs w:val="24"/>
+        </w:rPr>
+      </w:pPr>
+      <w:r>
+        <w:rPr>
+          <w:rFonts w:ascii="Helvetica" w:hAnsi="Helvetica" w:cs="Helvetica"/>
+          <w:color w:val="444444"/>
+          <w:shd w:val="clear" w:color="auto" w:fill="FFFFFF"/>
+        </w:rPr>
+        <w:lastRenderedPageBreak/>
+        <w:t>This mechanism makes exchanging product families easy because the specific class of the factory object appears only once in the application - where it is instantiated.</w:t>
+      </w:r>
+      <w:r>
+        <w:rPr>
+          <w:rStyle w:val="apple-converted-space"/>
+          <w:rFonts w:ascii="Helvetica" w:hAnsi="Helvetica" w:cs="Helvetica"/>
+          <w:color w:val="444444"/>
+          <w:shd w:val="clear" w:color="auto" w:fill="FFFFFF"/>
+        </w:rPr>
+        <w:t> </w:t>
+      </w:r>
+      <w:r>
+        <w:rPr>
+          <w:rFonts w:ascii="Times New Roman" w:hAnsi="Times New Roman" w:cs="Times New Roman"/>
+          <w:sz w:val="24"/>
+          <w:szCs w:val="24"/>
+        </w:rPr>
+        <w:t xml:space="preserve"> </w:t>
+      </w:r>
+      <w:r>
+        <w:rPr>
+          <w:rFonts w:ascii="Times New Roman" w:hAnsi="Times New Roman" w:cs="Times New Roman"/>
+          <w:sz w:val="24"/>
+          <w:szCs w:val="24"/>
+        </w:rPr>
+        <w:t>Data</w:t>
+      </w:r>
+      <w:r>
+        <w:rPr>
+          <w:rFonts w:ascii="Times New Roman" w:hAnsi="Times New Roman" w:cs="Times New Roman"/>
+          <w:sz w:val="24"/>
+          <w:szCs w:val="24"/>
+        </w:rPr>
+        <w:t xml:space="preserve"> flow</w:t>
+      </w:r>
+    </w:p>
+    <w:p>
+      <w:pPr>
+        <w:pStyle w:val="ListParagraph"/>
+        <w:numPr>
+          <w:ilvl w:val="0"/>
+          <w:numId w:val="11"/>
+        </w:numPr>
+        <w:rPr>
+          <w:rFonts w:ascii="Times New Roman" w:hAnsi="Times New Roman" w:cs="Times New Roman"/>
+          <w:sz w:val="24"/>
+          <w:szCs w:val="24"/>
+        </w:rPr>
+      </w:pPr>
+      <w:r>
+        <w:rPr>
+          <w:rFonts w:ascii="Times New Roman" w:hAnsi="Times New Roman" w:cs="Times New Roman"/>
+          <w:sz w:val="24"/>
+          <w:szCs w:val="24"/>
+        </w:rPr>
+        <w:t>Application Demonstration:</w:t>
       </w:r>
     </w:p>
     <w:p>
@@ -13025,15 +13491,29 @@
           <w:sz w:val="24"/>
           <w:szCs w:val="24"/>
         </w:rPr>
-        <w:t>Data</w:t>
-      </w:r>
-      <w:r>
-        <w:rPr>
-          <w:rFonts w:ascii="Times New Roman" w:hAnsi="Times New Roman" w:cs="Times New Roman"/>
-          <w:sz w:val="24"/>
-          <w:szCs w:val="24"/>
-        </w:rPr>
-        <w:t xml:space="preserve"> flow</w:t>
+        <w:t>Architecture:</w:t>
+      </w:r>
+    </w:p>
+    <w:p>
+      <w:pPr>
+        <w:pStyle w:val="ListParagraph"/>
+        <w:numPr>
+          <w:ilvl w:val="1"/>
+          <w:numId w:val="11"/>
+        </w:numPr>
+        <w:rPr>
+          <w:rFonts w:ascii="Times New Roman" w:hAnsi="Times New Roman" w:cs="Times New Roman"/>
+          <w:sz w:val="24"/>
+          <w:szCs w:val="24"/>
+        </w:rPr>
+      </w:pPr>
+      <w:r>
+        <w:rPr>
+          <w:rFonts w:ascii="Times New Roman" w:hAnsi="Times New Roman" w:cs="Times New Roman"/>
+          <w:sz w:val="24"/>
+          <w:szCs w:val="24"/>
+        </w:rPr>
+        <w:t>Prototype:</w:t>
       </w:r>
     </w:p>
     <w:p>
@@ -13055,72 +13535,6 @@
           <w:sz w:val="24"/>
           <w:szCs w:val="24"/>
         </w:rPr>
-        <w:t>Application Demonstration:</w:t>
-      </w:r>
-    </w:p>
-    <w:p>
-      <w:pPr>
-        <w:pStyle w:val="ListParagraph"/>
-        <w:numPr>
-          <w:ilvl w:val="1"/>
-          <w:numId w:val="11"/>
-        </w:numPr>
-        <w:rPr>
-          <w:rFonts w:ascii="Times New Roman" w:hAnsi="Times New Roman" w:cs="Times New Roman"/>
-          <w:sz w:val="24"/>
-          <w:szCs w:val="24"/>
-        </w:rPr>
-      </w:pPr>
-      <w:r>
-        <w:rPr>
-          <w:rFonts w:ascii="Times New Roman" w:hAnsi="Times New Roman" w:cs="Times New Roman"/>
-          <w:sz w:val="24"/>
-          <w:szCs w:val="24"/>
-        </w:rPr>
-        <w:t>Architecture:</w:t>
-      </w:r>
-    </w:p>
-    <w:p>
-      <w:pPr>
-        <w:pStyle w:val="ListParagraph"/>
-        <w:numPr>
-          <w:ilvl w:val="1"/>
-          <w:numId w:val="11"/>
-        </w:numPr>
-        <w:rPr>
-          <w:rFonts w:ascii="Times New Roman" w:hAnsi="Times New Roman" w:cs="Times New Roman"/>
-          <w:sz w:val="24"/>
-          <w:szCs w:val="24"/>
-        </w:rPr>
-      </w:pPr>
-      <w:r>
-        <w:rPr>
-          <w:rFonts w:ascii="Times New Roman" w:hAnsi="Times New Roman" w:cs="Times New Roman"/>
-          <w:sz w:val="24"/>
-          <w:szCs w:val="24"/>
-        </w:rPr>
-        <w:t>Prototype:</w:t>
-      </w:r>
-    </w:p>
-    <w:p>
-      <w:pPr>
-        <w:pStyle w:val="ListParagraph"/>
-        <w:numPr>
-          <w:ilvl w:val="0"/>
-          <w:numId w:val="11"/>
-        </w:numPr>
-        <w:rPr>
-          <w:rFonts w:ascii="Times New Roman" w:hAnsi="Times New Roman" w:cs="Times New Roman"/>
-          <w:sz w:val="24"/>
-          <w:szCs w:val="24"/>
-        </w:rPr>
-      </w:pPr>
-      <w:r>
-        <w:rPr>
-          <w:rFonts w:ascii="Times New Roman" w:hAnsi="Times New Roman" w:cs="Times New Roman"/>
-          <w:sz w:val="24"/>
-          <w:szCs w:val="24"/>
-        </w:rPr>
         <w:t>Experiment:</w:t>
       </w:r>
     </w:p>
@@ -13164,7 +13578,7 @@
           <w:szCs w:val="24"/>
         </w:rPr>
       </w:pPr>
-      <w:hyperlink r:id="rId9" w:history="1">
+      <w:hyperlink r:id="rId11" w:history="1">
         <w:r>
           <w:rPr>
             <w:rStyle w:val="Hyperlink"/>
@@ -13186,7 +13600,7 @@
           <w:szCs w:val="24"/>
         </w:rPr>
       </w:pPr>
-      <w:hyperlink r:id="rId10" w:history="1">
+      <w:hyperlink r:id="rId12" w:history="1">
         <w:r>
           <w:rPr>
             <w:rStyle w:val="Hyperlink"/>
@@ -13208,7 +13622,7 @@
           <w:szCs w:val="24"/>
         </w:rPr>
       </w:pPr>
-      <w:hyperlink r:id="rId11" w:history="1">
+      <w:hyperlink r:id="rId13" w:history="1">
         <w:r>
           <w:rPr>
             <w:rStyle w:val="Hyperlink"/>
@@ -13230,7 +13644,7 @@
           <w:szCs w:val="24"/>
         </w:rPr>
       </w:pPr>
-      <w:hyperlink r:id="rId12" w:history="1">
+      <w:hyperlink r:id="rId14" w:history="1">
         <w:r>
           <w:rPr>
             <w:rStyle w:val="Hyperlink"/>

</xml_diff>

<commit_message>
-Update ThesisABAC.docx: Framework Architecture. - Change PrivacyDomainFunction to Plugin Architecture.
</commit_message>
<xml_diff>
--- a/AttributeBasedAC/ThesisABAC.docx
+++ b/AttributeBasedAC/ThesisABAC.docx
@@ -12564,7 +12564,7 @@
           <w:sz w:val="24"/>
           <w:szCs w:val="24"/>
         </w:rPr>
-        <w:t xml:space="preserve"> field:</w:t>
+        <w:t>field:</w:t>
       </w:r>
     </w:p>
     <w:p>
@@ -12726,50 +12726,6 @@
     </w:p>
     <w:p>
       <w:pPr>
-        <w:pStyle w:val="ListParagraph"/>
-        <w:numPr>
-          <w:ilvl w:val="0"/>
-          <w:numId w:val="5"/>
-        </w:numPr>
-        <w:rPr>
-          <w:rFonts w:ascii="Times New Roman" w:hAnsi="Times New Roman" w:cs="Times New Roman"/>
-          <w:sz w:val="24"/>
-          <w:szCs w:val="24"/>
-        </w:rPr>
-      </w:pPr>
-    </w:p>
-    <w:p>
-      <w:pPr>
-        <w:pStyle w:val="ListParagraph"/>
-        <w:numPr>
-          <w:ilvl w:val="0"/>
-          <w:numId w:val="5"/>
-        </w:numPr>
-        <w:rPr>
-          <w:rFonts w:ascii="Times New Roman" w:hAnsi="Times New Roman" w:cs="Times New Roman"/>
-          <w:sz w:val="24"/>
-          <w:szCs w:val="24"/>
-        </w:rPr>
-      </w:pPr>
-      <w:r>
-        <w:rPr>
-          <w:rFonts w:ascii="Times New Roman" w:hAnsi="Times New Roman" w:cs="Times New Roman"/>
-          <w:sz w:val="24"/>
-          <w:szCs w:val="24"/>
-        </w:rPr>
-        <w:t>Repository Interfaces:</w:t>
-      </w:r>
-      <w:r>
-        <w:rPr>
-          <w:rFonts w:ascii="Times New Roman" w:hAnsi="Times New Roman" w:cs="Times New Roman"/>
-          <w:sz w:val="24"/>
-          <w:szCs w:val="24"/>
-        </w:rPr>
-        <w:t xml:space="preserve"> </w:t>
-      </w:r>
-    </w:p>
-    <w:p>
-      <w:pPr>
         <w:ind w:left="720"/>
         <w:rPr>
           <w:rFonts w:ascii="Times New Roman" w:hAnsi="Times New Roman" w:cs="Times New Roman"/>
@@ -12781,12 +12737,11 @@
         <w:rPr>
           <w:noProof/>
         </w:rPr>
-        <w:lastRenderedPageBreak/>
         <w:drawing>
-          <wp:inline distT="0" distB="0" distL="0" distR="0" wp14:anchorId="2551BC85" wp14:editId="5E40BE67">
-            <wp:extent cx="5943600" cy="4161790"/>
-            <wp:effectExtent l="0" t="0" r="0" b="0"/>
-            <wp:docPr id="13" name="Picture 13"/>
+          <wp:inline distT="0" distB="0" distL="0" distR="0" wp14:anchorId="1E242EE9" wp14:editId="5B95994F">
+            <wp:extent cx="5943600" cy="3178175"/>
+            <wp:effectExtent l="0" t="0" r="0" b="3175"/>
+            <wp:docPr id="15" name="Picture 15"/>
             <wp:cNvGraphicFramePr>
               <a:graphicFrameLocks xmlns:a="http://schemas.openxmlformats.org/drawingml/2006/main" noChangeAspect="1"/>
             </wp:cNvGraphicFramePr>
@@ -12806,7 +12761,7 @@
                   <pic:spPr>
                     <a:xfrm>
                       <a:off x="0" y="0"/>
-                      <a:ext cx="5943600" cy="4161790"/>
+                      <a:ext cx="5943600" cy="3178175"/>
                     </a:xfrm>
                     <a:prstGeom prst="rect">
                       <a:avLst/>
@@ -12823,242 +12778,6 @@
     </w:p>
     <w:p>
       <w:pPr>
-        <w:ind w:left="1020"/>
-        <w:rPr>
-          <w:rFonts w:ascii="Times New Roman" w:hAnsi="Times New Roman" w:cs="Times New Roman"/>
-          <w:sz w:val="24"/>
-          <w:szCs w:val="24"/>
-        </w:rPr>
-      </w:pPr>
-      <w:r>
-        <w:rPr>
-          <w:rFonts w:ascii="Times New Roman" w:hAnsi="Times New Roman" w:cs="Times New Roman"/>
-          <w:sz w:val="24"/>
-          <w:szCs w:val="24"/>
-        </w:rPr>
-        <w:t>T</w:t>
-      </w:r>
-      <w:r>
-        <w:rPr>
-          <w:rFonts w:ascii="Times New Roman" w:hAnsi="Times New Roman" w:cs="Times New Roman"/>
-          <w:sz w:val="24"/>
-          <w:szCs w:val="24"/>
-        </w:rPr>
-        <w:t xml:space="preserve">his component </w:t>
-      </w:r>
-      <w:r>
-        <w:rPr>
-          <w:rFonts w:ascii="Times New Roman" w:hAnsi="Times New Roman" w:cs="Times New Roman"/>
-          <w:sz w:val="24"/>
-          <w:szCs w:val="24"/>
-        </w:rPr>
-        <w:t>is designed following the Repository Pattern. Basically, it provides an abstraction of data, so that our framework can work with a simple abstraction that has an interface approximating that of a collection. Tight coupling of the database logic in the service make framework tough to test and extend further. Direct access of the data in the service logic may cause problems such as:</w:t>
-      </w:r>
-    </w:p>
-    <w:p>
-      <w:pPr>
-        <w:ind w:left="1020" w:firstLine="420"/>
-        <w:rPr>
-          <w:rFonts w:ascii="Times New Roman" w:hAnsi="Times New Roman" w:cs="Times New Roman"/>
-          <w:sz w:val="24"/>
-          <w:szCs w:val="24"/>
-        </w:rPr>
-      </w:pPr>
-      <w:r>
-        <w:rPr>
-          <w:rFonts w:ascii="Times New Roman" w:hAnsi="Times New Roman" w:cs="Times New Roman"/>
-          <w:sz w:val="24"/>
-          <w:szCs w:val="24"/>
-        </w:rPr>
-        <w:t>+  Difficulty applying Unit Test to the service logic.</w:t>
-      </w:r>
-    </w:p>
-    <w:p>
-      <w:pPr>
-        <w:ind w:left="1020" w:firstLine="420"/>
-        <w:rPr>
-          <w:rFonts w:ascii="Times New Roman" w:hAnsi="Times New Roman" w:cs="Times New Roman"/>
-          <w:sz w:val="24"/>
-          <w:szCs w:val="24"/>
-        </w:rPr>
-      </w:pPr>
-      <w:r>
-        <w:rPr>
-          <w:rFonts w:ascii="Times New Roman" w:hAnsi="Times New Roman" w:cs="Times New Roman"/>
-          <w:sz w:val="24"/>
-          <w:szCs w:val="24"/>
-        </w:rPr>
-        <w:t>+  Business logic cannot be tested without the dependencies of external systems like database.</w:t>
-      </w:r>
-    </w:p>
-    <w:p>
-      <w:pPr>
-        <w:ind w:left="1020" w:firstLine="420"/>
-        <w:rPr>
-          <w:rFonts w:ascii="Times New Roman" w:hAnsi="Times New Roman" w:cs="Times New Roman"/>
-          <w:sz w:val="24"/>
-          <w:szCs w:val="24"/>
-        </w:rPr>
-      </w:pPr>
-      <w:r>
-        <w:rPr>
-          <w:rFonts w:ascii="Times New Roman" w:hAnsi="Times New Roman" w:cs="Times New Roman"/>
-          <w:sz w:val="24"/>
-          <w:szCs w:val="24"/>
-        </w:rPr>
-        <w:t xml:space="preserve">+  Duplicate data access code throughout the business layer. </w:t>
-      </w:r>
-    </w:p>
-    <w:p>
-      <w:pPr>
-        <w:ind w:left="1020"/>
-        <w:rPr>
-          <w:rFonts w:ascii="Times New Roman" w:hAnsi="Times New Roman" w:cs="Times New Roman"/>
-          <w:sz w:val="24"/>
-          <w:szCs w:val="24"/>
-        </w:rPr>
-      </w:pPr>
-      <w:r>
-        <w:rPr>
-          <w:rFonts w:ascii="Times New Roman" w:hAnsi="Times New Roman" w:cs="Times New Roman"/>
-          <w:sz w:val="24"/>
-          <w:szCs w:val="24"/>
-        </w:rPr>
-        <w:t xml:space="preserve">This component </w:t>
-      </w:r>
-      <w:r>
-        <w:rPr>
-          <w:rFonts w:ascii="Times New Roman" w:hAnsi="Times New Roman" w:cs="Times New Roman"/>
-          <w:sz w:val="24"/>
-          <w:szCs w:val="24"/>
-        </w:rPr>
-        <w:t>separates the data access logic and maps it to the models in the service component. It hides the details of data access from the service component. In other words, service component can access the data object without having the knowledge of the underlying data access architecture. In the future, underlying data sources or architecture can be changed without affecting the service component.</w:t>
-      </w:r>
-    </w:p>
-    <w:p>
-      <w:pPr>
-        <w:ind w:left="1020"/>
-        <w:rPr>
-          <w:rFonts w:ascii="Times New Roman" w:hAnsi="Times New Roman" w:cs="Times New Roman"/>
-          <w:sz w:val="24"/>
-          <w:szCs w:val="24"/>
-        </w:rPr>
-      </w:pPr>
-      <w:r>
-        <w:rPr>
-          <w:rFonts w:ascii="Times New Roman" w:hAnsi="Times New Roman" w:cs="Times New Roman"/>
-          <w:sz w:val="24"/>
-          <w:szCs w:val="24"/>
-        </w:rPr>
-        <w:t>There are various advantages of the Repository Pattern including:</w:t>
-      </w:r>
-    </w:p>
-    <w:p>
-      <w:pPr>
-        <w:ind w:left="1020"/>
-        <w:rPr>
-          <w:rFonts w:ascii="Times New Roman" w:hAnsi="Times New Roman" w:cs="Times New Roman"/>
-          <w:sz w:val="24"/>
-          <w:szCs w:val="24"/>
-        </w:rPr>
-      </w:pPr>
-      <w:r>
-        <w:rPr>
-          <w:rFonts w:ascii="Times New Roman" w:hAnsi="Times New Roman" w:cs="Times New Roman"/>
-          <w:sz w:val="24"/>
-          <w:szCs w:val="24"/>
-        </w:rPr>
-        <w:tab/>
-        <w:t>+  Service logic can be tested without need for an external source.</w:t>
-      </w:r>
-    </w:p>
-    <w:p>
-      <w:pPr>
-        <w:ind w:left="1020"/>
-        <w:rPr>
-          <w:rFonts w:ascii="Times New Roman" w:hAnsi="Times New Roman" w:cs="Times New Roman"/>
-          <w:sz w:val="24"/>
-          <w:szCs w:val="24"/>
-        </w:rPr>
-      </w:pPr>
-      <w:r>
-        <w:rPr>
-          <w:rFonts w:ascii="Times New Roman" w:hAnsi="Times New Roman" w:cs="Times New Roman"/>
-          <w:sz w:val="24"/>
-          <w:szCs w:val="24"/>
-        </w:rPr>
-        <w:tab/>
-        <w:t>+  Database access logic can be tested separately.</w:t>
-      </w:r>
-    </w:p>
-    <w:p>
-      <w:pPr>
-        <w:ind w:left="1020"/>
-        <w:rPr>
-          <w:rFonts w:ascii="Times New Roman" w:hAnsi="Times New Roman" w:cs="Times New Roman"/>
-          <w:sz w:val="24"/>
-          <w:szCs w:val="24"/>
-        </w:rPr>
-      </w:pPr>
-      <w:r>
-        <w:rPr>
-          <w:rFonts w:ascii="Times New Roman" w:hAnsi="Times New Roman" w:cs="Times New Roman"/>
-          <w:sz w:val="24"/>
-          <w:szCs w:val="24"/>
-        </w:rPr>
-        <w:lastRenderedPageBreak/>
-        <w:t xml:space="preserve"> </w:t>
-      </w:r>
-      <w:r>
-        <w:rPr>
-          <w:rFonts w:ascii="Times New Roman" w:hAnsi="Times New Roman" w:cs="Times New Roman"/>
-          <w:sz w:val="24"/>
-          <w:szCs w:val="24"/>
-        </w:rPr>
-        <w:tab/>
-        <w:t>+  No duplicate of code.</w:t>
-      </w:r>
-    </w:p>
-    <w:p>
-      <w:pPr>
-        <w:ind w:left="1020"/>
-        <w:rPr>
-          <w:rFonts w:ascii="Times New Roman" w:hAnsi="Times New Roman" w:cs="Times New Roman"/>
-          <w:sz w:val="24"/>
-          <w:szCs w:val="24"/>
-        </w:rPr>
-      </w:pPr>
-      <w:r>
-        <w:rPr>
-          <w:rFonts w:ascii="Times New Roman" w:hAnsi="Times New Roman" w:cs="Times New Roman"/>
-          <w:sz w:val="24"/>
-          <w:szCs w:val="24"/>
-        </w:rPr>
-        <w:tab/>
-        <w:t>+  Caching strategy for the datasource can be centralized.</w:t>
-      </w:r>
-    </w:p>
-    <w:p>
-      <w:pPr>
-        <w:ind w:left="1020"/>
-        <w:rPr>
-          <w:rFonts w:ascii="Times New Roman" w:hAnsi="Times New Roman" w:cs="Times New Roman"/>
-          <w:sz w:val="24"/>
-          <w:szCs w:val="24"/>
-        </w:rPr>
-      </w:pPr>
-      <w:r>
-        <w:rPr>
-          <w:rFonts w:ascii="Times New Roman" w:hAnsi="Times New Roman" w:cs="Times New Roman"/>
-          <w:sz w:val="24"/>
-          <w:szCs w:val="24"/>
-        </w:rPr>
-        <w:tab/>
-        <w:t>+  Centralizing the data access logic, so code maintainability is easier.</w:t>
-      </w:r>
-    </w:p>
-    <w:p>
-      <w:pPr>
         <w:pStyle w:val="ListParagraph"/>
         <w:numPr>
           <w:ilvl w:val="0"/>
@@ -13070,13 +12789,35 @@
           <w:szCs w:val="24"/>
         </w:rPr>
       </w:pPr>
-      <w:r>
-        <w:rPr>
-          <w:rFonts w:ascii="Times New Roman" w:hAnsi="Times New Roman" w:cs="Times New Roman"/>
-          <w:sz w:val="24"/>
-          <w:szCs w:val="24"/>
-        </w:rPr>
-        <w:t>Privacy Function Library:</w:t>
+    </w:p>
+    <w:p>
+      <w:pPr>
+        <w:pStyle w:val="ListParagraph"/>
+        <w:numPr>
+          <w:ilvl w:val="0"/>
+          <w:numId w:val="5"/>
+        </w:numPr>
+        <w:rPr>
+          <w:rFonts w:ascii="Times New Roman" w:hAnsi="Times New Roman" w:cs="Times New Roman"/>
+          <w:sz w:val="24"/>
+          <w:szCs w:val="24"/>
+        </w:rPr>
+      </w:pPr>
+      <w:r>
+        <w:rPr>
+          <w:rFonts w:ascii="Times New Roman" w:hAnsi="Times New Roman" w:cs="Times New Roman"/>
+          <w:sz w:val="24"/>
+          <w:szCs w:val="24"/>
+        </w:rPr>
+        <w:t>Repository Interfaces:</w:t>
+      </w:r>
+      <w:r>
+        <w:rPr>
+          <w:rFonts w:ascii="Times New Roman" w:hAnsi="Times New Roman" w:cs="Times New Roman"/>
+          <w:sz w:val="24"/>
+          <w:szCs w:val="24"/>
+        </w:rPr>
+        <w:t xml:space="preserve"> </w:t>
       </w:r>
     </w:p>
     <w:p>
@@ -13092,11 +12833,12 @@
         <w:rPr>
           <w:noProof/>
         </w:rPr>
+        <w:lastRenderedPageBreak/>
         <w:drawing>
-          <wp:inline distT="0" distB="0" distL="0" distR="0" wp14:anchorId="4D853326" wp14:editId="3B550D02">
-            <wp:extent cx="6362700" cy="2908080"/>
-            <wp:effectExtent l="0" t="0" r="0" b="6985"/>
-            <wp:docPr id="12" name="Picture 12"/>
+          <wp:inline distT="0" distB="0" distL="0" distR="0" wp14:anchorId="520251CE" wp14:editId="5CA18FCB">
+            <wp:extent cx="5943600" cy="4150995"/>
+            <wp:effectExtent l="0" t="0" r="0" b="1905"/>
+            <wp:docPr id="14" name="Picture 14"/>
             <wp:cNvGraphicFramePr>
               <a:graphicFrameLocks xmlns:a="http://schemas.openxmlformats.org/drawingml/2006/main" noChangeAspect="1"/>
             </wp:cNvGraphicFramePr>
@@ -13116,6 +12858,333 @@
                   <pic:spPr>
                     <a:xfrm>
                       <a:off x="0" y="0"/>
+                      <a:ext cx="5943600" cy="4150995"/>
+                    </a:xfrm>
+                    <a:prstGeom prst="rect">
+                      <a:avLst/>
+                    </a:prstGeom>
+                  </pic:spPr>
+                </pic:pic>
+              </a:graphicData>
+            </a:graphic>
+          </wp:inline>
+        </w:drawing>
+      </w:r>
+    </w:p>
+    <w:p>
+      <w:pPr>
+        <w:ind w:left="720"/>
+        <w:rPr>
+          <w:rFonts w:ascii="Times New Roman" w:hAnsi="Times New Roman" w:cs="Times New Roman"/>
+          <w:sz w:val="24"/>
+          <w:szCs w:val="24"/>
+        </w:rPr>
+      </w:pPr>
+      <w:r>
+        <w:rPr>
+          <w:rFonts w:ascii="Times New Roman" w:hAnsi="Times New Roman" w:cs="Times New Roman"/>
+          <w:sz w:val="24"/>
+          <w:szCs w:val="24"/>
+        </w:rPr>
+        <w:tab/>
+        <w:t>Figure[]</w:t>
+      </w:r>
+    </w:p>
+    <w:p>
+      <w:pPr>
+        <w:ind w:left="1020"/>
+        <w:rPr>
+          <w:rFonts w:ascii="Times New Roman" w:hAnsi="Times New Roman" w:cs="Times New Roman"/>
+          <w:sz w:val="24"/>
+          <w:szCs w:val="24"/>
+        </w:rPr>
+      </w:pPr>
+      <w:r>
+        <w:rPr>
+          <w:rFonts w:ascii="Times New Roman" w:hAnsi="Times New Roman" w:cs="Times New Roman"/>
+          <w:sz w:val="24"/>
+          <w:szCs w:val="24"/>
+        </w:rPr>
+        <w:t>T</w:t>
+      </w:r>
+      <w:r>
+        <w:rPr>
+          <w:rFonts w:ascii="Times New Roman" w:hAnsi="Times New Roman" w:cs="Times New Roman"/>
+          <w:sz w:val="24"/>
+          <w:szCs w:val="24"/>
+        </w:rPr>
+        <w:t xml:space="preserve">his component </w:t>
+      </w:r>
+      <w:r>
+        <w:rPr>
+          <w:rFonts w:ascii="Times New Roman" w:hAnsi="Times New Roman" w:cs="Times New Roman"/>
+          <w:sz w:val="24"/>
+          <w:szCs w:val="24"/>
+        </w:rPr>
+        <w:t>is designed following the Repository Pattern. Basically, it provides an abstraction of data, so that our framework can work with a simple abstraction that has an interface approximating that of a collection. Tight coupling of the database logic in the service make framework tough to test and extend further. Direct access of the data in the service logic may cause problems such as:</w:t>
+      </w:r>
+    </w:p>
+    <w:p>
+      <w:pPr>
+        <w:ind w:left="1020" w:firstLine="420"/>
+        <w:rPr>
+          <w:rFonts w:ascii="Times New Roman" w:hAnsi="Times New Roman" w:cs="Times New Roman"/>
+          <w:sz w:val="24"/>
+          <w:szCs w:val="24"/>
+        </w:rPr>
+      </w:pPr>
+      <w:r>
+        <w:rPr>
+          <w:rFonts w:ascii="Times New Roman" w:hAnsi="Times New Roman" w:cs="Times New Roman"/>
+          <w:sz w:val="24"/>
+          <w:szCs w:val="24"/>
+        </w:rPr>
+        <w:t>+  Difficulty applying Unit Test to the service logic.</w:t>
+      </w:r>
+    </w:p>
+    <w:p>
+      <w:pPr>
+        <w:ind w:left="1020" w:firstLine="420"/>
+        <w:rPr>
+          <w:rFonts w:ascii="Times New Roman" w:hAnsi="Times New Roman" w:cs="Times New Roman"/>
+          <w:sz w:val="24"/>
+          <w:szCs w:val="24"/>
+        </w:rPr>
+      </w:pPr>
+      <w:r>
+        <w:rPr>
+          <w:rFonts w:ascii="Times New Roman" w:hAnsi="Times New Roman" w:cs="Times New Roman"/>
+          <w:sz w:val="24"/>
+          <w:szCs w:val="24"/>
+        </w:rPr>
+        <w:t>+  Business logic cannot be tested without the dependencies of external systems like database.</w:t>
+      </w:r>
+    </w:p>
+    <w:p>
+      <w:pPr>
+        <w:ind w:left="1020" w:firstLine="420"/>
+        <w:rPr>
+          <w:rFonts w:ascii="Times New Roman" w:hAnsi="Times New Roman" w:cs="Times New Roman"/>
+          <w:sz w:val="24"/>
+          <w:szCs w:val="24"/>
+        </w:rPr>
+      </w:pPr>
+      <w:r>
+        <w:rPr>
+          <w:rFonts w:ascii="Times New Roman" w:hAnsi="Times New Roman" w:cs="Times New Roman"/>
+          <w:sz w:val="24"/>
+          <w:szCs w:val="24"/>
+        </w:rPr>
+        <w:t xml:space="preserve">+  Duplicate data access code throughout the business layer. </w:t>
+      </w:r>
+    </w:p>
+    <w:p>
+      <w:pPr>
+        <w:ind w:left="1020"/>
+        <w:rPr>
+          <w:rFonts w:ascii="Times New Roman" w:hAnsi="Times New Roman" w:cs="Times New Roman"/>
+          <w:sz w:val="24"/>
+          <w:szCs w:val="24"/>
+        </w:rPr>
+      </w:pPr>
+      <w:r>
+        <w:rPr>
+          <w:rFonts w:ascii="Times New Roman" w:hAnsi="Times New Roman" w:cs="Times New Roman"/>
+          <w:sz w:val="24"/>
+          <w:szCs w:val="24"/>
+        </w:rPr>
+        <w:t xml:space="preserve">This component </w:t>
+      </w:r>
+      <w:r>
+        <w:rPr>
+          <w:rFonts w:ascii="Times New Roman" w:hAnsi="Times New Roman" w:cs="Times New Roman"/>
+          <w:sz w:val="24"/>
+          <w:szCs w:val="24"/>
+        </w:rPr>
+        <w:t>separates the data access logic and maps it to the models in the service component. It hides the details of data access from the service component. In other words, service component can access the data object without having the knowledge of the underlying data access architecture. In the future, underlying data sources or architecture can be changed without affecting the service component.</w:t>
+      </w:r>
+    </w:p>
+    <w:p>
+      <w:pPr>
+        <w:ind w:left="1020"/>
+        <w:rPr>
+          <w:rFonts w:ascii="Times New Roman" w:hAnsi="Times New Roman" w:cs="Times New Roman"/>
+          <w:sz w:val="24"/>
+          <w:szCs w:val="24"/>
+        </w:rPr>
+      </w:pPr>
+      <w:r>
+        <w:rPr>
+          <w:rFonts w:ascii="Times New Roman" w:hAnsi="Times New Roman" w:cs="Times New Roman"/>
+          <w:sz w:val="24"/>
+          <w:szCs w:val="24"/>
+        </w:rPr>
+        <w:t>There are various advantages of the Repository Pattern including:</w:t>
+      </w:r>
+    </w:p>
+    <w:p>
+      <w:pPr>
+        <w:ind w:left="1020"/>
+        <w:rPr>
+          <w:rFonts w:ascii="Times New Roman" w:hAnsi="Times New Roman" w:cs="Times New Roman"/>
+          <w:sz w:val="24"/>
+          <w:szCs w:val="24"/>
+        </w:rPr>
+      </w:pPr>
+      <w:r>
+        <w:rPr>
+          <w:rFonts w:ascii="Times New Roman" w:hAnsi="Times New Roman" w:cs="Times New Roman"/>
+          <w:sz w:val="24"/>
+          <w:szCs w:val="24"/>
+        </w:rPr>
+        <w:tab/>
+        <w:t>+  Service logic can be tested without need for an external source.</w:t>
+      </w:r>
+    </w:p>
+    <w:p>
+      <w:pPr>
+        <w:ind w:left="1020"/>
+        <w:rPr>
+          <w:rFonts w:ascii="Times New Roman" w:hAnsi="Times New Roman" w:cs="Times New Roman"/>
+          <w:sz w:val="24"/>
+          <w:szCs w:val="24"/>
+        </w:rPr>
+      </w:pPr>
+      <w:r>
+        <w:rPr>
+          <w:rFonts w:ascii="Times New Roman" w:hAnsi="Times New Roman" w:cs="Times New Roman"/>
+          <w:sz w:val="24"/>
+          <w:szCs w:val="24"/>
+        </w:rPr>
+        <w:lastRenderedPageBreak/>
+        <w:tab/>
+        <w:t>+  Database access logic can be tested separately.</w:t>
+      </w:r>
+    </w:p>
+    <w:p>
+      <w:pPr>
+        <w:ind w:left="1020"/>
+        <w:rPr>
+          <w:rFonts w:ascii="Times New Roman" w:hAnsi="Times New Roman" w:cs="Times New Roman"/>
+          <w:sz w:val="24"/>
+          <w:szCs w:val="24"/>
+        </w:rPr>
+      </w:pPr>
+      <w:r>
+        <w:rPr>
+          <w:rFonts w:ascii="Times New Roman" w:hAnsi="Times New Roman" w:cs="Times New Roman"/>
+          <w:sz w:val="24"/>
+          <w:szCs w:val="24"/>
+        </w:rPr>
+        <w:t xml:space="preserve"> </w:t>
+      </w:r>
+      <w:r>
+        <w:rPr>
+          <w:rFonts w:ascii="Times New Roman" w:hAnsi="Times New Roman" w:cs="Times New Roman"/>
+          <w:sz w:val="24"/>
+          <w:szCs w:val="24"/>
+        </w:rPr>
+        <w:tab/>
+        <w:t>+  No duplicate of code.</w:t>
+      </w:r>
+    </w:p>
+    <w:p>
+      <w:pPr>
+        <w:ind w:left="1020"/>
+        <w:rPr>
+          <w:rFonts w:ascii="Times New Roman" w:hAnsi="Times New Roman" w:cs="Times New Roman"/>
+          <w:sz w:val="24"/>
+          <w:szCs w:val="24"/>
+        </w:rPr>
+      </w:pPr>
+      <w:r>
+        <w:rPr>
+          <w:rFonts w:ascii="Times New Roman" w:hAnsi="Times New Roman" w:cs="Times New Roman"/>
+          <w:sz w:val="24"/>
+          <w:szCs w:val="24"/>
+        </w:rPr>
+        <w:tab/>
+        <w:t>+  Caching strategy for the datasource can be centralized.</w:t>
+      </w:r>
+    </w:p>
+    <w:p>
+      <w:pPr>
+        <w:ind w:left="1020"/>
+        <w:rPr>
+          <w:rFonts w:ascii="Times New Roman" w:hAnsi="Times New Roman" w:cs="Times New Roman"/>
+          <w:sz w:val="24"/>
+          <w:szCs w:val="24"/>
+        </w:rPr>
+      </w:pPr>
+      <w:r>
+        <w:rPr>
+          <w:rFonts w:ascii="Times New Roman" w:hAnsi="Times New Roman" w:cs="Times New Roman"/>
+          <w:sz w:val="24"/>
+          <w:szCs w:val="24"/>
+        </w:rPr>
+        <w:tab/>
+        <w:t>+  Centralizing the data access logic, so code maintainability is easier.</w:t>
+      </w:r>
+    </w:p>
+    <w:p>
+      <w:pPr>
+        <w:pStyle w:val="ListParagraph"/>
+        <w:numPr>
+          <w:ilvl w:val="0"/>
+          <w:numId w:val="5"/>
+        </w:numPr>
+        <w:rPr>
+          <w:rFonts w:ascii="Times New Roman" w:hAnsi="Times New Roman" w:cs="Times New Roman"/>
+          <w:sz w:val="24"/>
+          <w:szCs w:val="24"/>
+        </w:rPr>
+      </w:pPr>
+      <w:r>
+        <w:rPr>
+          <w:rFonts w:ascii="Times New Roman" w:hAnsi="Times New Roman" w:cs="Times New Roman"/>
+          <w:sz w:val="24"/>
+          <w:szCs w:val="24"/>
+        </w:rPr>
+        <w:t>Privacy Function Library:</w:t>
+      </w:r>
+    </w:p>
+    <w:p>
+      <w:pPr>
+        <w:ind w:left="720"/>
+        <w:rPr>
+          <w:rFonts w:ascii="Times New Roman" w:hAnsi="Times New Roman" w:cs="Times New Roman"/>
+          <w:sz w:val="24"/>
+          <w:szCs w:val="24"/>
+        </w:rPr>
+      </w:pPr>
+      <w:r>
+        <w:rPr>
+          <w:noProof/>
+        </w:rPr>
+        <w:drawing>
+          <wp:inline distT="0" distB="0" distL="0" distR="0" wp14:anchorId="4D853326" wp14:editId="3B550D02">
+            <wp:extent cx="6362700" cy="2908080"/>
+            <wp:effectExtent l="0" t="0" r="0" b="6985"/>
+            <wp:docPr id="12" name="Picture 12"/>
+            <wp:cNvGraphicFramePr>
+              <a:graphicFrameLocks xmlns:a="http://schemas.openxmlformats.org/drawingml/2006/main" noChangeAspect="1"/>
+            </wp:cNvGraphicFramePr>
+            <a:graphic xmlns:a="http://schemas.openxmlformats.org/drawingml/2006/main">
+              <a:graphicData uri="http://schemas.openxmlformats.org/drawingml/2006/picture">
+                <pic:pic xmlns:pic="http://schemas.openxmlformats.org/drawingml/2006/picture">
+                  <pic:nvPicPr>
+                    <pic:cNvPr id="1" name=""/>
+                    <pic:cNvPicPr/>
+                  </pic:nvPicPr>
+                  <pic:blipFill>
+                    <a:blip r:embed="rId11"/>
+                    <a:stretch>
+                      <a:fillRect/>
+                    </a:stretch>
+                  </pic:blipFill>
+                  <pic:spPr>
+                    <a:xfrm>
+                      <a:off x="0" y="0"/>
                       <a:ext cx="6374700" cy="2913565"/>
                     </a:xfrm>
                     <a:prstGeom prst="rect">
@@ -13390,68 +13459,6 @@
     </w:p>
     <w:p>
       <w:pPr>
-        <w:ind w:left="720"/>
-        <w:rPr>
-          <w:rFonts w:ascii="Times New Roman" w:hAnsi="Times New Roman" w:cs="Times New Roman"/>
-          <w:sz w:val="24"/>
-          <w:szCs w:val="24"/>
-        </w:rPr>
-      </w:pPr>
-    </w:p>
-    <w:p>
-      <w:pPr>
-        <w:ind w:left="720"/>
-        <w:rPr>
-          <w:rFonts w:ascii="Times New Roman" w:hAnsi="Times New Roman" w:cs="Times New Roman"/>
-          <w:sz w:val="24"/>
-          <w:szCs w:val="24"/>
-        </w:rPr>
-      </w:pPr>
-      <w:r>
-        <w:rPr>
-          <w:rFonts w:ascii="Helvetica" w:hAnsi="Helvetica" w:cs="Helvetica"/>
-          <w:color w:val="444444"/>
-          <w:shd w:val="clear" w:color="auto" w:fill="FFFFFF"/>
-        </w:rPr>
-        <w:lastRenderedPageBreak/>
-        <w:t>This mechanism makes exchanging product families easy because the specific class of the factory object appears only once in the application - where it is instantiated.</w:t>
-      </w:r>
-      <w:r>
-        <w:rPr>
-          <w:rStyle w:val="apple-converted-space"/>
-          <w:rFonts w:ascii="Helvetica" w:hAnsi="Helvetica" w:cs="Helvetica"/>
-          <w:color w:val="444444"/>
-          <w:shd w:val="clear" w:color="auto" w:fill="FFFFFF"/>
-        </w:rPr>
-        <w:t> </w:t>
-      </w:r>
-      <w:r>
-        <w:rPr>
-          <w:rFonts w:ascii="Times New Roman" w:hAnsi="Times New Roman" w:cs="Times New Roman"/>
-          <w:sz w:val="24"/>
-          <w:szCs w:val="24"/>
-        </w:rPr>
-        <w:t xml:space="preserve"> </w:t>
-      </w:r>
-      <w:r>
-        <w:rPr>
-          <w:rFonts w:ascii="Times New Roman" w:hAnsi="Times New Roman" w:cs="Times New Roman"/>
-          <w:sz w:val="24"/>
-          <w:szCs w:val="24"/>
-        </w:rPr>
-        <w:t>Data</w:t>
-      </w:r>
-      <w:r>
-        <w:rPr>
-          <w:rFonts w:ascii="Times New Roman" w:hAnsi="Times New Roman" w:cs="Times New Roman"/>
-          <w:sz w:val="24"/>
-          <w:szCs w:val="24"/>
-        </w:rPr>
-        <w:t xml:space="preserve"> flow</w:t>
-      </w:r>
-    </w:p>
-    <w:p>
-      <w:pPr>
         <w:pStyle w:val="ListParagraph"/>
         <w:numPr>
           <w:ilvl w:val="0"/>
@@ -13469,6 +13476,7 @@
           <w:sz w:val="24"/>
           <w:szCs w:val="24"/>
         </w:rPr>
+        <w:lastRenderedPageBreak/>
         <w:t>Application Demonstration:</w:t>
       </w:r>
     </w:p>
@@ -13578,7 +13586,7 @@
           <w:szCs w:val="24"/>
         </w:rPr>
       </w:pPr>
-      <w:hyperlink r:id="rId11" w:history="1">
+      <w:hyperlink r:id="rId12" w:history="1">
         <w:r>
           <w:rPr>
             <w:rStyle w:val="Hyperlink"/>
@@ -13600,7 +13608,7 @@
           <w:szCs w:val="24"/>
         </w:rPr>
       </w:pPr>
-      <w:hyperlink r:id="rId12" w:history="1">
+      <w:hyperlink r:id="rId13" w:history="1">
         <w:r>
           <w:rPr>
             <w:rStyle w:val="Hyperlink"/>
@@ -13622,7 +13630,7 @@
           <w:szCs w:val="24"/>
         </w:rPr>
       </w:pPr>
-      <w:hyperlink r:id="rId13" w:history="1">
+      <w:hyperlink r:id="rId14" w:history="1">
         <w:r>
           <w:rPr>
             <w:rStyle w:val="Hyperlink"/>
@@ -13644,7 +13652,7 @@
           <w:szCs w:val="24"/>
         </w:rPr>
       </w:pPr>
-      <w:hyperlink r:id="rId14" w:history="1">
+      <w:hyperlink r:id="rId15" w:history="1">
         <w:r>
           <w:rPr>
             <w:rStyle w:val="Hyperlink"/>

</xml_diff>

<commit_message>
update ThesisABAC.docx: add repository implementation
</commit_message>
<xml_diff>
--- a/AttributeBasedAC/ThesisABAC.docx
+++ b/AttributeBasedAC/ThesisABAC.docx
@@ -12506,6 +12506,8 @@
         </w:rPr>
         <w:t xml:space="preserve">} </w:t>
       </w:r>
+      <w:bookmarkStart w:id="1" w:name="_GoBack"/>
+      <w:bookmarkEnd w:id="1"/>
     </w:p>
     <w:p>
       <w:pPr>
@@ -12556,7 +12558,23 @@
           <w:sz w:val="24"/>
           <w:szCs w:val="24"/>
         </w:rPr>
-        <w:t xml:space="preserve">array </w:t>
+        <w:t>array</w:t>
+      </w:r>
+      <w:r>
+        <w:rPr>
+          <w:rFonts w:ascii="Times New Roman" w:hAnsi="Times New Roman" w:cs="Times New Roman"/>
+          <w:sz w:val="24"/>
+          <w:szCs w:val="24"/>
+        </w:rPr>
+        <w:t xml:space="preserve"> object</w:t>
+      </w:r>
+      <w:r>
+        <w:rPr>
+          <w:rFonts w:ascii="Times New Roman" w:hAnsi="Times New Roman" w:cs="Times New Roman"/>
+          <w:sz w:val="24"/>
+          <w:szCs w:val="24"/>
+        </w:rPr>
+        <w:t xml:space="preserve"> </w:t>
       </w:r>
       <w:r>
         <w:rPr>
@@ -12566,6 +12584,17 @@
         </w:rPr>
         <w:t>field:</w:t>
       </w:r>
+    </w:p>
+    <w:p>
+      <w:pPr>
+        <w:pStyle w:val="ListParagraph"/>
+        <w:ind w:left="1740"/>
+        <w:rPr>
+          <w:rFonts w:ascii="Times New Roman" w:hAnsi="Times New Roman" w:cs="Times New Roman"/>
+          <w:sz w:val="24"/>
+          <w:szCs w:val="24"/>
+        </w:rPr>
+      </w:pPr>
     </w:p>
     <w:p>
       <w:pPr>
@@ -12666,10 +12695,10 @@
         </w:rPr>
         <w:lastRenderedPageBreak/>
         <w:drawing>
-          <wp:inline distT="0" distB="0" distL="0" distR="0" wp14:anchorId="6C5533AA" wp14:editId="191E4523">
-            <wp:extent cx="5562600" cy="3401150"/>
-            <wp:effectExtent l="0" t="0" r="0" b="8890"/>
-            <wp:docPr id="9" name="Picture 9"/>
+          <wp:inline distT="0" distB="0" distL="0" distR="0" wp14:anchorId="7ED51FEA" wp14:editId="5234A7A0">
+            <wp:extent cx="5943600" cy="3178810"/>
+            <wp:effectExtent l="0" t="0" r="0" b="2540"/>
+            <wp:docPr id="31" name="Picture 31"/>
             <wp:cNvGraphicFramePr>
               <a:graphicFrameLocks xmlns:a="http://schemas.openxmlformats.org/drawingml/2006/main" noChangeAspect="1"/>
             </wp:cNvGraphicFramePr>
@@ -12689,7 +12718,7 @@
                   <pic:spPr>
                     <a:xfrm>
                       <a:off x="0" y="0"/>
-                      <a:ext cx="5565922" cy="3403181"/>
+                      <a:ext cx="5943600" cy="3178810"/>
                     </a:xfrm>
                     <a:prstGeom prst="rect">
                       <a:avLst/>
@@ -12704,6 +12733,23 @@
     </w:p>
     <w:p>
       <w:pPr>
+        <w:ind w:left="720"/>
+        <w:rPr>
+          <w:noProof/>
+        </w:rPr>
+      </w:pPr>
+    </w:p>
+    <w:p>
+      <w:pPr>
+        <w:rPr>
+          <w:rFonts w:ascii="Times New Roman" w:hAnsi="Times New Roman" w:cs="Times New Roman"/>
+          <w:sz w:val="24"/>
+          <w:szCs w:val="24"/>
+        </w:rPr>
+      </w:pPr>
+    </w:p>
+    <w:p>
+      <w:pPr>
         <w:pStyle w:val="ListParagraph"/>
         <w:numPr>
           <w:ilvl w:val="0"/>
@@ -12721,7 +12767,7 @@
           <w:sz w:val="24"/>
           <w:szCs w:val="24"/>
         </w:rPr>
-        <w:t>Service Interfaces:</w:t>
+        <w:t>Models</w:t>
       </w:r>
     </w:p>
     <w:p>
@@ -12738,10 +12784,91 @@
           <w:noProof/>
         </w:rPr>
         <w:drawing>
-          <wp:inline distT="0" distB="0" distL="0" distR="0" wp14:anchorId="1E242EE9" wp14:editId="5B95994F">
-            <wp:extent cx="5943600" cy="3178175"/>
-            <wp:effectExtent l="0" t="0" r="0" b="3175"/>
-            <wp:docPr id="15" name="Picture 15"/>
+          <wp:inline distT="0" distB="0" distL="0" distR="0" wp14:anchorId="4342E754" wp14:editId="78B14A1E">
+            <wp:extent cx="5943600" cy="3551555"/>
+            <wp:effectExtent l="0" t="0" r="0" b="0"/>
+            <wp:docPr id="10" name="Picture 10"/>
+            <wp:cNvGraphicFramePr>
+              <a:graphicFrameLocks xmlns:a="http://schemas.openxmlformats.org/drawingml/2006/main" noChangeAspect="1"/>
+            </wp:cNvGraphicFramePr>
+            <a:graphic xmlns:a="http://schemas.openxmlformats.org/drawingml/2006/main">
+              <a:graphicData uri="http://schemas.openxmlformats.org/drawingml/2006/picture">
+                <pic:pic xmlns:pic="http://schemas.openxmlformats.org/drawingml/2006/picture">
+                  <pic:nvPicPr>
+                    <pic:cNvPr id="1" name=""/>
+                    <pic:cNvPicPr/>
+                  </pic:nvPicPr>
+                  <pic:blipFill>
+                    <a:blip r:embed="rId7"/>
+                    <a:stretch>
+                      <a:fillRect/>
+                    </a:stretch>
+                  </pic:blipFill>
+                  <pic:spPr>
+                    <a:xfrm>
+                      <a:off x="0" y="0"/>
+                      <a:ext cx="5943600" cy="3551555"/>
+                    </a:xfrm>
+                    <a:prstGeom prst="rect">
+                      <a:avLst/>
+                    </a:prstGeom>
+                  </pic:spPr>
+                </pic:pic>
+              </a:graphicData>
+            </a:graphic>
+          </wp:inline>
+        </w:drawing>
+      </w:r>
+    </w:p>
+    <w:p>
+      <w:pPr>
+        <w:pStyle w:val="ListParagraph"/>
+        <w:numPr>
+          <w:ilvl w:val="0"/>
+          <w:numId w:val="5"/>
+        </w:numPr>
+        <w:rPr>
+          <w:rFonts w:ascii="Times New Roman" w:hAnsi="Times New Roman" w:cs="Times New Roman"/>
+          <w:sz w:val="24"/>
+          <w:szCs w:val="24"/>
+        </w:rPr>
+      </w:pPr>
+      <w:r>
+        <w:rPr>
+          <w:rFonts w:ascii="Times New Roman" w:hAnsi="Times New Roman" w:cs="Times New Roman"/>
+          <w:sz w:val="24"/>
+          <w:szCs w:val="24"/>
+        </w:rPr>
+        <w:t>Repository Interfaces:</w:t>
+      </w:r>
+      <w:r>
+        <w:rPr>
+          <w:rFonts w:ascii="Times New Roman" w:hAnsi="Times New Roman" w:cs="Times New Roman"/>
+          <w:sz w:val="24"/>
+          <w:szCs w:val="24"/>
+        </w:rPr>
+        <w:t xml:space="preserve"> </w:t>
+      </w:r>
+    </w:p>
+    <w:p>
+      <w:pPr>
+        <w:ind w:left="720"/>
+        <w:rPr>
+          <w:rFonts w:ascii="Times New Roman" w:hAnsi="Times New Roman" w:cs="Times New Roman"/>
+          <w:sz w:val="24"/>
+          <w:szCs w:val="24"/>
+        </w:rPr>
+      </w:pPr>
+      <w:r>
+        <w:rPr>
+          <w:noProof/>
+        </w:rPr>
+        <w:lastRenderedPageBreak/>
+        <w:drawing>
+          <wp:inline distT="0" distB="0" distL="0" distR="0" wp14:anchorId="07A05E57" wp14:editId="3AEAA19C">
+            <wp:extent cx="5943600" cy="4093210"/>
+            <wp:effectExtent l="0" t="0" r="0" b="2540"/>
+            <wp:docPr id="28" name="Picture 28"/>
             <wp:cNvGraphicFramePr>
               <a:graphicFrameLocks xmlns:a="http://schemas.openxmlformats.org/drawingml/2006/main" noChangeAspect="1"/>
             </wp:cNvGraphicFramePr>
@@ -12761,7 +12888,7 @@
                   <pic:spPr>
                     <a:xfrm>
                       <a:off x="0" y="0"/>
-                      <a:ext cx="5943600" cy="3178175"/>
+                      <a:ext cx="5943600" cy="4093210"/>
                     </a:xfrm>
                     <a:prstGeom prst="rect">
                       <a:avLst/>
@@ -12773,8 +12900,261 @@
           </wp:inline>
         </w:drawing>
       </w:r>
-      <w:bookmarkStart w:id="1" w:name="_GoBack"/>
-      <w:bookmarkEnd w:id="1"/>
+    </w:p>
+    <w:p>
+      <w:pPr>
+        <w:ind w:left="720"/>
+        <w:rPr>
+          <w:rFonts w:ascii="Times New Roman" w:hAnsi="Times New Roman" w:cs="Times New Roman"/>
+          <w:sz w:val="24"/>
+          <w:szCs w:val="24"/>
+        </w:rPr>
+      </w:pPr>
+      <w:r>
+        <w:rPr>
+          <w:rFonts w:ascii="Times New Roman" w:hAnsi="Times New Roman" w:cs="Times New Roman"/>
+          <w:sz w:val="24"/>
+          <w:szCs w:val="24"/>
+        </w:rPr>
+        <w:tab/>
+        <w:t>Figure[]</w:t>
+      </w:r>
+    </w:p>
+    <w:p>
+      <w:pPr>
+        <w:ind w:left="1020"/>
+        <w:rPr>
+          <w:rFonts w:ascii="Times New Roman" w:hAnsi="Times New Roman" w:cs="Times New Roman"/>
+          <w:sz w:val="24"/>
+          <w:szCs w:val="24"/>
+        </w:rPr>
+      </w:pPr>
+      <w:r>
+        <w:rPr>
+          <w:rFonts w:ascii="Times New Roman" w:hAnsi="Times New Roman" w:cs="Times New Roman"/>
+          <w:sz w:val="24"/>
+          <w:szCs w:val="24"/>
+        </w:rPr>
+        <w:t>T</w:t>
+      </w:r>
+      <w:r>
+        <w:rPr>
+          <w:rFonts w:ascii="Times New Roman" w:hAnsi="Times New Roman" w:cs="Times New Roman"/>
+          <w:sz w:val="24"/>
+          <w:szCs w:val="24"/>
+        </w:rPr>
+        <w:t xml:space="preserve">his component </w:t>
+      </w:r>
+      <w:r>
+        <w:rPr>
+          <w:rFonts w:ascii="Times New Roman" w:hAnsi="Times New Roman" w:cs="Times New Roman"/>
+          <w:sz w:val="24"/>
+          <w:szCs w:val="24"/>
+        </w:rPr>
+        <w:t>is designed following the Repository Pattern. Basically, it provides an abstraction of data, so that our framework can work with a simple abstraction that has an interface approximating that of a collection. Tight coupling of the database logic in the service make framework tough to test and extend further. Direct access of the data in the service logic may cause problems such as:</w:t>
+      </w:r>
+    </w:p>
+    <w:p>
+      <w:pPr>
+        <w:ind w:left="1020" w:firstLine="420"/>
+        <w:rPr>
+          <w:rFonts w:ascii="Times New Roman" w:hAnsi="Times New Roman" w:cs="Times New Roman"/>
+          <w:sz w:val="24"/>
+          <w:szCs w:val="24"/>
+        </w:rPr>
+      </w:pPr>
+      <w:r>
+        <w:rPr>
+          <w:rFonts w:ascii="Times New Roman" w:hAnsi="Times New Roman" w:cs="Times New Roman"/>
+          <w:sz w:val="24"/>
+          <w:szCs w:val="24"/>
+        </w:rPr>
+        <w:t>+  Difficulty applying Unit Test to the service logic.</w:t>
+      </w:r>
+    </w:p>
+    <w:p>
+      <w:pPr>
+        <w:ind w:left="1020" w:firstLine="420"/>
+        <w:rPr>
+          <w:rFonts w:ascii="Times New Roman" w:hAnsi="Times New Roman" w:cs="Times New Roman"/>
+          <w:sz w:val="24"/>
+          <w:szCs w:val="24"/>
+        </w:rPr>
+      </w:pPr>
+      <w:r>
+        <w:rPr>
+          <w:rFonts w:ascii="Times New Roman" w:hAnsi="Times New Roman" w:cs="Times New Roman"/>
+          <w:sz w:val="24"/>
+          <w:szCs w:val="24"/>
+        </w:rPr>
+        <w:t>+  Business logic cannot be tested without the dependencies of external systems like database.</w:t>
+      </w:r>
+    </w:p>
+    <w:p>
+      <w:pPr>
+        <w:ind w:left="1020" w:firstLine="420"/>
+        <w:rPr>
+          <w:rFonts w:ascii="Times New Roman" w:hAnsi="Times New Roman" w:cs="Times New Roman"/>
+          <w:sz w:val="24"/>
+          <w:szCs w:val="24"/>
+        </w:rPr>
+      </w:pPr>
+      <w:r>
+        <w:rPr>
+          <w:rFonts w:ascii="Times New Roman" w:hAnsi="Times New Roman" w:cs="Times New Roman"/>
+          <w:sz w:val="24"/>
+          <w:szCs w:val="24"/>
+        </w:rPr>
+        <w:t xml:space="preserve">+  Duplicate data access code throughout the business layer. </w:t>
+      </w:r>
+    </w:p>
+    <w:p>
+      <w:pPr>
+        <w:ind w:left="1020"/>
+        <w:rPr>
+          <w:rFonts w:ascii="Times New Roman" w:hAnsi="Times New Roman" w:cs="Times New Roman"/>
+          <w:sz w:val="24"/>
+          <w:szCs w:val="24"/>
+        </w:rPr>
+      </w:pPr>
+      <w:r>
+        <w:rPr>
+          <w:rFonts w:ascii="Times New Roman" w:hAnsi="Times New Roman" w:cs="Times New Roman"/>
+          <w:sz w:val="24"/>
+          <w:szCs w:val="24"/>
+        </w:rPr>
+        <w:t xml:space="preserve">This component </w:t>
+      </w:r>
+      <w:r>
+        <w:rPr>
+          <w:rFonts w:ascii="Times New Roman" w:hAnsi="Times New Roman" w:cs="Times New Roman"/>
+          <w:sz w:val="24"/>
+          <w:szCs w:val="24"/>
+        </w:rPr>
+        <w:t>separates the data access logic and maps it to the models in the service component. It hides the details of data access from the service component. In other words, service component can access the data object without having the knowledge of the underlying data access architecture. In the future, underlying data sources or architecture can be changed without affecting the service component.</w:t>
+      </w:r>
+    </w:p>
+    <w:p>
+      <w:pPr>
+        <w:ind w:left="1020"/>
+        <w:rPr>
+          <w:rFonts w:ascii="Times New Roman" w:hAnsi="Times New Roman" w:cs="Times New Roman"/>
+          <w:sz w:val="24"/>
+          <w:szCs w:val="24"/>
+        </w:rPr>
+      </w:pPr>
+      <w:r>
+        <w:rPr>
+          <w:rFonts w:ascii="Times New Roman" w:hAnsi="Times New Roman" w:cs="Times New Roman"/>
+          <w:sz w:val="24"/>
+          <w:szCs w:val="24"/>
+        </w:rPr>
+        <w:t>There are various advantages of the Repository Pattern including:</w:t>
+      </w:r>
+    </w:p>
+    <w:p>
+      <w:pPr>
+        <w:ind w:left="1020"/>
+        <w:rPr>
+          <w:rFonts w:ascii="Times New Roman" w:hAnsi="Times New Roman" w:cs="Times New Roman"/>
+          <w:sz w:val="24"/>
+          <w:szCs w:val="24"/>
+        </w:rPr>
+      </w:pPr>
+      <w:r>
+        <w:rPr>
+          <w:rFonts w:ascii="Times New Roman" w:hAnsi="Times New Roman" w:cs="Times New Roman"/>
+          <w:sz w:val="24"/>
+          <w:szCs w:val="24"/>
+        </w:rPr>
+        <w:tab/>
+        <w:t>+  Service logic can be tested without need for an external source.</w:t>
+      </w:r>
+    </w:p>
+    <w:p>
+      <w:pPr>
+        <w:ind w:left="1020"/>
+        <w:rPr>
+          <w:rFonts w:ascii="Times New Roman" w:hAnsi="Times New Roman" w:cs="Times New Roman"/>
+          <w:sz w:val="24"/>
+          <w:szCs w:val="24"/>
+        </w:rPr>
+      </w:pPr>
+      <w:r>
+        <w:rPr>
+          <w:rFonts w:ascii="Times New Roman" w:hAnsi="Times New Roman" w:cs="Times New Roman"/>
+          <w:sz w:val="24"/>
+          <w:szCs w:val="24"/>
+        </w:rPr>
+        <w:lastRenderedPageBreak/>
+        <w:tab/>
+        <w:t>+  Database access logic can be tested separately.</w:t>
+      </w:r>
+    </w:p>
+    <w:p>
+      <w:pPr>
+        <w:ind w:left="1020"/>
+        <w:rPr>
+          <w:rFonts w:ascii="Times New Roman" w:hAnsi="Times New Roman" w:cs="Times New Roman"/>
+          <w:sz w:val="24"/>
+          <w:szCs w:val="24"/>
+        </w:rPr>
+      </w:pPr>
+      <w:r>
+        <w:rPr>
+          <w:rFonts w:ascii="Times New Roman" w:hAnsi="Times New Roman" w:cs="Times New Roman"/>
+          <w:sz w:val="24"/>
+          <w:szCs w:val="24"/>
+        </w:rPr>
+        <w:t xml:space="preserve"> </w:t>
+      </w:r>
+      <w:r>
+        <w:rPr>
+          <w:rFonts w:ascii="Times New Roman" w:hAnsi="Times New Roman" w:cs="Times New Roman"/>
+          <w:sz w:val="24"/>
+          <w:szCs w:val="24"/>
+        </w:rPr>
+        <w:tab/>
+        <w:t>+  No duplicate of code.</w:t>
+      </w:r>
+    </w:p>
+    <w:p>
+      <w:pPr>
+        <w:ind w:left="1020"/>
+        <w:rPr>
+          <w:rFonts w:ascii="Times New Roman" w:hAnsi="Times New Roman" w:cs="Times New Roman"/>
+          <w:sz w:val="24"/>
+          <w:szCs w:val="24"/>
+        </w:rPr>
+      </w:pPr>
+      <w:r>
+        <w:rPr>
+          <w:rFonts w:ascii="Times New Roman" w:hAnsi="Times New Roman" w:cs="Times New Roman"/>
+          <w:sz w:val="24"/>
+          <w:szCs w:val="24"/>
+        </w:rPr>
+        <w:tab/>
+        <w:t>+  Caching strategy for the datasource can be centralized.</w:t>
+      </w:r>
+    </w:p>
+    <w:p>
+      <w:pPr>
+        <w:ind w:left="1020"/>
+        <w:rPr>
+          <w:rFonts w:ascii="Times New Roman" w:hAnsi="Times New Roman" w:cs="Times New Roman"/>
+          <w:sz w:val="24"/>
+          <w:szCs w:val="24"/>
+        </w:rPr>
+      </w:pPr>
+      <w:r>
+        <w:rPr>
+          <w:rFonts w:ascii="Times New Roman" w:hAnsi="Times New Roman" w:cs="Times New Roman"/>
+          <w:sz w:val="24"/>
+          <w:szCs w:val="24"/>
+        </w:rPr>
+        <w:tab/>
+        <w:t>+  Centralizing the data access logic, so code maintainability is easier.</w:t>
+      </w:r>
     </w:p>
     <w:p>
       <w:pPr>
@@ -12789,35 +13169,21 @@
           <w:szCs w:val="24"/>
         </w:rPr>
       </w:pPr>
-    </w:p>
-    <w:p>
-      <w:pPr>
-        <w:pStyle w:val="ListParagraph"/>
-        <w:numPr>
-          <w:ilvl w:val="0"/>
-          <w:numId w:val="5"/>
-        </w:numPr>
-        <w:rPr>
-          <w:rFonts w:ascii="Times New Roman" w:hAnsi="Times New Roman" w:cs="Times New Roman"/>
-          <w:sz w:val="24"/>
-          <w:szCs w:val="24"/>
-        </w:rPr>
-      </w:pPr>
-      <w:r>
-        <w:rPr>
-          <w:rFonts w:ascii="Times New Roman" w:hAnsi="Times New Roman" w:cs="Times New Roman"/>
-          <w:sz w:val="24"/>
-          <w:szCs w:val="24"/>
-        </w:rPr>
-        <w:t>Repository Interfaces:</w:t>
-      </w:r>
-      <w:r>
-        <w:rPr>
-          <w:rFonts w:ascii="Times New Roman" w:hAnsi="Times New Roman" w:cs="Times New Roman"/>
-          <w:sz w:val="24"/>
-          <w:szCs w:val="24"/>
-        </w:rPr>
-        <w:t xml:space="preserve"> </w:t>
+      <w:r>
+        <w:rPr>
+          <w:rFonts w:ascii="Times New Roman" w:hAnsi="Times New Roman" w:cs="Times New Roman"/>
+          <w:sz w:val="24"/>
+          <w:szCs w:val="24"/>
+        </w:rPr>
+        <w:t xml:space="preserve">MongoDB Repository (implemented from </w:t>
+      </w:r>
+      <w:r>
+        <w:rPr>
+          <w:rFonts w:ascii="Times New Roman" w:hAnsi="Times New Roman" w:cs="Times New Roman"/>
+          <w:sz w:val="24"/>
+          <w:szCs w:val="24"/>
+        </w:rPr>
+        <w:t>Repository Interfaces)</w:t>
       </w:r>
     </w:p>
     <w:p>
@@ -12833,12 +13199,11 @@
         <w:rPr>
           <w:noProof/>
         </w:rPr>
-        <w:lastRenderedPageBreak/>
         <w:drawing>
-          <wp:inline distT="0" distB="0" distL="0" distR="0" wp14:anchorId="520251CE" wp14:editId="5CA18FCB">
-            <wp:extent cx="5943600" cy="4150995"/>
-            <wp:effectExtent l="0" t="0" r="0" b="1905"/>
-            <wp:docPr id="14" name="Picture 14"/>
+          <wp:inline distT="0" distB="0" distL="0" distR="0" wp14:anchorId="6DCDEB4F" wp14:editId="08A9AF88">
+            <wp:extent cx="6254217" cy="3346273"/>
+            <wp:effectExtent l="0" t="0" r="0" b="6985"/>
+            <wp:docPr id="29" name="Picture 29"/>
             <wp:cNvGraphicFramePr>
               <a:graphicFrameLocks xmlns:a="http://schemas.openxmlformats.org/drawingml/2006/main" noChangeAspect="1"/>
             </wp:cNvGraphicFramePr>
@@ -12858,7 +13223,7 @@
                   <pic:spPr>
                     <a:xfrm>
                       <a:off x="0" y="0"/>
-                      <a:ext cx="5943600" cy="4150995"/>
+                      <a:ext cx="6256144" cy="3347304"/>
                     </a:xfrm>
                     <a:prstGeom prst="rect">
                       <a:avLst/>
@@ -12882,290 +13247,13 @@
       </w:pPr>
       <w:r>
         <w:rPr>
-          <w:rFonts w:ascii="Times New Roman" w:hAnsi="Times New Roman" w:cs="Times New Roman"/>
-          <w:sz w:val="24"/>
-          <w:szCs w:val="24"/>
-        </w:rPr>
-        <w:tab/>
-        <w:t>Figure[]</w:t>
-      </w:r>
-    </w:p>
-    <w:p>
-      <w:pPr>
-        <w:ind w:left="1020"/>
-        <w:rPr>
-          <w:rFonts w:ascii="Times New Roman" w:hAnsi="Times New Roman" w:cs="Times New Roman"/>
-          <w:sz w:val="24"/>
-          <w:szCs w:val="24"/>
-        </w:rPr>
-      </w:pPr>
-      <w:r>
-        <w:rPr>
-          <w:rFonts w:ascii="Times New Roman" w:hAnsi="Times New Roman" w:cs="Times New Roman"/>
-          <w:sz w:val="24"/>
-          <w:szCs w:val="24"/>
-        </w:rPr>
-        <w:t>T</w:t>
-      </w:r>
-      <w:r>
-        <w:rPr>
-          <w:rFonts w:ascii="Times New Roman" w:hAnsi="Times New Roman" w:cs="Times New Roman"/>
-          <w:sz w:val="24"/>
-          <w:szCs w:val="24"/>
-        </w:rPr>
-        <w:t xml:space="preserve">his component </w:t>
-      </w:r>
-      <w:r>
-        <w:rPr>
-          <w:rFonts w:ascii="Times New Roman" w:hAnsi="Times New Roman" w:cs="Times New Roman"/>
-          <w:sz w:val="24"/>
-          <w:szCs w:val="24"/>
-        </w:rPr>
-        <w:t>is designed following the Repository Pattern. Basically, it provides an abstraction of data, so that our framework can work with a simple abstraction that has an interface approximating that of a collection. Tight coupling of the database logic in the service make framework tough to test and extend further. Direct access of the data in the service logic may cause problems such as:</w:t>
-      </w:r>
-    </w:p>
-    <w:p>
-      <w:pPr>
-        <w:ind w:left="1020" w:firstLine="420"/>
-        <w:rPr>
-          <w:rFonts w:ascii="Times New Roman" w:hAnsi="Times New Roman" w:cs="Times New Roman"/>
-          <w:sz w:val="24"/>
-          <w:szCs w:val="24"/>
-        </w:rPr>
-      </w:pPr>
-      <w:r>
-        <w:rPr>
-          <w:rFonts w:ascii="Times New Roman" w:hAnsi="Times New Roman" w:cs="Times New Roman"/>
-          <w:sz w:val="24"/>
-          <w:szCs w:val="24"/>
-        </w:rPr>
-        <w:t>+  Difficulty applying Unit Test to the service logic.</w:t>
-      </w:r>
-    </w:p>
-    <w:p>
-      <w:pPr>
-        <w:ind w:left="1020" w:firstLine="420"/>
-        <w:rPr>
-          <w:rFonts w:ascii="Times New Roman" w:hAnsi="Times New Roman" w:cs="Times New Roman"/>
-          <w:sz w:val="24"/>
-          <w:szCs w:val="24"/>
-        </w:rPr>
-      </w:pPr>
-      <w:r>
-        <w:rPr>
-          <w:rFonts w:ascii="Times New Roman" w:hAnsi="Times New Roman" w:cs="Times New Roman"/>
-          <w:sz w:val="24"/>
-          <w:szCs w:val="24"/>
-        </w:rPr>
-        <w:t>+  Business logic cannot be tested without the dependencies of external systems like database.</w:t>
-      </w:r>
-    </w:p>
-    <w:p>
-      <w:pPr>
-        <w:ind w:left="1020" w:firstLine="420"/>
-        <w:rPr>
-          <w:rFonts w:ascii="Times New Roman" w:hAnsi="Times New Roman" w:cs="Times New Roman"/>
-          <w:sz w:val="24"/>
-          <w:szCs w:val="24"/>
-        </w:rPr>
-      </w:pPr>
-      <w:r>
-        <w:rPr>
-          <w:rFonts w:ascii="Times New Roman" w:hAnsi="Times New Roman" w:cs="Times New Roman"/>
-          <w:sz w:val="24"/>
-          <w:szCs w:val="24"/>
-        </w:rPr>
-        <w:t xml:space="preserve">+  Duplicate data access code throughout the business layer. </w:t>
-      </w:r>
-    </w:p>
-    <w:p>
-      <w:pPr>
-        <w:ind w:left="1020"/>
-        <w:rPr>
-          <w:rFonts w:ascii="Times New Roman" w:hAnsi="Times New Roman" w:cs="Times New Roman"/>
-          <w:sz w:val="24"/>
-          <w:szCs w:val="24"/>
-        </w:rPr>
-      </w:pPr>
-      <w:r>
-        <w:rPr>
-          <w:rFonts w:ascii="Times New Roman" w:hAnsi="Times New Roman" w:cs="Times New Roman"/>
-          <w:sz w:val="24"/>
-          <w:szCs w:val="24"/>
-        </w:rPr>
-        <w:t xml:space="preserve">This component </w:t>
-      </w:r>
-      <w:r>
-        <w:rPr>
-          <w:rFonts w:ascii="Times New Roman" w:hAnsi="Times New Roman" w:cs="Times New Roman"/>
-          <w:sz w:val="24"/>
-          <w:szCs w:val="24"/>
-        </w:rPr>
-        <w:t>separates the data access logic and maps it to the models in the service component. It hides the details of data access from the service component. In other words, service component can access the data object without having the knowledge of the underlying data access architecture. In the future, underlying data sources or architecture can be changed without affecting the service component.</w:t>
-      </w:r>
-    </w:p>
-    <w:p>
-      <w:pPr>
-        <w:ind w:left="1020"/>
-        <w:rPr>
-          <w:rFonts w:ascii="Times New Roman" w:hAnsi="Times New Roman" w:cs="Times New Roman"/>
-          <w:sz w:val="24"/>
-          <w:szCs w:val="24"/>
-        </w:rPr>
-      </w:pPr>
-      <w:r>
-        <w:rPr>
-          <w:rFonts w:ascii="Times New Roman" w:hAnsi="Times New Roman" w:cs="Times New Roman"/>
-          <w:sz w:val="24"/>
-          <w:szCs w:val="24"/>
-        </w:rPr>
-        <w:t>There are various advantages of the Repository Pattern including:</w:t>
-      </w:r>
-    </w:p>
-    <w:p>
-      <w:pPr>
-        <w:ind w:left="1020"/>
-        <w:rPr>
-          <w:rFonts w:ascii="Times New Roman" w:hAnsi="Times New Roman" w:cs="Times New Roman"/>
-          <w:sz w:val="24"/>
-          <w:szCs w:val="24"/>
-        </w:rPr>
-      </w:pPr>
-      <w:r>
-        <w:rPr>
-          <w:rFonts w:ascii="Times New Roman" w:hAnsi="Times New Roman" w:cs="Times New Roman"/>
-          <w:sz w:val="24"/>
-          <w:szCs w:val="24"/>
-        </w:rPr>
-        <w:tab/>
-        <w:t>+  Service logic can be tested without need for an external source.</w:t>
-      </w:r>
-    </w:p>
-    <w:p>
-      <w:pPr>
-        <w:ind w:left="1020"/>
-        <w:rPr>
-          <w:rFonts w:ascii="Times New Roman" w:hAnsi="Times New Roman" w:cs="Times New Roman"/>
-          <w:sz w:val="24"/>
-          <w:szCs w:val="24"/>
-        </w:rPr>
-      </w:pPr>
-      <w:r>
-        <w:rPr>
-          <w:rFonts w:ascii="Times New Roman" w:hAnsi="Times New Roman" w:cs="Times New Roman"/>
-          <w:sz w:val="24"/>
-          <w:szCs w:val="24"/>
-        </w:rPr>
-        <w:lastRenderedPageBreak/>
-        <w:tab/>
-        <w:t>+  Database access logic can be tested separately.</w:t>
-      </w:r>
-    </w:p>
-    <w:p>
-      <w:pPr>
-        <w:ind w:left="1020"/>
-        <w:rPr>
-          <w:rFonts w:ascii="Times New Roman" w:hAnsi="Times New Roman" w:cs="Times New Roman"/>
-          <w:sz w:val="24"/>
-          <w:szCs w:val="24"/>
-        </w:rPr>
-      </w:pPr>
-      <w:r>
-        <w:rPr>
-          <w:rFonts w:ascii="Times New Roman" w:hAnsi="Times New Roman" w:cs="Times New Roman"/>
-          <w:sz w:val="24"/>
-          <w:szCs w:val="24"/>
-        </w:rPr>
-        <w:t xml:space="preserve"> </w:t>
-      </w:r>
-      <w:r>
-        <w:rPr>
-          <w:rFonts w:ascii="Times New Roman" w:hAnsi="Times New Roman" w:cs="Times New Roman"/>
-          <w:sz w:val="24"/>
-          <w:szCs w:val="24"/>
-        </w:rPr>
-        <w:tab/>
-        <w:t>+  No duplicate of code.</w:t>
-      </w:r>
-    </w:p>
-    <w:p>
-      <w:pPr>
-        <w:ind w:left="1020"/>
-        <w:rPr>
-          <w:rFonts w:ascii="Times New Roman" w:hAnsi="Times New Roman" w:cs="Times New Roman"/>
-          <w:sz w:val="24"/>
-          <w:szCs w:val="24"/>
-        </w:rPr>
-      </w:pPr>
-      <w:r>
-        <w:rPr>
-          <w:rFonts w:ascii="Times New Roman" w:hAnsi="Times New Roman" w:cs="Times New Roman"/>
-          <w:sz w:val="24"/>
-          <w:szCs w:val="24"/>
-        </w:rPr>
-        <w:tab/>
-        <w:t>+  Caching strategy for the datasource can be centralized.</w:t>
-      </w:r>
-    </w:p>
-    <w:p>
-      <w:pPr>
-        <w:ind w:left="1020"/>
-        <w:rPr>
-          <w:rFonts w:ascii="Times New Roman" w:hAnsi="Times New Roman" w:cs="Times New Roman"/>
-          <w:sz w:val="24"/>
-          <w:szCs w:val="24"/>
-        </w:rPr>
-      </w:pPr>
-      <w:r>
-        <w:rPr>
-          <w:rFonts w:ascii="Times New Roman" w:hAnsi="Times New Roman" w:cs="Times New Roman"/>
-          <w:sz w:val="24"/>
-          <w:szCs w:val="24"/>
-        </w:rPr>
-        <w:tab/>
-        <w:t>+  Centralizing the data access logic, so code maintainability is easier.</w:t>
-      </w:r>
-    </w:p>
-    <w:p>
-      <w:pPr>
-        <w:pStyle w:val="ListParagraph"/>
-        <w:numPr>
-          <w:ilvl w:val="0"/>
-          <w:numId w:val="5"/>
-        </w:numPr>
-        <w:rPr>
-          <w:rFonts w:ascii="Times New Roman" w:hAnsi="Times New Roman" w:cs="Times New Roman"/>
-          <w:sz w:val="24"/>
-          <w:szCs w:val="24"/>
-        </w:rPr>
-      </w:pPr>
-      <w:r>
-        <w:rPr>
-          <w:rFonts w:ascii="Times New Roman" w:hAnsi="Times New Roman" w:cs="Times New Roman"/>
-          <w:sz w:val="24"/>
-          <w:szCs w:val="24"/>
-        </w:rPr>
-        <w:t>Privacy Function Library:</w:t>
-      </w:r>
-    </w:p>
-    <w:p>
-      <w:pPr>
-        <w:ind w:left="720"/>
-        <w:rPr>
-          <w:rFonts w:ascii="Times New Roman" w:hAnsi="Times New Roman" w:cs="Times New Roman"/>
-          <w:sz w:val="24"/>
-          <w:szCs w:val="24"/>
-        </w:rPr>
-      </w:pPr>
-      <w:r>
-        <w:rPr>
           <w:noProof/>
         </w:rPr>
         <w:drawing>
-          <wp:inline distT="0" distB="0" distL="0" distR="0" wp14:anchorId="4D853326" wp14:editId="3B550D02">
-            <wp:extent cx="6362700" cy="2908080"/>
-            <wp:effectExtent l="0" t="0" r="0" b="6985"/>
-            <wp:docPr id="12" name="Picture 12"/>
+          <wp:inline distT="0" distB="0" distL="0" distR="0" wp14:anchorId="34F8E1E9" wp14:editId="0CD4ED7F">
+            <wp:extent cx="5943600" cy="2110740"/>
+            <wp:effectExtent l="0" t="0" r="0" b="3810"/>
+            <wp:docPr id="30" name="Picture 30"/>
             <wp:cNvGraphicFramePr>
               <a:graphicFrameLocks xmlns:a="http://schemas.openxmlformats.org/drawingml/2006/main" noChangeAspect="1"/>
             </wp:cNvGraphicFramePr>
@@ -13185,6 +13273,97 @@
                   <pic:spPr>
                     <a:xfrm>
                       <a:off x="0" y="0"/>
+                      <a:ext cx="5943600" cy="2110740"/>
+                    </a:xfrm>
+                    <a:prstGeom prst="rect">
+                      <a:avLst/>
+                    </a:prstGeom>
+                  </pic:spPr>
+                </pic:pic>
+              </a:graphicData>
+            </a:graphic>
+          </wp:inline>
+        </w:drawing>
+      </w:r>
+    </w:p>
+    <w:p>
+      <w:pPr>
+        <w:ind w:left="720"/>
+        <w:rPr>
+          <w:rFonts w:ascii="Times New Roman" w:hAnsi="Times New Roman" w:cs="Times New Roman"/>
+          <w:sz w:val="24"/>
+          <w:szCs w:val="24"/>
+        </w:rPr>
+      </w:pPr>
+      <w:r>
+        <w:rPr>
+          <w:rFonts w:ascii="Times New Roman" w:hAnsi="Times New Roman" w:cs="Times New Roman"/>
+          <w:sz w:val="24"/>
+          <w:szCs w:val="24"/>
+        </w:rPr>
+        <w:t>Figure[]</w:t>
+      </w:r>
+    </w:p>
+    <w:p>
+      <w:pPr>
+        <w:pStyle w:val="ListParagraph"/>
+        <w:numPr>
+          <w:ilvl w:val="0"/>
+          <w:numId w:val="5"/>
+        </w:numPr>
+        <w:rPr>
+          <w:rFonts w:ascii="Times New Roman" w:hAnsi="Times New Roman" w:cs="Times New Roman"/>
+          <w:sz w:val="24"/>
+          <w:szCs w:val="24"/>
+        </w:rPr>
+      </w:pPr>
+      <w:r>
+        <w:rPr>
+          <w:rFonts w:ascii="Times New Roman" w:hAnsi="Times New Roman" w:cs="Times New Roman"/>
+          <w:sz w:val="24"/>
+          <w:szCs w:val="24"/>
+        </w:rPr>
+        <w:t>Privacy Function Library:</w:t>
+      </w:r>
+    </w:p>
+    <w:p>
+      <w:pPr>
+        <w:ind w:left="720"/>
+        <w:rPr>
+          <w:rFonts w:ascii="Times New Roman" w:hAnsi="Times New Roman" w:cs="Times New Roman"/>
+          <w:sz w:val="24"/>
+          <w:szCs w:val="24"/>
+        </w:rPr>
+      </w:pPr>
+      <w:r>
+        <w:rPr>
+          <w:noProof/>
+        </w:rPr>
+        <w:lastRenderedPageBreak/>
+        <w:drawing>
+          <wp:inline distT="0" distB="0" distL="0" distR="0" wp14:anchorId="4D853326" wp14:editId="3B550D02">
+            <wp:extent cx="6362700" cy="2908080"/>
+            <wp:effectExtent l="0" t="0" r="0" b="6985"/>
+            <wp:docPr id="12" name="Picture 12"/>
+            <wp:cNvGraphicFramePr>
+              <a:graphicFrameLocks xmlns:a="http://schemas.openxmlformats.org/drawingml/2006/main" noChangeAspect="1"/>
+            </wp:cNvGraphicFramePr>
+            <a:graphic xmlns:a="http://schemas.openxmlformats.org/drawingml/2006/main">
+              <a:graphicData uri="http://schemas.openxmlformats.org/drawingml/2006/picture">
+                <pic:pic xmlns:pic="http://schemas.openxmlformats.org/drawingml/2006/picture">
+                  <pic:nvPicPr>
+                    <pic:cNvPr id="1" name=""/>
+                    <pic:cNvPicPr/>
+                  </pic:nvPicPr>
+                  <pic:blipFill>
+                    <a:blip r:embed="rId12"/>
+                    <a:stretch>
+                      <a:fillRect/>
+                    </a:stretch>
+                  </pic:blipFill>
+                  <pic:spPr>
+                    <a:xfrm>
+                      <a:off x="0" y="0"/>
                       <a:ext cx="6374700" cy="2913565"/>
                     </a:xfrm>
                     <a:prstGeom prst="rect">
@@ -13462,6 +13641,180 @@
         <w:pStyle w:val="ListParagraph"/>
         <w:numPr>
           <w:ilvl w:val="0"/>
+          <w:numId w:val="5"/>
+        </w:numPr>
+        <w:rPr>
+          <w:rFonts w:ascii="Times New Roman" w:hAnsi="Times New Roman" w:cs="Times New Roman"/>
+          <w:sz w:val="24"/>
+          <w:szCs w:val="24"/>
+        </w:rPr>
+      </w:pPr>
+      <w:r>
+        <w:rPr>
+          <w:rFonts w:ascii="Times New Roman" w:hAnsi="Times New Roman" w:cs="Times New Roman"/>
+          <w:sz w:val="24"/>
+          <w:szCs w:val="24"/>
+        </w:rPr>
+        <w:t>Service Interfaces:</w:t>
+      </w:r>
+    </w:p>
+    <w:p>
+      <w:pPr>
+        <w:ind w:left="720"/>
+        <w:rPr>
+          <w:rFonts w:ascii="Times New Roman" w:hAnsi="Times New Roman" w:cs="Times New Roman"/>
+          <w:sz w:val="24"/>
+          <w:szCs w:val="24"/>
+        </w:rPr>
+      </w:pPr>
+      <w:r>
+        <w:rPr>
+          <w:noProof/>
+        </w:rPr>
+        <w:lastRenderedPageBreak/>
+        <w:drawing>
+          <wp:inline distT="0" distB="0" distL="0" distR="0" wp14:anchorId="40014494" wp14:editId="0BB0BCE2">
+            <wp:extent cx="5943600" cy="5361940"/>
+            <wp:effectExtent l="0" t="0" r="0" b="0"/>
+            <wp:docPr id="26" name="Picture 26"/>
+            <wp:cNvGraphicFramePr>
+              <a:graphicFrameLocks xmlns:a="http://schemas.openxmlformats.org/drawingml/2006/main" noChangeAspect="1"/>
+            </wp:cNvGraphicFramePr>
+            <a:graphic xmlns:a="http://schemas.openxmlformats.org/drawingml/2006/main">
+              <a:graphicData uri="http://schemas.openxmlformats.org/drawingml/2006/picture">
+                <pic:pic xmlns:pic="http://schemas.openxmlformats.org/drawingml/2006/picture">
+                  <pic:nvPicPr>
+                    <pic:cNvPr id="1" name=""/>
+                    <pic:cNvPicPr/>
+                  </pic:nvPicPr>
+                  <pic:blipFill>
+                    <a:blip r:embed="rId13"/>
+                    <a:stretch>
+                      <a:fillRect/>
+                    </a:stretch>
+                  </pic:blipFill>
+                  <pic:spPr>
+                    <a:xfrm>
+                      <a:off x="0" y="0"/>
+                      <a:ext cx="5943600" cy="5361940"/>
+                    </a:xfrm>
+                    <a:prstGeom prst="rect">
+                      <a:avLst/>
+                    </a:prstGeom>
+                  </pic:spPr>
+                </pic:pic>
+              </a:graphicData>
+            </a:graphic>
+          </wp:inline>
+        </w:drawing>
+      </w:r>
+    </w:p>
+    <w:p>
+      <w:pPr>
+        <w:ind w:left="720"/>
+        <w:rPr>
+          <w:rFonts w:ascii="Times New Roman" w:hAnsi="Times New Roman" w:cs="Times New Roman"/>
+          <w:sz w:val="24"/>
+          <w:szCs w:val="24"/>
+        </w:rPr>
+      </w:pPr>
+      <w:r>
+        <w:rPr>
+          <w:noProof/>
+        </w:rPr>
+        <w:drawing>
+          <wp:inline distT="0" distB="0" distL="0" distR="0" wp14:anchorId="283FE622" wp14:editId="366C8031">
+            <wp:extent cx="5943600" cy="1395307"/>
+            <wp:effectExtent l="0" t="0" r="0" b="0"/>
+            <wp:docPr id="24" name="Picture 24"/>
+            <wp:cNvGraphicFramePr>
+              <a:graphicFrameLocks xmlns:a="http://schemas.openxmlformats.org/drawingml/2006/main" noChangeAspect="1"/>
+            </wp:cNvGraphicFramePr>
+            <a:graphic xmlns:a="http://schemas.openxmlformats.org/drawingml/2006/main">
+              <a:graphicData uri="http://schemas.openxmlformats.org/drawingml/2006/picture">
+                <pic:pic xmlns:pic="http://schemas.openxmlformats.org/drawingml/2006/picture">
+                  <pic:nvPicPr>
+                    <pic:cNvPr id="1" name=""/>
+                    <pic:cNvPicPr/>
+                  </pic:nvPicPr>
+                  <pic:blipFill>
+                    <a:blip r:embed="rId14"/>
+                    <a:stretch>
+                      <a:fillRect/>
+                    </a:stretch>
+                  </pic:blipFill>
+                  <pic:spPr>
+                    <a:xfrm>
+                      <a:off x="0" y="0"/>
+                      <a:ext cx="5943600" cy="1395307"/>
+                    </a:xfrm>
+                    <a:prstGeom prst="rect">
+                      <a:avLst/>
+                    </a:prstGeom>
+                  </pic:spPr>
+                </pic:pic>
+              </a:graphicData>
+            </a:graphic>
+          </wp:inline>
+        </w:drawing>
+      </w:r>
+    </w:p>
+    <w:p>
+      <w:pPr>
+        <w:ind w:left="720"/>
+        <w:rPr>
+          <w:rFonts w:ascii="Times New Roman" w:hAnsi="Times New Roman" w:cs="Times New Roman"/>
+          <w:sz w:val="24"/>
+          <w:szCs w:val="24"/>
+        </w:rPr>
+      </w:pPr>
+      <w:r>
+        <w:rPr>
+          <w:noProof/>
+        </w:rPr>
+        <w:lastRenderedPageBreak/>
+        <w:drawing>
+          <wp:inline distT="0" distB="0" distL="0" distR="0" wp14:anchorId="1ED504A2" wp14:editId="6D1F8D92">
+            <wp:extent cx="5943600" cy="3221254"/>
+            <wp:effectExtent l="0" t="0" r="0" b="0"/>
+            <wp:docPr id="25" name="Picture 25"/>
+            <wp:cNvGraphicFramePr>
+              <a:graphicFrameLocks xmlns:a="http://schemas.openxmlformats.org/drawingml/2006/main" noChangeAspect="1"/>
+            </wp:cNvGraphicFramePr>
+            <a:graphic xmlns:a="http://schemas.openxmlformats.org/drawingml/2006/main">
+              <a:graphicData uri="http://schemas.openxmlformats.org/drawingml/2006/picture">
+                <pic:pic xmlns:pic="http://schemas.openxmlformats.org/drawingml/2006/picture">
+                  <pic:nvPicPr>
+                    <pic:cNvPr id="1" name=""/>
+                    <pic:cNvPicPr/>
+                  </pic:nvPicPr>
+                  <pic:blipFill>
+                    <a:blip r:embed="rId15"/>
+                    <a:stretch>
+                      <a:fillRect/>
+                    </a:stretch>
+                  </pic:blipFill>
+                  <pic:spPr>
+                    <a:xfrm>
+                      <a:off x="0" y="0"/>
+                      <a:ext cx="5943600" cy="3221254"/>
+                    </a:xfrm>
+                    <a:prstGeom prst="rect">
+                      <a:avLst/>
+                    </a:prstGeom>
+                  </pic:spPr>
+                </pic:pic>
+              </a:graphicData>
+            </a:graphic>
+          </wp:inline>
+        </w:drawing>
+      </w:r>
+    </w:p>
+    <w:p>
+      <w:pPr>
+        <w:pStyle w:val="ListParagraph"/>
+        <w:numPr>
+          <w:ilvl w:val="0"/>
           <w:numId w:val="11"/>
         </w:numPr>
         <w:rPr>
@@ -13476,7 +13829,6 @@
           <w:sz w:val="24"/>
           <w:szCs w:val="24"/>
         </w:rPr>
-        <w:lastRenderedPageBreak/>
         <w:t>Application Demonstration:</w:t>
       </w:r>
     </w:p>
@@ -13586,7 +13938,7 @@
           <w:szCs w:val="24"/>
         </w:rPr>
       </w:pPr>
-      <w:hyperlink r:id="rId12" w:history="1">
+      <w:hyperlink r:id="rId16" w:history="1">
         <w:r>
           <w:rPr>
             <w:rStyle w:val="Hyperlink"/>
@@ -13608,7 +13960,7 @@
           <w:szCs w:val="24"/>
         </w:rPr>
       </w:pPr>
-      <w:hyperlink r:id="rId13" w:history="1">
+      <w:hyperlink r:id="rId17" w:history="1">
         <w:r>
           <w:rPr>
             <w:rStyle w:val="Hyperlink"/>
@@ -13630,7 +13982,7 @@
           <w:szCs w:val="24"/>
         </w:rPr>
       </w:pPr>
-      <w:hyperlink r:id="rId14" w:history="1">
+      <w:hyperlink r:id="rId18" w:history="1">
         <w:r>
           <w:rPr>
             <w:rStyle w:val="Hyperlink"/>
@@ -13652,7 +14004,7 @@
           <w:szCs w:val="24"/>
         </w:rPr>
       </w:pPr>
-      <w:hyperlink r:id="rId15" w:history="1">
+      <w:hyperlink r:id="rId19" w:history="1">
         <w:r>
           <w:rPr>
             <w:rStyle w:val="Hyperlink"/>

</xml_diff>